<commit_message>
Poprawki po review na zajeciach, dodane komentarze do specki
</commit_message>
<xml_diff>
--- a/dokumentacja/dokumentacja projektowa PAI.docx
+++ b/dokumentacja/dokumentacja projektowa PAI.docx
@@ -17,25 +17,7 @@
           <w:b/>
           <w:sz w:val="32"/>
         </w:rPr>
-        <w:t xml:space="preserve">Uniwersytet </w:t>
-      </w:r>
-      <w:proofErr w:type="spellStart"/>
-      <w:r>
-        <w:rPr>
-          <w:rFonts w:eastAsia="Times New Roman" w:cstheme="minorHAnsi"/>
-          <w:b/>
-          <w:sz w:val="32"/>
-        </w:rPr>
-        <w:t>Technologiczno</w:t>
-      </w:r>
-      <w:proofErr w:type="spellEnd"/>
-      <w:r>
-        <w:rPr>
-          <w:rFonts w:eastAsia="Times New Roman" w:cstheme="minorHAnsi"/>
-          <w:b/>
-          <w:sz w:val="32"/>
-        </w:rPr>
-        <w:t xml:space="preserve"> –Przyrodniczy w Bydgoszczy </w:t>
+        <w:t xml:space="preserve">Uniwersytet Technologiczno –Przyrodniczy w Bydgoszczy </w:t>
       </w:r>
       <w:r>
         <w:rPr>
@@ -616,19 +598,8 @@
           <w:iCs/>
           <w:sz w:val="26"/>
         </w:rPr>
-        <w:t xml:space="preserve">Michael </w:t>
-      </w:r>
-      <w:proofErr w:type="spellStart"/>
-      <w:r>
-        <w:rPr>
-          <w:rFonts w:eastAsia="Times New Roman" w:cstheme="minorHAnsi"/>
-          <w:i/>
-          <w:iCs/>
-          <w:sz w:val="26"/>
-        </w:rPr>
-        <w:t>Szychulski</w:t>
-      </w:r>
-      <w:proofErr w:type="spellEnd"/>
+        <w:t>Michael Szychulski</w:t>
+      </w:r>
       <w:r>
         <w:rPr>
           <w:rFonts w:eastAsia="Times New Roman" w:cstheme="minorHAnsi"/>
@@ -738,19 +709,8 @@
           <w:iCs/>
           <w:sz w:val="26"/>
         </w:rPr>
-        <w:t xml:space="preserve">Michał </w:t>
-      </w:r>
-      <w:proofErr w:type="spellStart"/>
-      <w:r>
-        <w:rPr>
-          <w:rFonts w:eastAsia="Times New Roman" w:cstheme="minorHAnsi"/>
-          <w:i/>
-          <w:iCs/>
-          <w:sz w:val="26"/>
-        </w:rPr>
-        <w:t>Sulecki</w:t>
-      </w:r>
-      <w:proofErr w:type="spellEnd"/>
+        <w:t>Michał Sulecki</w:t>
+      </w:r>
       <w:r>
         <w:rPr>
           <w:rFonts w:eastAsia="Times New Roman" w:cstheme="minorHAnsi"/>
@@ -895,7 +855,7 @@
     </w:p>
     <w:p>
       <w:pPr>
-        <w:pStyle w:val="Nagwek1"/>
+        <w:pStyle w:val="Heading1"/>
       </w:pPr>
       <w:r>
         <w:lastRenderedPageBreak/>
@@ -904,7 +864,7 @@
     </w:p>
     <w:p>
       <w:pPr>
-        <w:pStyle w:val="Akapitzlist"/>
+        <w:pStyle w:val="ListParagraph"/>
         <w:numPr>
           <w:ilvl w:val="0"/>
           <w:numId w:val="1"/>
@@ -916,7 +876,57 @@
     </w:p>
     <w:p>
       <w:pPr>
-        <w:pStyle w:val="Akapitzlist"/>
+        <w:pStyle w:val="ListParagraph"/>
+      </w:pPr>
+      <w:r>
+        <w:t xml:space="preserve">System z założenia ma umożliwić </w:t>
+      </w:r>
+      <w:r>
+        <w:t>interakcje</w:t>
+      </w:r>
+      <w:r>
+        <w:t xml:space="preserve"> pomiędzy organizatorem </w:t>
+      </w:r>
+      <w:r>
+        <w:t>wydarzenia</w:t>
+      </w:r>
+      <w:r>
+        <w:t>, a uczestnikami. Organizator tworzy nowe wydarzenie, określa liczbę gości, miejsce, termin i</w:t>
+      </w:r>
+      <w:r>
+        <w:t xml:space="preserve"> pozostałe szczegóły wydarzenia. Po ustaleniu szczegółów organizator może opublikować </w:t>
+      </w:r>
+      <w:r>
+        <w:t>wydarzenie,</w:t>
+      </w:r>
+      <w:r>
+        <w:t xml:space="preserve"> aby było dostępne dla uczestników</w:t>
+      </w:r>
+      <w:r>
+        <w:t xml:space="preserve">. Założyciel może dodatkowo wysyłać zaproszenia do grupy jego np. wcześniejszych uczestników, za pośrednictwem e-maili. Uczestnicy imprez po wejściu na aplikacje maja dostępną wyszukiwarkę okolicznych </w:t>
+      </w:r>
+      <w:r>
+        <w:t>wydarzeń</w:t>
+      </w:r>
+      <w:r>
+        <w:t xml:space="preserve">. Dostępne jest wyszukiwanie interesujących wydarzeń poprzez system tagów, które określają tematykę. Następnie po wybraniu wydarzenia można przejrzeć szczegóły, które zostały ustalone przez organizatora i zarezerwować swoje miejsce na </w:t>
+      </w:r>
+      <w:r>
+        <w:t>wydarzeniu, lub określić swoje uczestnictwo</w:t>
+      </w:r>
+      <w:r>
+        <w:t>.</w:t>
+      </w:r>
+      <w:r>
+        <w:t xml:space="preserve"> Dostępna jest też komunikacja mailowa między założycielem wydarzenia/osobą odpowiedzialną, a uczestnikami.</w:t>
+      </w:r>
+      <w:r>
+        <w:t xml:space="preserve"> </w:t>
+      </w:r>
+    </w:p>
+    <w:p>
+      <w:pPr>
+        <w:pStyle w:val="ListParagraph"/>
         <w:rPr>
           <w:b/>
           <w:bCs/>
@@ -924,61 +934,17 @@
         </w:rPr>
       </w:pPr>
       <w:r>
-        <w:t xml:space="preserve">System z założenia ma umożliwić </w:t>
-      </w:r>
-      <w:r>
-        <w:t>interakcje</w:t>
-      </w:r>
-      <w:r>
-        <w:t xml:space="preserve"> pomiędzy organizatorem </w:t>
-      </w:r>
-      <w:r>
-        <w:t>wydarzenia</w:t>
-      </w:r>
-      <w:r>
-        <w:t>, a uczestnikami. Organizator tworzy nowe wydarzenie, określa liczbę gości, miejsce, termin i</w:t>
-      </w:r>
-      <w:r>
-        <w:t xml:space="preserve"> pozostałe szczegóły wydarzenia. Po ustaleniu szczegółów organizator może opublikować wydarzenie aby było dostępne dla uczestników</w:t>
-      </w:r>
-      <w:r>
-        <w:t xml:space="preserve">. Założyciel może dodatkowo wysyłać zaproszenia do grupy jego np. wcześniejszych uczestników, za pośrednictwem e-maili. Uczestnicy imprez po wejściu na aplikacje maja dostępną wyszukiwarkę okolicznych </w:t>
-      </w:r>
-      <w:r>
-        <w:t>wydarzeń</w:t>
-      </w:r>
-      <w:r>
-        <w:t xml:space="preserve">. Dostępne jest wyszukiwanie interesujących wydarzeń poprzez system </w:t>
-      </w:r>
-      <w:proofErr w:type="spellStart"/>
-      <w:r>
-        <w:t>tagów</w:t>
-      </w:r>
-      <w:proofErr w:type="spellEnd"/>
-      <w:r>
-        <w:t xml:space="preserve">, które określają tematykę. Następnie po wybraniu wydarzenia można przejrzeć szczegóły, które zostały ustalone przez organizatora i zarezerwować swoje miejsce na </w:t>
-      </w:r>
-      <w:r>
-        <w:t>wydarzeniu, lub określić swoje uczestnictwo</w:t>
-      </w:r>
-      <w:r>
-        <w:t>.</w:t>
-      </w:r>
-      <w:r>
-        <w:t xml:space="preserve"> Dostępna jest też komunikacja mailowa między założycielem wydarzenia/osobą odpowiedzialną, a uczestnikami.</w:t>
-      </w:r>
-      <w:r>
-        <w:t xml:space="preserve"> </w:t>
-      </w:r>
-    </w:p>
-    <w:p>
-      <w:pPr>
-        <w:pStyle w:val="Akapitzlist"/>
-      </w:pPr>
-    </w:p>
-    <w:p>
-      <w:pPr>
-        <w:pStyle w:val="Akapitzlist"/>
+        <w:t>Poprzez listę dostępnych wydarzeń i możliwość rezerwacji miejsca, założyciel wydarzenia od razu wie, ile gości może się spodziewać i jakie środki należy przygotować. Użytkownicy od razu mają informację, ile miejsc jest jeszcze dostępnych i mogą łatwiej zapisać się na dane wydarzenie. Dodatkowo aplikacja przewiduje wyszukiwanie wydarzeń wedle tematyki co znacząco ułatwi wyszukiwanie interesujących wydarzeń.</w:t>
+      </w:r>
+    </w:p>
+    <w:p>
+      <w:pPr>
+        <w:pStyle w:val="ListParagraph"/>
+      </w:pPr>
+    </w:p>
+    <w:p>
+      <w:pPr>
+        <w:pStyle w:val="ListParagraph"/>
         <w:numPr>
           <w:ilvl w:val="0"/>
           <w:numId w:val="1"/>
@@ -990,32 +956,51 @@
     </w:p>
     <w:p>
       <w:pPr>
-        <w:pStyle w:val="Akapitzlist"/>
-      </w:pPr>
-      <w:r>
-        <w:t xml:space="preserve">Projekt ma umożliwić lepszą organizację wydarzeń zbiorowych w </w:t>
+        <w:pStyle w:val="ListParagraph"/>
+      </w:pPr>
+      <w:r>
+        <w:t xml:space="preserve">Projekt ma umożliwić </w:t>
+      </w:r>
+      <w:commentRangeStart w:id="0"/>
+      <w:r>
+        <w:t>lepszą</w:t>
+      </w:r>
+      <w:commentRangeEnd w:id="0"/>
+      <w:r>
+        <w:rPr>
+          <w:rStyle w:val="CommentReference"/>
+        </w:rPr>
+        <w:commentReference w:id="0"/>
+      </w:r>
+      <w:r>
+        <w:t xml:space="preserve"> organizację wydarzeń zbiorowych w </w:t>
       </w:r>
       <w:r>
         <w:t>miastach</w:t>
       </w:r>
       <w:r>
-        <w:t xml:space="preserve">. Poprzez listę dostępnych wydarzeń i możliwość rezerwacji miejsca, założyciel wydarzenia od razu wie, ile gości może się spodziewać i jakie środki należy przygotować. Użytkownicy od razu mają informację, ile miejsc jest jeszcze dostępnych i mogą łatwiej zapisać się na dane wydarzenie. Dodatkowo aplikacja przewiduje wyszukiwanie wydarzeń wedle tematyki co znacząco ułatwi wyszukiwanie interesujących </w:t>
-      </w:r>
-      <w:r>
-        <w:t>wydarzeń</w:t>
-      </w:r>
-      <w:r>
-        <w:t>.</w:t>
-      </w:r>
-    </w:p>
-    <w:p>
-      <w:pPr>
-        <w:pStyle w:val="Akapitzlist"/>
-      </w:pPr>
-    </w:p>
-    <w:p>
-      <w:pPr>
-        <w:pStyle w:val="Akapitzlist"/>
+        <w:t xml:space="preserve">. </w:t>
+      </w:r>
+      <w:r>
+        <w:t>Dostarczenie serwisu do zarządzania wydarzeniami zbiorowymi realizujący funkcjonalności związane z : //wymienić.</w:t>
+      </w:r>
+    </w:p>
+    <w:p>
+      <w:pPr>
+        <w:pStyle w:val="ListParagraph"/>
+      </w:pPr>
+      <w:r>
+        <w:t>Przeznaczeniem projektu jest trafienie do jak najszerszego grona odbiorców, którzy chcą opublikować/udostępnić na serwerze X dla grupy docelowej Y.</w:t>
+      </w:r>
+    </w:p>
+    <w:p>
+      <w:pPr>
+        <w:pStyle w:val="ListParagraph"/>
+      </w:pPr>
+    </w:p>
+    <w:p>
+      <w:pPr>
+        <w:pStyle w:val="ListParagraph"/>
         <w:numPr>
           <w:ilvl w:val="0"/>
           <w:numId w:val="1"/>
@@ -1027,19 +1012,33 @@
     </w:p>
     <w:p>
       <w:pPr>
-        <w:pStyle w:val="Akapitzlist"/>
+        <w:pStyle w:val="ListParagraph"/>
         <w:numPr>
           <w:ilvl w:val="1"/>
           <w:numId w:val="1"/>
         </w:numPr>
       </w:pPr>
       <w:r>
-        <w:t>Wymagania funkcjonalne:</w:t>
-      </w:r>
-    </w:p>
-    <w:p>
-      <w:pPr>
-        <w:pStyle w:val="Akapitzlist"/>
+        <w:t xml:space="preserve">Wymagania </w:t>
+      </w:r>
+      <w:commentRangeStart w:id="1"/>
+      <w:r>
+        <w:t>funkcjonalne</w:t>
+      </w:r>
+      <w:commentRangeEnd w:id="1"/>
+      <w:r>
+        <w:rPr>
+          <w:rStyle w:val="CommentReference"/>
+        </w:rPr>
+        <w:commentReference w:id="1"/>
+      </w:r>
+      <w:r>
+        <w:t>:</w:t>
+      </w:r>
+    </w:p>
+    <w:p>
+      <w:pPr>
+        <w:pStyle w:val="ListParagraph"/>
         <w:numPr>
           <w:ilvl w:val="2"/>
           <w:numId w:val="1"/>
@@ -1051,67 +1050,124 @@
     </w:p>
     <w:p>
       <w:pPr>
-        <w:pStyle w:val="Akapitzlist"/>
+        <w:pStyle w:val="ListParagraph"/>
         <w:numPr>
           <w:ilvl w:val="2"/>
           <w:numId w:val="1"/>
         </w:numPr>
       </w:pPr>
       <w:r>
-        <w:t>Logowanie za pomocą loginu i hasła</w:t>
-      </w:r>
-    </w:p>
-    <w:p>
-      <w:pPr>
-        <w:pStyle w:val="Akapitzlist"/>
+        <w:t xml:space="preserve">Logowanie za pomocą loginu i </w:t>
+      </w:r>
+      <w:commentRangeStart w:id="2"/>
+      <w:r>
+        <w:t>hasła</w:t>
+      </w:r>
+      <w:commentRangeEnd w:id="2"/>
+      <w:r>
+        <w:rPr>
+          <w:rStyle w:val="CommentReference"/>
+        </w:rPr>
+        <w:commentReference w:id="2"/>
+      </w:r>
+    </w:p>
+    <w:p>
+      <w:pPr>
+        <w:pStyle w:val="ListParagraph"/>
         <w:numPr>
           <w:ilvl w:val="2"/>
           <w:numId w:val="1"/>
         </w:numPr>
       </w:pPr>
       <w:r>
-        <w:t>Tworzenie wydarzeń</w:t>
-      </w:r>
-    </w:p>
-    <w:p>
-      <w:pPr>
-        <w:pStyle w:val="Akapitzlist"/>
+        <w:t xml:space="preserve">Tworzenie </w:t>
+      </w:r>
+      <w:r>
+        <w:t xml:space="preserve">i zarządzanie </w:t>
+      </w:r>
+      <w:r>
+        <w:t>wydarze</w:t>
+      </w:r>
+      <w:r>
+        <w:t>niami</w:t>
+      </w:r>
+    </w:p>
+    <w:p>
+      <w:pPr>
+        <w:pStyle w:val="ListParagraph"/>
         <w:numPr>
           <w:ilvl w:val="2"/>
           <w:numId w:val="1"/>
         </w:numPr>
       </w:pPr>
       <w:r>
-        <w:t>Ustanowienie szczegółów wydarzenia</w:t>
-      </w:r>
-    </w:p>
-    <w:p>
-      <w:pPr>
-        <w:pStyle w:val="Akapitzlist"/>
+        <w:t>Edycja</w:t>
+      </w:r>
+      <w:r>
+        <w:t xml:space="preserve"> szczegółów wydarzenia</w:t>
+      </w:r>
+    </w:p>
+    <w:p>
+      <w:pPr>
+        <w:pStyle w:val="ListParagraph"/>
         <w:numPr>
           <w:ilvl w:val="2"/>
           <w:numId w:val="1"/>
         </w:numPr>
       </w:pPr>
       <w:r>
-        <w:t>Anulowanie wydarzeń</w:t>
-      </w:r>
-    </w:p>
-    <w:p>
-      <w:pPr>
-        <w:pStyle w:val="Akapitzlist"/>
+        <w:t>Usuwanie</w:t>
+      </w:r>
+      <w:r>
+        <w:t>/Anulowanie</w:t>
+      </w:r>
+      <w:r>
+        <w:t xml:space="preserve"> </w:t>
+      </w:r>
+      <w:commentRangeStart w:id="3"/>
+      <w:r>
+        <w:t>wydarzeń</w:t>
+      </w:r>
+      <w:commentRangeEnd w:id="3"/>
+      <w:r>
+        <w:rPr>
+          <w:rStyle w:val="CommentReference"/>
+        </w:rPr>
+        <w:commentReference w:id="3"/>
+      </w:r>
+    </w:p>
+    <w:p>
+      <w:pPr>
+        <w:pStyle w:val="ListParagraph"/>
         <w:numPr>
           <w:ilvl w:val="2"/>
           <w:numId w:val="1"/>
         </w:numPr>
       </w:pPr>
       <w:r>
-        <w:t>Dysponowanie zaproszeniami</w:t>
-      </w:r>
-    </w:p>
-    <w:p>
-      <w:pPr>
-        <w:pStyle w:val="Akapitzlist"/>
+        <w:t>Zarządzanie</w:t>
+      </w:r>
+      <w:r>
+        <w:t xml:space="preserve"> zaproszeniami</w:t>
+      </w:r>
+      <w:r>
+        <w:t xml:space="preserve"> za pomocą e-mail/listy </w:t>
+      </w:r>
+      <w:commentRangeStart w:id="4"/>
+      <w:r>
+        <w:t>mailingowej</w:t>
+      </w:r>
+      <w:commentRangeEnd w:id="4"/>
+      <w:r>
+        <w:rPr>
+          <w:rStyle w:val="CommentReference"/>
+        </w:rPr>
+        <w:commentReference w:id="4"/>
+      </w:r>
+    </w:p>
+    <w:p>
+      <w:pPr>
+        <w:pStyle w:val="ListParagraph"/>
         <w:numPr>
           <w:ilvl w:val="2"/>
           <w:numId w:val="1"/>
@@ -1120,94 +1176,51 @@
       <w:r>
         <w:t>Wyszukiwanie wydarzeń</w:t>
       </w:r>
-    </w:p>
-    <w:p>
-      <w:pPr>
-        <w:pStyle w:val="Akapitzlist"/>
+      <w:r>
+        <w:t xml:space="preserve"> np. za pomocą tag-ów/keywordsów/kategorii</w:t>
+      </w:r>
+    </w:p>
+    <w:p>
+      <w:pPr>
+        <w:pStyle w:val="ListParagraph"/>
         <w:numPr>
           <w:ilvl w:val="2"/>
           <w:numId w:val="1"/>
         </w:numPr>
       </w:pPr>
       <w:r>
-        <w:t>Akceptowanie i anulowanie otrzymanych zaproszeń</w:t>
-      </w:r>
-    </w:p>
-    <w:p>
-      <w:pPr>
-        <w:pStyle w:val="Akapitzlist"/>
+        <w:t>Rezerwacja miejsca / określenie uczestnictwa</w:t>
+      </w:r>
+      <w:r>
+        <w:t xml:space="preserve"> w wydarzeniu</w:t>
+      </w:r>
+    </w:p>
+    <w:p>
+      <w:pPr>
+        <w:pStyle w:val="ListParagraph"/>
         <w:numPr>
           <w:ilvl w:val="2"/>
           <w:numId w:val="1"/>
         </w:numPr>
       </w:pPr>
       <w:r>
-        <w:t>Wysyłanie żądań o zaproszenia</w:t>
-      </w:r>
-    </w:p>
-    <w:p>
-      <w:pPr>
-        <w:pStyle w:val="Akapitzlist"/>
-        <w:numPr>
-          <w:ilvl w:val="2"/>
-          <w:numId w:val="1"/>
-        </w:numPr>
-      </w:pPr>
-      <w:r>
-        <w:t>Rezerwacja miejsca / określenie uczestnictwa</w:t>
-      </w:r>
-    </w:p>
-    <w:p>
-      <w:pPr>
-        <w:pStyle w:val="Akapitzlist"/>
-        <w:numPr>
-          <w:ilvl w:val="2"/>
-          <w:numId w:val="1"/>
-        </w:numPr>
-      </w:pPr>
-      <w:r>
-        <w:t>Komentowanie wydarzeń</w:t>
-      </w:r>
-    </w:p>
-    <w:p>
-      <w:pPr>
-        <w:pStyle w:val="Akapitzlist"/>
-        <w:numPr>
-          <w:ilvl w:val="2"/>
-          <w:numId w:val="1"/>
-        </w:numPr>
-      </w:pPr>
-      <w:r>
-        <w:t>Przeglądanie listy gości</w:t>
-      </w:r>
-    </w:p>
-    <w:p>
-      <w:pPr>
-        <w:pStyle w:val="Akapitzlist"/>
-        <w:numPr>
-          <w:ilvl w:val="2"/>
-          <w:numId w:val="1"/>
-        </w:numPr>
-      </w:pPr>
-      <w:r>
-        <w:t>Przeglądanie komentarzy</w:t>
-      </w:r>
-    </w:p>
-    <w:p>
-      <w:pPr>
-        <w:pStyle w:val="Akapitzlist"/>
-        <w:numPr>
-          <w:ilvl w:val="2"/>
-          <w:numId w:val="1"/>
-        </w:numPr>
-      </w:pPr>
-      <w:r>
-        <w:t>Rozsyłanie zaproszeń na podstawie listy poprzednio zorganizowanych wydarzeń</w:t>
-      </w:r>
-    </w:p>
-    <w:p>
-      <w:pPr>
-        <w:pStyle w:val="Akapitzlist"/>
+        <w:t xml:space="preserve">Zarządzanie komentarzami </w:t>
+      </w:r>
+      <w:commentRangeStart w:id="5"/>
+      <w:r>
+        <w:t>wydarzeń</w:t>
+      </w:r>
+      <w:commentRangeEnd w:id="5"/>
+      <w:r>
+        <w:rPr>
+          <w:rStyle w:val="CommentReference"/>
+        </w:rPr>
+        <w:commentReference w:id="5"/>
+      </w:r>
+    </w:p>
+    <w:p>
+      <w:pPr>
+        <w:pStyle w:val="ListParagraph"/>
         <w:numPr>
           <w:ilvl w:val="1"/>
           <w:numId w:val="1"/>
@@ -1218,12 +1231,26 @@
       </w:r>
       <w:r>
         <w:br/>
-        <w:t>Relacyjna baza danych oparta na SQL.</w:t>
-      </w:r>
-    </w:p>
-    <w:p>
-      <w:pPr>
-        <w:pStyle w:val="Akapitzlist"/>
+        <w:t xml:space="preserve">Relacyjna baza danych oparta na </w:t>
+      </w:r>
+      <w:commentRangeStart w:id="6"/>
+      <w:r>
+        <w:t>SQL</w:t>
+      </w:r>
+      <w:commentRangeEnd w:id="6"/>
+      <w:r>
+        <w:rPr>
+          <w:rStyle w:val="CommentReference"/>
+        </w:rPr>
+        <w:commentReference w:id="6"/>
+      </w:r>
+      <w:r>
+        <w:t>.</w:t>
+      </w:r>
+    </w:p>
+    <w:p>
+      <w:pPr>
+        <w:pStyle w:val="ListParagraph"/>
         <w:numPr>
           <w:ilvl w:val="1"/>
           <w:numId w:val="1"/>
@@ -1234,20 +1261,36 @@
       </w:r>
       <w:r>
         <w:br/>
-        <w:t xml:space="preserve">System uwierzytelniania bazujący na </w:t>
-      </w:r>
-      <w:proofErr w:type="spellStart"/>
-      <w:r>
-        <w:t>tokenie</w:t>
-      </w:r>
-      <w:proofErr w:type="spellEnd"/>
-      <w:r>
-        <w:t xml:space="preserve"> który dawany jest na określony czas z możliwością jego odświeżenia lub ponownego uwierzytelniania.</w:t>
-      </w:r>
-    </w:p>
-    <w:p>
-      <w:pPr>
-        <w:pStyle w:val="Akapitzlist"/>
+        <w:t>System uwierzytelniania bazujący na tokenie</w:t>
+      </w:r>
+      <w:r>
+        <w:t>,</w:t>
+      </w:r>
+      <w:r>
+        <w:t xml:space="preserve"> który dawany jest na określony czas z możliwością jego odświeżenia lub ponownego </w:t>
+      </w:r>
+      <w:commentRangeStart w:id="7"/>
+      <w:r>
+        <w:t>uwierzytelniania</w:t>
+      </w:r>
+      <w:commentRangeEnd w:id="7"/>
+      <w:r>
+        <w:rPr>
+          <w:rStyle w:val="CommentReference"/>
+        </w:rPr>
+        <w:commentReference w:id="7"/>
+      </w:r>
+      <w:r>
+        <w:t>.</w:t>
+      </w:r>
+      <w:r>
+        <w:br/>
+        <w:t>Wymagania uprawnień dla użytkowników, ich typy, administrator, zarządca itp. Itd.</w:t>
+      </w:r>
+    </w:p>
+    <w:p>
+      <w:pPr>
+        <w:pStyle w:val="ListParagraph"/>
         <w:numPr>
           <w:ilvl w:val="1"/>
           <w:numId w:val="1"/>
@@ -1258,20 +1301,32 @@
       </w:r>
       <w:r>
         <w:br/>
-        <w:t xml:space="preserve">Jednostka obliczeniowa z dostępem do </w:t>
-      </w:r>
-      <w:proofErr w:type="spellStart"/>
-      <w:r>
-        <w:t>internetu</w:t>
-      </w:r>
-      <w:proofErr w:type="spellEnd"/>
-      <w:r>
-        <w:t xml:space="preserve"> na której postawiony będzie serwer umożliwiający klientom dostęp do aplikacji</w:t>
-      </w:r>
-    </w:p>
-    <w:p>
-      <w:pPr>
-        <w:pStyle w:val="Akapitzlist"/>
+        <w:t xml:space="preserve">Jednostka obliczeniowa z dostępem do internetu na której </w:t>
+      </w:r>
+      <w:r>
+        <w:t xml:space="preserve">uruchomiony </w:t>
+      </w:r>
+      <w:r>
+        <w:t xml:space="preserve">będzie serwer umożliwiający klientom dostęp do </w:t>
+      </w:r>
+      <w:commentRangeStart w:id="8"/>
+      <w:r>
+        <w:t>aplikacji</w:t>
+      </w:r>
+      <w:commentRangeEnd w:id="8"/>
+      <w:r>
+        <w:rPr>
+          <w:rStyle w:val="CommentReference"/>
+        </w:rPr>
+        <w:commentReference w:id="8"/>
+      </w:r>
+      <w:r>
+        <w:t>.</w:t>
+      </w:r>
+    </w:p>
+    <w:p>
+      <w:pPr>
+        <w:pStyle w:val="ListParagraph"/>
         <w:numPr>
           <w:ilvl w:val="1"/>
           <w:numId w:val="1"/>
@@ -1285,11 +1340,25 @@
         <w:br/>
         <w:t>Testy jednostkowe określające poprawność działania systemu.</w:t>
       </w:r>
+      <w:r>
+        <w:t xml:space="preserve"> Poziom pokrycia kodu na poziomie ?? %. </w:t>
+      </w:r>
+      <w:commentRangeStart w:id="9"/>
+      <w:commentRangeEnd w:id="9"/>
+      <w:r>
+        <w:rPr>
+          <w:rStyle w:val="CommentReference"/>
+        </w:rPr>
+        <w:commentReference w:id="9"/>
+      </w:r>
+      <w:r>
+        <w:t xml:space="preserve"> Planowane są testy funkcjonalne dla kluczowych funkcjonalności.</w:t>
+      </w:r>
     </w:p>
     <w:p/>
     <w:p>
       <w:pPr>
-        <w:pStyle w:val="Akapitzlist"/>
+        <w:pStyle w:val="ListParagraph"/>
         <w:numPr>
           <w:ilvl w:val="0"/>
           <w:numId w:val="1"/>
@@ -1301,7 +1370,7 @@
     </w:p>
     <w:p>
       <w:pPr>
-        <w:pStyle w:val="Akapitzlist"/>
+        <w:pStyle w:val="ListParagraph"/>
       </w:pPr>
       <w:r>
         <w:t xml:space="preserve">Projekt zostanie wykonany jako aplikacja </w:t>
@@ -1315,7 +1384,7 @@
     </w:p>
     <w:p>
       <w:pPr>
-        <w:pStyle w:val="Akapitzlist"/>
+        <w:pStyle w:val="ListParagraph"/>
         <w:numPr>
           <w:ilvl w:val="0"/>
           <w:numId w:val="2"/>
@@ -1325,73 +1394,36 @@
         <w:t>Baza danych oparta na</w:t>
       </w:r>
       <w:r>
-        <w:t xml:space="preserve"> </w:t>
-      </w:r>
-      <w:proofErr w:type="spellStart"/>
-      <w:r>
-        <w:t>mySQL</w:t>
-      </w:r>
-      <w:proofErr w:type="spellEnd"/>
-    </w:p>
-    <w:p>
-      <w:pPr>
-        <w:pStyle w:val="Akapitzlist"/>
+        <w:t xml:space="preserve"> mySQL</w:t>
+      </w:r>
+    </w:p>
+    <w:p>
+      <w:pPr>
+        <w:pStyle w:val="ListParagraph"/>
         <w:numPr>
           <w:ilvl w:val="0"/>
           <w:numId w:val="2"/>
         </w:numPr>
       </w:pPr>
       <w:r>
-        <w:t xml:space="preserve">Część serwerowa – </w:t>
-      </w:r>
-      <w:proofErr w:type="spellStart"/>
-      <w:r>
-        <w:t>backend</w:t>
-      </w:r>
-      <w:proofErr w:type="spellEnd"/>
-      <w:r>
-        <w:t xml:space="preserve"> – oparty zostanie na języku Java z wykorzystaniem </w:t>
-      </w:r>
-      <w:proofErr w:type="spellStart"/>
-      <w:r>
-        <w:t>frameworka</w:t>
-      </w:r>
-      <w:proofErr w:type="spellEnd"/>
-      <w:r>
-        <w:t xml:space="preserve"> Spring</w:t>
-      </w:r>
-    </w:p>
-    <w:p>
-      <w:pPr>
-        <w:pStyle w:val="Akapitzlist"/>
+        <w:t>Część serwerowa – backend – oparty zostanie na języku Java z wykorzystaniem frameworka Spring</w:t>
+      </w:r>
+    </w:p>
+    <w:p>
+      <w:pPr>
+        <w:pStyle w:val="ListParagraph"/>
         <w:numPr>
           <w:ilvl w:val="0"/>
           <w:numId w:val="2"/>
         </w:numPr>
       </w:pPr>
       <w:r>
-        <w:t xml:space="preserve">Część kliencka – </w:t>
-      </w:r>
-      <w:proofErr w:type="spellStart"/>
-      <w:r>
-        <w:t>frontend</w:t>
-      </w:r>
-      <w:proofErr w:type="spellEnd"/>
-      <w:r>
-        <w:t xml:space="preserve"> – napisana zostanie za pomocą JavaScript i JSX i wykorzystaniem </w:t>
-      </w:r>
-      <w:proofErr w:type="spellStart"/>
-      <w:r>
-        <w:t>frameworka</w:t>
-      </w:r>
-      <w:proofErr w:type="spellEnd"/>
-      <w:r>
-        <w:t xml:space="preserve"> React.js i wymaganych pomniejszych pakietów do stylizacji</w:t>
-      </w:r>
-    </w:p>
-    <w:p>
-      <w:pPr>
-        <w:pStyle w:val="Akapitzlist"/>
+        <w:t>Część kliencka – frontend – napisana zostanie za pomocą JavaScript i JSX i wykorzystaniem frameworka React.js i wymaganych pomniejszych pakietów do stylizacji</w:t>
+      </w:r>
+    </w:p>
+    <w:p>
+      <w:pPr>
+        <w:pStyle w:val="ListParagraph"/>
         <w:numPr>
           <w:ilvl w:val="0"/>
           <w:numId w:val="2"/>
@@ -1409,7 +1441,7 @@
     </w:p>
     <w:p>
       <w:pPr>
-        <w:pStyle w:val="Akapitzlist"/>
+        <w:pStyle w:val="ListParagraph"/>
         <w:numPr>
           <w:ilvl w:val="0"/>
           <w:numId w:val="1"/>
@@ -1421,12 +1453,12 @@
     </w:p>
     <w:p>
       <w:pPr>
-        <w:pStyle w:val="Akapitzlist"/>
-      </w:pPr>
-      <w:hyperlink r:id="rId6" w:history="1">
+        <w:pStyle w:val="ListParagraph"/>
+      </w:pPr>
+      <w:hyperlink r:id="rId10" w:history="1">
         <w:r>
           <w:rPr>
-            <w:rStyle w:val="Hipercze"/>
+            <w:rStyle w:val="Hyperlink"/>
           </w:rPr>
           <w:t>https://github.com/MCtyskie/pai_project</w:t>
         </w:r>
@@ -1443,6 +1475,276 @@
     </w:sectPr>
   </w:body>
 </w:document>
+</file>
+
+<file path=word/comments.xml><?xml version="1.0" encoding="utf-8"?>
+<w:comments xmlns:wpc="http://schemas.microsoft.com/office/word/2010/wordprocessingCanvas" xmlns:cx="http://schemas.microsoft.com/office/drawing/2014/chartex" xmlns:cx1="http://schemas.microsoft.com/office/drawing/2015/9/8/chartex" xmlns:cx2="http://schemas.microsoft.com/office/drawing/2015/10/21/chartex" xmlns:cx3="http://schemas.microsoft.com/office/drawing/2016/5/9/chartex" xmlns:cx4="http://schemas.microsoft.com/office/drawing/2016/5/10/chartex" xmlns:cx5="http://schemas.microsoft.com/office/drawing/2016/5/11/chartex" xmlns:cx6="http://schemas.microsoft.com/office/drawing/2016/5/12/chartex" xmlns:cx7="http://schemas.microsoft.com/office/drawing/2016/5/13/chartex" xmlns:cx8="http://schemas.microsoft.com/office/drawing/2016/5/14/chartex" xmlns:mc="http://schemas.openxmlformats.org/markup-compatibility/2006" xmlns:aink="http://schemas.microsoft.com/office/drawing/2016/ink" xmlns:am3d="http://schemas.microsoft.com/office/drawing/2017/model3d" xmlns:o="urn:schemas-microsoft-com:office:office" xmlns:r="http://schemas.openxmlformats.org/officeDocument/2006/relationships" xmlns:m="http://schemas.openxmlformats.org/officeDocument/2006/math" xmlns:v="urn:schemas-microsoft-com:vml" xmlns:wp14="http://schemas.microsoft.com/office/word/2010/wordprocessingDrawing" xmlns:wp="http://schemas.openxmlformats.org/drawingml/2006/wordprocessingDrawing" xmlns:w10="urn:schemas-microsoft-com:office:word" xmlns:w="http://schemas.openxmlformats.org/wordprocessingml/2006/main" xmlns:w14="http://schemas.microsoft.com/office/word/2010/wordml" xmlns:w15="http://schemas.microsoft.com/office/word/2012/wordml" xmlns:w16cex="http://schemas.microsoft.com/office/word/2018/wordml/cex" xmlns:w16cid="http://schemas.microsoft.com/office/word/2016/wordml/cid" xmlns:w16="http://schemas.microsoft.com/office/word/2018/wordml" xmlns:w16se="http://schemas.microsoft.com/office/word/2015/wordml/symex" xmlns:wpg="http://schemas.microsoft.com/office/word/2010/wordprocessingGroup" xmlns:wpi="http://schemas.microsoft.com/office/word/2010/wordprocessingInk" xmlns:wne="http://schemas.microsoft.com/office/word/2006/wordml" xmlns:wps="http://schemas.microsoft.com/office/word/2010/wordprocessingShape" mc:Ignorable="w14 w15 w16se w16cid w16 w16cex wp14">
+  <w:comment w:id="0" w:author="Dominik" w:date="2021-03-15T10:37:00Z" w:initials="D">
+    <w:p>
+      <w:pPr>
+        <w:pStyle w:val="CommentText"/>
+      </w:pPr>
+      <w:r>
+        <w:rPr>
+          <w:rStyle w:val="CommentReference"/>
+        </w:rPr>
+        <w:annotationRef/>
+      </w:r>
+      <w:r>
+        <w:t>Do sprecyzowania</w:t>
+      </w:r>
+    </w:p>
+  </w:comment>
+  <w:comment w:id="1" w:author="Dominik" w:date="2021-03-15T10:42:00Z" w:initials="D">
+    <w:p>
+      <w:pPr>
+        <w:pStyle w:val="CommentText"/>
+      </w:pPr>
+      <w:r>
+        <w:rPr>
+          <w:rStyle w:val="CommentReference"/>
+        </w:rPr>
+        <w:annotationRef/>
+      </w:r>
+      <w:r>
+        <w:t>Uszczegółowienie, konkrety co do wymagań</w:t>
+      </w:r>
+      <w:r>
+        <w:br/>
+        <w:t>Np. rejestracja użytkownika formularzem z polami x,y,z wartościami q,w,e</w:t>
+      </w:r>
+    </w:p>
+  </w:comment>
+  <w:comment w:id="2" w:author="Dominik" w:date="2021-03-15T10:43:00Z" w:initials="D">
+    <w:p>
+      <w:pPr>
+        <w:pStyle w:val="CommentText"/>
+      </w:pPr>
+      <w:r>
+        <w:rPr>
+          <w:rStyle w:val="CommentReference"/>
+        </w:rPr>
+        <w:annotationRef/>
+      </w:r>
+      <w:r>
+        <w:t>Metoda logowania do sprecyzowania</w:t>
+      </w:r>
+    </w:p>
+  </w:comment>
+  <w:comment w:id="3" w:author="Dominik" w:date="2021-03-15T10:44:00Z" w:initials="D">
+    <w:p>
+      <w:pPr>
+        <w:pStyle w:val="CommentText"/>
+      </w:pPr>
+      <w:r>
+        <w:rPr>
+          <w:rStyle w:val="CommentReference"/>
+        </w:rPr>
+        <w:annotationRef/>
+      </w:r>
+      <w:r>
+        <w:t>Rodzaj soft-delete do przedyskutowania</w:t>
+      </w:r>
+    </w:p>
+  </w:comment>
+  <w:comment w:id="4" w:author="Dominik" w:date="2021-03-15T10:45:00Z" w:initials="D">
+    <w:p>
+      <w:pPr>
+        <w:pStyle w:val="CommentText"/>
+      </w:pPr>
+      <w:r>
+        <w:rPr>
+          <w:rStyle w:val="CommentReference"/>
+        </w:rPr>
+        <w:annotationRef/>
+      </w:r>
+      <w:r>
+        <w:t>Sposób akceptacji/odmowy zaproszenia ze strony usera</w:t>
+      </w:r>
+    </w:p>
+  </w:comment>
+  <w:comment w:id="5" w:author="Dominik" w:date="2021-03-15T10:49:00Z" w:initials="D">
+    <w:p>
+      <w:pPr>
+        <w:pStyle w:val="CommentText"/>
+      </w:pPr>
+      <w:r>
+        <w:rPr>
+          <w:rStyle w:val="CommentReference"/>
+        </w:rPr>
+        <w:annotationRef/>
+      </w:r>
+      <w:r>
+        <w:t>Uproszczone dodawanie ocen/komentarzy z możliwością rozszerzenia</w:t>
+      </w:r>
+    </w:p>
+    <w:p>
+      <w:pPr>
+        <w:pStyle w:val="CommentText"/>
+      </w:pPr>
+      <w:r>
+        <w:t>Uwaga na wydajność przy np. określania polubieni, podwójnej oceny</w:t>
+      </w:r>
+    </w:p>
+  </w:comment>
+  <w:comment w:id="6" w:author="Dominik" w:date="2021-03-15T10:53:00Z" w:initials="D">
+    <w:p>
+      <w:pPr>
+        <w:pStyle w:val="CommentText"/>
+      </w:pPr>
+      <w:r>
+        <w:rPr>
+          <w:rStyle w:val="CommentReference"/>
+        </w:rPr>
+        <w:annotationRef/>
+      </w:r>
+      <w:r>
+        <w:t>Uprawnienia dopisać dla klienta DB</w:t>
+      </w:r>
+      <w:r>
+        <w:br/>
+        <w:t>Jeden czy więcej userów</w:t>
+      </w:r>
+    </w:p>
+    <w:p>
+      <w:pPr>
+        <w:pStyle w:val="CommentText"/>
+      </w:pPr>
+      <w:r>
+        <w:t>Ilość równoległych połączeń</w:t>
+      </w:r>
+      <w:r>
+        <w:br/>
+        <w:t>Szyfrowanie połączenia (?)</w:t>
+      </w:r>
+    </w:p>
+    <w:p>
+      <w:pPr>
+        <w:pStyle w:val="CommentText"/>
+      </w:pPr>
+      <w:r>
+        <w:t>Dopuszczalna liczba requestów /min /h</w:t>
+      </w:r>
+    </w:p>
+  </w:comment>
+  <w:comment w:id="7" w:author="Dominik" w:date="2021-03-15T10:55:00Z" w:initials="D">
+    <w:p>
+      <w:pPr>
+        <w:pStyle w:val="CommentText"/>
+      </w:pPr>
+      <w:r>
+        <w:rPr>
+          <w:rStyle w:val="CommentReference"/>
+        </w:rPr>
+        <w:annotationRef/>
+      </w:r>
+      <w:r>
+        <w:t>Użytkownik po zalogowaniu się otrzymuje token, którym autoryzuje się w serwisie</w:t>
+      </w:r>
+    </w:p>
+    <w:p>
+      <w:pPr>
+        <w:pStyle w:val="CommentText"/>
+      </w:pPr>
+      <w:r>
+        <w:t>Szyfrowanie tokenu</w:t>
+      </w:r>
+    </w:p>
+    <w:p>
+      <w:pPr>
+        <w:pStyle w:val="CommentText"/>
+      </w:pPr>
+      <w:r>
+        <w:t>Specyfikacja okresu czasu tokenu, czas do odświeżenia</w:t>
+      </w:r>
+    </w:p>
+  </w:comment>
+  <w:comment w:id="8" w:author="Dominik" w:date="2021-03-15T10:58:00Z" w:initials="D">
+    <w:p>
+      <w:pPr>
+        <w:pStyle w:val="CommentText"/>
+      </w:pPr>
+      <w:r>
+        <w:rPr>
+          <w:rStyle w:val="CommentReference"/>
+        </w:rPr>
+        <w:annotationRef/>
+      </w:r>
+      <w:r>
+        <w:t>Maksymalna liczba userów</w:t>
+      </w:r>
+    </w:p>
+    <w:p>
+      <w:pPr>
+        <w:pStyle w:val="CommentText"/>
+      </w:pPr>
+      <w:r>
+        <w:t>Koszty serwerów, licencji dla komercyjnych „kupców”</w:t>
+      </w:r>
+    </w:p>
+  </w:comment>
+  <w:comment w:id="9" w:author="Dominik" w:date="2021-03-15T11:00:00Z" w:initials="D">
+    <w:p>
+      <w:pPr>
+        <w:pStyle w:val="CommentText"/>
+      </w:pPr>
+      <w:r>
+        <w:rPr>
+          <w:rStyle w:val="CommentReference"/>
+        </w:rPr>
+        <w:annotationRef/>
+      </w:r>
+      <w:r>
+        <w:t>Testy funkcjonalne, integracyjne do opisania</w:t>
+      </w:r>
+    </w:p>
+  </w:comment>
+</w:comments>
+</file>
+
+<file path=word/commentsExtended.xml><?xml version="1.0" encoding="utf-8"?>
+<w15:commentsEx xmlns:wpc="http://schemas.microsoft.com/office/word/2010/wordprocessingCanvas" xmlns:cx="http://schemas.microsoft.com/office/drawing/2014/chartex" xmlns:cx1="http://schemas.microsoft.com/office/drawing/2015/9/8/chartex" xmlns:cx2="http://schemas.microsoft.com/office/drawing/2015/10/21/chartex" xmlns:cx3="http://schemas.microsoft.com/office/drawing/2016/5/9/chartex" xmlns:cx4="http://schemas.microsoft.com/office/drawing/2016/5/10/chartex" xmlns:cx5="http://schemas.microsoft.com/office/drawing/2016/5/11/chartex" xmlns:cx6="http://schemas.microsoft.com/office/drawing/2016/5/12/chartex" xmlns:cx7="http://schemas.microsoft.com/office/drawing/2016/5/13/chartex" xmlns:cx8="http://schemas.microsoft.com/office/drawing/2016/5/14/chartex" xmlns:mc="http://schemas.openxmlformats.org/markup-compatibility/2006" xmlns:aink="http://schemas.microsoft.com/office/drawing/2016/ink" xmlns:am3d="http://schemas.microsoft.com/office/drawing/2017/model3d" xmlns:o="urn:schemas-microsoft-com:office:office" xmlns:r="http://schemas.openxmlformats.org/officeDocument/2006/relationships" xmlns:m="http://schemas.openxmlformats.org/officeDocument/2006/math" xmlns:v="urn:schemas-microsoft-com:vml" xmlns:wp14="http://schemas.microsoft.com/office/word/2010/wordprocessingDrawing" xmlns:wp="http://schemas.openxmlformats.org/drawingml/2006/wordprocessingDrawing" xmlns:w10="urn:schemas-microsoft-com:office:word" xmlns:w="http://schemas.openxmlformats.org/wordprocessingml/2006/main" xmlns:w14="http://schemas.microsoft.com/office/word/2010/wordml" xmlns:w15="http://schemas.microsoft.com/office/word/2012/wordml" xmlns:w16cex="http://schemas.microsoft.com/office/word/2018/wordml/cex" xmlns:w16cid="http://schemas.microsoft.com/office/word/2016/wordml/cid" xmlns:w16="http://schemas.microsoft.com/office/word/2018/wordml" xmlns:w16se="http://schemas.microsoft.com/office/word/2015/wordml/symex" xmlns:wpg="http://schemas.microsoft.com/office/word/2010/wordprocessingGroup" xmlns:wpi="http://schemas.microsoft.com/office/word/2010/wordprocessingInk" xmlns:wne="http://schemas.microsoft.com/office/word/2006/wordml" xmlns:wps="http://schemas.microsoft.com/office/word/2010/wordprocessingShape" mc:Ignorable="w14 w15 w16se w16cid w16 w16cex wp14">
+  <w15:commentEx w15:paraId="160F5190" w15:done="0"/>
+  <w15:commentEx w15:paraId="0BE535F7" w15:done="0"/>
+  <w15:commentEx w15:paraId="5F33ED00" w15:done="0"/>
+  <w15:commentEx w15:paraId="62DF22B3" w15:done="0"/>
+  <w15:commentEx w15:paraId="0D11976E" w15:done="0"/>
+  <w15:commentEx w15:paraId="747AB803" w15:done="0"/>
+  <w15:commentEx w15:paraId="192DBC6D" w15:done="0"/>
+  <w15:commentEx w15:paraId="4A39A335" w15:done="0"/>
+  <w15:commentEx w15:paraId="3BE16E2A" w15:done="0"/>
+  <w15:commentEx w15:paraId="1B6C21CC" w15:done="0"/>
+</w15:commentsEx>
+</file>
+
+<file path=word/commentsExtensible.xml><?xml version="1.0" encoding="utf-8"?>
+<w16cex:commentsExtensible xmlns:wpc="http://schemas.microsoft.com/office/word/2010/wordprocessingCanvas" xmlns:cx="http://schemas.microsoft.com/office/drawing/2014/chartex" xmlns:cx1="http://schemas.microsoft.com/office/drawing/2015/9/8/chartex" xmlns:cx2="http://schemas.microsoft.com/office/drawing/2015/10/21/chartex" xmlns:cx3="http://schemas.microsoft.com/office/drawing/2016/5/9/chartex" xmlns:cx4="http://schemas.microsoft.com/office/drawing/2016/5/10/chartex" xmlns:cx5="http://schemas.microsoft.com/office/drawing/2016/5/11/chartex" xmlns:cx6="http://schemas.microsoft.com/office/drawing/2016/5/12/chartex" xmlns:cx7="http://schemas.microsoft.com/office/drawing/2016/5/13/chartex" xmlns:cx8="http://schemas.microsoft.com/office/drawing/2016/5/14/chartex" xmlns:mc="http://schemas.openxmlformats.org/markup-compatibility/2006" xmlns:aink="http://schemas.microsoft.com/office/drawing/2016/ink" xmlns:am3d="http://schemas.microsoft.com/office/drawing/2017/model3d" xmlns:o="urn:schemas-microsoft-com:office:office" xmlns:r="http://schemas.openxmlformats.org/officeDocument/2006/relationships" xmlns:m="http://schemas.openxmlformats.org/officeDocument/2006/math" xmlns:v="urn:schemas-microsoft-com:vml" xmlns:wp14="http://schemas.microsoft.com/office/word/2010/wordprocessingDrawing" xmlns:wp="http://schemas.openxmlformats.org/drawingml/2006/wordprocessingDrawing" xmlns:w10="urn:schemas-microsoft-com:office:word" xmlns:w="http://schemas.openxmlformats.org/wordprocessingml/2006/main" xmlns:w14="http://schemas.microsoft.com/office/word/2010/wordml" xmlns:w15="http://schemas.microsoft.com/office/word/2012/wordml" xmlns:w16cex="http://schemas.microsoft.com/office/word/2018/wordml/cex" xmlns:w16cid="http://schemas.microsoft.com/office/word/2016/wordml/cid" xmlns:w16="http://schemas.microsoft.com/office/word/2018/wordml" xmlns:w16se="http://schemas.microsoft.com/office/word/2015/wordml/symex" xmlns:wpg="http://schemas.microsoft.com/office/word/2010/wordprocessingGroup" xmlns:wpi="http://schemas.microsoft.com/office/word/2010/wordprocessingInk" xmlns:wne="http://schemas.microsoft.com/office/word/2006/wordml" xmlns:wps="http://schemas.microsoft.com/office/word/2010/wordprocessingShape" mc:Ignorable="w14 w15 w16se w16cid w16 w16cex wp14">
+  <w16cex:commentExtensible w16cex:durableId="23F9B755" w16cex:dateUtc="2021-03-15T09:37:00Z"/>
+  <w16cex:commentExtensible w16cex:durableId="23F9B888" w16cex:dateUtc="2021-03-15T09:42:00Z"/>
+  <w16cex:commentExtensible w16cex:durableId="23F9B8B8" w16cex:dateUtc="2021-03-15T09:43:00Z"/>
+  <w16cex:commentExtensible w16cex:durableId="23F9B92A" w16cex:dateUtc="2021-03-15T09:44:00Z"/>
+  <w16cex:commentExtensible w16cex:durableId="23F9B966" w16cex:dateUtc="2021-03-15T09:45:00Z"/>
+  <w16cex:commentExtensible w16cex:durableId="23F9BA2C" w16cex:dateUtc="2021-03-15T09:49:00Z"/>
+  <w16cex:commentExtensible w16cex:durableId="23F9BB17" w16cex:dateUtc="2021-03-15T09:53:00Z"/>
+  <w16cex:commentExtensible w16cex:durableId="23F9BB97" w16cex:dateUtc="2021-03-15T09:55:00Z"/>
+  <w16cex:commentExtensible w16cex:durableId="23F9BC3F" w16cex:dateUtc="2021-03-15T09:58:00Z"/>
+  <w16cex:commentExtensible w16cex:durableId="23F9BCB0" w16cex:dateUtc="2021-03-15T10:00:00Z"/>
+</w16cex:commentsExtensible>
+</file>
+
+<file path=word/commentsIds.xml><?xml version="1.0" encoding="utf-8"?>
+<w16cid:commentsIds xmlns:wpc="http://schemas.microsoft.com/office/word/2010/wordprocessingCanvas" xmlns:cx="http://schemas.microsoft.com/office/drawing/2014/chartex" xmlns:cx1="http://schemas.microsoft.com/office/drawing/2015/9/8/chartex" xmlns:cx2="http://schemas.microsoft.com/office/drawing/2015/10/21/chartex" xmlns:cx3="http://schemas.microsoft.com/office/drawing/2016/5/9/chartex" xmlns:cx4="http://schemas.microsoft.com/office/drawing/2016/5/10/chartex" xmlns:cx5="http://schemas.microsoft.com/office/drawing/2016/5/11/chartex" xmlns:cx6="http://schemas.microsoft.com/office/drawing/2016/5/12/chartex" xmlns:cx7="http://schemas.microsoft.com/office/drawing/2016/5/13/chartex" xmlns:cx8="http://schemas.microsoft.com/office/drawing/2016/5/14/chartex" xmlns:mc="http://schemas.openxmlformats.org/markup-compatibility/2006" xmlns:aink="http://schemas.microsoft.com/office/drawing/2016/ink" xmlns:am3d="http://schemas.microsoft.com/office/drawing/2017/model3d" xmlns:o="urn:schemas-microsoft-com:office:office" xmlns:r="http://schemas.openxmlformats.org/officeDocument/2006/relationships" xmlns:m="http://schemas.openxmlformats.org/officeDocument/2006/math" xmlns:v="urn:schemas-microsoft-com:vml" xmlns:wp14="http://schemas.microsoft.com/office/word/2010/wordprocessingDrawing" xmlns:wp="http://schemas.openxmlformats.org/drawingml/2006/wordprocessingDrawing" xmlns:w10="urn:schemas-microsoft-com:office:word" xmlns:w="http://schemas.openxmlformats.org/wordprocessingml/2006/main" xmlns:w14="http://schemas.microsoft.com/office/word/2010/wordml" xmlns:w15="http://schemas.microsoft.com/office/word/2012/wordml" xmlns:w16cex="http://schemas.microsoft.com/office/word/2018/wordml/cex" xmlns:w16cid="http://schemas.microsoft.com/office/word/2016/wordml/cid" xmlns:w16="http://schemas.microsoft.com/office/word/2018/wordml" xmlns:w16se="http://schemas.microsoft.com/office/word/2015/wordml/symex" xmlns:wpg="http://schemas.microsoft.com/office/word/2010/wordprocessingGroup" xmlns:wpi="http://schemas.microsoft.com/office/word/2010/wordprocessingInk" xmlns:wne="http://schemas.microsoft.com/office/word/2006/wordml" xmlns:wps="http://schemas.microsoft.com/office/word/2010/wordprocessingShape" mc:Ignorable="w14 w15 w16se w16cid w16 w16cex wp14">
+  <w16cid:commentId w16cid:paraId="160F5190" w16cid:durableId="23F9B755"/>
+  <w16cid:commentId w16cid:paraId="0BE535F7" w16cid:durableId="23F9B888"/>
+  <w16cid:commentId w16cid:paraId="5F33ED00" w16cid:durableId="23F9B8B8"/>
+  <w16cid:commentId w16cid:paraId="62DF22B3" w16cid:durableId="23F9B92A"/>
+  <w16cid:commentId w16cid:paraId="0D11976E" w16cid:durableId="23F9B966"/>
+  <w16cid:commentId w16cid:paraId="747AB803" w16cid:durableId="23F9BA2C"/>
+  <w16cid:commentId w16cid:paraId="192DBC6D" w16cid:durableId="23F9BB17"/>
+  <w16cid:commentId w16cid:paraId="4A39A335" w16cid:durableId="23F9BB97"/>
+  <w16cid:commentId w16cid:paraId="3BE16E2A" w16cid:durableId="23F9BC3F"/>
+  <w16cid:commentId w16cid:paraId="1B6C21CC" w16cid:durableId="23F9BCB0"/>
+</w16cid:commentsIds>
 </file>
 
 <file path=word/numbering.xml><?xml version="1.0" encoding="utf-8"?>
@@ -1653,6 +1955,14 @@
     <w:abstractNumId w:val="1"/>
   </w:num>
 </w:numbering>
+</file>
+
+<file path=word/people.xml><?xml version="1.0" encoding="utf-8"?>
+<w15:people xmlns:wpc="http://schemas.microsoft.com/office/word/2010/wordprocessingCanvas" xmlns:cx="http://schemas.microsoft.com/office/drawing/2014/chartex" xmlns:cx1="http://schemas.microsoft.com/office/drawing/2015/9/8/chartex" xmlns:cx2="http://schemas.microsoft.com/office/drawing/2015/10/21/chartex" xmlns:cx3="http://schemas.microsoft.com/office/drawing/2016/5/9/chartex" xmlns:cx4="http://schemas.microsoft.com/office/drawing/2016/5/10/chartex" xmlns:cx5="http://schemas.microsoft.com/office/drawing/2016/5/11/chartex" xmlns:cx6="http://schemas.microsoft.com/office/drawing/2016/5/12/chartex" xmlns:cx7="http://schemas.microsoft.com/office/drawing/2016/5/13/chartex" xmlns:cx8="http://schemas.microsoft.com/office/drawing/2016/5/14/chartex" xmlns:mc="http://schemas.openxmlformats.org/markup-compatibility/2006" xmlns:aink="http://schemas.microsoft.com/office/drawing/2016/ink" xmlns:am3d="http://schemas.microsoft.com/office/drawing/2017/model3d" xmlns:o="urn:schemas-microsoft-com:office:office" xmlns:r="http://schemas.openxmlformats.org/officeDocument/2006/relationships" xmlns:m="http://schemas.openxmlformats.org/officeDocument/2006/math" xmlns:v="urn:schemas-microsoft-com:vml" xmlns:wp14="http://schemas.microsoft.com/office/word/2010/wordprocessingDrawing" xmlns:wp="http://schemas.openxmlformats.org/drawingml/2006/wordprocessingDrawing" xmlns:w10="urn:schemas-microsoft-com:office:word" xmlns:w="http://schemas.openxmlformats.org/wordprocessingml/2006/main" xmlns:w14="http://schemas.microsoft.com/office/word/2010/wordml" xmlns:w15="http://schemas.microsoft.com/office/word/2012/wordml" xmlns:w16cex="http://schemas.microsoft.com/office/word/2018/wordml/cex" xmlns:w16cid="http://schemas.microsoft.com/office/word/2016/wordml/cid" xmlns:w16="http://schemas.microsoft.com/office/word/2018/wordml" xmlns:w16se="http://schemas.microsoft.com/office/word/2015/wordml/symex" xmlns:wpg="http://schemas.microsoft.com/office/word/2010/wordprocessingGroup" xmlns:wpi="http://schemas.microsoft.com/office/word/2010/wordprocessingInk" xmlns:wne="http://schemas.microsoft.com/office/word/2006/wordml" xmlns:wps="http://schemas.microsoft.com/office/word/2010/wordprocessingShape" mc:Ignorable="w14 w15 w16se w16cid w16 w16cex wp14">
+  <w15:person w15:author="Dominik">
+    <w15:presenceInfo w15:providerId="None" w15:userId="Dominik"/>
+  </w15:person>
+</w15:people>
 </file>
 
 <file path=word/styles.xml><?xml version="1.0" encoding="utf-8"?>
@@ -2050,15 +2360,15 @@
     <w:lsdException w:name="Unresolved Mention" w:semiHidden="1" w:unhideWhenUsed="1"/>
     <w:lsdException w:name="Smart Link" w:semiHidden="1" w:unhideWhenUsed="1"/>
   </w:latentStyles>
-  <w:style w:type="paragraph" w:default="1" w:styleId="Normalny">
+  <w:style w:type="paragraph" w:default="1" w:styleId="Normal">
     <w:name w:val="Normal"/>
     <w:qFormat/>
   </w:style>
-  <w:style w:type="paragraph" w:styleId="Nagwek1">
+  <w:style w:type="paragraph" w:styleId="Heading1">
     <w:name w:val="heading 1"/>
-    <w:basedOn w:val="Normalny"/>
-    <w:next w:val="Normalny"/>
-    <w:link w:val="Nagwek1Znak"/>
+    <w:basedOn w:val="Normal"/>
+    <w:next w:val="Normal"/>
+    <w:link w:val="Heading1Char"/>
     <w:uiPriority w:val="9"/>
     <w:qFormat/>
     <w:rsid w:val="003C4A71"/>
@@ -2075,13 +2385,13 @@
       <w:szCs w:val="32"/>
     </w:rPr>
   </w:style>
-  <w:style w:type="character" w:default="1" w:styleId="Domylnaczcionkaakapitu">
+  <w:style w:type="character" w:default="1" w:styleId="DefaultParagraphFont">
     <w:name w:val="Default Paragraph Font"/>
     <w:uiPriority w:val="1"/>
     <w:semiHidden/>
     <w:unhideWhenUsed/>
   </w:style>
-  <w:style w:type="table" w:default="1" w:styleId="Standardowy">
+  <w:style w:type="table" w:default="1" w:styleId="TableNormal">
     <w:name w:val="Normal Table"/>
     <w:uiPriority w:val="99"/>
     <w:semiHidden/>
@@ -2096,16 +2406,16 @@
       </w:tblCellMar>
     </w:tblPr>
   </w:style>
-  <w:style w:type="numbering" w:default="1" w:styleId="Bezlisty">
+  <w:style w:type="numbering" w:default="1" w:styleId="NoList">
     <w:name w:val="No List"/>
     <w:uiPriority w:val="99"/>
     <w:semiHidden/>
     <w:unhideWhenUsed/>
   </w:style>
-  <w:style w:type="character" w:customStyle="1" w:styleId="Nagwek1Znak">
-    <w:name w:val="Nagłówek 1 Znak"/>
-    <w:basedOn w:val="Domylnaczcionkaakapitu"/>
-    <w:link w:val="Nagwek1"/>
+  <w:style w:type="character" w:customStyle="1" w:styleId="Heading1Char">
+    <w:name w:val="Heading 1 Char"/>
+    <w:basedOn w:val="DefaultParagraphFont"/>
+    <w:link w:val="Heading1"/>
     <w:uiPriority w:val="9"/>
     <w:rsid w:val="003C4A71"/>
     <w:rPr>
@@ -2115,9 +2425,9 @@
       <w:szCs w:val="32"/>
     </w:rPr>
   </w:style>
-  <w:style w:type="paragraph" w:styleId="Akapitzlist">
+  <w:style w:type="paragraph" w:styleId="ListParagraph">
     <w:name w:val="List Paragraph"/>
-    <w:basedOn w:val="Normalny"/>
+    <w:basedOn w:val="Normal"/>
     <w:uiPriority w:val="34"/>
     <w:qFormat/>
     <w:rsid w:val="003C4A71"/>
@@ -2126,9 +2436,9 @@
       <w:contextualSpacing/>
     </w:pPr>
   </w:style>
-  <w:style w:type="character" w:styleId="Hipercze">
+  <w:style w:type="character" w:styleId="Hyperlink">
     <w:name w:val="Hyperlink"/>
-    <w:basedOn w:val="Domylnaczcionkaakapitu"/>
+    <w:basedOn w:val="DefaultParagraphFont"/>
     <w:uiPriority w:val="99"/>
     <w:unhideWhenUsed/>
     <w:rsid w:val="003C4A71"/>
@@ -2137,9 +2447,9 @@
       <w:u w:val="single"/>
     </w:rPr>
   </w:style>
-  <w:style w:type="character" w:styleId="Nierozpoznanawzmianka">
+  <w:style w:type="character" w:styleId="UnresolvedMention">
     <w:name w:val="Unresolved Mention"/>
-    <w:basedOn w:val="Domylnaczcionkaakapitu"/>
+    <w:basedOn w:val="DefaultParagraphFont"/>
     <w:uiPriority w:val="99"/>
     <w:semiHidden/>
     <w:unhideWhenUsed/>
@@ -2147,6 +2457,74 @@
     <w:rPr>
       <w:color w:val="605E5C"/>
       <w:shd w:val="clear" w:color="auto" w:fill="E1DFDD"/>
+    </w:rPr>
+  </w:style>
+  <w:style w:type="character" w:styleId="CommentReference">
+    <w:name w:val="annotation reference"/>
+    <w:basedOn w:val="DefaultParagraphFont"/>
+    <w:uiPriority w:val="99"/>
+    <w:semiHidden/>
+    <w:unhideWhenUsed/>
+    <w:rsid w:val="00C14F49"/>
+    <w:rPr>
+      <w:sz w:val="16"/>
+      <w:szCs w:val="16"/>
+    </w:rPr>
+  </w:style>
+  <w:style w:type="paragraph" w:styleId="CommentText">
+    <w:name w:val="annotation text"/>
+    <w:basedOn w:val="Normal"/>
+    <w:link w:val="CommentTextChar"/>
+    <w:uiPriority w:val="99"/>
+    <w:semiHidden/>
+    <w:unhideWhenUsed/>
+    <w:rsid w:val="00C14F49"/>
+    <w:pPr>
+      <w:spacing w:line="240" w:lineRule="auto"/>
+    </w:pPr>
+    <w:rPr>
+      <w:sz w:val="20"/>
+      <w:szCs w:val="20"/>
+    </w:rPr>
+  </w:style>
+  <w:style w:type="character" w:customStyle="1" w:styleId="CommentTextChar">
+    <w:name w:val="Comment Text Char"/>
+    <w:basedOn w:val="DefaultParagraphFont"/>
+    <w:link w:val="CommentText"/>
+    <w:uiPriority w:val="99"/>
+    <w:semiHidden/>
+    <w:rsid w:val="00C14F49"/>
+    <w:rPr>
+      <w:sz w:val="20"/>
+      <w:szCs w:val="20"/>
+    </w:rPr>
+  </w:style>
+  <w:style w:type="paragraph" w:styleId="CommentSubject">
+    <w:name w:val="annotation subject"/>
+    <w:basedOn w:val="CommentText"/>
+    <w:next w:val="CommentText"/>
+    <w:link w:val="CommentSubjectChar"/>
+    <w:uiPriority w:val="99"/>
+    <w:semiHidden/>
+    <w:unhideWhenUsed/>
+    <w:rsid w:val="00C14F49"/>
+    <w:rPr>
+      <w:b/>
+      <w:bCs/>
+    </w:rPr>
+  </w:style>
+  <w:style w:type="character" w:customStyle="1" w:styleId="CommentSubjectChar">
+    <w:name w:val="Comment Subject Char"/>
+    <w:basedOn w:val="CommentTextChar"/>
+    <w:link w:val="CommentSubject"/>
+    <w:uiPriority w:val="99"/>
+    <w:semiHidden/>
+    <w:rsid w:val="00C14F49"/>
+    <w:rPr>
+      <w:b/>
+      <w:bCs/>
+      <w:sz w:val="20"/>
+      <w:szCs w:val="20"/>
     </w:rPr>
   </w:style>
 </w:styles>

</xml_diff>

<commit_message>
User and Event Controllers and Services update
</commit_message>
<xml_diff>
--- a/dokumentacja/dokumentacja projektowa PAI.docx
+++ b/dokumentacja/dokumentacja projektowa PAI.docx
@@ -855,7 +855,7 @@
     </w:p>
     <w:p>
       <w:pPr>
-        <w:pStyle w:val="Heading1"/>
+        <w:pStyle w:val="Nagwek1"/>
       </w:pPr>
       <w:r>
         <w:lastRenderedPageBreak/>
@@ -864,7 +864,7 @@
     </w:p>
     <w:p>
       <w:pPr>
-        <w:pStyle w:val="ListParagraph"/>
+        <w:pStyle w:val="Akapitzlist"/>
         <w:numPr>
           <w:ilvl w:val="0"/>
           <w:numId w:val="1"/>
@@ -876,7 +876,7 @@
     </w:p>
     <w:p>
       <w:pPr>
-        <w:pStyle w:val="ListParagraph"/>
+        <w:pStyle w:val="Akapitzlist"/>
       </w:pPr>
       <w:r>
         <w:t xml:space="preserve">System z założenia ma umożliwić </w:t>
@@ -926,7 +926,7 @@
     </w:p>
     <w:p>
       <w:pPr>
-        <w:pStyle w:val="ListParagraph"/>
+        <w:pStyle w:val="Akapitzlist"/>
         <w:rPr>
           <w:b/>
           <w:bCs/>
@@ -939,12 +939,12 @@
     </w:p>
     <w:p>
       <w:pPr>
-        <w:pStyle w:val="ListParagraph"/>
-      </w:pPr>
-    </w:p>
-    <w:p>
-      <w:pPr>
-        <w:pStyle w:val="ListParagraph"/>
+        <w:pStyle w:val="Akapitzlist"/>
+      </w:pPr>
+    </w:p>
+    <w:p>
+      <w:pPr>
+        <w:pStyle w:val="Akapitzlist"/>
         <w:numPr>
           <w:ilvl w:val="0"/>
           <w:numId w:val="1"/>
@@ -956,7 +956,7 @@
     </w:p>
     <w:p>
       <w:pPr>
-        <w:pStyle w:val="ListParagraph"/>
+        <w:pStyle w:val="Akapitzlist"/>
       </w:pPr>
       <w:r>
         <w:t xml:space="preserve">Projekt ma umożliwić organizację wydarzeń zbiorowych </w:t>
@@ -976,12 +976,12 @@
     </w:p>
     <w:p>
       <w:pPr>
-        <w:pStyle w:val="ListParagraph"/>
-      </w:pPr>
-    </w:p>
-    <w:p>
-      <w:pPr>
-        <w:pStyle w:val="ListParagraph"/>
+        <w:pStyle w:val="Akapitzlist"/>
+      </w:pPr>
+    </w:p>
+    <w:p>
+      <w:pPr>
+        <w:pStyle w:val="Akapitzlist"/>
       </w:pPr>
       <w:r>
         <w:t>Dostarczenie serwisu do zarządzania wydarzeniami zbiorowymi realizujący funkcjonalności związane z : //wymienić.</w:t>
@@ -989,12 +989,12 @@
     </w:p>
     <w:p>
       <w:pPr>
-        <w:pStyle w:val="ListParagraph"/>
-      </w:pPr>
-    </w:p>
-    <w:p>
-      <w:pPr>
-        <w:pStyle w:val="ListParagraph"/>
+        <w:pStyle w:val="Akapitzlist"/>
+      </w:pPr>
+    </w:p>
+    <w:p>
+      <w:pPr>
+        <w:pStyle w:val="Akapitzlist"/>
       </w:pPr>
       <w:r>
         <w:t xml:space="preserve">Przeznaczeniem projektu jest implementacja aplikacji na chmurze obliczeniowej, do której można będzie uzyskać dostęp przez przeglądarkę. Aplikacja ma za zadanie umożliwić przejrzysty, szybki i </w:t>
@@ -1005,12 +1005,12 @@
     </w:p>
     <w:p>
       <w:pPr>
-        <w:pStyle w:val="ListParagraph"/>
-      </w:pPr>
-    </w:p>
-    <w:p>
-      <w:pPr>
-        <w:pStyle w:val="ListParagraph"/>
+        <w:pStyle w:val="Akapitzlist"/>
+      </w:pPr>
+    </w:p>
+    <w:p>
+      <w:pPr>
+        <w:pStyle w:val="Akapitzlist"/>
         <w:numPr>
           <w:ilvl w:val="0"/>
           <w:numId w:val="1"/>
@@ -1022,7 +1022,7 @@
     </w:p>
     <w:p>
       <w:pPr>
-        <w:pStyle w:val="ListParagraph"/>
+        <w:pStyle w:val="Akapitzlist"/>
         <w:numPr>
           <w:ilvl w:val="1"/>
           <w:numId w:val="1"/>
@@ -1038,7 +1038,7 @@
       <w:commentRangeEnd w:id="0"/>
       <w:r>
         <w:rPr>
-          <w:rStyle w:val="CommentReference"/>
+          <w:rStyle w:val="Odwoaniedokomentarza"/>
         </w:rPr>
         <w:commentReference w:id="0"/>
       </w:r>
@@ -1048,7 +1048,7 @@
     </w:p>
     <w:p>
       <w:pPr>
-        <w:pStyle w:val="ListParagraph"/>
+        <w:pStyle w:val="Akapitzlist"/>
         <w:numPr>
           <w:ilvl w:val="2"/>
           <w:numId w:val="1"/>
@@ -1064,14 +1064,14 @@
       <w:commentRangeEnd w:id="1"/>
       <w:r>
         <w:rPr>
-          <w:rStyle w:val="CommentReference"/>
+          <w:rStyle w:val="Odwoaniedokomentarza"/>
         </w:rPr>
         <w:commentReference w:id="1"/>
       </w:r>
     </w:p>
     <w:p>
       <w:pPr>
-        <w:pStyle w:val="ListParagraph"/>
+        <w:pStyle w:val="Akapitzlist"/>
         <w:numPr>
           <w:ilvl w:val="3"/>
           <w:numId w:val="1"/>
@@ -1083,7 +1083,7 @@
     </w:p>
     <w:p>
       <w:pPr>
-        <w:pStyle w:val="ListParagraph"/>
+        <w:pStyle w:val="Akapitzlist"/>
         <w:numPr>
           <w:ilvl w:val="3"/>
           <w:numId w:val="1"/>
@@ -1095,7 +1095,7 @@
     </w:p>
     <w:p>
       <w:pPr>
-        <w:pStyle w:val="ListParagraph"/>
+        <w:pStyle w:val="Akapitzlist"/>
         <w:numPr>
           <w:ilvl w:val="3"/>
           <w:numId w:val="1"/>
@@ -1107,7 +1107,7 @@
     </w:p>
     <w:p>
       <w:pPr>
-        <w:pStyle w:val="ListParagraph"/>
+        <w:pStyle w:val="Akapitzlist"/>
         <w:numPr>
           <w:ilvl w:val="3"/>
           <w:numId w:val="1"/>
@@ -1119,7 +1119,7 @@
     </w:p>
     <w:p>
       <w:pPr>
-        <w:pStyle w:val="ListParagraph"/>
+        <w:pStyle w:val="Akapitzlist"/>
         <w:numPr>
           <w:ilvl w:val="3"/>
           <w:numId w:val="1"/>
@@ -1131,7 +1131,7 @@
     </w:p>
     <w:p>
       <w:pPr>
-        <w:pStyle w:val="ListParagraph"/>
+        <w:pStyle w:val="Akapitzlist"/>
         <w:numPr>
           <w:ilvl w:val="3"/>
           <w:numId w:val="1"/>
@@ -1143,7 +1143,7 @@
     </w:p>
     <w:p>
       <w:pPr>
-        <w:pStyle w:val="ListParagraph"/>
+        <w:pStyle w:val="Akapitzlist"/>
         <w:numPr>
           <w:ilvl w:val="3"/>
           <w:numId w:val="1"/>
@@ -1155,7 +1155,7 @@
     </w:p>
     <w:p>
       <w:pPr>
-        <w:pStyle w:val="ListParagraph"/>
+        <w:pStyle w:val="Akapitzlist"/>
         <w:numPr>
           <w:ilvl w:val="3"/>
           <w:numId w:val="1"/>
@@ -1167,7 +1167,7 @@
     </w:p>
     <w:p>
       <w:pPr>
-        <w:pStyle w:val="ListParagraph"/>
+        <w:pStyle w:val="Akapitzlist"/>
         <w:numPr>
           <w:ilvl w:val="2"/>
           <w:numId w:val="1"/>
@@ -1189,7 +1189,7 @@
       <w:commentRangeEnd w:id="2"/>
       <w:r>
         <w:rPr>
-          <w:rStyle w:val="CommentReference"/>
+          <w:rStyle w:val="Odwoaniedokomentarza"/>
         </w:rPr>
         <w:commentReference w:id="2"/>
       </w:r>
@@ -1199,7 +1199,7 @@
     </w:p>
     <w:p>
       <w:pPr>
-        <w:pStyle w:val="ListParagraph"/>
+        <w:pStyle w:val="Akapitzlist"/>
         <w:numPr>
           <w:ilvl w:val="2"/>
           <w:numId w:val="1"/>
@@ -1220,7 +1220,7 @@
     </w:p>
     <w:p>
       <w:pPr>
-        <w:pStyle w:val="ListParagraph"/>
+        <w:pStyle w:val="Akapitzlist"/>
         <w:numPr>
           <w:ilvl w:val="3"/>
           <w:numId w:val="1"/>
@@ -1232,7 +1232,7 @@
     </w:p>
     <w:p>
       <w:pPr>
-        <w:pStyle w:val="ListParagraph"/>
+        <w:pStyle w:val="Akapitzlist"/>
         <w:numPr>
           <w:ilvl w:val="4"/>
           <w:numId w:val="1"/>
@@ -1247,7 +1247,7 @@
     </w:p>
     <w:p>
       <w:pPr>
-        <w:pStyle w:val="ListParagraph"/>
+        <w:pStyle w:val="Akapitzlist"/>
         <w:numPr>
           <w:ilvl w:val="4"/>
           <w:numId w:val="1"/>
@@ -1263,7 +1263,7 @@
     </w:p>
     <w:p>
       <w:pPr>
-        <w:pStyle w:val="ListParagraph"/>
+        <w:pStyle w:val="Akapitzlist"/>
         <w:numPr>
           <w:ilvl w:val="5"/>
           <w:numId w:val="1"/>
@@ -1275,7 +1275,7 @@
     </w:p>
     <w:p>
       <w:pPr>
-        <w:pStyle w:val="ListParagraph"/>
+        <w:pStyle w:val="Akapitzlist"/>
         <w:numPr>
           <w:ilvl w:val="5"/>
           <w:numId w:val="1"/>
@@ -1287,7 +1287,7 @@
     </w:p>
     <w:p>
       <w:pPr>
-        <w:pStyle w:val="ListParagraph"/>
+        <w:pStyle w:val="Akapitzlist"/>
         <w:numPr>
           <w:ilvl w:val="5"/>
           <w:numId w:val="1"/>
@@ -1299,7 +1299,7 @@
     </w:p>
     <w:p>
       <w:pPr>
-        <w:pStyle w:val="ListParagraph"/>
+        <w:pStyle w:val="Akapitzlist"/>
         <w:numPr>
           <w:ilvl w:val="5"/>
           <w:numId w:val="1"/>
@@ -1311,7 +1311,7 @@
     </w:p>
     <w:p>
       <w:pPr>
-        <w:pStyle w:val="ListParagraph"/>
+        <w:pStyle w:val="Akapitzlist"/>
         <w:numPr>
           <w:ilvl w:val="5"/>
           <w:numId w:val="1"/>
@@ -1323,7 +1323,7 @@
     </w:p>
     <w:p>
       <w:pPr>
-        <w:pStyle w:val="ListParagraph"/>
+        <w:pStyle w:val="Akapitzlist"/>
         <w:numPr>
           <w:ilvl w:val="4"/>
           <w:numId w:val="1"/>
@@ -1344,7 +1344,7 @@
     </w:p>
     <w:p>
       <w:pPr>
-        <w:pStyle w:val="ListParagraph"/>
+        <w:pStyle w:val="Akapitzlist"/>
         <w:numPr>
           <w:ilvl w:val="4"/>
           <w:numId w:val="1"/>
@@ -1365,7 +1365,7 @@
     </w:p>
     <w:p>
       <w:pPr>
-        <w:pStyle w:val="ListParagraph"/>
+        <w:pStyle w:val="Akapitzlist"/>
         <w:numPr>
           <w:ilvl w:val="4"/>
           <w:numId w:val="1"/>
@@ -1401,7 +1401,7 @@
     </w:p>
     <w:p>
       <w:pPr>
-        <w:pStyle w:val="ListParagraph"/>
+        <w:pStyle w:val="Akapitzlist"/>
         <w:numPr>
           <w:ilvl w:val="4"/>
           <w:numId w:val="1"/>
@@ -1428,7 +1428,7 @@
     </w:p>
     <w:p>
       <w:pPr>
-        <w:pStyle w:val="ListParagraph"/>
+        <w:pStyle w:val="Akapitzlist"/>
         <w:numPr>
           <w:ilvl w:val="4"/>
           <w:numId w:val="1"/>
@@ -1443,7 +1443,7 @@
     </w:p>
     <w:p>
       <w:pPr>
-        <w:pStyle w:val="ListParagraph"/>
+        <w:pStyle w:val="Akapitzlist"/>
         <w:numPr>
           <w:ilvl w:val="4"/>
           <w:numId w:val="1"/>
@@ -1458,7 +1458,7 @@
     </w:p>
     <w:p>
       <w:pPr>
-        <w:pStyle w:val="ListParagraph"/>
+        <w:pStyle w:val="Akapitzlist"/>
         <w:numPr>
           <w:ilvl w:val="5"/>
           <w:numId w:val="1"/>
@@ -1488,7 +1488,7 @@
     </w:p>
     <w:p>
       <w:pPr>
-        <w:pStyle w:val="ListParagraph"/>
+        <w:pStyle w:val="Akapitzlist"/>
         <w:numPr>
           <w:ilvl w:val="6"/>
           <w:numId w:val="1"/>
@@ -1500,7 +1500,7 @@
     </w:p>
     <w:p>
       <w:pPr>
-        <w:pStyle w:val="ListParagraph"/>
+        <w:pStyle w:val="Akapitzlist"/>
         <w:numPr>
           <w:ilvl w:val="6"/>
           <w:numId w:val="1"/>
@@ -1512,7 +1512,7 @@
     </w:p>
     <w:p>
       <w:pPr>
-        <w:pStyle w:val="ListParagraph"/>
+        <w:pStyle w:val="Akapitzlist"/>
         <w:numPr>
           <w:ilvl w:val="6"/>
           <w:numId w:val="1"/>
@@ -1524,7 +1524,7 @@
     </w:p>
     <w:p>
       <w:pPr>
-        <w:pStyle w:val="ListParagraph"/>
+        <w:pStyle w:val="Akapitzlist"/>
         <w:numPr>
           <w:ilvl w:val="4"/>
           <w:numId w:val="1"/>
@@ -1539,7 +1539,7 @@
     </w:p>
     <w:p>
       <w:pPr>
-        <w:pStyle w:val="ListParagraph"/>
+        <w:pStyle w:val="Akapitzlist"/>
         <w:numPr>
           <w:ilvl w:val="4"/>
           <w:numId w:val="1"/>
@@ -1551,7 +1551,7 @@
     </w:p>
     <w:p>
       <w:pPr>
-        <w:pStyle w:val="ListParagraph"/>
+        <w:pStyle w:val="Akapitzlist"/>
         <w:numPr>
           <w:ilvl w:val="4"/>
           <w:numId w:val="1"/>
@@ -1572,7 +1572,7 @@
     </w:p>
     <w:p>
       <w:pPr>
-        <w:pStyle w:val="ListParagraph"/>
+        <w:pStyle w:val="Akapitzlist"/>
         <w:numPr>
           <w:ilvl w:val="4"/>
           <w:numId w:val="1"/>
@@ -1584,7 +1584,7 @@
     </w:p>
     <w:p>
       <w:pPr>
-        <w:pStyle w:val="ListParagraph"/>
+        <w:pStyle w:val="Akapitzlist"/>
         <w:numPr>
           <w:ilvl w:val="4"/>
           <w:numId w:val="1"/>
@@ -1596,7 +1596,7 @@
     </w:p>
     <w:p>
       <w:pPr>
-        <w:pStyle w:val="ListParagraph"/>
+        <w:pStyle w:val="Akapitzlist"/>
         <w:numPr>
           <w:ilvl w:val="3"/>
           <w:numId w:val="1"/>
@@ -1609,14 +1609,14 @@
       <w:commentRangeEnd w:id="3"/>
       <w:r>
         <w:rPr>
-          <w:rStyle w:val="CommentReference"/>
+          <w:rStyle w:val="Odwoaniedokomentarza"/>
         </w:rPr>
         <w:commentReference w:id="3"/>
       </w:r>
     </w:p>
     <w:p>
       <w:pPr>
-        <w:pStyle w:val="ListParagraph"/>
+        <w:pStyle w:val="Akapitzlist"/>
         <w:numPr>
           <w:ilvl w:val="3"/>
           <w:numId w:val="1"/>
@@ -1628,7 +1628,7 @@
     </w:p>
     <w:p>
       <w:pPr>
-        <w:pStyle w:val="ListParagraph"/>
+        <w:pStyle w:val="Akapitzlist"/>
         <w:numPr>
           <w:ilvl w:val="2"/>
           <w:numId w:val="1"/>
@@ -1647,7 +1647,7 @@
     </w:p>
     <w:p>
       <w:pPr>
-        <w:pStyle w:val="ListParagraph"/>
+        <w:pStyle w:val="Akapitzlist"/>
         <w:numPr>
           <w:ilvl w:val="2"/>
           <w:numId w:val="1"/>
@@ -1659,7 +1659,7 @@
     </w:p>
     <w:p>
       <w:pPr>
-        <w:pStyle w:val="ListParagraph"/>
+        <w:pStyle w:val="Akapitzlist"/>
         <w:numPr>
           <w:ilvl w:val="3"/>
           <w:numId w:val="1"/>
@@ -1686,7 +1686,7 @@
     </w:p>
     <w:p>
       <w:pPr>
-        <w:pStyle w:val="ListParagraph"/>
+        <w:pStyle w:val="Akapitzlist"/>
         <w:numPr>
           <w:ilvl w:val="4"/>
           <w:numId w:val="1"/>
@@ -1698,7 +1698,7 @@
     </w:p>
     <w:p>
       <w:pPr>
-        <w:pStyle w:val="ListParagraph"/>
+        <w:pStyle w:val="Akapitzlist"/>
         <w:numPr>
           <w:ilvl w:val="4"/>
           <w:numId w:val="1"/>
@@ -1710,7 +1710,7 @@
     </w:p>
     <w:p>
       <w:pPr>
-        <w:pStyle w:val="ListParagraph"/>
+        <w:pStyle w:val="Akapitzlist"/>
         <w:numPr>
           <w:ilvl w:val="4"/>
           <w:numId w:val="1"/>
@@ -1722,7 +1722,7 @@
     </w:p>
     <w:p>
       <w:pPr>
-        <w:pStyle w:val="ListParagraph"/>
+        <w:pStyle w:val="Akapitzlist"/>
         <w:numPr>
           <w:ilvl w:val="4"/>
           <w:numId w:val="1"/>
@@ -1734,7 +1734,7 @@
     </w:p>
     <w:p>
       <w:pPr>
-        <w:pStyle w:val="ListParagraph"/>
+        <w:pStyle w:val="Akapitzlist"/>
         <w:numPr>
           <w:ilvl w:val="4"/>
           <w:numId w:val="1"/>
@@ -1746,7 +1746,7 @@
     </w:p>
     <w:p>
       <w:pPr>
-        <w:pStyle w:val="ListParagraph"/>
+        <w:pStyle w:val="Akapitzlist"/>
         <w:numPr>
           <w:ilvl w:val="3"/>
           <w:numId w:val="1"/>
@@ -1758,7 +1758,7 @@
     </w:p>
     <w:p>
       <w:pPr>
-        <w:pStyle w:val="ListParagraph"/>
+        <w:pStyle w:val="Akapitzlist"/>
         <w:numPr>
           <w:ilvl w:val="3"/>
           <w:numId w:val="1"/>
@@ -1770,7 +1770,7 @@
     </w:p>
     <w:p>
       <w:pPr>
-        <w:pStyle w:val="ListParagraph"/>
+        <w:pStyle w:val="Akapitzlist"/>
         <w:numPr>
           <w:ilvl w:val="4"/>
           <w:numId w:val="1"/>
@@ -1782,7 +1782,7 @@
     </w:p>
     <w:p>
       <w:pPr>
-        <w:pStyle w:val="ListParagraph"/>
+        <w:pStyle w:val="Akapitzlist"/>
         <w:numPr>
           <w:ilvl w:val="5"/>
           <w:numId w:val="1"/>
@@ -1800,7 +1800,7 @@
     </w:p>
     <w:p>
       <w:pPr>
-        <w:pStyle w:val="ListParagraph"/>
+        <w:pStyle w:val="Akapitzlist"/>
         <w:numPr>
           <w:ilvl w:val="4"/>
           <w:numId w:val="1"/>
@@ -1812,7 +1812,7 @@
     </w:p>
     <w:p>
       <w:pPr>
-        <w:pStyle w:val="ListParagraph"/>
+        <w:pStyle w:val="Akapitzlist"/>
         <w:numPr>
           <w:ilvl w:val="2"/>
           <w:numId w:val="1"/>
@@ -1830,7 +1830,7 @@
     </w:p>
     <w:p>
       <w:pPr>
-        <w:pStyle w:val="ListParagraph"/>
+        <w:pStyle w:val="Akapitzlist"/>
         <w:numPr>
           <w:ilvl w:val="3"/>
           <w:numId w:val="1"/>
@@ -1842,7 +1842,7 @@
     </w:p>
     <w:p>
       <w:pPr>
-        <w:pStyle w:val="ListParagraph"/>
+        <w:pStyle w:val="Akapitzlist"/>
         <w:numPr>
           <w:ilvl w:val="3"/>
           <w:numId w:val="1"/>
@@ -1854,7 +1854,7 @@
     </w:p>
     <w:p>
       <w:pPr>
-        <w:pStyle w:val="ListParagraph"/>
+        <w:pStyle w:val="Akapitzlist"/>
         <w:numPr>
           <w:ilvl w:val="3"/>
           <w:numId w:val="1"/>
@@ -1866,7 +1866,7 @@
     </w:p>
     <w:p>
       <w:pPr>
-        <w:pStyle w:val="ListParagraph"/>
+        <w:pStyle w:val="Akapitzlist"/>
         <w:numPr>
           <w:ilvl w:val="3"/>
           <w:numId w:val="1"/>
@@ -1878,7 +1878,7 @@
     </w:p>
     <w:p>
       <w:pPr>
-        <w:pStyle w:val="ListParagraph"/>
+        <w:pStyle w:val="Akapitzlist"/>
         <w:numPr>
           <w:ilvl w:val="3"/>
           <w:numId w:val="1"/>
@@ -1891,7 +1891,7 @@
     </w:p>
     <w:p>
       <w:pPr>
-        <w:pStyle w:val="ListParagraph"/>
+        <w:pStyle w:val="Akapitzlist"/>
         <w:numPr>
           <w:ilvl w:val="2"/>
           <w:numId w:val="1"/>
@@ -1912,7 +1912,7 @@
     </w:p>
     <w:p>
       <w:pPr>
-        <w:pStyle w:val="ListParagraph"/>
+        <w:pStyle w:val="Akapitzlist"/>
         <w:numPr>
           <w:ilvl w:val="3"/>
           <w:numId w:val="1"/>
@@ -1924,7 +1924,7 @@
     </w:p>
     <w:p>
       <w:pPr>
-        <w:pStyle w:val="ListParagraph"/>
+        <w:pStyle w:val="Akapitzlist"/>
         <w:numPr>
           <w:ilvl w:val="4"/>
           <w:numId w:val="1"/>
@@ -1936,7 +1936,7 @@
     </w:p>
     <w:p>
       <w:pPr>
-        <w:pStyle w:val="ListParagraph"/>
+        <w:pStyle w:val="Akapitzlist"/>
         <w:numPr>
           <w:ilvl w:val="4"/>
           <w:numId w:val="1"/>
@@ -1948,7 +1948,7 @@
     </w:p>
     <w:p>
       <w:pPr>
-        <w:pStyle w:val="ListParagraph"/>
+        <w:pStyle w:val="Akapitzlist"/>
         <w:numPr>
           <w:ilvl w:val="3"/>
           <w:numId w:val="1"/>
@@ -1960,7 +1960,7 @@
     </w:p>
     <w:p>
       <w:pPr>
-        <w:pStyle w:val="ListParagraph"/>
+        <w:pStyle w:val="Akapitzlist"/>
         <w:numPr>
           <w:ilvl w:val="3"/>
           <w:numId w:val="1"/>
@@ -1972,7 +1972,7 @@
     </w:p>
     <w:p>
       <w:pPr>
-        <w:pStyle w:val="ListParagraph"/>
+        <w:pStyle w:val="Akapitzlist"/>
         <w:numPr>
           <w:ilvl w:val="2"/>
           <w:numId w:val="1"/>
@@ -1984,7 +1984,7 @@
     </w:p>
     <w:p>
       <w:pPr>
-        <w:pStyle w:val="ListParagraph"/>
+        <w:pStyle w:val="Akapitzlist"/>
         <w:numPr>
           <w:ilvl w:val="3"/>
           <w:numId w:val="1"/>
@@ -2002,7 +2002,7 @@
     </w:p>
     <w:p>
       <w:pPr>
-        <w:pStyle w:val="ListParagraph"/>
+        <w:pStyle w:val="Akapitzlist"/>
         <w:numPr>
           <w:ilvl w:val="1"/>
           <w:numId w:val="1"/>
@@ -2027,7 +2027,7 @@
     </w:p>
     <w:p>
       <w:pPr>
-        <w:pStyle w:val="ListParagraph"/>
+        <w:pStyle w:val="Akapitzlist"/>
         <w:numPr>
           <w:ilvl w:val="1"/>
           <w:numId w:val="1"/>
@@ -2060,7 +2060,7 @@
     </w:p>
     <w:p>
       <w:pPr>
-        <w:pStyle w:val="ListParagraph"/>
+        <w:pStyle w:val="Akapitzlist"/>
         <w:numPr>
           <w:ilvl w:val="1"/>
           <w:numId w:val="1"/>
@@ -2129,7 +2129,7 @@
     </w:p>
     <w:p>
       <w:pPr>
-        <w:pStyle w:val="ListParagraph"/>
+        <w:pStyle w:val="Akapitzlist"/>
         <w:numPr>
           <w:ilvl w:val="1"/>
           <w:numId w:val="1"/>
@@ -2156,7 +2156,7 @@
     </w:p>
     <w:p>
       <w:pPr>
-        <w:pStyle w:val="ListParagraph"/>
+        <w:pStyle w:val="Akapitzlist"/>
         <w:numPr>
           <w:ilvl w:val="2"/>
           <w:numId w:val="1"/>
@@ -2168,7 +2168,7 @@
     </w:p>
     <w:p>
       <w:pPr>
-        <w:pStyle w:val="ListParagraph"/>
+        <w:pStyle w:val="Akapitzlist"/>
         <w:numPr>
           <w:ilvl w:val="2"/>
           <w:numId w:val="1"/>
@@ -2180,7 +2180,7 @@
     </w:p>
     <w:p>
       <w:pPr>
-        <w:pStyle w:val="ListParagraph"/>
+        <w:pStyle w:val="Akapitzlist"/>
         <w:numPr>
           <w:ilvl w:val="2"/>
           <w:numId w:val="1"/>
@@ -2192,7 +2192,7 @@
     </w:p>
     <w:p>
       <w:pPr>
-        <w:pStyle w:val="ListParagraph"/>
+        <w:pStyle w:val="Akapitzlist"/>
         <w:numPr>
           <w:ilvl w:val="2"/>
           <w:numId w:val="1"/>
@@ -2205,7 +2205,7 @@
     <w:p/>
     <w:p>
       <w:pPr>
-        <w:pStyle w:val="ListParagraph"/>
+        <w:pStyle w:val="Akapitzlist"/>
         <w:numPr>
           <w:ilvl w:val="0"/>
           <w:numId w:val="1"/>
@@ -2217,7 +2217,7 @@
     </w:p>
     <w:p>
       <w:pPr>
-        <w:pStyle w:val="ListParagraph"/>
+        <w:pStyle w:val="Akapitzlist"/>
       </w:pPr>
       <w:r>
         <w:t xml:space="preserve">Projekt zostanie wykonany jako aplikacja </w:t>
@@ -2231,7 +2231,7 @@
     </w:p>
     <w:p>
       <w:pPr>
-        <w:pStyle w:val="ListParagraph"/>
+        <w:pStyle w:val="Akapitzlist"/>
         <w:numPr>
           <w:ilvl w:val="0"/>
           <w:numId w:val="2"/>
@@ -2243,7 +2243,7 @@
     </w:p>
     <w:p>
       <w:pPr>
-        <w:pStyle w:val="ListParagraph"/>
+        <w:pStyle w:val="Akapitzlist"/>
         <w:numPr>
           <w:ilvl w:val="0"/>
           <w:numId w:val="2"/>
@@ -2255,7 +2255,7 @@
     </w:p>
     <w:p>
       <w:pPr>
-        <w:pStyle w:val="ListParagraph"/>
+        <w:pStyle w:val="Akapitzlist"/>
         <w:numPr>
           <w:ilvl w:val="0"/>
           <w:numId w:val="6"/>
@@ -2313,7 +2313,7 @@
     </w:p>
     <w:p>
       <w:pPr>
-        <w:pStyle w:val="ListParagraph"/>
+        <w:pStyle w:val="Akapitzlist"/>
         <w:numPr>
           <w:ilvl w:val="0"/>
           <w:numId w:val="6"/>
@@ -2325,7 +2325,7 @@
     </w:p>
     <w:p>
       <w:pPr>
-        <w:pStyle w:val="ListParagraph"/>
+        <w:pStyle w:val="Akapitzlist"/>
         <w:numPr>
           <w:ilvl w:val="1"/>
           <w:numId w:val="6"/>
@@ -2337,7 +2337,7 @@
     </w:p>
     <w:p>
       <w:pPr>
-        <w:pStyle w:val="ListParagraph"/>
+        <w:pStyle w:val="Akapitzlist"/>
         <w:numPr>
           <w:ilvl w:val="1"/>
           <w:numId w:val="6"/>
@@ -2352,7 +2352,7 @@
     </w:p>
     <w:p>
       <w:pPr>
-        <w:pStyle w:val="ListParagraph"/>
+        <w:pStyle w:val="Akapitzlist"/>
         <w:numPr>
           <w:ilvl w:val="1"/>
           <w:numId w:val="6"/>
@@ -2364,7 +2364,7 @@
     </w:p>
     <w:p>
       <w:pPr>
-        <w:pStyle w:val="ListParagraph"/>
+        <w:pStyle w:val="Akapitzlist"/>
         <w:numPr>
           <w:ilvl w:val="1"/>
           <w:numId w:val="6"/>
@@ -2376,7 +2376,7 @@
     </w:p>
     <w:p>
       <w:pPr>
-        <w:pStyle w:val="ListParagraph"/>
+        <w:pStyle w:val="Akapitzlist"/>
         <w:numPr>
           <w:ilvl w:val="1"/>
           <w:numId w:val="6"/>
@@ -2388,7 +2388,7 @@
     </w:p>
     <w:p>
       <w:pPr>
-        <w:pStyle w:val="ListParagraph"/>
+        <w:pStyle w:val="Akapitzlist"/>
         <w:numPr>
           <w:ilvl w:val="1"/>
           <w:numId w:val="6"/>
@@ -2403,7 +2403,7 @@
     </w:p>
     <w:p>
       <w:pPr>
-        <w:pStyle w:val="ListParagraph"/>
+        <w:pStyle w:val="Akapitzlist"/>
         <w:numPr>
           <w:ilvl w:val="0"/>
           <w:numId w:val="6"/>
@@ -2415,7 +2415,7 @@
     </w:p>
     <w:p>
       <w:pPr>
-        <w:pStyle w:val="ListParagraph"/>
+        <w:pStyle w:val="Akapitzlist"/>
         <w:ind w:left="1428"/>
       </w:pPr>
       <w:r>
@@ -2424,7 +2424,7 @@
     </w:p>
     <w:p>
       <w:pPr>
-        <w:pStyle w:val="ListParagraph"/>
+        <w:pStyle w:val="Akapitzlist"/>
         <w:numPr>
           <w:ilvl w:val="1"/>
           <w:numId w:val="6"/>
@@ -2442,7 +2442,7 @@
     </w:p>
     <w:p>
       <w:pPr>
-        <w:pStyle w:val="ListParagraph"/>
+        <w:pStyle w:val="Akapitzlist"/>
         <w:numPr>
           <w:ilvl w:val="1"/>
           <w:numId w:val="6"/>
@@ -2460,7 +2460,7 @@
     </w:p>
     <w:p>
       <w:pPr>
-        <w:pStyle w:val="ListParagraph"/>
+        <w:pStyle w:val="Akapitzlist"/>
         <w:numPr>
           <w:ilvl w:val="1"/>
           <w:numId w:val="6"/>
@@ -2481,7 +2481,7 @@
     </w:p>
     <w:p>
       <w:pPr>
-        <w:pStyle w:val="ListParagraph"/>
+        <w:pStyle w:val="Akapitzlist"/>
         <w:numPr>
           <w:ilvl w:val="1"/>
           <w:numId w:val="6"/>
@@ -2503,7 +2503,7 @@
     </w:p>
     <w:p>
       <w:pPr>
-        <w:pStyle w:val="ListParagraph"/>
+        <w:pStyle w:val="Akapitzlist"/>
         <w:numPr>
           <w:ilvl w:val="1"/>
           <w:numId w:val="6"/>
@@ -2524,7 +2524,7 @@
     </w:p>
     <w:p>
       <w:pPr>
-        <w:pStyle w:val="ListParagraph"/>
+        <w:pStyle w:val="Akapitzlist"/>
         <w:numPr>
           <w:ilvl w:val="1"/>
           <w:numId w:val="6"/>
@@ -2542,7 +2542,7 @@
     </w:p>
     <w:p>
       <w:pPr>
-        <w:pStyle w:val="ListParagraph"/>
+        <w:pStyle w:val="Akapitzlist"/>
         <w:numPr>
           <w:ilvl w:val="0"/>
           <w:numId w:val="6"/>
@@ -2558,14 +2558,14 @@
       <w:commentRangeEnd w:id="4"/>
       <w:r>
         <w:rPr>
-          <w:rStyle w:val="CommentReference"/>
+          <w:rStyle w:val="Odwoaniedokomentarza"/>
         </w:rPr>
         <w:commentReference w:id="4"/>
       </w:r>
     </w:p>
     <w:p>
       <w:pPr>
-        <w:pStyle w:val="ListParagraph"/>
+        <w:pStyle w:val="Akapitzlist"/>
         <w:numPr>
           <w:ilvl w:val="1"/>
           <w:numId w:val="6"/>
@@ -2577,7 +2577,7 @@
     </w:p>
     <w:p>
       <w:pPr>
-        <w:pStyle w:val="ListParagraph"/>
+        <w:pStyle w:val="Akapitzlist"/>
         <w:numPr>
           <w:ilvl w:val="2"/>
           <w:numId w:val="6"/>
@@ -2589,7 +2589,7 @@
     </w:p>
     <w:p>
       <w:pPr>
-        <w:pStyle w:val="ListParagraph"/>
+        <w:pStyle w:val="Akapitzlist"/>
         <w:numPr>
           <w:ilvl w:val="1"/>
           <w:numId w:val="6"/>
@@ -2601,7 +2601,7 @@
     </w:p>
     <w:p>
       <w:pPr>
-        <w:pStyle w:val="ListParagraph"/>
+        <w:pStyle w:val="Akapitzlist"/>
         <w:numPr>
           <w:ilvl w:val="2"/>
           <w:numId w:val="6"/>
@@ -2614,14 +2614,14 @@
       <w:commentRangeEnd w:id="5"/>
       <w:r>
         <w:rPr>
-          <w:rStyle w:val="CommentReference"/>
+          <w:rStyle w:val="Odwoaniedokomentarza"/>
         </w:rPr>
         <w:commentReference w:id="5"/>
       </w:r>
     </w:p>
     <w:p>
       <w:pPr>
-        <w:pStyle w:val="ListParagraph"/>
+        <w:pStyle w:val="Akapitzlist"/>
         <w:numPr>
           <w:ilvl w:val="2"/>
           <w:numId w:val="6"/>
@@ -2637,7 +2637,7 @@
       <w:commentRangeEnd w:id="6"/>
       <w:r>
         <w:rPr>
-          <w:rStyle w:val="CommentReference"/>
+          <w:rStyle w:val="Odwoaniedokomentarza"/>
         </w:rPr>
         <w:commentReference w:id="6"/>
       </w:r>
@@ -2647,7 +2647,7 @@
     </w:p>
     <w:p>
       <w:pPr>
-        <w:pStyle w:val="ListParagraph"/>
+        <w:pStyle w:val="Akapitzlist"/>
         <w:numPr>
           <w:ilvl w:val="1"/>
           <w:numId w:val="6"/>
@@ -2659,7 +2659,7 @@
     </w:p>
     <w:p>
       <w:pPr>
-        <w:pStyle w:val="ListParagraph"/>
+        <w:pStyle w:val="Akapitzlist"/>
         <w:numPr>
           <w:ilvl w:val="2"/>
           <w:numId w:val="6"/>
@@ -2671,7 +2671,7 @@
     </w:p>
     <w:p>
       <w:pPr>
-        <w:pStyle w:val="ListParagraph"/>
+        <w:pStyle w:val="Akapitzlist"/>
         <w:numPr>
           <w:ilvl w:val="3"/>
           <w:numId w:val="6"/>
@@ -2683,7 +2683,7 @@
     </w:p>
     <w:p>
       <w:pPr>
-        <w:pStyle w:val="ListParagraph"/>
+        <w:pStyle w:val="Akapitzlist"/>
         <w:numPr>
           <w:ilvl w:val="2"/>
           <w:numId w:val="6"/>
@@ -2695,7 +2695,7 @@
     </w:p>
     <w:p>
       <w:pPr>
-        <w:pStyle w:val="ListParagraph"/>
+        <w:pStyle w:val="Akapitzlist"/>
         <w:numPr>
           <w:ilvl w:val="3"/>
           <w:numId w:val="6"/>
@@ -2707,7 +2707,7 @@
     </w:p>
     <w:p>
       <w:pPr>
-        <w:pStyle w:val="ListParagraph"/>
+        <w:pStyle w:val="Akapitzlist"/>
         <w:numPr>
           <w:ilvl w:val="3"/>
           <w:numId w:val="6"/>
@@ -2719,7 +2719,7 @@
     </w:p>
     <w:p>
       <w:pPr>
-        <w:pStyle w:val="ListParagraph"/>
+        <w:pStyle w:val="Akapitzlist"/>
         <w:numPr>
           <w:ilvl w:val="1"/>
           <w:numId w:val="6"/>
@@ -2731,7 +2731,7 @@
     </w:p>
     <w:p>
       <w:pPr>
-        <w:pStyle w:val="ListParagraph"/>
+        <w:pStyle w:val="Akapitzlist"/>
         <w:numPr>
           <w:ilvl w:val="2"/>
           <w:numId w:val="6"/>
@@ -2743,7 +2743,7 @@
     </w:p>
     <w:p>
       <w:pPr>
-        <w:pStyle w:val="ListParagraph"/>
+        <w:pStyle w:val="Akapitzlist"/>
         <w:numPr>
           <w:ilvl w:val="1"/>
           <w:numId w:val="6"/>
@@ -2755,7 +2755,7 @@
     </w:p>
     <w:p>
       <w:pPr>
-        <w:pStyle w:val="ListParagraph"/>
+        <w:pStyle w:val="Akapitzlist"/>
         <w:numPr>
           <w:ilvl w:val="2"/>
           <w:numId w:val="6"/>
@@ -2767,7 +2767,7 @@
     </w:p>
     <w:p>
       <w:pPr>
-        <w:pStyle w:val="ListParagraph"/>
+        <w:pStyle w:val="Akapitzlist"/>
         <w:numPr>
           <w:ilvl w:val="1"/>
           <w:numId w:val="6"/>
@@ -2779,7 +2779,7 @@
     </w:p>
     <w:p>
       <w:pPr>
-        <w:pStyle w:val="ListParagraph"/>
+        <w:pStyle w:val="Akapitzlist"/>
         <w:numPr>
           <w:ilvl w:val="2"/>
           <w:numId w:val="6"/>
@@ -2791,7 +2791,7 @@
     </w:p>
     <w:p>
       <w:pPr>
-        <w:pStyle w:val="ListParagraph"/>
+        <w:pStyle w:val="Akapitzlist"/>
         <w:numPr>
           <w:ilvl w:val="3"/>
           <w:numId w:val="6"/>
@@ -2803,7 +2803,7 @@
     </w:p>
     <w:p>
       <w:pPr>
-        <w:pStyle w:val="ListParagraph"/>
+        <w:pStyle w:val="Akapitzlist"/>
         <w:numPr>
           <w:ilvl w:val="3"/>
           <w:numId w:val="6"/>
@@ -2815,7 +2815,7 @@
     </w:p>
     <w:p>
       <w:pPr>
-        <w:pStyle w:val="ListParagraph"/>
+        <w:pStyle w:val="Akapitzlist"/>
         <w:numPr>
           <w:ilvl w:val="2"/>
           <w:numId w:val="6"/>
@@ -2827,7 +2827,7 @@
     </w:p>
     <w:p>
       <w:pPr>
-        <w:pStyle w:val="ListParagraph"/>
+        <w:pStyle w:val="Akapitzlist"/>
         <w:numPr>
           <w:ilvl w:val="3"/>
           <w:numId w:val="6"/>
@@ -2842,7 +2842,7 @@
     </w:p>
     <w:p>
       <w:pPr>
-        <w:pStyle w:val="ListParagraph"/>
+        <w:pStyle w:val="Akapitzlist"/>
         <w:numPr>
           <w:ilvl w:val="0"/>
           <w:numId w:val="1"/>
@@ -2854,12 +2854,12 @@
     </w:p>
     <w:p>
       <w:pPr>
-        <w:pStyle w:val="ListParagraph"/>
+        <w:pStyle w:val="Akapitzlist"/>
       </w:pPr>
       <w:hyperlink r:id="rId11" w:history="1">
         <w:r>
           <w:rPr>
-            <w:rStyle w:val="Hyperlink"/>
+            <w:rStyle w:val="Hipercze"/>
           </w:rPr>
           <w:t>https://github.com/MCtyskie/pai_project</w:t>
         </w:r>
@@ -2870,7 +2870,7 @@
     </w:p>
     <w:p>
       <w:pPr>
-        <w:pStyle w:val="ListParagraph"/>
+        <w:pStyle w:val="Akapitzlist"/>
         <w:sectPr>
           <w:pgSz w:w="11906" w:h="16838"/>
           <w:pgMar w:top="1417" w:right="1417" w:bottom="1417" w:left="1417" w:header="708" w:footer="708" w:gutter="0"/>
@@ -2881,7 +2881,7 @@
     </w:p>
     <w:p>
       <w:pPr>
-        <w:pStyle w:val="ListParagraph"/>
+        <w:pStyle w:val="Akapitzlist"/>
       </w:pPr>
       <w:r>
         <w:lastRenderedPageBreak/>
@@ -3218,7 +3218,7 @@
     </w:p>
     <w:p>
       <w:pPr>
-        <w:pStyle w:val="ListParagraph"/>
+        <w:pStyle w:val="Akapitzlist"/>
       </w:pPr>
       <w:r>
         <w:lastRenderedPageBreak/>
@@ -3230,7 +3230,7 @@
     </w:p>
     <w:tbl>
       <w:tblPr>
-        <w:tblStyle w:val="TableGrid"/>
+        <w:tblStyle w:val="Tabela-Siatka"/>
         <w:tblW w:w="9198" w:type="dxa"/>
         <w:tblInd w:w="421" w:type="dxa"/>
         <w:tblLook w:val="04A0" w:firstRow="1" w:lastRow="0" w:firstColumn="1" w:lastColumn="0" w:noHBand="0" w:noVBand="1"/>
@@ -3247,7 +3247,7 @@
           </w:tcPr>
           <w:p>
             <w:pPr>
-              <w:pStyle w:val="ListParagraph"/>
+              <w:pStyle w:val="Akapitzlist"/>
               <w:ind w:left="0"/>
             </w:pPr>
             <w:r>
@@ -3261,7 +3261,7 @@
           </w:tcPr>
           <w:p>
             <w:pPr>
-              <w:pStyle w:val="ListParagraph"/>
+              <w:pStyle w:val="Akapitzlist"/>
               <w:ind w:left="0"/>
             </w:pPr>
             <w:r>
@@ -3275,7 +3275,7 @@
           </w:tcPr>
           <w:p>
             <w:pPr>
-              <w:pStyle w:val="ListParagraph"/>
+              <w:pStyle w:val="Akapitzlist"/>
               <w:ind w:left="0"/>
             </w:pPr>
             <w:r>
@@ -3291,7 +3291,7 @@
           </w:tcPr>
           <w:p>
             <w:pPr>
-              <w:pStyle w:val="ListParagraph"/>
+              <w:pStyle w:val="Akapitzlist"/>
               <w:ind w:left="0"/>
             </w:pPr>
             <w:r>
@@ -3300,7 +3300,7 @@
           </w:p>
           <w:p>
             <w:pPr>
-              <w:pStyle w:val="ListParagraph"/>
+              <w:pStyle w:val="Akapitzlist"/>
               <w:ind w:left="0"/>
             </w:pPr>
             <w:r>
@@ -3314,7 +3314,7 @@
           </w:tcPr>
           <w:p>
             <w:pPr>
-              <w:pStyle w:val="ListParagraph"/>
+              <w:pStyle w:val="Akapitzlist"/>
               <w:ind w:left="0"/>
             </w:pPr>
             <w:r>
@@ -3328,7 +3328,7 @@
           </w:tcPr>
           <w:p>
             <w:pPr>
-              <w:pStyle w:val="ListParagraph"/>
+              <w:pStyle w:val="Akapitzlist"/>
               <w:ind w:left="0"/>
               <w:rPr>
                 <w:lang w:val="en-GB"/>
@@ -3343,7 +3343,7 @@
           </w:p>
           <w:p>
             <w:pPr>
-              <w:pStyle w:val="ListParagraph"/>
+              <w:pStyle w:val="Akapitzlist"/>
               <w:ind w:left="0"/>
               <w:rPr>
                 <w:lang w:val="en-GB"/>
@@ -3376,7 +3376,7 @@
           </w:p>
           <w:p>
             <w:pPr>
-              <w:pStyle w:val="ListParagraph"/>
+              <w:pStyle w:val="Akapitzlist"/>
               <w:ind w:left="0"/>
               <w:rPr>
                 <w:lang w:val="en-GB"/>
@@ -3404,7 +3404,7 @@
           </w:tcPr>
           <w:p>
             <w:pPr>
-              <w:pStyle w:val="ListParagraph"/>
+              <w:pStyle w:val="Akapitzlist"/>
               <w:ind w:left="0"/>
             </w:pPr>
             <w:r>
@@ -3413,7 +3413,7 @@
           </w:p>
           <w:p>
             <w:pPr>
-              <w:pStyle w:val="ListParagraph"/>
+              <w:pStyle w:val="Akapitzlist"/>
               <w:ind w:left="0"/>
             </w:pPr>
             <w:r>
@@ -3427,7 +3427,7 @@
           </w:tcPr>
           <w:p>
             <w:pPr>
-              <w:pStyle w:val="ListParagraph"/>
+              <w:pStyle w:val="Akapitzlist"/>
               <w:ind w:left="0"/>
             </w:pPr>
             <w:r>
@@ -3441,7 +3441,7 @@
           </w:tcPr>
           <w:p>
             <w:pPr>
-              <w:pStyle w:val="ListParagraph"/>
+              <w:pStyle w:val="Akapitzlist"/>
               <w:ind w:left="0"/>
               <w:rPr>
                 <w:lang w:val="en-GB"/>
@@ -3456,7 +3456,7 @@
           </w:p>
           <w:p>
             <w:pPr>
-              <w:pStyle w:val="ListParagraph"/>
+              <w:pStyle w:val="Akapitzlist"/>
               <w:ind w:left="0"/>
               <w:rPr>
                 <w:lang w:val="en-GB"/>
@@ -3484,7 +3484,7 @@
           </w:tcPr>
           <w:p>
             <w:pPr>
-              <w:pStyle w:val="ListParagraph"/>
+              <w:pStyle w:val="Akapitzlist"/>
               <w:ind w:left="0"/>
               <w:rPr>
                 <w:lang w:val="en-GB"/>
@@ -3499,7 +3499,7 @@
           </w:p>
           <w:p>
             <w:pPr>
-              <w:pStyle w:val="ListParagraph"/>
+              <w:pStyle w:val="Akapitzlist"/>
               <w:ind w:left="0"/>
               <w:rPr>
                 <w:lang w:val="en-GB"/>
@@ -3531,7 +3531,7 @@
           </w:tcPr>
           <w:p>
             <w:pPr>
-              <w:pStyle w:val="ListParagraph"/>
+              <w:pStyle w:val="Akapitzlist"/>
               <w:ind w:left="0"/>
             </w:pPr>
             <w:r>
@@ -3551,7 +3551,7 @@
           </w:tcPr>
           <w:p>
             <w:pPr>
-              <w:pStyle w:val="ListParagraph"/>
+              <w:pStyle w:val="Akapitzlist"/>
               <w:ind w:left="0"/>
               <w:rPr>
                 <w:lang w:val="en-GB"/>
@@ -3566,7 +3566,7 @@
           </w:p>
           <w:p>
             <w:pPr>
-              <w:pStyle w:val="ListParagraph"/>
+              <w:pStyle w:val="Akapitzlist"/>
               <w:ind w:left="0"/>
               <w:rPr>
                 <w:lang w:val="en-GB"/>
@@ -3581,7 +3581,7 @@
           </w:p>
           <w:p>
             <w:pPr>
-              <w:pStyle w:val="ListParagraph"/>
+              <w:pStyle w:val="Akapitzlist"/>
               <w:ind w:left="0"/>
               <w:rPr>
                 <w:lang w:val="en-GB"/>
@@ -3596,7 +3596,7 @@
           </w:p>
           <w:p>
             <w:pPr>
-              <w:pStyle w:val="ListParagraph"/>
+              <w:pStyle w:val="Akapitzlist"/>
               <w:ind w:left="0"/>
               <w:rPr>
                 <w:lang w:val="en-GB"/>
@@ -3611,7 +3611,7 @@
           </w:p>
           <w:p>
             <w:pPr>
-              <w:pStyle w:val="ListParagraph"/>
+              <w:pStyle w:val="Akapitzlist"/>
               <w:ind w:left="0"/>
               <w:rPr>
                 <w:lang w:val="en-GB"/>
@@ -3626,7 +3626,7 @@
             <w:hyperlink r:id="rId18" w:history="1">
               <w:r>
                 <w:rPr>
-                  <w:rStyle w:val="Hyperlink"/>
+                  <w:rStyle w:val="Hipercze"/>
                   <w:lang w:val="en-GB"/>
                 </w:rPr>
                 <w:t>jankow@o2.pl</w:t>
@@ -3641,7 +3641,7 @@
           </w:p>
           <w:p>
             <w:pPr>
-              <w:pStyle w:val="ListParagraph"/>
+              <w:pStyle w:val="Akapitzlist"/>
               <w:ind w:left="0"/>
               <w:rPr>
                 <w:lang w:val="en-GB"/>
@@ -3656,7 +3656,7 @@
           </w:p>
           <w:p>
             <w:pPr>
-              <w:pStyle w:val="ListParagraph"/>
+              <w:pStyle w:val="Akapitzlist"/>
               <w:ind w:left="0"/>
               <w:rPr>
                 <w:lang w:val="en-GB"/>
@@ -3671,7 +3671,7 @@
           </w:p>
           <w:p>
             <w:pPr>
-              <w:pStyle w:val="ListParagraph"/>
+              <w:pStyle w:val="Akapitzlist"/>
               <w:ind w:left="0"/>
               <w:rPr>
                 <w:lang w:val="en-GB"/>
@@ -3692,7 +3692,7 @@
           </w:p>
           <w:p>
             <w:pPr>
-              <w:pStyle w:val="ListParagraph"/>
+              <w:pStyle w:val="Akapitzlist"/>
               <w:ind w:left="0"/>
               <w:rPr>
                 <w:lang w:val="en-GB"/>
@@ -3703,6 +3703,45 @@
                 <w:lang w:val="en-GB"/>
               </w:rPr>
               <w:t>}</w:t>
+            </w:r>
+            <w:r>
+              <w:rPr>
+                <w:lang w:val="en-GB"/>
+              </w:rPr>
+              <w:t xml:space="preserve"> with </w:t>
+            </w:r>
+            <w:r>
+              <w:rPr>
+                <w:lang w:val="en-GB"/>
+              </w:rPr>
+              <w:t>Response 200 Ok</w:t>
+            </w:r>
+          </w:p>
+          <w:p>
+            <w:pPr>
+              <w:pStyle w:val="Akapitzlist"/>
+              <w:ind w:left="0"/>
+              <w:rPr>
+                <w:lang w:val="en-GB"/>
+              </w:rPr>
+            </w:pPr>
+            <w:r>
+              <w:rPr>
+                <w:lang w:val="en-GB"/>
+              </w:rPr>
+              <w:t xml:space="preserve">Or </w:t>
+            </w:r>
+            <w:r>
+              <w:rPr>
+                <w:lang w:val="en-GB"/>
+              </w:rPr>
+              <w:t xml:space="preserve">Response </w:t>
+            </w:r>
+            <w:r>
+              <w:rPr>
+                <w:lang w:val="en-GB"/>
+              </w:rPr>
+              <w:t>404 Not Found</w:t>
             </w:r>
           </w:p>
         </w:tc>
@@ -3714,7 +3753,7 @@
           </w:tcPr>
           <w:p>
             <w:pPr>
-              <w:pStyle w:val="ListParagraph"/>
+              <w:pStyle w:val="Akapitzlist"/>
               <w:ind w:left="0"/>
             </w:pPr>
             <w:r>
@@ -3723,7 +3762,7 @@
           </w:p>
           <w:p>
             <w:pPr>
-              <w:pStyle w:val="ListParagraph"/>
+              <w:pStyle w:val="Akapitzlist"/>
               <w:ind w:left="0"/>
             </w:pPr>
             <w:r>
@@ -3737,7 +3776,7 @@
           </w:tcPr>
           <w:p>
             <w:pPr>
-              <w:pStyle w:val="ListParagraph"/>
+              <w:pStyle w:val="Akapitzlist"/>
               <w:ind w:left="0"/>
             </w:pPr>
             <w:r>
@@ -3751,7 +3790,7 @@
           </w:tcPr>
           <w:p>
             <w:pPr>
-              <w:pStyle w:val="ListParagraph"/>
+              <w:pStyle w:val="Akapitzlist"/>
               <w:ind w:left="0"/>
               <w:rPr>
                 <w:lang w:val="en-GB"/>
@@ -3766,7 +3805,7 @@
           </w:p>
           <w:p>
             <w:pPr>
-              <w:pStyle w:val="ListParagraph"/>
+              <w:pStyle w:val="Akapitzlist"/>
               <w:ind w:left="0"/>
               <w:rPr>
                 <w:lang w:val="en-GB"/>
@@ -3794,7 +3833,7 @@
           </w:tcPr>
           <w:p>
             <w:pPr>
-              <w:pStyle w:val="ListParagraph"/>
+              <w:pStyle w:val="Akapitzlist"/>
               <w:ind w:left="0"/>
             </w:pPr>
             <w:r>
@@ -3803,7 +3842,7 @@
           </w:p>
           <w:p>
             <w:pPr>
-              <w:pStyle w:val="ListParagraph"/>
+              <w:pStyle w:val="Akapitzlist"/>
               <w:ind w:left="0"/>
             </w:pPr>
             <w:r>
@@ -3817,7 +3856,7 @@
           </w:tcPr>
           <w:p>
             <w:pPr>
-              <w:pStyle w:val="ListParagraph"/>
+              <w:pStyle w:val="Akapitzlist"/>
               <w:ind w:left="0"/>
             </w:pPr>
             <w:r>
@@ -3831,7 +3870,7 @@
           </w:tcPr>
           <w:p>
             <w:pPr>
-              <w:pStyle w:val="ListParagraph"/>
+              <w:pStyle w:val="Akapitzlist"/>
               <w:ind w:left="0"/>
             </w:pPr>
             <w:r>
@@ -3847,7 +3886,7 @@
           </w:tcPr>
           <w:p>
             <w:pPr>
-              <w:pStyle w:val="ListParagraph"/>
+              <w:pStyle w:val="Akapitzlist"/>
               <w:ind w:left="0"/>
             </w:pPr>
             <w:r>
@@ -3856,7 +3895,7 @@
           </w:p>
           <w:p>
             <w:pPr>
-              <w:pStyle w:val="ListParagraph"/>
+              <w:pStyle w:val="Akapitzlist"/>
               <w:ind w:left="0"/>
             </w:pPr>
             <w:r>
@@ -3870,7 +3909,7 @@
           </w:tcPr>
           <w:p>
             <w:pPr>
-              <w:pStyle w:val="ListParagraph"/>
+              <w:pStyle w:val="Akapitzlist"/>
               <w:ind w:left="0"/>
             </w:pPr>
             <w:r>
@@ -3879,7 +3918,7 @@
           </w:p>
           <w:p>
             <w:pPr>
-              <w:pStyle w:val="ListParagraph"/>
+              <w:pStyle w:val="Akapitzlist"/>
               <w:ind w:left="0"/>
             </w:pPr>
             <w:r>
@@ -3893,7 +3932,7 @@
           </w:tcPr>
           <w:p>
             <w:pPr>
-              <w:pStyle w:val="ListParagraph"/>
+              <w:pStyle w:val="Akapitzlist"/>
               <w:ind w:left="0"/>
             </w:pPr>
             <w:r>
@@ -3902,7 +3941,7 @@
           </w:p>
           <w:p>
             <w:pPr>
-              <w:pStyle w:val="ListParagraph"/>
+              <w:pStyle w:val="Akapitzlist"/>
               <w:ind w:left="0"/>
             </w:pPr>
             <w:r>
@@ -3911,7 +3950,7 @@
           </w:p>
           <w:p>
             <w:pPr>
-              <w:pStyle w:val="ListParagraph"/>
+              <w:pStyle w:val="Akapitzlist"/>
               <w:ind w:left="0"/>
             </w:pPr>
             <w:r>
@@ -3923,7 +3962,7 @@
           </w:p>
           <w:p>
             <w:pPr>
-              <w:pStyle w:val="ListParagraph"/>
+              <w:pStyle w:val="Akapitzlist"/>
               <w:ind w:left="0"/>
             </w:pPr>
             <w:r>
@@ -3932,7 +3971,7 @@
           </w:p>
           <w:p>
             <w:pPr>
-              <w:pStyle w:val="ListParagraph"/>
+              <w:pStyle w:val="Akapitzlist"/>
               <w:ind w:left="0"/>
             </w:pPr>
             <w:r>
@@ -3947,7 +3986,7 @@
           </w:p>
           <w:p>
             <w:pPr>
-              <w:pStyle w:val="ListParagraph"/>
+              <w:pStyle w:val="Akapitzlist"/>
               <w:ind w:left="0"/>
             </w:pPr>
             <w:r>
@@ -3959,7 +3998,7 @@
           </w:p>
           <w:p>
             <w:pPr>
-              <w:pStyle w:val="ListParagraph"/>
+              <w:pStyle w:val="Akapitzlist"/>
               <w:ind w:left="0"/>
               <w:rPr>
                 <w:lang w:val="en-GB"/>
@@ -3989,7 +4028,7 @@
           </w:p>
           <w:p>
             <w:pPr>
-              <w:pStyle w:val="ListParagraph"/>
+              <w:pStyle w:val="Akapitzlist"/>
               <w:ind w:left="0"/>
               <w:rPr>
                 <w:lang w:val="en-GB"/>
@@ -4010,7 +4049,7 @@
           </w:p>
           <w:p>
             <w:pPr>
-              <w:pStyle w:val="ListParagraph"/>
+              <w:pStyle w:val="Akapitzlist"/>
               <w:ind w:left="0"/>
               <w:rPr>
                 <w:lang w:val="en-GB"/>
@@ -4025,7 +4064,7 @@
           </w:p>
           <w:p>
             <w:pPr>
-              <w:pStyle w:val="ListParagraph"/>
+              <w:pStyle w:val="Akapitzlist"/>
               <w:ind w:left="0"/>
               <w:rPr>
                 <w:lang w:val="en-GB"/>
@@ -4040,7 +4079,7 @@
           </w:p>
           <w:p>
             <w:pPr>
-              <w:pStyle w:val="ListParagraph"/>
+              <w:pStyle w:val="Akapitzlist"/>
               <w:ind w:left="0"/>
               <w:rPr>
                 <w:lang w:val="en-GB"/>
@@ -4067,7 +4106,7 @@
           </w:p>
           <w:p>
             <w:pPr>
-              <w:pStyle w:val="ListParagraph"/>
+              <w:pStyle w:val="Akapitzlist"/>
               <w:ind w:left="0"/>
               <w:rPr>
                 <w:lang w:val="en-GB"/>
@@ -4082,7 +4121,7 @@
           </w:p>
           <w:p>
             <w:pPr>
-              <w:pStyle w:val="ListParagraph"/>
+              <w:pStyle w:val="Akapitzlist"/>
               <w:ind w:left="0"/>
               <w:rPr>
                 <w:lang w:val="en-GB"/>
@@ -4097,7 +4136,7 @@
           </w:p>
           <w:p>
             <w:pPr>
-              <w:pStyle w:val="ListParagraph"/>
+              <w:pStyle w:val="Akapitzlist"/>
               <w:ind w:left="0"/>
             </w:pPr>
             <w:r>
@@ -4106,7 +4145,7 @@
           </w:p>
           <w:p>
             <w:pPr>
-              <w:pStyle w:val="ListParagraph"/>
+              <w:pStyle w:val="Akapitzlist"/>
               <w:ind w:left="0"/>
             </w:pPr>
             <w:r>
@@ -4115,7 +4154,7 @@
           </w:p>
           <w:p>
             <w:pPr>
-              <w:pStyle w:val="ListParagraph"/>
+              <w:pStyle w:val="Akapitzlist"/>
               <w:ind w:left="0"/>
             </w:pPr>
             <w:r>
@@ -4131,7 +4170,7 @@
           </w:tcPr>
           <w:p>
             <w:pPr>
-              <w:pStyle w:val="ListParagraph"/>
+              <w:pStyle w:val="Akapitzlist"/>
               <w:ind w:left="0"/>
               <w:rPr>
                 <w:lang w:val="en-GB"/>
@@ -4146,7 +4185,7 @@
           </w:p>
           <w:p>
             <w:pPr>
-              <w:pStyle w:val="ListParagraph"/>
+              <w:pStyle w:val="Akapitzlist"/>
               <w:ind w:left="0"/>
               <w:rPr>
                 <w:lang w:val="en-GB"/>
@@ -4168,7 +4207,7 @@
           </w:p>
           <w:p>
             <w:pPr>
-              <w:pStyle w:val="ListParagraph"/>
+              <w:pStyle w:val="Akapitzlist"/>
               <w:ind w:left="0"/>
               <w:rPr>
                 <w:lang w:val="en-GB"/>
@@ -4188,7 +4227,7 @@
           </w:tcPr>
           <w:p>
             <w:pPr>
-              <w:pStyle w:val="ListParagraph"/>
+              <w:pStyle w:val="Akapitzlist"/>
               <w:ind w:left="0"/>
             </w:pPr>
             <w:r>
@@ -4202,7 +4241,7 @@
           </w:tcPr>
           <w:p>
             <w:pPr>
-              <w:pStyle w:val="ListParagraph"/>
+              <w:pStyle w:val="Akapitzlist"/>
               <w:ind w:left="0"/>
               <w:rPr>
                 <w:lang w:val="en-GB"/>
@@ -4217,7 +4256,7 @@
           </w:p>
           <w:p>
             <w:pPr>
-              <w:pStyle w:val="ListParagraph"/>
+              <w:pStyle w:val="Akapitzlist"/>
               <w:ind w:left="0"/>
               <w:rPr>
                 <w:lang w:val="en-GB"/>
@@ -4232,7 +4271,7 @@
           </w:p>
           <w:p>
             <w:pPr>
-              <w:pStyle w:val="ListParagraph"/>
+              <w:pStyle w:val="Akapitzlist"/>
               <w:ind w:left="0"/>
               <w:rPr>
                 <w:lang w:val="en-GB"/>
@@ -4247,7 +4286,7 @@
           </w:p>
           <w:p>
             <w:pPr>
-              <w:pStyle w:val="ListParagraph"/>
+              <w:pStyle w:val="Akapitzlist"/>
               <w:ind w:left="0"/>
               <w:rPr>
                 <w:lang w:val="en-GB"/>
@@ -4262,7 +4301,7 @@
           </w:p>
           <w:p>
             <w:pPr>
-              <w:pStyle w:val="ListParagraph"/>
+              <w:pStyle w:val="Akapitzlist"/>
               <w:ind w:left="0"/>
               <w:rPr>
                 <w:lang w:val="en-GB"/>
@@ -4277,7 +4316,7 @@
           </w:p>
           <w:p>
             <w:pPr>
-              <w:pStyle w:val="ListParagraph"/>
+              <w:pStyle w:val="Akapitzlist"/>
               <w:ind w:left="0"/>
               <w:rPr>
                 <w:lang w:val="en-GB"/>
@@ -4298,7 +4337,7 @@
           </w:p>
           <w:p>
             <w:pPr>
-              <w:pStyle w:val="ListParagraph"/>
+              <w:pStyle w:val="Akapitzlist"/>
               <w:ind w:left="0"/>
               <w:rPr>
                 <w:lang w:val="en-GB"/>
@@ -4343,7 +4382,7 @@
           </w:p>
           <w:p>
             <w:pPr>
-              <w:pStyle w:val="ListParagraph"/>
+              <w:pStyle w:val="Akapitzlist"/>
               <w:ind w:left="0"/>
               <w:rPr>
                 <w:lang w:val="en-GB"/>
@@ -4388,7 +4427,7 @@
           </w:p>
           <w:p>
             <w:pPr>
-              <w:pStyle w:val="ListParagraph"/>
+              <w:pStyle w:val="Akapitzlist"/>
               <w:ind w:left="0"/>
               <w:rPr>
                 <w:lang w:val="en-GB"/>
@@ -4409,11 +4448,17 @@
           </w:p>
           <w:p>
             <w:pPr>
-              <w:pStyle w:val="ListParagraph"/>
-              <w:ind w:left="0"/>
-            </w:pPr>
-            <w:r>
-              <w:t xml:space="preserve">    “m</w:t>
+              <w:pStyle w:val="Akapitzlist"/>
+              <w:ind w:left="0"/>
+            </w:pPr>
+            <w:r>
+              <w:rPr>
+                <w:lang w:val="en-US"/>
+              </w:rPr>
+              <w:t xml:space="preserve">    </w:t>
+            </w:r>
+            <w:r>
+              <w:t>“m</w:t>
             </w:r>
             <w:r>
               <w:t>oderators” : [„adam igrekowski”,”testowy”,”test test”]</w:t>
@@ -4421,10 +4466,11 @@
           </w:p>
           <w:p>
             <w:pPr>
-              <w:pStyle w:val="ListParagraph"/>
-              <w:ind w:left="0"/>
-            </w:pPr>
-            <w:r>
+              <w:pStyle w:val="Akapitzlist"/>
+              <w:ind w:left="0"/>
+            </w:pPr>
+            <w:r>
+              <w:lastRenderedPageBreak/>
               <w:t>…</w:t>
             </w:r>
             <w:r>
@@ -4433,11 +4479,10 @@
           </w:p>
           <w:p>
             <w:pPr>
-              <w:pStyle w:val="ListParagraph"/>
-              <w:ind w:left="0"/>
-            </w:pPr>
-            <w:r>
-              <w:lastRenderedPageBreak/>
+              <w:pStyle w:val="Akapitzlist"/>
+              <w:ind w:left="0"/>
+            </w:pPr>
+            <w:r>
               <w:t>}</w:t>
             </w:r>
           </w:p>
@@ -4450,7 +4495,7 @@
           </w:tcPr>
           <w:p>
             <w:pPr>
-              <w:pStyle w:val="ListParagraph"/>
+              <w:pStyle w:val="Akapitzlist"/>
               <w:ind w:left="0"/>
               <w:rPr>
                 <w:lang w:val="en-GB"/>
@@ -4466,7 +4511,7 @@
           </w:p>
           <w:p>
             <w:pPr>
-              <w:pStyle w:val="ListParagraph"/>
+              <w:pStyle w:val="Akapitzlist"/>
               <w:ind w:left="0"/>
               <w:rPr>
                 <w:lang w:val="en-GB"/>
@@ -4487,7 +4532,7 @@
           </w:p>
           <w:p>
             <w:pPr>
-              <w:pStyle w:val="ListParagraph"/>
+              <w:pStyle w:val="Akapitzlist"/>
               <w:ind w:left="0"/>
               <w:rPr>
                 <w:lang w:val="en-GB"/>
@@ -4501,7 +4546,7 @@
           </w:tcPr>
           <w:p>
             <w:pPr>
-              <w:pStyle w:val="ListParagraph"/>
+              <w:pStyle w:val="Akapitzlist"/>
               <w:ind w:left="0"/>
             </w:pPr>
             <w:r>
@@ -4518,11 +4563,29 @@
           </w:tcPr>
           <w:p>
             <w:pPr>
-              <w:pStyle w:val="ListParagraph"/>
+              <w:pStyle w:val="Akapitzlist"/>
               <w:ind w:left="0"/>
             </w:pPr>
             <w:r>
               <w:t>Response 200 OK</w:t>
+            </w:r>
+          </w:p>
+          <w:p>
+            <w:pPr>
+              <w:pStyle w:val="Akapitzlist"/>
+              <w:ind w:left="0"/>
+            </w:pPr>
+            <w:r>
+              <w:rPr>
+                <w:lang w:val="en-GB"/>
+              </w:rPr>
+              <w:t xml:space="preserve">Response </w:t>
+            </w:r>
+            <w:r>
+              <w:rPr>
+                <w:lang w:val="en-GB"/>
+              </w:rPr>
+              <w:t>404 Not Found</w:t>
             </w:r>
           </w:p>
         </w:tc>
@@ -4534,7 +4597,7 @@
           </w:tcPr>
           <w:p>
             <w:pPr>
-              <w:pStyle w:val="ListParagraph"/>
+              <w:pStyle w:val="Akapitzlist"/>
               <w:ind w:left="0"/>
             </w:pPr>
             <w:r>
@@ -4543,7 +4606,7 @@
           </w:p>
           <w:p>
             <w:pPr>
-              <w:pStyle w:val="ListParagraph"/>
+              <w:pStyle w:val="Akapitzlist"/>
               <w:ind w:left="0"/>
             </w:pPr>
             <w:r>
@@ -4557,7 +4620,7 @@
           </w:tcPr>
           <w:p>
             <w:pPr>
-              <w:pStyle w:val="ListParagraph"/>
+              <w:pStyle w:val="Akapitzlist"/>
               <w:ind w:left="0"/>
             </w:pPr>
             <w:r>
@@ -4571,11 +4634,38 @@
           </w:tcPr>
           <w:p>
             <w:pPr>
-              <w:pStyle w:val="ListParagraph"/>
-              <w:ind w:left="0"/>
-            </w:pPr>
-            <w:r>
+              <w:pStyle w:val="Akapitzlist"/>
+              <w:ind w:left="0"/>
+              <w:rPr>
+                <w:lang w:val="en-US"/>
+              </w:rPr>
+            </w:pPr>
+            <w:r>
+              <w:rPr>
+                <w:lang w:val="en-US"/>
+              </w:rPr>
               <w:t>Response 200 OK</w:t>
+            </w:r>
+          </w:p>
+          <w:p>
+            <w:pPr>
+              <w:pStyle w:val="Akapitzlist"/>
+              <w:ind w:left="0"/>
+              <w:rPr>
+                <w:lang w:val="en-US"/>
+              </w:rPr>
+            </w:pPr>
+            <w:r>
+              <w:rPr>
+                <w:lang w:val="en-GB"/>
+              </w:rPr>
+              <w:t xml:space="preserve">Response </w:t>
+            </w:r>
+            <w:r>
+              <w:rPr>
+                <w:lang w:val="en-GB"/>
+              </w:rPr>
+              <w:t>404 Not Found</w:t>
             </w:r>
           </w:p>
         </w:tc>
@@ -4587,7 +4677,7 @@
           </w:tcPr>
           <w:p>
             <w:pPr>
-              <w:pStyle w:val="ListParagraph"/>
+              <w:pStyle w:val="Akapitzlist"/>
               <w:ind w:left="0"/>
             </w:pPr>
             <w:r>
@@ -4596,7 +4686,7 @@
           </w:p>
           <w:p>
             <w:pPr>
-              <w:pStyle w:val="ListParagraph"/>
+              <w:pStyle w:val="Akapitzlist"/>
               <w:ind w:left="0"/>
             </w:pPr>
             <w:r>
@@ -4610,7 +4700,7 @@
           </w:tcPr>
           <w:p>
             <w:pPr>
-              <w:pStyle w:val="ListParagraph"/>
+              <w:pStyle w:val="Akapitzlist"/>
               <w:ind w:left="0"/>
             </w:pPr>
             <w:r>
@@ -4624,7 +4714,7 @@
           </w:tcPr>
           <w:p>
             <w:pPr>
-              <w:pStyle w:val="ListParagraph"/>
+              <w:pStyle w:val="Akapitzlist"/>
               <w:ind w:left="0"/>
               <w:rPr>
                 <w:lang w:val="en-GB"/>
@@ -4639,7 +4729,7 @@
           </w:p>
           <w:p>
             <w:pPr>
-              <w:pStyle w:val="ListParagraph"/>
+              <w:pStyle w:val="Akapitzlist"/>
               <w:ind w:left="0"/>
               <w:rPr>
                 <w:lang w:val="en-GB"/>
@@ -4667,7 +4757,7 @@
           </w:tcPr>
           <w:p>
             <w:pPr>
-              <w:pStyle w:val="ListParagraph"/>
+              <w:pStyle w:val="Akapitzlist"/>
               <w:ind w:left="0"/>
               <w:rPr>
                 <w:lang w:val="en-GB"/>
@@ -4681,7 +4771,7 @@
           </w:tcPr>
           <w:p>
             <w:pPr>
-              <w:pStyle w:val="ListParagraph"/>
+              <w:pStyle w:val="Akapitzlist"/>
               <w:ind w:left="0"/>
               <w:rPr>
                 <w:lang w:val="en-GB"/>
@@ -4695,7 +4785,7 @@
           </w:tcPr>
           <w:p>
             <w:pPr>
-              <w:pStyle w:val="ListParagraph"/>
+              <w:pStyle w:val="Akapitzlist"/>
               <w:ind w:left="0"/>
               <w:rPr>
                 <w:lang w:val="en-GB"/>
@@ -4711,7 +4801,7 @@
           </w:tcPr>
           <w:p>
             <w:pPr>
-              <w:pStyle w:val="ListParagraph"/>
+              <w:pStyle w:val="Akapitzlist"/>
               <w:ind w:left="0"/>
               <w:rPr>
                 <w:lang w:val="en-GB"/>
@@ -4725,7 +4815,7 @@
           </w:tcPr>
           <w:p>
             <w:pPr>
-              <w:pStyle w:val="ListParagraph"/>
+              <w:pStyle w:val="Akapitzlist"/>
               <w:ind w:left="0"/>
               <w:rPr>
                 <w:lang w:val="en-GB"/>
@@ -4739,7 +4829,7 @@
           </w:tcPr>
           <w:p>
             <w:pPr>
-              <w:pStyle w:val="ListParagraph"/>
+              <w:pStyle w:val="Akapitzlist"/>
               <w:ind w:left="0"/>
               <w:rPr>
                 <w:lang w:val="en-GB"/>
@@ -4755,7 +4845,7 @@
           </w:tcPr>
           <w:p>
             <w:pPr>
-              <w:pStyle w:val="ListParagraph"/>
+              <w:pStyle w:val="Akapitzlist"/>
               <w:ind w:left="0"/>
               <w:rPr>
                 <w:lang w:val="en-GB"/>
@@ -4769,7 +4859,7 @@
           </w:tcPr>
           <w:p>
             <w:pPr>
-              <w:pStyle w:val="ListParagraph"/>
+              <w:pStyle w:val="Akapitzlist"/>
               <w:ind w:left="0"/>
               <w:rPr>
                 <w:lang w:val="en-GB"/>
@@ -4783,7 +4873,7 @@
           </w:tcPr>
           <w:p>
             <w:pPr>
-              <w:pStyle w:val="ListParagraph"/>
+              <w:pStyle w:val="Akapitzlist"/>
               <w:ind w:left="0"/>
               <w:rPr>
                 <w:lang w:val="en-GB"/>
@@ -4799,7 +4889,7 @@
           </w:tcPr>
           <w:p>
             <w:pPr>
-              <w:pStyle w:val="ListParagraph"/>
+              <w:pStyle w:val="Akapitzlist"/>
               <w:ind w:left="0"/>
               <w:rPr>
                 <w:lang w:val="en-GB"/>
@@ -4813,7 +4903,7 @@
           </w:tcPr>
           <w:p>
             <w:pPr>
-              <w:pStyle w:val="ListParagraph"/>
+              <w:pStyle w:val="Akapitzlist"/>
               <w:ind w:left="0"/>
               <w:rPr>
                 <w:lang w:val="en-GB"/>
@@ -4827,7 +4917,7 @@
           </w:tcPr>
           <w:p>
             <w:pPr>
-              <w:pStyle w:val="ListParagraph"/>
+              <w:pStyle w:val="Akapitzlist"/>
               <w:ind w:left="0"/>
               <w:rPr>
                 <w:lang w:val="en-GB"/>
@@ -4843,7 +4933,7 @@
           </w:tcPr>
           <w:p>
             <w:pPr>
-              <w:pStyle w:val="ListParagraph"/>
+              <w:pStyle w:val="Akapitzlist"/>
               <w:ind w:left="0"/>
               <w:rPr>
                 <w:lang w:val="en-GB"/>
@@ -4857,7 +4947,7 @@
           </w:tcPr>
           <w:p>
             <w:pPr>
-              <w:pStyle w:val="ListParagraph"/>
+              <w:pStyle w:val="Akapitzlist"/>
               <w:ind w:left="0"/>
               <w:rPr>
                 <w:lang w:val="en-GB"/>
@@ -4871,7 +4961,7 @@
           </w:tcPr>
           <w:p>
             <w:pPr>
-              <w:pStyle w:val="ListParagraph"/>
+              <w:pStyle w:val="Akapitzlist"/>
               <w:ind w:left="0"/>
               <w:rPr>
                 <w:lang w:val="en-GB"/>
@@ -4883,7 +4973,7 @@
     </w:tbl>
     <w:p>
       <w:pPr>
-        <w:pStyle w:val="ListParagraph"/>
+        <w:pStyle w:val="Akapitzlist"/>
         <w:rPr>
           <w:lang w:val="en-GB"/>
         </w:rPr>
@@ -4904,11 +4994,11 @@
   <w:comment w:id="0" w:author="Dominik" w:date="2021-03-15T10:42:00Z" w:initials="D">
     <w:p>
       <w:pPr>
-        <w:pStyle w:val="CommentText"/>
-      </w:pPr>
-      <w:r>
-        <w:rPr>
-          <w:rStyle w:val="CommentReference"/>
+        <w:pStyle w:val="Tekstkomentarza"/>
+      </w:pPr>
+      <w:r>
+        <w:rPr>
+          <w:rStyle w:val="Odwoaniedokomentarza"/>
         </w:rPr>
         <w:annotationRef/>
       </w:r>
@@ -4924,7 +5014,7 @@
   <w:comment w:id="1" w:author="micszy007@o365.student.utp.edu.pl" w:date="2021-03-21T14:28:00Z" w:initials="m">
     <w:p>
       <w:pPr>
-        <w:pStyle w:val="CommentText"/>
+        <w:pStyle w:val="Tekstkomentarza"/>
         <w:numPr>
           <w:ilvl w:val="0"/>
           <w:numId w:val="3"/>
@@ -4932,7 +5022,7 @@
       </w:pPr>
       <w:r>
         <w:rPr>
-          <w:rStyle w:val="CommentReference"/>
+          <w:rStyle w:val="Odwoaniedokomentarza"/>
         </w:rPr>
         <w:annotationRef/>
       </w:r>
@@ -4944,11 +5034,11 @@
   <w:comment w:id="2" w:author="Dominik" w:date="2021-03-15T10:43:00Z" w:initials="D">
     <w:p>
       <w:pPr>
-        <w:pStyle w:val="CommentText"/>
-      </w:pPr>
-      <w:r>
-        <w:rPr>
-          <w:rStyle w:val="CommentReference"/>
+        <w:pStyle w:val="Tekstkomentarza"/>
+      </w:pPr>
+      <w:r>
+        <w:rPr>
+          <w:rStyle w:val="Odwoaniedokomentarza"/>
         </w:rPr>
         <w:annotationRef/>
       </w:r>
@@ -4960,11 +5050,11 @@
   <w:comment w:id="3" w:author="micszy007@o365.student.utp.edu.pl" w:date="2021-03-21T14:54:00Z" w:initials="m">
     <w:p>
       <w:pPr>
-        <w:pStyle w:val="CommentText"/>
-      </w:pPr>
-      <w:r>
-        <w:rPr>
-          <w:rStyle w:val="CommentReference"/>
+        <w:pStyle w:val="Tekstkomentarza"/>
+      </w:pPr>
+      <w:r>
+        <w:rPr>
+          <w:rStyle w:val="Odwoaniedokomentarza"/>
         </w:rPr>
         <w:annotationRef/>
       </w:r>
@@ -4982,11 +5072,11 @@
   <w:comment w:id="4" w:author="Dominik" w:date="2021-03-29T08:54:00Z" w:initials="D">
     <w:p>
       <w:pPr>
-        <w:pStyle w:val="CommentText"/>
-      </w:pPr>
-      <w:r>
-        <w:rPr>
-          <w:rStyle w:val="CommentReference"/>
+        <w:pStyle w:val="Tekstkomentarza"/>
+      </w:pPr>
+      <w:r>
+        <w:rPr>
+          <w:rStyle w:val="Odwoaniedokomentarza"/>
         </w:rPr>
         <w:annotationRef/>
       </w:r>
@@ -4998,7 +5088,7 @@
   <w:comment w:id="5" w:author="micszy007@o365.student.utp.edu.pl" w:date="2021-03-21T14:28:00Z" w:initials="m">
     <w:p>
       <w:pPr>
-        <w:pStyle w:val="CommentText"/>
+        <w:pStyle w:val="Tekstkomentarza"/>
         <w:numPr>
           <w:ilvl w:val="0"/>
           <w:numId w:val="3"/>
@@ -5006,7 +5096,7 @@
       </w:pPr>
       <w:r>
         <w:rPr>
-          <w:rStyle w:val="CommentReference"/>
+          <w:rStyle w:val="Odwoaniedokomentarza"/>
         </w:rPr>
         <w:annotationRef/>
       </w:r>
@@ -5018,11 +5108,11 @@
   <w:comment w:id="6" w:author="Dominik" w:date="2021-03-15T10:43:00Z" w:initials="D">
     <w:p>
       <w:pPr>
-        <w:pStyle w:val="CommentText"/>
-      </w:pPr>
-      <w:r>
-        <w:rPr>
-          <w:rStyle w:val="CommentReference"/>
+        <w:pStyle w:val="Tekstkomentarza"/>
+      </w:pPr>
+      <w:r>
+        <w:rPr>
+          <w:rStyle w:val="Odwoaniedokomentarza"/>
         </w:rPr>
         <w:annotationRef/>
       </w:r>
@@ -6068,15 +6158,15 @@
     <w:lsdException w:name="Unresolved Mention" w:semiHidden="1" w:unhideWhenUsed="1"/>
     <w:lsdException w:name="Smart Link" w:semiHidden="1" w:unhideWhenUsed="1"/>
   </w:latentStyles>
-  <w:style w:type="paragraph" w:default="1" w:styleId="Normal">
+  <w:style w:type="paragraph" w:default="1" w:styleId="Normalny">
     <w:name w:val="Normal"/>
     <w:qFormat/>
   </w:style>
-  <w:style w:type="paragraph" w:styleId="Heading1">
+  <w:style w:type="paragraph" w:styleId="Nagwek1">
     <w:name w:val="heading 1"/>
-    <w:basedOn w:val="Normal"/>
-    <w:next w:val="Normal"/>
-    <w:link w:val="Heading1Char"/>
+    <w:basedOn w:val="Normalny"/>
+    <w:next w:val="Normalny"/>
+    <w:link w:val="Nagwek1Znak"/>
     <w:uiPriority w:val="9"/>
     <w:qFormat/>
     <w:rsid w:val="003C4A71"/>
@@ -6093,13 +6183,13 @@
       <w:szCs w:val="32"/>
     </w:rPr>
   </w:style>
-  <w:style w:type="character" w:default="1" w:styleId="DefaultParagraphFont">
+  <w:style w:type="character" w:default="1" w:styleId="Domylnaczcionkaakapitu">
     <w:name w:val="Default Paragraph Font"/>
     <w:uiPriority w:val="1"/>
     <w:semiHidden/>
     <w:unhideWhenUsed/>
   </w:style>
-  <w:style w:type="table" w:default="1" w:styleId="TableNormal">
+  <w:style w:type="table" w:default="1" w:styleId="Standardowy">
     <w:name w:val="Normal Table"/>
     <w:uiPriority w:val="99"/>
     <w:semiHidden/>
@@ -6114,16 +6204,16 @@
       </w:tblCellMar>
     </w:tblPr>
   </w:style>
-  <w:style w:type="numbering" w:default="1" w:styleId="NoList">
+  <w:style w:type="numbering" w:default="1" w:styleId="Bezlisty">
     <w:name w:val="No List"/>
     <w:uiPriority w:val="99"/>
     <w:semiHidden/>
     <w:unhideWhenUsed/>
   </w:style>
-  <w:style w:type="character" w:customStyle="1" w:styleId="Heading1Char">
-    <w:name w:val="Heading 1 Char"/>
-    <w:basedOn w:val="DefaultParagraphFont"/>
-    <w:link w:val="Heading1"/>
+  <w:style w:type="character" w:customStyle="1" w:styleId="Nagwek1Znak">
+    <w:name w:val="Nagłówek 1 Znak"/>
+    <w:basedOn w:val="Domylnaczcionkaakapitu"/>
+    <w:link w:val="Nagwek1"/>
     <w:uiPriority w:val="9"/>
     <w:rsid w:val="003C4A71"/>
     <w:rPr>
@@ -6133,9 +6223,9 @@
       <w:szCs w:val="32"/>
     </w:rPr>
   </w:style>
-  <w:style w:type="paragraph" w:styleId="ListParagraph">
+  <w:style w:type="paragraph" w:styleId="Akapitzlist">
     <w:name w:val="List Paragraph"/>
-    <w:basedOn w:val="Normal"/>
+    <w:basedOn w:val="Normalny"/>
     <w:uiPriority w:val="34"/>
     <w:qFormat/>
     <w:rsid w:val="003C4A71"/>
@@ -6144,9 +6234,9 @@
       <w:contextualSpacing/>
     </w:pPr>
   </w:style>
-  <w:style w:type="character" w:styleId="Hyperlink">
+  <w:style w:type="character" w:styleId="Hipercze">
     <w:name w:val="Hyperlink"/>
-    <w:basedOn w:val="DefaultParagraphFont"/>
+    <w:basedOn w:val="Domylnaczcionkaakapitu"/>
     <w:uiPriority w:val="99"/>
     <w:unhideWhenUsed/>
     <w:rsid w:val="003C4A71"/>
@@ -6155,9 +6245,9 @@
       <w:u w:val="single"/>
     </w:rPr>
   </w:style>
-  <w:style w:type="character" w:styleId="UnresolvedMention">
+  <w:style w:type="character" w:styleId="Nierozpoznanawzmianka">
     <w:name w:val="Unresolved Mention"/>
-    <w:basedOn w:val="DefaultParagraphFont"/>
+    <w:basedOn w:val="Domylnaczcionkaakapitu"/>
     <w:uiPriority w:val="99"/>
     <w:semiHidden/>
     <w:unhideWhenUsed/>
@@ -6167,9 +6257,9 @@
       <w:shd w:val="clear" w:color="auto" w:fill="E1DFDD"/>
     </w:rPr>
   </w:style>
-  <w:style w:type="character" w:styleId="CommentReference">
+  <w:style w:type="character" w:styleId="Odwoaniedokomentarza">
     <w:name w:val="annotation reference"/>
-    <w:basedOn w:val="DefaultParagraphFont"/>
+    <w:basedOn w:val="Domylnaczcionkaakapitu"/>
     <w:uiPriority w:val="99"/>
     <w:semiHidden/>
     <w:unhideWhenUsed/>
@@ -6179,10 +6269,10 @@
       <w:szCs w:val="16"/>
     </w:rPr>
   </w:style>
-  <w:style w:type="paragraph" w:styleId="CommentText">
+  <w:style w:type="paragraph" w:styleId="Tekstkomentarza">
     <w:name w:val="annotation text"/>
-    <w:basedOn w:val="Normal"/>
-    <w:link w:val="CommentTextChar"/>
+    <w:basedOn w:val="Normalny"/>
+    <w:link w:val="TekstkomentarzaZnak"/>
     <w:uiPriority w:val="99"/>
     <w:semiHidden/>
     <w:unhideWhenUsed/>
@@ -6195,10 +6285,10 @@
       <w:szCs w:val="20"/>
     </w:rPr>
   </w:style>
-  <w:style w:type="character" w:customStyle="1" w:styleId="CommentTextChar">
-    <w:name w:val="Comment Text Char"/>
-    <w:basedOn w:val="DefaultParagraphFont"/>
-    <w:link w:val="CommentText"/>
+  <w:style w:type="character" w:customStyle="1" w:styleId="TekstkomentarzaZnak">
+    <w:name w:val="Tekst komentarza Znak"/>
+    <w:basedOn w:val="Domylnaczcionkaakapitu"/>
+    <w:link w:val="Tekstkomentarza"/>
     <w:uiPriority w:val="99"/>
     <w:semiHidden/>
     <w:rsid w:val="00C14F49"/>
@@ -6207,11 +6297,11 @@
       <w:szCs w:val="20"/>
     </w:rPr>
   </w:style>
-  <w:style w:type="paragraph" w:styleId="CommentSubject">
+  <w:style w:type="paragraph" w:styleId="Tematkomentarza">
     <w:name w:val="annotation subject"/>
-    <w:basedOn w:val="CommentText"/>
-    <w:next w:val="CommentText"/>
-    <w:link w:val="CommentSubjectChar"/>
+    <w:basedOn w:val="Tekstkomentarza"/>
+    <w:next w:val="Tekstkomentarza"/>
+    <w:link w:val="TematkomentarzaZnak"/>
     <w:uiPriority w:val="99"/>
     <w:semiHidden/>
     <w:unhideWhenUsed/>
@@ -6221,10 +6311,10 @@
       <w:bCs/>
     </w:rPr>
   </w:style>
-  <w:style w:type="character" w:customStyle="1" w:styleId="CommentSubjectChar">
-    <w:name w:val="Comment Subject Char"/>
-    <w:basedOn w:val="CommentTextChar"/>
-    <w:link w:val="CommentSubject"/>
+  <w:style w:type="character" w:customStyle="1" w:styleId="TematkomentarzaZnak">
+    <w:name w:val="Temat komentarza Znak"/>
+    <w:basedOn w:val="TekstkomentarzaZnak"/>
+    <w:link w:val="Tematkomentarza"/>
     <w:uiPriority w:val="99"/>
     <w:semiHidden/>
     <w:rsid w:val="00C14F49"/>
@@ -6235,9 +6325,9 @@
       <w:szCs w:val="20"/>
     </w:rPr>
   </w:style>
-  <w:style w:type="table" w:styleId="TableGrid">
+  <w:style w:type="table" w:styleId="Tabela-Siatka">
     <w:name w:val="Table Grid"/>
-    <w:basedOn w:val="TableNormal"/>
+    <w:basedOn w:val="Standardowy"/>
     <w:uiPriority w:val="39"/>
     <w:rsid w:val="008E28D6"/>
     <w:pPr>

</xml_diff>

<commit_message>
AdminPanel init and components structure set
Also updated docx file with API endpoints description!
</commit_message>
<xml_diff>
--- a/dokumentacja/dokumentacja projektowa PAI.docx
+++ b/dokumentacja/dokumentacja projektowa PAI.docx
@@ -17,7 +17,25 @@
           <w:b/>
           <w:sz w:val="32"/>
         </w:rPr>
-        <w:t xml:space="preserve">Uniwersytet Technologiczno –Przyrodniczy w Bydgoszczy </w:t>
+        <w:t xml:space="preserve">Uniwersytet </w:t>
+      </w:r>
+      <w:proofErr w:type="spellStart"/>
+      <w:r>
+        <w:rPr>
+          <w:rFonts w:eastAsia="Times New Roman" w:cstheme="minorHAnsi"/>
+          <w:b/>
+          <w:sz w:val="32"/>
+        </w:rPr>
+        <w:t>Technologiczno</w:t>
+      </w:r>
+      <w:proofErr w:type="spellEnd"/>
+      <w:r>
+        <w:rPr>
+          <w:rFonts w:eastAsia="Times New Roman" w:cstheme="minorHAnsi"/>
+          <w:b/>
+          <w:sz w:val="32"/>
+        </w:rPr>
+        <w:t xml:space="preserve"> –Przyrodniczy w Bydgoszczy </w:t>
       </w:r>
       <w:r>
         <w:rPr>
@@ -598,8 +616,9 @@
           <w:iCs/>
           <w:sz w:val="26"/>
         </w:rPr>
-        <w:t>Michael Szychulski</w:t>
-      </w:r>
+        <w:t xml:space="preserve">Michael </w:t>
+      </w:r>
+      <w:proofErr w:type="spellStart"/>
       <w:r>
         <w:rPr>
           <w:rFonts w:eastAsia="Times New Roman" w:cstheme="minorHAnsi"/>
@@ -607,50 +626,51 @@
           <w:iCs/>
           <w:sz w:val="26"/>
         </w:rPr>
-        <w:t>,</w:t>
-      </w:r>
-    </w:p>
-    <w:p>
-      <w:pPr>
-        <w:spacing w:after="2" w:line="480" w:lineRule="auto"/>
-        <w:ind w:left="1294" w:right="4818"/>
+        <w:t>Szychulski</w:t>
+      </w:r>
+      <w:proofErr w:type="spellEnd"/>
+      <w:r>
         <w:rPr>
           <w:rFonts w:eastAsia="Times New Roman" w:cstheme="minorHAnsi"/>
           <w:i/>
           <w:iCs/>
           <w:sz w:val="26"/>
         </w:rPr>
-      </w:pPr>
-      <w:r>
+        <w:t>,</w:t>
+      </w:r>
+    </w:p>
+    <w:p>
+      <w:pPr>
+        <w:spacing w:after="2" w:line="480" w:lineRule="auto"/>
+        <w:ind w:left="1294" w:right="4818"/>
         <w:rPr>
           <w:rFonts w:eastAsia="Times New Roman" w:cstheme="minorHAnsi"/>
           <w:i/>
           <w:iCs/>
           <w:sz w:val="26"/>
         </w:rPr>
-        <w:t>Nr indeksu: 113115</w:t>
-      </w:r>
-    </w:p>
-    <w:p>
-      <w:pPr>
-        <w:spacing w:after="2" w:line="260" w:lineRule="auto"/>
-        <w:ind w:left="1294" w:right="4818"/>
+      </w:pPr>
+      <w:r>
         <w:rPr>
           <w:rFonts w:eastAsia="Times New Roman" w:cstheme="minorHAnsi"/>
           <w:i/>
           <w:iCs/>
           <w:sz w:val="26"/>
         </w:rPr>
-      </w:pPr>
-      <w:r>
+        <w:t>Nr indeksu: 113115</w:t>
+      </w:r>
+    </w:p>
+    <w:p>
+      <w:pPr>
+        <w:spacing w:after="2" w:line="260" w:lineRule="auto"/>
+        <w:ind w:left="1294" w:right="4818"/>
         <w:rPr>
           <w:rFonts w:eastAsia="Times New Roman" w:cstheme="minorHAnsi"/>
           <w:i/>
           <w:iCs/>
           <w:sz w:val="26"/>
         </w:rPr>
-        <w:t>Dominik Wiśniewski</w:t>
-      </w:r>
+      </w:pPr>
       <w:r>
         <w:rPr>
           <w:rFonts w:eastAsia="Times New Roman" w:cstheme="minorHAnsi"/>
@@ -658,29 +678,29 @@
           <w:iCs/>
           <w:sz w:val="26"/>
         </w:rPr>
-        <w:t>,</w:t>
-      </w:r>
-    </w:p>
-    <w:p>
-      <w:pPr>
-        <w:spacing w:after="2" w:line="360" w:lineRule="auto"/>
-        <w:ind w:left="1294" w:right="4818"/>
+        <w:t>Dominik Wiśniewski</w:t>
+      </w:r>
+      <w:r>
         <w:rPr>
           <w:rFonts w:eastAsia="Times New Roman" w:cstheme="minorHAnsi"/>
           <w:i/>
           <w:iCs/>
           <w:sz w:val="26"/>
         </w:rPr>
-      </w:pPr>
-      <w:r>
+        <w:t>,</w:t>
+      </w:r>
+    </w:p>
+    <w:p>
+      <w:pPr>
+        <w:spacing w:after="2" w:line="360" w:lineRule="auto"/>
+        <w:ind w:left="1294" w:right="4818"/>
         <w:rPr>
           <w:rFonts w:eastAsia="Times New Roman" w:cstheme="minorHAnsi"/>
           <w:i/>
           <w:iCs/>
           <w:sz w:val="26"/>
         </w:rPr>
-        <w:t>Nr indeksu: 113</w:t>
-      </w:r>
+      </w:pPr>
       <w:r>
         <w:rPr>
           <w:rFonts w:eastAsia="Times New Roman" w:cstheme="minorHAnsi"/>
@@ -688,29 +708,29 @@
           <w:iCs/>
           <w:sz w:val="26"/>
         </w:rPr>
-        <w:t>131</w:t>
-      </w:r>
-    </w:p>
-    <w:p>
-      <w:pPr>
-        <w:spacing w:after="2" w:line="260" w:lineRule="auto"/>
-        <w:ind w:left="1294" w:right="4818"/>
+        <w:t>Nr indeksu: 113</w:t>
+      </w:r>
+      <w:r>
         <w:rPr>
           <w:rFonts w:eastAsia="Times New Roman" w:cstheme="minorHAnsi"/>
           <w:i/>
           <w:iCs/>
           <w:sz w:val="26"/>
         </w:rPr>
-      </w:pPr>
-      <w:r>
+        <w:t>131</w:t>
+      </w:r>
+    </w:p>
+    <w:p>
+      <w:pPr>
+        <w:spacing w:after="2" w:line="260" w:lineRule="auto"/>
+        <w:ind w:left="1294" w:right="4818"/>
         <w:rPr>
           <w:rFonts w:eastAsia="Times New Roman" w:cstheme="minorHAnsi"/>
           <w:i/>
           <w:iCs/>
           <w:sz w:val="26"/>
         </w:rPr>
-        <w:t>Michał Sulecki</w:t>
-      </w:r>
+      </w:pPr>
       <w:r>
         <w:rPr>
           <w:rFonts w:eastAsia="Times New Roman" w:cstheme="minorHAnsi"/>
@@ -718,20 +738,19 @@
           <w:iCs/>
           <w:sz w:val="26"/>
         </w:rPr>
-        <w:t>,</w:t>
-      </w:r>
-    </w:p>
-    <w:p>
-      <w:pPr>
-        <w:spacing w:after="2" w:line="260" w:lineRule="auto"/>
-        <w:ind w:left="1294" w:right="4818"/>
+        <w:t xml:space="preserve">Michał </w:t>
+      </w:r>
+      <w:proofErr w:type="spellStart"/>
+      <w:r>
         <w:rPr>
           <w:rFonts w:eastAsia="Times New Roman" w:cstheme="minorHAnsi"/>
           <w:i/>
           <w:iCs/>
           <w:sz w:val="26"/>
         </w:rPr>
-      </w:pPr>
+        <w:t>Sulecki</w:t>
+      </w:r>
+      <w:proofErr w:type="spellEnd"/>
       <w:r>
         <w:rPr>
           <w:rFonts w:eastAsia="Times New Roman" w:cstheme="minorHAnsi"/>
@@ -739,7 +758,7 @@
           <w:iCs/>
           <w:sz w:val="26"/>
         </w:rPr>
-        <w:t>Nr indeksu: 113112</w:t>
+        <w:t>,</w:t>
       </w:r>
     </w:p>
     <w:p>
@@ -753,17 +772,6 @@
           <w:sz w:val="26"/>
         </w:rPr>
       </w:pPr>
-    </w:p>
-    <w:p>
-      <w:pPr>
-        <w:spacing w:after="2" w:line="260" w:lineRule="auto"/>
-        <w:ind w:left="1294" w:right="4818"/>
-        <w:rPr>
-          <w:rFonts w:cstheme="minorHAnsi"/>
-          <w:i/>
-          <w:iCs/>
-        </w:rPr>
-      </w:pPr>
       <w:r>
         <w:rPr>
           <w:rFonts w:eastAsia="Times New Roman" w:cstheme="minorHAnsi"/>
@@ -771,15 +779,7 @@
           <w:iCs/>
           <w:sz w:val="26"/>
         </w:rPr>
-        <w:t xml:space="preserve">Informatyka stosowana </w:t>
-      </w:r>
-      <w:r>
-        <w:rPr>
-          <w:rFonts w:cstheme="minorHAnsi"/>
-          <w:i/>
-          <w:iCs/>
-        </w:rPr>
-        <w:t xml:space="preserve"> </w:t>
+        <w:t>Nr indeksu: 113112</w:t>
       </w:r>
     </w:p>
     <w:p>
@@ -793,6 +793,17 @@
           <w:sz w:val="26"/>
         </w:rPr>
       </w:pPr>
+    </w:p>
+    <w:p>
+      <w:pPr>
+        <w:spacing w:after="2" w:line="260" w:lineRule="auto"/>
+        <w:ind w:left="1294" w:right="4818"/>
+        <w:rPr>
+          <w:rFonts w:cstheme="minorHAnsi"/>
+          <w:i/>
+          <w:iCs/>
+        </w:rPr>
+      </w:pPr>
       <w:r>
         <w:rPr>
           <w:rFonts w:eastAsia="Times New Roman" w:cstheme="minorHAnsi"/>
@@ -800,34 +811,74 @@
           <w:iCs/>
           <w:sz w:val="26"/>
         </w:rPr>
-        <w:t xml:space="preserve">Semestr  VI </w:t>
-      </w:r>
-    </w:p>
-    <w:p>
-      <w:pPr>
-        <w:spacing w:after="2" w:line="260" w:lineRule="auto"/>
-        <w:ind w:left="1294" w:right="4818"/>
+        <w:t xml:space="preserve">Informatyka stosowana </w:t>
+      </w:r>
+      <w:r>
         <w:rPr>
           <w:rFonts w:cstheme="minorHAnsi"/>
           <w:i/>
           <w:iCs/>
         </w:rPr>
-      </w:pPr>
-      <w:r>
+        <w:t xml:space="preserve"> </w:t>
+      </w:r>
+    </w:p>
+    <w:p>
+      <w:pPr>
+        <w:spacing w:after="2" w:line="260" w:lineRule="auto"/>
+        <w:ind w:left="1294" w:right="4818"/>
         <w:rPr>
           <w:rFonts w:eastAsia="Times New Roman" w:cstheme="minorHAnsi"/>
           <w:i/>
           <w:iCs/>
           <w:sz w:val="26"/>
         </w:rPr>
-        <w:t xml:space="preserve">grupa 2 </w:t>
-      </w:r>
-      <w:r>
+      </w:pPr>
+      <w:proofErr w:type="gramStart"/>
+      <w:r>
+        <w:rPr>
+          <w:rFonts w:eastAsia="Times New Roman" w:cstheme="minorHAnsi"/>
+          <w:i/>
+          <w:iCs/>
+          <w:sz w:val="26"/>
+        </w:rPr>
+        <w:t>Semestr  VI</w:t>
+      </w:r>
+      <w:proofErr w:type="gramEnd"/>
+      <w:r>
+        <w:rPr>
+          <w:rFonts w:eastAsia="Times New Roman" w:cstheme="minorHAnsi"/>
+          <w:i/>
+          <w:iCs/>
+          <w:sz w:val="26"/>
+        </w:rPr>
+        <w:t xml:space="preserve"> </w:t>
+      </w:r>
+    </w:p>
+    <w:p>
+      <w:pPr>
+        <w:spacing w:after="2" w:line="260" w:lineRule="auto"/>
+        <w:ind w:left="1294" w:right="4818"/>
         <w:rPr>
           <w:rFonts w:cstheme="minorHAnsi"/>
           <w:i/>
           <w:iCs/>
         </w:rPr>
+      </w:pPr>
+      <w:r>
+        <w:rPr>
+          <w:rFonts w:eastAsia="Times New Roman" w:cstheme="minorHAnsi"/>
+          <w:i/>
+          <w:iCs/>
+          <w:sz w:val="26"/>
+        </w:rPr>
+        <w:t xml:space="preserve">grupa 2 </w:t>
+      </w:r>
+      <w:r>
+        <w:rPr>
+          <w:rFonts w:cstheme="minorHAnsi"/>
+          <w:i/>
+          <w:iCs/>
+        </w:rPr>
         <w:t xml:space="preserve"> </w:t>
       </w:r>
     </w:p>
@@ -909,7 +960,15 @@
         <w:t>wydarzeń</w:t>
       </w:r>
       <w:r>
-        <w:t xml:space="preserve">. Dostępne jest wyszukiwanie interesujących wydarzeń poprzez system tagów, które określają tematykę. Następnie po wybraniu wydarzenia można przejrzeć szczegóły, które zostały ustalone przez organizatora i zarezerwować swoje miejsce na </w:t>
+        <w:t xml:space="preserve">. Dostępne jest wyszukiwanie interesujących wydarzeń poprzez system </w:t>
+      </w:r>
+      <w:proofErr w:type="spellStart"/>
+      <w:r>
+        <w:t>tagów</w:t>
+      </w:r>
+      <w:proofErr w:type="spellEnd"/>
+      <w:r>
+        <w:t xml:space="preserve">, które określają tematykę. Następnie po wybraniu wydarzenia można przejrzeć szczegóły, które zostały ustalone przez organizatora i zarezerwować swoje miejsce na </w:t>
       </w:r>
       <w:r>
         <w:t>wydarzeniu, lub określić swoje uczestnictwo</w:t>
@@ -1306,7 +1365,15 @@
         </w:numPr>
       </w:pPr>
       <w:r>
-        <w:t>numer budynku – int *</w:t>
+        <w:t xml:space="preserve">numer budynku – </w:t>
+      </w:r>
+      <w:proofErr w:type="spellStart"/>
+      <w:r>
+        <w:t>int</w:t>
+      </w:r>
+      <w:proofErr w:type="spellEnd"/>
+      <w:r>
+        <w:t xml:space="preserve"> *</w:t>
       </w:r>
     </w:p>
     <w:p>
@@ -1318,8 +1385,13 @@
         </w:numPr>
       </w:pPr>
       <w:r>
-        <w:t>numer mieszkania - int</w:t>
-      </w:r>
+        <w:t xml:space="preserve">numer mieszkania - </w:t>
+      </w:r>
+      <w:proofErr w:type="spellStart"/>
+      <w:r>
+        <w:t>int</w:t>
+      </w:r>
+      <w:proofErr w:type="spellEnd"/>
     </w:p>
     <w:p>
       <w:pPr>
@@ -1378,13 +1450,35 @@
         <w:rPr>
           <w:lang w:val="en-US"/>
         </w:rPr>
-        <w:t>Status aktywności</w:t>
-      </w:r>
+        <w:t xml:space="preserve">Status </w:t>
+      </w:r>
+      <w:proofErr w:type="spellStart"/>
       <w:r>
         <w:rPr>
           <w:lang w:val="en-US"/>
         </w:rPr>
-        <w:t xml:space="preserve"> – enum [ACTIVE / COMPLETED / CANCELLED / </w:t>
+        <w:t>aktywności</w:t>
+      </w:r>
+      <w:proofErr w:type="spellEnd"/>
+      <w:r>
+        <w:rPr>
+          <w:lang w:val="en-US"/>
+        </w:rPr>
+        <w:t xml:space="preserve"> – </w:t>
+      </w:r>
+      <w:proofErr w:type="spellStart"/>
+      <w:r>
+        <w:rPr>
+          <w:lang w:val="en-US"/>
+        </w:rPr>
+        <w:t>enum</w:t>
+      </w:r>
+      <w:proofErr w:type="spellEnd"/>
+      <w:r>
+        <w:rPr>
+          <w:lang w:val="en-US"/>
+        </w:rPr>
+        <w:t xml:space="preserve"> [ACTIVE / COMPLETED / CANCELLED / </w:t>
       </w:r>
       <w:r>
         <w:rPr>
@@ -1417,8 +1511,13 @@
         <w:t>–</w:t>
       </w:r>
       <w:r>
-        <w:t xml:space="preserve"> enum</w:t>
-      </w:r>
+        <w:t xml:space="preserve"> </w:t>
+      </w:r>
+      <w:proofErr w:type="spellStart"/>
+      <w:r>
+        <w:t>enum</w:t>
+      </w:r>
+      <w:proofErr w:type="spellEnd"/>
       <w:r>
         <w:t xml:space="preserve"> </w:t>
       </w:r>
@@ -1435,8 +1534,13 @@
         </w:numPr>
       </w:pPr>
       <w:r>
-        <w:t>Lista tagów</w:t>
-      </w:r>
+        <w:t xml:space="preserve">Lista </w:t>
+      </w:r>
+      <w:proofErr w:type="spellStart"/>
+      <w:r>
+        <w:t>tagów</w:t>
+      </w:r>
+      <w:proofErr w:type="spellEnd"/>
       <w:r>
         <w:t xml:space="preserve"> – pole tekstowe</w:t>
       </w:r>
@@ -1494,9 +1598,11 @@
           <w:numId w:val="1"/>
         </w:numPr>
       </w:pPr>
+      <w:proofErr w:type="spellStart"/>
       <w:r>
         <w:t>Accepted</w:t>
       </w:r>
+      <w:proofErr w:type="spellEnd"/>
     </w:p>
     <w:p>
       <w:pPr>
@@ -1506,9 +1612,11 @@
           <w:numId w:val="1"/>
         </w:numPr>
       </w:pPr>
+      <w:proofErr w:type="spellStart"/>
       <w:r>
         <w:t>Denied</w:t>
       </w:r>
+      <w:proofErr w:type="spellEnd"/>
     </w:p>
     <w:p>
       <w:pPr>
@@ -1518,9 +1626,11 @@
           <w:numId w:val="1"/>
         </w:numPr>
       </w:pPr>
+      <w:proofErr w:type="spellStart"/>
       <w:r>
         <w:t>Pending</w:t>
       </w:r>
+      <w:proofErr w:type="spellEnd"/>
     </w:p>
     <w:p>
       <w:pPr>
@@ -1534,8 +1644,13 @@
         <w:t>Maksymalna liczba gości</w:t>
       </w:r>
       <w:r>
-        <w:t xml:space="preserve"> - int</w:t>
-      </w:r>
+        <w:t xml:space="preserve"> - </w:t>
+      </w:r>
+      <w:proofErr w:type="spellStart"/>
+      <w:r>
+        <w:t>int</w:t>
+      </w:r>
+      <w:proofErr w:type="spellEnd"/>
     </w:p>
     <w:p>
       <w:pPr>
@@ -1567,7 +1682,15 @@
         <w:t>- plik</w:t>
       </w:r>
       <w:r>
-        <w:t xml:space="preserve"> [jpg / png]</w:t>
+        <w:t xml:space="preserve"> [jpg / </w:t>
+      </w:r>
+      <w:proofErr w:type="spellStart"/>
+      <w:r>
+        <w:t>png</w:t>
+      </w:r>
+      <w:proofErr w:type="spellEnd"/>
+      <w:r>
+        <w:t>]</w:t>
       </w:r>
     </w:p>
     <w:p>
@@ -1579,7 +1702,15 @@
         </w:numPr>
       </w:pPr>
       <w:r>
-        <w:t>Ograniczenie wiekowe – int *</w:t>
+        <w:t xml:space="preserve">Ograniczenie wiekowe – </w:t>
+      </w:r>
+      <w:proofErr w:type="spellStart"/>
+      <w:r>
+        <w:t>int</w:t>
+      </w:r>
+      <w:proofErr w:type="spellEnd"/>
+      <w:r>
+        <w:t xml:space="preserve"> *</w:t>
       </w:r>
     </w:p>
     <w:p>
@@ -1591,8 +1722,13 @@
         </w:numPr>
       </w:pPr>
       <w:r>
-        <w:t>Wymagana zgoda organizatora - boolean</w:t>
-      </w:r>
+        <w:t xml:space="preserve">Wymagana zgoda organizatora - </w:t>
+      </w:r>
+      <w:proofErr w:type="spellStart"/>
+      <w:r>
+        <w:t>boolean</w:t>
+      </w:r>
+      <w:proofErr w:type="spellEnd"/>
     </w:p>
     <w:p>
       <w:pPr>
@@ -1836,9 +1972,11 @@
           <w:numId w:val="1"/>
         </w:numPr>
       </w:pPr>
+      <w:proofErr w:type="spellStart"/>
       <w:r>
         <w:t>Tagów</w:t>
       </w:r>
+      <w:proofErr w:type="spellEnd"/>
     </w:p>
     <w:p>
       <w:pPr>
@@ -1931,7 +2069,15 @@
         </w:numPr>
       </w:pPr>
       <w:r>
-        <w:t>Ocena - int[1 – 5] *</w:t>
+        <w:t xml:space="preserve">Ocena - </w:t>
+      </w:r>
+      <w:proofErr w:type="spellStart"/>
+      <w:r>
+        <w:t>int</w:t>
+      </w:r>
+      <w:proofErr w:type="spellEnd"/>
+      <w:r>
+        <w:t>[1 – 5] *</w:t>
       </w:r>
     </w:p>
     <w:p>
@@ -2015,6 +2161,7 @@
         <w:br/>
         <w:t xml:space="preserve">Relacyjna baza danych oparta na </w:t>
       </w:r>
+      <w:proofErr w:type="spellStart"/>
       <w:r>
         <w:t>my</w:t>
       </w:r>
@@ -2022,7 +2169,11 @@
         <w:t>S</w:t>
       </w:r>
       <w:r>
-        <w:t>QL. Baza będzie posiadała jednego użytkownika z pełnymi uprawnieniami. Dostęp do niego będzie można uzyskać za pomocą panelu administratora aplikacji.</w:t>
+        <w:t>QL</w:t>
+      </w:r>
+      <w:proofErr w:type="spellEnd"/>
+      <w:r>
+        <w:t>. Baza będzie posiadała jednego użytkownika z pełnymi uprawnieniami. Dostęp do niego będzie można uzyskać za pomocą panelu administratora aplikacji.</w:t>
       </w:r>
     </w:p>
     <w:p>
@@ -2043,7 +2194,31 @@
         <w:t>Użytkownik,</w:t>
       </w:r>
       <w:r>
-        <w:t xml:space="preserve"> który się zaloguje otrzymuje token, i za jego pomocą jest on autoryzowany w serwisie. Token zostaje otrzymany na określony czas. Akcje użytkownika odświeżają token. Po minięciu określonego czasu bez żadnej akcji użytkownika, zostaje on wylogowany.</w:t>
+        <w:t xml:space="preserve"> który się zaloguje otrzymuje </w:t>
+      </w:r>
+      <w:proofErr w:type="spellStart"/>
+      <w:r>
+        <w:t>token</w:t>
+      </w:r>
+      <w:proofErr w:type="spellEnd"/>
+      <w:r>
+        <w:t xml:space="preserve">, i za jego pomocą jest on autoryzowany w serwisie. </w:t>
+      </w:r>
+      <w:proofErr w:type="spellStart"/>
+      <w:r>
+        <w:t>Token</w:t>
+      </w:r>
+      <w:proofErr w:type="spellEnd"/>
+      <w:r>
+        <w:t xml:space="preserve"> zostaje otrzymany na określony czas. Akcje użytkownika odświeżają </w:t>
+      </w:r>
+      <w:proofErr w:type="spellStart"/>
+      <w:r>
+        <w:t>token</w:t>
+      </w:r>
+      <w:proofErr w:type="spellEnd"/>
+      <w:r>
+        <w:t>. Po minięciu określonego czasu bez żadnej akcji użytkownika, zostaje on wylogowany.</w:t>
       </w:r>
       <w:r>
         <w:br/>
@@ -2148,7 +2323,23 @@
         <w:t>esty jednostkowe</w:t>
       </w:r>
       <w:r>
-        <w:t xml:space="preserve"> sprawdzającą logikę wykonywaną na danym endpoincie. Pokrycie kodu zakładane jest na powyżej 50%.  Planowane jest kilka większych testów funkcjonalnych i integracyjnych, które sprawdzą współpracę poszczególnych części systemu. Będzie to sprawdzenie kluczowych i bazowych funkcjonalności, gdyż większa ilość takich testów może przełożyć się negatywnie na wydajność możliwego użycia pipeline’a (rozszerzenie funkcjonalności wchodzi na główną gałąź projektu po zapewnieniu, że wszystkie poprzednie testy działają).</w:t>
+        <w:t xml:space="preserve"> sprawdzającą logikę wykonywaną na danym </w:t>
+      </w:r>
+      <w:proofErr w:type="spellStart"/>
+      <w:r>
+        <w:t>endpoincie</w:t>
+      </w:r>
+      <w:proofErr w:type="spellEnd"/>
+      <w:r>
+        <w:t xml:space="preserve">. Pokrycie kodu zakładane jest na powyżej 50%.  Planowane jest kilka większych testów funkcjonalnych i integracyjnych, które sprawdzą współpracę poszczególnych części systemu. Będzie to sprawdzenie kluczowych i bazowych funkcjonalności, gdyż większa ilość takich testów może przełożyć się negatywnie na wydajność możliwego użycia </w:t>
+      </w:r>
+      <w:proofErr w:type="spellStart"/>
+      <w:r>
+        <w:t>pipeline’a</w:t>
+      </w:r>
+      <w:proofErr w:type="spellEnd"/>
+      <w:r>
+        <w:t xml:space="preserve"> (rozszerzenie funkcjonalności wchodzi na główną gałąź projektu po zapewnieniu, że wszystkie poprzednie testy działają).</w:t>
       </w:r>
       <w:r>
         <w:t xml:space="preserve"> Kluczowe funkcjonalności:</w:t>
@@ -2238,7 +2429,23 @@
         </w:numPr>
       </w:pPr>
       <w:r>
-        <w:t>Część serwerowa – backend – oparty zostanie na języku Java z wykorzystaniem frameworka Spring</w:t>
+        <w:t xml:space="preserve">Część serwerowa – </w:t>
+      </w:r>
+      <w:proofErr w:type="spellStart"/>
+      <w:r>
+        <w:t>backend</w:t>
+      </w:r>
+      <w:proofErr w:type="spellEnd"/>
+      <w:r>
+        <w:t xml:space="preserve"> – oparty zostanie na języku Java z wykorzystaniem </w:t>
+      </w:r>
+      <w:proofErr w:type="spellStart"/>
+      <w:r>
+        <w:t>frameworka</w:t>
+      </w:r>
+      <w:proofErr w:type="spellEnd"/>
+      <w:r>
+        <w:t xml:space="preserve"> Spring</w:t>
       </w:r>
     </w:p>
     <w:p>
@@ -2250,7 +2457,23 @@
         </w:numPr>
       </w:pPr>
       <w:r>
-        <w:t>Część kliencka – frontend – napisana zostanie za pomocą JavaScript i JSX i wykorzystaniem frameworka React.js i wymaganych pomniejszych pakietów do stylizacji</w:t>
+        <w:t xml:space="preserve">Część kliencka – </w:t>
+      </w:r>
+      <w:proofErr w:type="spellStart"/>
+      <w:r>
+        <w:t>frontend</w:t>
+      </w:r>
+      <w:proofErr w:type="spellEnd"/>
+      <w:r>
+        <w:t xml:space="preserve"> – napisana zostanie za pomocą JavaScript i JSX i wykorzystaniem </w:t>
+      </w:r>
+      <w:proofErr w:type="spellStart"/>
+      <w:r>
+        <w:t>frameworka</w:t>
+      </w:r>
+      <w:proofErr w:type="spellEnd"/>
+      <w:r>
+        <w:t xml:space="preserve"> React.js i wymaganych pomniejszych pakietów do stylizacji</w:t>
       </w:r>
     </w:p>
     <w:p>
@@ -2382,8 +2605,13 @@
           <w:numId w:val="6"/>
         </w:numPr>
       </w:pPr>
-      <w:r>
-        <w:t>Review Service dostępny jest z poziomu Eventu, gdzie oferuje funkcjonalności związanie z wyświetlaniem ocen i komentarzy, a także z poziomu User Service, za którego pomocą mogą być wystawiane takowe komentarze</w:t>
+      <w:proofErr w:type="spellStart"/>
+      <w:r>
+        <w:t>Review</w:t>
+      </w:r>
+      <w:proofErr w:type="spellEnd"/>
+      <w:r>
+        <w:t xml:space="preserve"> Service dostępny jest z poziomu Eventu, gdzie oferuje funkcjonalności związanie z wyświetlaniem ocen i komentarzy, a także z poziomu User Service, za którego pomocą mogą być wystawiane takowe komentarze</w:t>
       </w:r>
     </w:p>
     <w:p>
@@ -2394,8 +2622,13 @@
           <w:numId w:val="6"/>
         </w:numPr>
       </w:pPr>
-      <w:r>
-        <w:t xml:space="preserve">Invitation Service określa z poziomu Eventów </w:t>
+      <w:proofErr w:type="spellStart"/>
+      <w:r>
+        <w:t>Invitation</w:t>
+      </w:r>
+      <w:proofErr w:type="spellEnd"/>
+      <w:r>
+        <w:t xml:space="preserve"> Service określa z poziomu Eventów </w:t>
       </w:r>
       <w:r>
         <w:t>możliwość wysyłania zaproszeń dla użytkowników, którzy z poziomu swojego serwisu mogą je zaakceptować lub odrzucić.</w:t>
@@ -2749,8 +2982,13 @@
           <w:numId w:val="6"/>
         </w:numPr>
       </w:pPr>
-      <w:r>
-        <w:t>Review Service</w:t>
+      <w:proofErr w:type="spellStart"/>
+      <w:r>
+        <w:t>Review</w:t>
+      </w:r>
+      <w:proofErr w:type="spellEnd"/>
+      <w:r>
+        <w:t xml:space="preserve"> Service</w:t>
       </w:r>
     </w:p>
     <w:p>
@@ -2773,8 +3011,13 @@
           <w:numId w:val="6"/>
         </w:numPr>
       </w:pPr>
-      <w:r>
-        <w:t>Invitation Service</w:t>
+      <w:proofErr w:type="spellStart"/>
+      <w:r>
+        <w:t>Invitation</w:t>
+      </w:r>
+      <w:proofErr w:type="spellEnd"/>
+      <w:r>
+        <w:t xml:space="preserve"> Service</w:t>
       </w:r>
     </w:p>
     <w:p>
@@ -3091,7 +3334,15 @@
     </w:p>
     <w:p>
       <w:r>
-        <w:t>Widok własnych zaproszeń usera po zalogowaniu się</w:t>
+        <w:t xml:space="preserve">Widok własnych zaproszeń </w:t>
+      </w:r>
+      <w:proofErr w:type="spellStart"/>
+      <w:r>
+        <w:t>usera</w:t>
+      </w:r>
+      <w:proofErr w:type="spellEnd"/>
+      <w:r>
+        <w:t xml:space="preserve"> po zalogowaniu się</w:t>
       </w:r>
     </w:p>
     <w:p/>
@@ -3156,8 +3407,13 @@
     <w:p/>
     <w:p>
       <w:r>
-        <w:t>Widok admina dla podglądu wszystkich userów</w:t>
-      </w:r>
+        <w:t xml:space="preserve">Widok admina dla podglądu wszystkich </w:t>
+      </w:r>
+      <w:proofErr w:type="spellStart"/>
+      <w:r>
+        <w:t>userów</w:t>
+      </w:r>
+      <w:proofErr w:type="spellEnd"/>
     </w:p>
     <w:p>
       <w:r>
@@ -3231,19 +3487,19 @@
     <w:tbl>
       <w:tblPr>
         <w:tblStyle w:val="TableGrid"/>
-        <w:tblW w:w="9198" w:type="dxa"/>
-        <w:tblInd w:w="421" w:type="dxa"/>
+        <w:tblW w:w="10916" w:type="dxa"/>
+        <w:tblInd w:w="-856" w:type="dxa"/>
         <w:tblLook w:val="04A0" w:firstRow="1" w:lastRow="0" w:firstColumn="1" w:lastColumn="0" w:noHBand="0" w:noVBand="1"/>
       </w:tblPr>
       <w:tblGrid>
-        <w:gridCol w:w="2057"/>
-        <w:gridCol w:w="2904"/>
-        <w:gridCol w:w="4237"/>
+        <w:gridCol w:w="2718"/>
+        <w:gridCol w:w="3456"/>
+        <w:gridCol w:w="4742"/>
       </w:tblGrid>
       <w:tr>
         <w:tc>
           <w:tcPr>
-            <w:tcW w:w="2057" w:type="dxa"/>
+            <w:tcW w:w="2298" w:type="dxa"/>
           </w:tcPr>
           <w:p>
             <w:pPr>
@@ -3257,7 +3513,7 @@
         </w:tc>
         <w:tc>
           <w:tcPr>
-            <w:tcW w:w="2904" w:type="dxa"/>
+            <w:tcW w:w="3089" w:type="dxa"/>
           </w:tcPr>
           <w:p>
             <w:pPr>
@@ -3271,7 +3527,7 @@
         </w:tc>
         <w:tc>
           <w:tcPr>
-            <w:tcW w:w="4237" w:type="dxa"/>
+            <w:tcW w:w="5529" w:type="dxa"/>
           </w:tcPr>
           <w:p>
             <w:pPr>
@@ -3287,7 +3543,7 @@
       <w:tr>
         <w:tc>
           <w:tcPr>
-            <w:tcW w:w="2057" w:type="dxa"/>
+            <w:tcW w:w="2298" w:type="dxa"/>
           </w:tcPr>
           <w:p>
             <w:pPr>
@@ -3303,14 +3559,32 @@
               <w:pStyle w:val="ListParagraph"/>
               <w:ind w:left="0"/>
             </w:pPr>
-            <w:r>
-              <w:t>/login</w:t>
-            </w:r>
+            <w:proofErr w:type="spellStart"/>
+            <w:r>
+              <w:t>api</w:t>
+            </w:r>
+            <w:proofErr w:type="spellEnd"/>
+            <w:r>
+              <w:t>/</w:t>
+            </w:r>
+            <w:proofErr w:type="spellStart"/>
+            <w:r>
+              <w:t>auth</w:t>
+            </w:r>
+            <w:proofErr w:type="spellEnd"/>
+            <w:r>
+              <w:t>/</w:t>
+            </w:r>
+            <w:proofErr w:type="spellStart"/>
+            <w:r>
+              <w:t>signin</w:t>
+            </w:r>
+            <w:proofErr w:type="spellEnd"/>
           </w:p>
         </w:tc>
         <w:tc>
           <w:tcPr>
-            <w:tcW w:w="2904" w:type="dxa"/>
+            <w:tcW w:w="3089" w:type="dxa"/>
           </w:tcPr>
           <w:p>
             <w:pPr>
@@ -3318,13 +3592,27 @@
               <w:ind w:left="0"/>
             </w:pPr>
             <w:r>
-              <w:t>Przesłanie emaila i hasła w celach autoryzacji</w:t>
+              <w:t xml:space="preserve">Przesłanie emaila i </w:t>
+            </w:r>
+            <w:commentRangeStart w:id="7"/>
+            <w:r>
+              <w:t>hasła</w:t>
+            </w:r>
+            <w:commentRangeEnd w:id="7"/>
+            <w:r>
+              <w:rPr>
+                <w:rStyle w:val="CommentReference"/>
+              </w:rPr>
+              <w:commentReference w:id="7"/>
+            </w:r>
+            <w:r>
+              <w:t xml:space="preserve"> w celach autoryzacji</w:t>
             </w:r>
           </w:p>
         </w:tc>
         <w:tc>
           <w:tcPr>
-            <w:tcW w:w="4237" w:type="dxa"/>
+            <w:tcW w:w="5529" w:type="dxa"/>
           </w:tcPr>
           <w:p>
             <w:pPr>
@@ -3340,6 +3628,309 @@
               </w:rPr>
               <w:t>Response 200 Ok</w:t>
             </w:r>
+            <w:r>
+              <w:rPr>
+                <w:lang w:val="en-GB"/>
+              </w:rPr>
+              <w:t xml:space="preserve"> + JSON JWT TOKEN:</w:t>
+            </w:r>
+          </w:p>
+          <w:p>
+            <w:pPr>
+              <w:pStyle w:val="ListParagraph"/>
+              <w:rPr>
+                <w:lang w:val="en-GB"/>
+              </w:rPr>
+            </w:pPr>
+            <w:r>
+              <w:rPr>
+                <w:lang w:val="en-GB"/>
+              </w:rPr>
+              <w:t>{</w:t>
+            </w:r>
+          </w:p>
+          <w:p>
+            <w:pPr>
+              <w:pStyle w:val="ListParagraph"/>
+              <w:rPr>
+                <w:lang w:val="en-GB"/>
+              </w:rPr>
+            </w:pPr>
+            <w:r>
+              <w:rPr>
+                <w:lang w:val="en-GB"/>
+              </w:rPr>
+              <w:t xml:space="preserve">    "</w:t>
+            </w:r>
+            <w:proofErr w:type="spellStart"/>
+            <w:r>
+              <w:rPr>
+                <w:lang w:val="en-GB"/>
+              </w:rPr>
+              <w:t>responseID</w:t>
+            </w:r>
+            <w:proofErr w:type="spellEnd"/>
+            <w:r>
+              <w:rPr>
+                <w:lang w:val="en-GB"/>
+              </w:rPr>
+              <w:t>": 4,</w:t>
+            </w:r>
+          </w:p>
+          <w:p>
+            <w:pPr>
+              <w:pStyle w:val="ListParagraph"/>
+              <w:rPr>
+                <w:lang w:val="en-GB"/>
+              </w:rPr>
+            </w:pPr>
+            <w:r>
+              <w:rPr>
+                <w:lang w:val="en-GB"/>
+              </w:rPr>
+              <w:t xml:space="preserve">    "email": "test@gmail.com",</w:t>
+            </w:r>
+          </w:p>
+          <w:p>
+            <w:pPr>
+              <w:pStyle w:val="ListParagraph"/>
+              <w:rPr>
+                <w:lang w:val="en-GB"/>
+              </w:rPr>
+            </w:pPr>
+            <w:r>
+              <w:rPr>
+                <w:lang w:val="en-GB"/>
+              </w:rPr>
+              <w:t xml:space="preserve">    "</w:t>
+            </w:r>
+            <w:proofErr w:type="spellStart"/>
+            <w:r>
+              <w:rPr>
+                <w:lang w:val="en-GB"/>
+              </w:rPr>
+              <w:t>lastname</w:t>
+            </w:r>
+            <w:proofErr w:type="spellEnd"/>
+            <w:r>
+              <w:rPr>
+                <w:lang w:val="en-GB"/>
+              </w:rPr>
+              <w:t>": "User",</w:t>
+            </w:r>
+          </w:p>
+          <w:p>
+            <w:pPr>
+              <w:pStyle w:val="ListParagraph"/>
+              <w:rPr>
+                <w:lang w:val="en-GB"/>
+              </w:rPr>
+            </w:pPr>
+            <w:r>
+              <w:rPr>
+                <w:lang w:val="en-GB"/>
+              </w:rPr>
+              <w:t xml:space="preserve">    "roles": [</w:t>
+            </w:r>
+          </w:p>
+          <w:p>
+            <w:pPr>
+              <w:pStyle w:val="ListParagraph"/>
+              <w:rPr>
+                <w:lang w:val="en-GB"/>
+              </w:rPr>
+            </w:pPr>
+            <w:r>
+              <w:rPr>
+                <w:lang w:val="en-GB"/>
+              </w:rPr>
+              <w:t xml:space="preserve">        "ROLE_ADMIN"</w:t>
+            </w:r>
+          </w:p>
+          <w:p>
+            <w:pPr>
+              <w:pStyle w:val="ListParagraph"/>
+              <w:rPr>
+                <w:lang w:val="en-GB"/>
+              </w:rPr>
+            </w:pPr>
+            <w:r>
+              <w:rPr>
+                <w:lang w:val="en-GB"/>
+              </w:rPr>
+              <w:t xml:space="preserve">    ],</w:t>
+            </w:r>
+          </w:p>
+          <w:p>
+            <w:pPr>
+              <w:pStyle w:val="ListParagraph"/>
+              <w:rPr>
+                <w:lang w:val="en-GB"/>
+              </w:rPr>
+            </w:pPr>
+            <w:r>
+              <w:rPr>
+                <w:lang w:val="en-GB"/>
+              </w:rPr>
+              <w:t xml:space="preserve">    "</w:t>
+            </w:r>
+            <w:proofErr w:type="spellStart"/>
+            <w:r>
+              <w:rPr>
+                <w:lang w:val="en-GB"/>
+              </w:rPr>
+              <w:t>accessToken</w:t>
+            </w:r>
+            <w:proofErr w:type="spellEnd"/>
+            <w:r>
+              <w:rPr>
+                <w:lang w:val="en-GB"/>
+              </w:rPr>
+              <w:t>": "eyJhbGciOiJIUzUxMiJ9.</w:t>
+            </w:r>
+          </w:p>
+          <w:p>
+            <w:pPr>
+              <w:pStyle w:val="ListParagraph"/>
+              <w:rPr>
+                <w:lang w:val="en-GB"/>
+              </w:rPr>
+            </w:pPr>
+            <w:r>
+              <w:rPr>
+                <w:lang w:val="en-GB"/>
+              </w:rPr>
+              <w:t>eyJzdWIiOiJ0ZXN0QGdtYWlsL</w:t>
+            </w:r>
+          </w:p>
+          <w:p>
+            <w:pPr>
+              <w:pStyle w:val="ListParagraph"/>
+              <w:rPr>
+                <w:lang w:val="en-GB"/>
+              </w:rPr>
+            </w:pPr>
+            <w:r>
+              <w:rPr>
+                <w:lang w:val="en-GB"/>
+              </w:rPr>
+              <w:t>mNvbSIsImlhdCI6MTYyMDMzOTEyNywiZ</w:t>
+            </w:r>
+          </w:p>
+          <w:p>
+            <w:pPr>
+              <w:pStyle w:val="ListParagraph"/>
+              <w:rPr>
+                <w:lang w:val="en-GB"/>
+              </w:rPr>
+            </w:pPr>
+            <w:r>
+              <w:rPr>
+                <w:lang w:val="en-GB"/>
+              </w:rPr>
+              <w:t>XhwIjoxNjIwNDI1NTI3fQ</w:t>
+            </w:r>
+          </w:p>
+          <w:p>
+            <w:pPr>
+              <w:pStyle w:val="ListParagraph"/>
+              <w:rPr>
+                <w:lang w:val="en-GB"/>
+              </w:rPr>
+            </w:pPr>
+            <w:proofErr w:type="gramStart"/>
+            <w:r>
+              <w:rPr>
+                <w:lang w:val="en-GB"/>
+              </w:rPr>
+              <w:t>.dKYJL</w:t>
+            </w:r>
+            <w:proofErr w:type="gramEnd"/>
+            <w:r>
+              <w:rPr>
+                <w:lang w:val="en-GB"/>
+              </w:rPr>
+              <w:t>43HnJ4l2hvMGqcnvd_3wb2cuIb</w:t>
+            </w:r>
+          </w:p>
+          <w:p>
+            <w:pPr>
+              <w:pStyle w:val="ListParagraph"/>
+              <w:rPr>
+                <w:lang w:val="en-GB"/>
+              </w:rPr>
+            </w:pPr>
+            <w:r>
+              <w:rPr>
+                <w:lang w:val="en-GB"/>
+              </w:rPr>
+              <w:t>SsaDx7ItN7t4rSurDM7UjtFOTThs</w:t>
+            </w:r>
+          </w:p>
+          <w:p>
+            <w:pPr>
+              <w:pStyle w:val="ListParagraph"/>
+              <w:rPr>
+                <w:lang w:val="en-GB"/>
+              </w:rPr>
+            </w:pPr>
+            <w:r>
+              <w:rPr>
+                <w:lang w:val="en-GB"/>
+              </w:rPr>
+              <w:t>_peEXcqVIAQpg8pcyq6ZOtyhcOQ",</w:t>
+            </w:r>
+          </w:p>
+          <w:p>
+            <w:pPr>
+              <w:pStyle w:val="ListParagraph"/>
+              <w:rPr>
+                <w:lang w:val="en-GB"/>
+              </w:rPr>
+            </w:pPr>
+            <w:r>
+              <w:rPr>
+                <w:lang w:val="en-GB"/>
+              </w:rPr>
+              <w:t xml:space="preserve">    "</w:t>
+            </w:r>
+            <w:proofErr w:type="spellStart"/>
+            <w:r>
+              <w:rPr>
+                <w:lang w:val="en-GB"/>
+              </w:rPr>
+              <w:t>tokenType</w:t>
+            </w:r>
+            <w:proofErr w:type="spellEnd"/>
+            <w:r>
+              <w:rPr>
+                <w:lang w:val="en-GB"/>
+              </w:rPr>
+              <w:t>": "Bearer"</w:t>
+            </w:r>
+          </w:p>
+          <w:p>
+            <w:pPr>
+              <w:pStyle w:val="ListParagraph"/>
+              <w:rPr>
+                <w:lang w:val="en-GB"/>
+              </w:rPr>
+            </w:pPr>
+            <w:r>
+              <w:rPr>
+                <w:lang w:val="en-GB"/>
+              </w:rPr>
+              <w:t>}</w:t>
+            </w:r>
+          </w:p>
+          <w:p>
+            <w:pPr>
+              <w:pStyle w:val="ListParagraph"/>
+              <w:ind w:left="0"/>
+              <w:rPr>
+                <w:lang w:val="en-GB"/>
+              </w:rPr>
+            </w:pPr>
           </w:p>
           <w:p>
             <w:pPr>
@@ -3392,15 +3983,23 @@
               <w:rPr>
                 <w:lang w:val="en-GB"/>
               </w:rPr>
-              <w:t>esponse 401 Unathorized</w:t>
-            </w:r>
+              <w:t xml:space="preserve">esponse 401 </w:t>
+            </w:r>
+            <w:proofErr w:type="spellStart"/>
+            <w:r>
+              <w:rPr>
+                <w:lang w:val="en-GB"/>
+              </w:rPr>
+              <w:t>Unathorized</w:t>
+            </w:r>
+            <w:proofErr w:type="spellEnd"/>
           </w:p>
         </w:tc>
       </w:tr>
       <w:tr>
         <w:tc>
           <w:tcPr>
-            <w:tcW w:w="2057" w:type="dxa"/>
+            <w:tcW w:w="2298" w:type="dxa"/>
           </w:tcPr>
           <w:p>
             <w:pPr>
@@ -3416,14 +4015,32 @@
               <w:pStyle w:val="ListParagraph"/>
               <w:ind w:left="0"/>
             </w:pPr>
-            <w:r>
-              <w:t>/signup</w:t>
-            </w:r>
+            <w:proofErr w:type="spellStart"/>
+            <w:r>
+              <w:t>api</w:t>
+            </w:r>
+            <w:proofErr w:type="spellEnd"/>
+            <w:r>
+              <w:t>/</w:t>
+            </w:r>
+            <w:proofErr w:type="spellStart"/>
+            <w:r>
+              <w:t>auth</w:t>
+            </w:r>
+            <w:proofErr w:type="spellEnd"/>
+            <w:r>
+              <w:t>/</w:t>
+            </w:r>
+            <w:proofErr w:type="spellStart"/>
+            <w:r>
+              <w:t>signup</w:t>
+            </w:r>
+            <w:proofErr w:type="spellEnd"/>
           </w:p>
         </w:tc>
         <w:tc>
           <w:tcPr>
-            <w:tcW w:w="2904" w:type="dxa"/>
+            <w:tcW w:w="3089" w:type="dxa"/>
           </w:tcPr>
           <w:p>
             <w:pPr>
@@ -3437,7 +4054,7 @@
         </w:tc>
         <w:tc>
           <w:tcPr>
-            <w:tcW w:w="4237" w:type="dxa"/>
+            <w:tcW w:w="5529" w:type="dxa"/>
           </w:tcPr>
           <w:p>
             <w:pPr>
@@ -3480,7 +4097,7 @@
       <w:tr>
         <w:tc>
           <w:tcPr>
-            <w:tcW w:w="2057" w:type="dxa"/>
+            <w:tcW w:w="2298" w:type="dxa"/>
           </w:tcPr>
           <w:p>
             <w:pPr>
@@ -3509,13 +4126,13 @@
               <w:rPr>
                 <w:lang w:val="en-GB"/>
               </w:rPr>
-              <w:t>/user/</w:t>
-            </w:r>
-            <w:r>
-              <w:rPr>
-                <w:lang w:val="en-GB"/>
-              </w:rPr>
-              <w:t>&lt;id&gt;/</w:t>
+              <w:t>/user</w:t>
+            </w:r>
+            <w:r>
+              <w:rPr>
+                <w:lang w:val="en-GB"/>
+              </w:rPr>
+              <w:t>/</w:t>
             </w:r>
             <w:r>
               <w:rPr>
@@ -3527,7 +4144,7 @@
         </w:tc>
         <w:tc>
           <w:tcPr>
-            <w:tcW w:w="2904" w:type="dxa"/>
+            <w:tcW w:w="3089" w:type="dxa"/>
           </w:tcPr>
           <w:p>
             <w:pPr>
@@ -3542,12 +4159,23 @@
             </w:r>
             <w:r>
               <w:t xml:space="preserve"> menu użytkownika i jego panelu</w:t>
+            </w:r>
+            <w:r>
+              <w:t xml:space="preserve"> na podstawie przesłanego </w:t>
+            </w:r>
+            <w:proofErr w:type="spellStart"/>
+            <w:r>
+              <w:t>tokenu</w:t>
+            </w:r>
+            <w:proofErr w:type="spellEnd"/>
+            <w:r>
+              <w:t xml:space="preserve"> JWT – rozkodowanie pierwszej części jako ID</w:t>
             </w:r>
           </w:p>
         </w:tc>
         <w:tc>
           <w:tcPr>
-            <w:tcW w:w="4237" w:type="dxa"/>
+            <w:tcW w:w="5529" w:type="dxa"/>
           </w:tcPr>
           <w:p>
             <w:pPr>
@@ -3561,6 +4189,18 @@
               <w:rPr>
                 <w:lang w:val="en-GB"/>
               </w:rPr>
+              <w:t>Response 200 Ok</w:t>
+            </w:r>
+            <w:r>
+              <w:rPr>
+                <w:lang w:val="en-GB"/>
+              </w:rPr>
+              <w:t xml:space="preserve"> z </w:t>
+            </w:r>
+            <w:r>
+              <w:rPr>
+                <w:lang w:val="en-GB"/>
+              </w:rPr>
               <w:t>JSON:</w:t>
             </w:r>
           </w:p>
@@ -3598,44 +4238,50 @@
             <w:pPr>
               <w:pStyle w:val="ListParagraph"/>
               <w:ind w:left="0"/>
-              <w:rPr>
-                <w:lang w:val="en-GB"/>
-              </w:rPr>
-            </w:pPr>
-            <w:r>
-              <w:rPr>
-                <w:lang w:val="en-GB"/>
-              </w:rPr>
-              <w:t xml:space="preserve">    “lastName”: “Kowalsky”,</w:t>
-            </w:r>
-          </w:p>
-          <w:p>
-            <w:pPr>
-              <w:pStyle w:val="ListParagraph"/>
-              <w:ind w:left="0"/>
-              <w:rPr>
-                <w:lang w:val="en-GB"/>
-              </w:rPr>
-            </w:pPr>
-            <w:r>
-              <w:rPr>
-                <w:lang w:val="en-GB"/>
-              </w:rPr>
+            </w:pPr>
+            <w:r>
+              <w:rPr>
+                <w:lang w:val="en-GB"/>
+              </w:rPr>
+              <w:t xml:space="preserve">    </w:t>
+            </w:r>
+            <w:r>
+              <w:t>“</w:t>
+            </w:r>
+            <w:proofErr w:type="spellStart"/>
+            <w:r>
+              <w:t>lastName</w:t>
+            </w:r>
+            <w:proofErr w:type="spellEnd"/>
+            <w:r>
+              <w:t>”: “</w:t>
+            </w:r>
+            <w:proofErr w:type="spellStart"/>
+            <w:r>
+              <w:t>Kowalsky</w:t>
+            </w:r>
+            <w:proofErr w:type="spellEnd"/>
+            <w:r>
+              <w:t>”,</w:t>
+            </w:r>
+          </w:p>
+          <w:p>
+            <w:pPr>
+              <w:pStyle w:val="ListParagraph"/>
+              <w:ind w:left="0"/>
+            </w:pPr>
+            <w:r>
               <w:t xml:space="preserve">    “email”: </w:t>
             </w:r>
             <w:hyperlink r:id="rId18" w:history="1">
               <w:r>
                 <w:rPr>
                   <w:rStyle w:val="Hyperlink"/>
-                  <w:lang w:val="en-GB"/>
                 </w:rPr>
                 <w:t>jankow@o2.pl</w:t>
               </w:r>
             </w:hyperlink>
             <w:r>
-              <w:rPr>
-                <w:lang w:val="en-GB"/>
-              </w:rPr>
               <w:t>,</w:t>
             </w:r>
           </w:p>
@@ -3648,10 +4294,13 @@
               </w:rPr>
             </w:pPr>
             <w:r>
-              <w:rPr>
-                <w:lang w:val="en-GB"/>
-              </w:rPr>
-              <w:t xml:space="preserve">    “birthdate”: “2000-01-01”</w:t>
+              <w:t xml:space="preserve">    </w:t>
+            </w:r>
+            <w:r>
+              <w:rPr>
+                <w:lang w:val="en-GB"/>
+              </w:rPr>
+              <w:t>“birthdate”: “2000-01-01”</w:t>
             </w:r>
           </w:p>
           <w:p>
@@ -3703,18 +4352,6 @@
                 <w:lang w:val="en-GB"/>
               </w:rPr>
               <w:t>}</w:t>
-            </w:r>
-            <w:r>
-              <w:rPr>
-                <w:lang w:val="en-GB"/>
-              </w:rPr>
-              <w:t xml:space="preserve"> with </w:t>
-            </w:r>
-            <w:r>
-              <w:rPr>
-                <w:lang w:val="en-GB"/>
-              </w:rPr>
-              <w:t>Response 200 Ok</w:t>
             </w:r>
           </w:p>
           <w:p>
@@ -3749,7 +4386,7 @@
       <w:tr>
         <w:tc>
           <w:tcPr>
-            <w:tcW w:w="2057" w:type="dxa"/>
+            <w:tcW w:w="2298" w:type="dxa"/>
           </w:tcPr>
           <w:p>
             <w:pPr>
@@ -3766,27 +4403,45 @@
               <w:ind w:left="0"/>
             </w:pPr>
             <w:r>
-              <w:t>/user/edit</w:t>
-            </w:r>
+              <w:t>/</w:t>
+            </w:r>
+            <w:proofErr w:type="spellStart"/>
+            <w:r>
+              <w:t>user</w:t>
+            </w:r>
+            <w:proofErr w:type="spellEnd"/>
+            <w:r>
+              <w:t>/</w:t>
+            </w:r>
+            <w:proofErr w:type="spellStart"/>
+            <w:r>
+              <w:t>edit</w:t>
+            </w:r>
+            <w:proofErr w:type="spellEnd"/>
           </w:p>
         </w:tc>
         <w:tc>
           <w:tcPr>
-            <w:tcW w:w="2904" w:type="dxa"/>
+            <w:tcW w:w="3089" w:type="dxa"/>
           </w:tcPr>
           <w:p>
             <w:pPr>
               <w:pStyle w:val="ListParagraph"/>
               <w:ind w:left="0"/>
             </w:pPr>
-            <w:r>
-              <w:t>Modifykacja wartości aktualnego użytkownika</w:t>
+            <w:proofErr w:type="spellStart"/>
+            <w:r>
+              <w:t>Modifykacja</w:t>
+            </w:r>
+            <w:proofErr w:type="spellEnd"/>
+            <w:r>
+              <w:t xml:space="preserve"> wartości aktualnego użytkownika</w:t>
             </w:r>
           </w:p>
         </w:tc>
         <w:tc>
           <w:tcPr>
-            <w:tcW w:w="4237" w:type="dxa"/>
+            <w:tcW w:w="5529" w:type="dxa"/>
           </w:tcPr>
           <w:p>
             <w:pPr>
@@ -3829,7 +4484,7 @@
       <w:tr>
         <w:tc>
           <w:tcPr>
-            <w:tcW w:w="2057" w:type="dxa"/>
+            <w:tcW w:w="2298" w:type="dxa"/>
           </w:tcPr>
           <w:p>
             <w:pPr>
@@ -3846,13 +4501,26 @@
               <w:ind w:left="0"/>
             </w:pPr>
             <w:r>
-              <w:t>/user/delete</w:t>
-            </w:r>
+              <w:t>/</w:t>
+            </w:r>
+            <w:proofErr w:type="spellStart"/>
+            <w:r>
+              <w:t>user</w:t>
+            </w:r>
+            <w:proofErr w:type="spellEnd"/>
+            <w:r>
+              <w:t>/</w:t>
+            </w:r>
+            <w:proofErr w:type="spellStart"/>
+            <w:r>
+              <w:t>delete</w:t>
+            </w:r>
+            <w:proofErr w:type="spellEnd"/>
           </w:p>
         </w:tc>
         <w:tc>
           <w:tcPr>
-            <w:tcW w:w="2904" w:type="dxa"/>
+            <w:tcW w:w="3089" w:type="dxa"/>
           </w:tcPr>
           <w:p>
             <w:pPr>
@@ -3866,15 +4534,31 @@
         </w:tc>
         <w:tc>
           <w:tcPr>
-            <w:tcW w:w="4237" w:type="dxa"/>
+            <w:tcW w:w="5529" w:type="dxa"/>
           </w:tcPr>
           <w:p>
             <w:pPr>
               <w:pStyle w:val="ListParagraph"/>
               <w:ind w:left="0"/>
             </w:pPr>
-            <w:r>
-              <w:t>Response 200 OK</w:t>
+            <w:proofErr w:type="spellStart"/>
+            <w:r>
+              <w:t>Response</w:t>
+            </w:r>
+            <w:proofErr w:type="spellEnd"/>
+            <w:r>
+              <w:t xml:space="preserve"> 200 OK</w:t>
+            </w:r>
+            <w:r>
+              <w:t xml:space="preserve"> albo 204 No </w:t>
+            </w:r>
+            <w:proofErr w:type="spellStart"/>
+            <w:r>
+              <w:t>content</w:t>
+            </w:r>
+            <w:proofErr w:type="spellEnd"/>
+            <w:r>
+              <w:t>?</w:t>
             </w:r>
           </w:p>
         </w:tc>
@@ -3882,7 +4566,7 @@
       <w:tr>
         <w:tc>
           <w:tcPr>
-            <w:tcW w:w="2057" w:type="dxa"/>
+            <w:tcW w:w="2298" w:type="dxa"/>
           </w:tcPr>
           <w:p>
             <w:pPr>
@@ -3899,13 +4583,26 @@
               <w:ind w:left="0"/>
             </w:pPr>
             <w:r>
-              <w:t>/events</w:t>
-            </w:r>
+              <w:t>/</w:t>
+            </w:r>
+            <w:proofErr w:type="spellStart"/>
+            <w:r>
+              <w:t>user</w:t>
+            </w:r>
+            <w:proofErr w:type="spellEnd"/>
+            <w:r>
+              <w:t>/</w:t>
+            </w:r>
+            <w:proofErr w:type="spellStart"/>
+            <w:r>
+              <w:t>users</w:t>
+            </w:r>
+            <w:proofErr w:type="spellEnd"/>
           </w:p>
         </w:tc>
         <w:tc>
           <w:tcPr>
-            <w:tcW w:w="2904" w:type="dxa"/>
+            <w:tcW w:w="3089" w:type="dxa"/>
           </w:tcPr>
           <w:p>
             <w:pPr>
@@ -3913,252 +4610,62 @@
               <w:ind w:left="0"/>
             </w:pPr>
             <w:r>
-              <w:t>Pobranie listy wszystkich eventów</w:t>
-            </w:r>
-          </w:p>
-          <w:p>
-            <w:pPr>
-              <w:pStyle w:val="ListParagraph"/>
-              <w:ind w:left="0"/>
-            </w:pPr>
-            <w:r>
-              <w:t>// trzeba pomyśleć o paginacji, np. 20 i po wbiciu na 15 doładowujemy kolejne 20 itd. Coś jak wall na fejsie</w:t>
+              <w:t>Pobranie wszystkich użytkowników dostępne dla roli ADMIN</w:t>
             </w:r>
           </w:p>
         </w:tc>
         <w:tc>
           <w:tcPr>
-            <w:tcW w:w="4237" w:type="dxa"/>
+            <w:tcW w:w="5529" w:type="dxa"/>
           </w:tcPr>
           <w:p>
             <w:pPr>
               <w:pStyle w:val="ListParagraph"/>
               <w:ind w:left="0"/>
             </w:pPr>
-            <w:r>
-              <w:t>JSON:</w:t>
-            </w:r>
-          </w:p>
-          <w:p>
-            <w:pPr>
-              <w:pStyle w:val="ListParagraph"/>
-              <w:ind w:left="0"/>
-            </w:pPr>
-            <w:r>
-              <w:t>{</w:t>
-            </w:r>
-          </w:p>
-          <w:p>
-            <w:pPr>
-              <w:pStyle w:val="ListParagraph"/>
-              <w:ind w:left="0"/>
-            </w:pPr>
-            <w:r>
-              <w:t xml:space="preserve">    </w:t>
-            </w:r>
-            <w:r>
-              <w:t>„title”: „meloinferno”,</w:t>
-            </w:r>
-          </w:p>
-          <w:p>
-            <w:pPr>
-              <w:pStyle w:val="ListParagraph"/>
-              <w:ind w:left="0"/>
-            </w:pPr>
-            <w:r>
-              <w:t xml:space="preserve">    „date”: „2021-04-19 19:00:00”,</w:t>
-            </w:r>
-          </w:p>
-          <w:p>
-            <w:pPr>
-              <w:pStyle w:val="ListParagraph"/>
-              <w:ind w:left="0"/>
-            </w:pPr>
-            <w:r>
-              <w:t xml:space="preserve">    „adress”:</w:t>
-            </w:r>
-            <w:r>
-              <w:t xml:space="preserve"> “Bydgoszcz 85-435 Puławska 13”</w:t>
-            </w:r>
-            <w:r>
-              <w:t>,</w:t>
-            </w:r>
-          </w:p>
-          <w:p>
-            <w:pPr>
-              <w:pStyle w:val="ListParagraph"/>
-              <w:ind w:left="0"/>
-            </w:pPr>
-            <w:r>
-              <w:t>**albo osobno każde p</w:t>
-            </w:r>
-            <w:r>
-              <w:t>ole adresu, ja je złącze we froncie</w:t>
-            </w:r>
-          </w:p>
-          <w:p>
-            <w:pPr>
-              <w:pStyle w:val="ListParagraph"/>
-              <w:ind w:left="0"/>
-              <w:rPr>
-                <w:lang w:val="en-GB"/>
-              </w:rPr>
-            </w:pPr>
-            <w:r>
-              <w:t xml:space="preserve">    </w:t>
-            </w:r>
-            <w:r>
-              <w:rPr>
-                <w:lang w:val="en-GB"/>
-              </w:rPr>
-              <w:t>„ageRestriction”</w:t>
-            </w:r>
-            <w:r>
-              <w:rPr>
-                <w:lang w:val="en-GB"/>
-              </w:rPr>
-              <w:t>: True</w:t>
-            </w:r>
-            <w:r>
-              <w:rPr>
-                <w:lang w:val="en-GB"/>
-              </w:rPr>
-              <w:t>,</w:t>
-            </w:r>
-          </w:p>
-          <w:p>
-            <w:pPr>
-              <w:pStyle w:val="ListParagraph"/>
-              <w:ind w:left="0"/>
-              <w:rPr>
-                <w:lang w:val="en-GB"/>
-              </w:rPr>
-            </w:pPr>
-            <w:r>
-              <w:rPr>
-                <w:lang w:val="en-GB"/>
-              </w:rPr>
-              <w:t xml:space="preserve">    </w:t>
-            </w:r>
-            <w:r>
-              <w:rPr>
-                <w:lang w:val="en-GB"/>
-              </w:rPr>
-              <w:t>„invitationsAccepted”: 23,</w:t>
-            </w:r>
-          </w:p>
-          <w:p>
-            <w:pPr>
-              <w:pStyle w:val="ListParagraph"/>
-              <w:ind w:left="0"/>
-              <w:rPr>
-                <w:lang w:val="en-GB"/>
-              </w:rPr>
-            </w:pPr>
-            <w:r>
-              <w:rPr>
-                <w:lang w:val="en-GB"/>
-              </w:rPr>
-              <w:t xml:space="preserve">    „maxGuests”: 100,</w:t>
-            </w:r>
-          </w:p>
-          <w:p>
-            <w:pPr>
-              <w:pStyle w:val="ListParagraph"/>
-              <w:ind w:left="0"/>
-              <w:rPr>
-                <w:lang w:val="en-GB"/>
-              </w:rPr>
-            </w:pPr>
-            <w:r>
-              <w:rPr>
-                <w:lang w:val="en-GB"/>
-              </w:rPr>
-              <w:t xml:space="preserve">    **ALBO „occupied”: „23/100”,</w:t>
-            </w:r>
-          </w:p>
-          <w:p>
-            <w:pPr>
-              <w:pStyle w:val="ListParagraph"/>
-              <w:ind w:left="0"/>
-              <w:rPr>
-                <w:lang w:val="en-GB"/>
-              </w:rPr>
-            </w:pPr>
-            <w:r>
-              <w:rPr>
-                <w:lang w:val="en-GB"/>
-              </w:rPr>
-              <w:t xml:space="preserve">    „picture”:</w:t>
-            </w:r>
-            <w:r>
-              <w:rPr>
-                <w:lang w:val="en-GB"/>
-              </w:rPr>
-              <w:t xml:space="preserve"> “JPG” or sth?</w:t>
-            </w:r>
-            <w:r>
-              <w:rPr>
-                <w:lang w:val="en-GB"/>
-              </w:rPr>
-              <w:t>,</w:t>
-            </w:r>
-          </w:p>
-          <w:p>
-            <w:pPr>
-              <w:pStyle w:val="ListParagraph"/>
-              <w:ind w:left="0"/>
-              <w:rPr>
-                <w:lang w:val="en-GB"/>
-              </w:rPr>
-            </w:pPr>
-            <w:r>
-              <w:rPr>
-                <w:lang w:val="en-GB"/>
-              </w:rPr>
-              <w:t xml:space="preserve">    **opcjonalnie „tags”:</w:t>
-            </w:r>
-          </w:p>
-          <w:p>
-            <w:pPr>
-              <w:pStyle w:val="ListParagraph"/>
-              <w:ind w:left="0"/>
-              <w:rPr>
-                <w:lang w:val="en-GB"/>
-              </w:rPr>
-            </w:pPr>
-            <w:r>
-              <w:rPr>
-                <w:lang w:val="en-GB"/>
-              </w:rPr>
-              <w:t>},</w:t>
-            </w:r>
-          </w:p>
-          <w:p>
-            <w:pPr>
-              <w:pStyle w:val="ListParagraph"/>
-              <w:ind w:left="0"/>
-            </w:pPr>
-            <w:r>
-              <w:t>{</w:t>
-            </w:r>
-          </w:p>
-          <w:p>
-            <w:pPr>
-              <w:pStyle w:val="ListParagraph"/>
-              <w:ind w:left="0"/>
-            </w:pPr>
-            <w:r>
-              <w:t xml:space="preserve">    //kolejna instancja eventu</w:t>
-            </w:r>
-          </w:p>
-          <w:p>
-            <w:pPr>
-              <w:pStyle w:val="ListParagraph"/>
-              <w:ind w:left="0"/>
-            </w:pPr>
-            <w:r>
-              <w:t>},…</w:t>
+            <w:proofErr w:type="spellStart"/>
+            <w:r>
+              <w:t>Response</w:t>
+            </w:r>
+            <w:proofErr w:type="spellEnd"/>
+            <w:r>
+              <w:t xml:space="preserve"> 200 Ok z JSON:</w:t>
+            </w:r>
+          </w:p>
+          <w:p>
+            <w:pPr>
+              <w:pStyle w:val="ListParagraph"/>
+              <w:ind w:left="0"/>
+            </w:pPr>
+            <w:r>
+              <w:t>[</w:t>
+            </w:r>
+          </w:p>
+          <w:p>
+            <w:pPr>
+              <w:pStyle w:val="ListParagraph"/>
+              <w:ind w:left="0"/>
+            </w:pPr>
+            <w:r>
+              <w:t xml:space="preserve">    {USER1},</w:t>
+            </w:r>
+          </w:p>
+          <w:p>
+            <w:pPr>
+              <w:pStyle w:val="ListParagraph"/>
+              <w:ind w:left="0"/>
+            </w:pPr>
+            <w:r>
+              <w:t xml:space="preserve">    {USER2},…</w:t>
+            </w:r>
+          </w:p>
+          <w:p>
+            <w:pPr>
+              <w:pStyle w:val="ListParagraph"/>
+              <w:ind w:left="0"/>
+            </w:pPr>
+            <w:r>
+              <w:t>]</w:t>
             </w:r>
           </w:p>
         </w:tc>
@@ -4166,20 +4673,15 @@
       <w:tr>
         <w:tc>
           <w:tcPr>
-            <w:tcW w:w="2057" w:type="dxa"/>
+            <w:tcW w:w="2298" w:type="dxa"/>
           </w:tcPr>
           <w:p>
             <w:pPr>
               <w:pStyle w:val="ListParagraph"/>
               <w:ind w:left="0"/>
-              <w:rPr>
-                <w:lang w:val="en-GB"/>
-              </w:rPr>
-            </w:pPr>
-            <w:r>
-              <w:rPr>
-                <w:lang w:val="en-GB"/>
-              </w:rPr>
+            </w:pPr>
+            <w:commentRangeStart w:id="8"/>
+            <w:r>
               <w:t>GET</w:t>
             </w:r>
           </w:p>
@@ -4187,43 +4689,35 @@
             <w:pPr>
               <w:pStyle w:val="ListParagraph"/>
               <w:ind w:left="0"/>
-              <w:rPr>
-                <w:lang w:val="en-GB"/>
-              </w:rPr>
-            </w:pPr>
-            <w:r>
-              <w:rPr>
-                <w:lang w:val="en-GB"/>
-              </w:rPr>
-              <w:t>/event/&lt;id&gt;</w:t>
-            </w:r>
-            <w:r>
-              <w:rPr>
-                <w:lang w:val="en-GB"/>
-              </w:rPr>
-              <w:br/>
-              <w:t>Albo</w:t>
-            </w:r>
-          </w:p>
-          <w:p>
-            <w:pPr>
-              <w:pStyle w:val="ListParagraph"/>
-              <w:ind w:left="0"/>
-              <w:rPr>
-                <w:lang w:val="en-GB"/>
-              </w:rPr>
-            </w:pPr>
-            <w:r>
-              <w:rPr>
-                <w:lang w:val="en-GB"/>
-              </w:rPr>
-              <w:t>/event/&lt;id&gt;/details?</w:t>
+            </w:pPr>
+            <w:r>
+              <w:t>/</w:t>
+            </w:r>
+            <w:proofErr w:type="spellStart"/>
+            <w:r>
+              <w:t>user</w:t>
+            </w:r>
+            <w:proofErr w:type="spellEnd"/>
+            <w:r>
+              <w:t>/</w:t>
+            </w:r>
+            <w:proofErr w:type="spellStart"/>
+            <w:r>
+              <w:t>incoming_events</w:t>
+            </w:r>
+            <w:commentRangeEnd w:id="8"/>
+            <w:proofErr w:type="spellEnd"/>
+            <w:r>
+              <w:rPr>
+                <w:rStyle w:val="CommentReference"/>
+              </w:rPr>
+              <w:commentReference w:id="8"/>
             </w:r>
           </w:p>
         </w:tc>
         <w:tc>
           <w:tcPr>
-            <w:tcW w:w="2904" w:type="dxa"/>
+            <w:tcW w:w="3089" w:type="dxa"/>
           </w:tcPr>
           <w:p>
             <w:pPr>
@@ -4231,13 +4725,13 @@
               <w:ind w:left="0"/>
             </w:pPr>
             <w:r>
-              <w:t>Pobranie wszystkich informacji dla danego eventu, aby wyświetlić szczegóły, listę zaproszeń itp.itd.</w:t>
+              <w:t>Pobranie najbliższych 0-5 zbliżających się eventów dla użytkownika po dacie wydarzenia od najbliższej</w:t>
             </w:r>
           </w:p>
         </w:tc>
         <w:tc>
           <w:tcPr>
-            <w:tcW w:w="4237" w:type="dxa"/>
+            <w:tcW w:w="5529" w:type="dxa"/>
           </w:tcPr>
           <w:p>
             <w:pPr>
@@ -4251,7 +4745,7 @@
               <w:rPr>
                 <w:lang w:val="en-GB"/>
               </w:rPr>
-              <w:t>JSON:</w:t>
+              <w:t>Response 200 Ok z JSON:</w:t>
             </w:r>
           </w:p>
           <w:p>
@@ -4281,187 +4775,70 @@
               <w:rPr>
                 <w:lang w:val="en-GB"/>
               </w:rPr>
-              <w:t xml:space="preserve">    “title”: “Party Hard”,</w:t>
-            </w:r>
-          </w:p>
-          <w:p>
-            <w:pPr>
-              <w:pStyle w:val="ListParagraph"/>
-              <w:ind w:left="0"/>
-              <w:rPr>
-                <w:lang w:val="en-GB"/>
-              </w:rPr>
-            </w:pPr>
-            <w:r>
-              <w:rPr>
-                <w:lang w:val="en-GB"/>
-              </w:rPr>
-              <w:t xml:space="preserve">    “owner”: “Jan Kowalsky”,</w:t>
-            </w:r>
-          </w:p>
-          <w:p>
-            <w:pPr>
-              <w:pStyle w:val="ListParagraph"/>
-              <w:ind w:left="0"/>
-              <w:rPr>
-                <w:lang w:val="en-GB"/>
-              </w:rPr>
-            </w:pPr>
-            <w:r>
-              <w:rPr>
-                <w:lang w:val="en-GB"/>
-              </w:rPr>
-              <w:t xml:space="preserve">    “city”: “Bydgoszcz”,</w:t>
-            </w:r>
-          </w:p>
-          <w:p>
-            <w:pPr>
-              <w:pStyle w:val="ListParagraph"/>
-              <w:ind w:left="0"/>
-              <w:rPr>
-                <w:lang w:val="en-GB"/>
-              </w:rPr>
-            </w:pPr>
-            <w:r>
-              <w:rPr>
-                <w:lang w:val="en-GB"/>
-              </w:rPr>
-              <w:t xml:space="preserve">    “postNumber”: “85-435”</w:t>
-            </w:r>
-            <w:r>
-              <w:rPr>
-                <w:lang w:val="en-GB"/>
-              </w:rPr>
-              <w:t>,</w:t>
-            </w:r>
-          </w:p>
-          <w:p>
-            <w:pPr>
-              <w:pStyle w:val="ListParagraph"/>
-              <w:ind w:left="0"/>
-              <w:rPr>
-                <w:lang w:val="en-GB"/>
-              </w:rPr>
-            </w:pPr>
-            <w:r>
-              <w:rPr>
-                <w:lang w:val="en-GB"/>
-              </w:rPr>
-              <w:t xml:space="preserve">    “</w:t>
-            </w:r>
-            <w:r>
-              <w:rPr>
-                <w:lang w:val="en-GB"/>
-              </w:rPr>
-              <w:t>street</w:t>
-            </w:r>
-            <w:r>
-              <w:rPr>
-                <w:lang w:val="en-GB"/>
-              </w:rPr>
-              <w:t>”: “</w:t>
-            </w:r>
-            <w:r>
-              <w:rPr>
-                <w:lang w:val="en-GB"/>
-              </w:rPr>
-              <w:t>Puławska</w:t>
-            </w:r>
-            <w:r>
-              <w:rPr>
-                <w:lang w:val="en-GB"/>
-              </w:rPr>
-              <w:t>”</w:t>
-            </w:r>
-            <w:r>
-              <w:rPr>
-                <w:lang w:val="en-GB"/>
-              </w:rPr>
-              <w:t>,</w:t>
-            </w:r>
-          </w:p>
-          <w:p>
-            <w:pPr>
-              <w:pStyle w:val="ListParagraph"/>
-              <w:ind w:left="0"/>
-              <w:rPr>
-                <w:lang w:val="en-GB"/>
-              </w:rPr>
-            </w:pPr>
-            <w:r>
-              <w:rPr>
-                <w:lang w:val="en-GB"/>
-              </w:rPr>
-              <w:t xml:space="preserve">    “</w:t>
-            </w:r>
-            <w:r>
-              <w:rPr>
-                <w:lang w:val="en-GB"/>
-              </w:rPr>
-              <w:t>number</w:t>
-            </w:r>
-            <w:r>
-              <w:rPr>
-                <w:lang w:val="en-GB"/>
-              </w:rPr>
-              <w:t>”: “</w:t>
-            </w:r>
-            <w:r>
-              <w:rPr>
-                <w:lang w:val="en-GB"/>
-              </w:rPr>
-              <w:t>111</w:t>
-            </w:r>
-            <w:r>
-              <w:rPr>
-                <w:lang w:val="en-GB"/>
-              </w:rPr>
-              <w:t>”</w:t>
-            </w:r>
-            <w:r>
-              <w:rPr>
-                <w:lang w:val="en-GB"/>
-              </w:rPr>
-              <w:t>,</w:t>
-            </w:r>
-          </w:p>
-          <w:p>
-            <w:pPr>
-              <w:pStyle w:val="ListParagraph"/>
-              <w:ind w:left="0"/>
-              <w:rPr>
-                <w:lang w:val="en-GB"/>
-              </w:rPr>
-            </w:pPr>
-            <w:r>
-              <w:rPr>
-                <w:lang w:val="en-GB"/>
-              </w:rPr>
-              <w:t xml:space="preserve">    “eventDate”: “2021-04-18 19:00:00”</w:t>
-            </w:r>
-            <w:r>
-              <w:rPr>
-                <w:lang w:val="en-GB"/>
-              </w:rPr>
-              <w:t>,</w:t>
-            </w:r>
-          </w:p>
-          <w:p>
-            <w:pPr>
-              <w:pStyle w:val="ListParagraph"/>
-              <w:ind w:left="0"/>
-            </w:pPr>
-            <w:r>
-              <w:rPr>
-                <w:lang w:val="en-US"/>
+              <w:t xml:space="preserve">    {EVENT1},</w:t>
+            </w:r>
+          </w:p>
+          <w:p>
+            <w:pPr>
+              <w:pStyle w:val="ListParagraph"/>
+              <w:ind w:left="0"/>
+              <w:rPr>
+                <w:lang w:val="en-GB"/>
+              </w:rPr>
+            </w:pPr>
+            <w:r>
+              <w:rPr>
+                <w:lang w:val="en-GB"/>
+              </w:rPr>
+              <w:t xml:space="preserve">    {EVENT2},</w:t>
+            </w:r>
+          </w:p>
+          <w:p>
+            <w:pPr>
+              <w:pStyle w:val="ListParagraph"/>
+              <w:ind w:left="0"/>
+              <w:rPr>
+                <w:lang w:val="en-GB"/>
+              </w:rPr>
+            </w:pPr>
+            <w:r>
+              <w:rPr>
+                <w:lang w:val="en-GB"/>
+              </w:rPr>
+              <w:t xml:space="preserve">    {EVENT3},</w:t>
+            </w:r>
+          </w:p>
+          <w:p>
+            <w:pPr>
+              <w:pStyle w:val="ListParagraph"/>
+              <w:ind w:left="0"/>
+            </w:pPr>
+            <w:r>
+              <w:rPr>
+                <w:lang w:val="en-GB"/>
               </w:rPr>
               <w:t xml:space="preserve">    </w:t>
             </w:r>
             <w:r>
-              <w:t>“m</w:t>
-            </w:r>
-            <w:r>
-              <w:t>oderators” : [„adam igrekowski”,”testowy”,”test test”]</w:t>
+              <w:t>{EVENT4},</w:t>
+            </w:r>
+          </w:p>
+          <w:p>
+            <w:pPr>
+              <w:pStyle w:val="ListParagraph"/>
+              <w:ind w:left="0"/>
+            </w:pPr>
+            <w:r>
+              <w:t xml:space="preserve">    {EVENT5}</w:t>
+            </w:r>
+          </w:p>
+          <w:p>
+            <w:pPr>
+              <w:pStyle w:val="ListParagraph"/>
+              <w:ind w:left="0"/>
+            </w:pPr>
+            <w:r>
+              <w:t>}</w:t>
             </w:r>
           </w:p>
           <w:p>
@@ -4471,19 +4848,23 @@
             </w:pPr>
             <w:r>
               <w:lastRenderedPageBreak/>
-              <w:t>…</w:t>
-            </w:r>
-            <w:r>
-              <w:t>**wszystkie dane dla eventu</w:t>
-            </w:r>
-          </w:p>
-          <w:p>
-            <w:pPr>
-              <w:pStyle w:val="ListParagraph"/>
-              <w:ind w:left="0"/>
-            </w:pPr>
-            <w:r>
-              <w:t>}</w:t>
+              <w:t xml:space="preserve">Lub </w:t>
+            </w:r>
+            <w:proofErr w:type="spellStart"/>
+            <w:r>
+              <w:t>Reponse</w:t>
+            </w:r>
+            <w:proofErr w:type="spellEnd"/>
+            <w:r>
+              <w:t xml:space="preserve"> 204 No </w:t>
+            </w:r>
+            <w:proofErr w:type="spellStart"/>
+            <w:r>
+              <w:t>content</w:t>
+            </w:r>
+            <w:proofErr w:type="spellEnd"/>
+            <w:r>
+              <w:t xml:space="preserve"> z pustym JSON {}</w:t>
             </w:r>
           </w:p>
         </w:tc>
@@ -4491,58 +4872,47 @@
       <w:tr>
         <w:tc>
           <w:tcPr>
-            <w:tcW w:w="2057" w:type="dxa"/>
+            <w:tcW w:w="2298" w:type="dxa"/>
           </w:tcPr>
           <w:p>
             <w:pPr>
               <w:pStyle w:val="ListParagraph"/>
               <w:ind w:left="0"/>
-              <w:rPr>
-                <w:lang w:val="en-GB"/>
-              </w:rPr>
-            </w:pPr>
-            <w:r>
-              <w:rPr>
-                <w:lang w:val="en-GB"/>
-              </w:rPr>
+            </w:pPr>
+            <w:r>
               <w:lastRenderedPageBreak/>
-              <w:t>PUT</w:t>
-            </w:r>
-          </w:p>
-          <w:p>
-            <w:pPr>
-              <w:pStyle w:val="ListParagraph"/>
-              <w:ind w:left="0"/>
-              <w:rPr>
-                <w:lang w:val="en-GB"/>
-              </w:rPr>
-            </w:pPr>
-            <w:r>
-              <w:rPr>
-                <w:lang w:val="en-GB"/>
-              </w:rPr>
-              <w:t>/event/&lt;id&gt;</w:t>
-            </w:r>
-            <w:r>
-              <w:rPr>
-                <w:lang w:val="en-GB"/>
-              </w:rPr>
-              <w:t>/edit</w:t>
-            </w:r>
-          </w:p>
-          <w:p>
-            <w:pPr>
-              <w:pStyle w:val="ListParagraph"/>
-              <w:ind w:left="0"/>
-              <w:rPr>
-                <w:lang w:val="en-GB"/>
-              </w:rPr>
-            </w:pPr>
+              <w:t>GET</w:t>
+            </w:r>
+          </w:p>
+          <w:p>
+            <w:pPr>
+              <w:pStyle w:val="ListParagraph"/>
+              <w:ind w:left="0"/>
+            </w:pPr>
+            <w:r>
+              <w:t>/</w:t>
+            </w:r>
+            <w:proofErr w:type="spellStart"/>
+            <w:r>
+              <w:t>user</w:t>
+            </w:r>
+            <w:proofErr w:type="spellEnd"/>
+            <w:r>
+              <w:t>/</w:t>
+            </w:r>
+            <w:proofErr w:type="spellStart"/>
+            <w:r>
+              <w:t>finished</w:t>
+            </w:r>
+            <w:r>
+              <w:t>_events</w:t>
+            </w:r>
+            <w:proofErr w:type="spellEnd"/>
           </w:p>
         </w:tc>
         <w:tc>
           <w:tcPr>
-            <w:tcW w:w="2904" w:type="dxa"/>
+            <w:tcW w:w="3089" w:type="dxa"/>
           </w:tcPr>
           <w:p>
             <w:pPr>
@@ -4550,16 +4920,19 @@
               <w:ind w:left="0"/>
             </w:pPr>
             <w:r>
-              <w:t>Aktualizacja pól danego obiektu E</w:t>
-            </w:r>
-            <w:r>
-              <w:t>vent przez ownera</w:t>
+              <w:t xml:space="preserve">Pobranie najbliższych 0-5 </w:t>
+            </w:r>
+            <w:r>
+              <w:t>zakończonych</w:t>
+            </w:r>
+            <w:r>
+              <w:t xml:space="preserve"> eventów dla użytkownika po dacie wydarzenia od najbliższej</w:t>
             </w:r>
           </w:p>
         </w:tc>
         <w:tc>
           <w:tcPr>
-            <w:tcW w:w="4237" w:type="dxa"/>
+            <w:tcW w:w="5529" w:type="dxa"/>
           </w:tcPr>
           <w:p>
             <w:pPr>
@@ -4573,28 +4946,125 @@
               <w:rPr>
                 <w:lang w:val="en-GB"/>
               </w:rPr>
-              <w:t>Response 200 OK</w:t>
-            </w:r>
-          </w:p>
-          <w:p>
-            <w:pPr>
-              <w:pStyle w:val="ListParagraph"/>
-              <w:ind w:left="0"/>
-              <w:rPr>
-                <w:lang w:val="en-GB"/>
-              </w:rPr>
-            </w:pPr>
-            <w:r>
-              <w:rPr>
-                <w:lang w:val="en-GB"/>
-              </w:rPr>
-              <w:t xml:space="preserve">Response </w:t>
-            </w:r>
-            <w:r>
-              <w:rPr>
-                <w:lang w:val="en-GB"/>
-              </w:rPr>
-              <w:t>404 Not Found</w:t>
+              <w:t>Response 200 Ok z JSON:</w:t>
+            </w:r>
+          </w:p>
+          <w:p>
+            <w:pPr>
+              <w:pStyle w:val="ListParagraph"/>
+              <w:ind w:left="0"/>
+              <w:rPr>
+                <w:lang w:val="en-GB"/>
+              </w:rPr>
+            </w:pPr>
+            <w:r>
+              <w:rPr>
+                <w:lang w:val="en-GB"/>
+              </w:rPr>
+              <w:t>{</w:t>
+            </w:r>
+          </w:p>
+          <w:p>
+            <w:pPr>
+              <w:pStyle w:val="ListParagraph"/>
+              <w:ind w:left="0"/>
+              <w:rPr>
+                <w:lang w:val="en-GB"/>
+              </w:rPr>
+            </w:pPr>
+            <w:r>
+              <w:rPr>
+                <w:lang w:val="en-GB"/>
+              </w:rPr>
+              <w:t xml:space="preserve">    {EVENT1},</w:t>
+            </w:r>
+          </w:p>
+          <w:p>
+            <w:pPr>
+              <w:pStyle w:val="ListParagraph"/>
+              <w:ind w:left="0"/>
+              <w:rPr>
+                <w:lang w:val="en-GB"/>
+              </w:rPr>
+            </w:pPr>
+            <w:r>
+              <w:rPr>
+                <w:lang w:val="en-GB"/>
+              </w:rPr>
+              <w:t xml:space="preserve">    {EVENT2},</w:t>
+            </w:r>
+          </w:p>
+          <w:p>
+            <w:pPr>
+              <w:pStyle w:val="ListParagraph"/>
+              <w:ind w:left="0"/>
+              <w:rPr>
+                <w:lang w:val="en-GB"/>
+              </w:rPr>
+            </w:pPr>
+            <w:r>
+              <w:rPr>
+                <w:lang w:val="en-GB"/>
+              </w:rPr>
+              <w:t xml:space="preserve">    {EVENT3},</w:t>
+            </w:r>
+          </w:p>
+          <w:p>
+            <w:pPr>
+              <w:pStyle w:val="ListParagraph"/>
+              <w:ind w:left="0"/>
+            </w:pPr>
+            <w:r>
+              <w:rPr>
+                <w:lang w:val="en-GB"/>
+              </w:rPr>
+              <w:t xml:space="preserve">    </w:t>
+            </w:r>
+            <w:r>
+              <w:t>{EVENT4},</w:t>
+            </w:r>
+          </w:p>
+          <w:p>
+            <w:pPr>
+              <w:pStyle w:val="ListParagraph"/>
+              <w:ind w:left="0"/>
+            </w:pPr>
+            <w:r>
+              <w:t xml:space="preserve">    {EVENT5}</w:t>
+            </w:r>
+          </w:p>
+          <w:p>
+            <w:pPr>
+              <w:pStyle w:val="ListParagraph"/>
+              <w:ind w:left="0"/>
+            </w:pPr>
+            <w:r>
+              <w:t>}</w:t>
+            </w:r>
+          </w:p>
+          <w:p>
+            <w:pPr>
+              <w:pStyle w:val="ListParagraph"/>
+              <w:ind w:left="0"/>
+            </w:pPr>
+            <w:r>
+              <w:t xml:space="preserve">Lub </w:t>
+            </w:r>
+            <w:proofErr w:type="spellStart"/>
+            <w:r>
+              <w:t>Reponse</w:t>
+            </w:r>
+            <w:proofErr w:type="spellEnd"/>
+            <w:r>
+              <w:t xml:space="preserve"> 204 No </w:t>
+            </w:r>
+            <w:proofErr w:type="spellStart"/>
+            <w:r>
+              <w:t>content</w:t>
+            </w:r>
+            <w:proofErr w:type="spellEnd"/>
+            <w:r>
+              <w:t xml:space="preserve"> z pustym JSON {}</w:t>
             </w:r>
           </w:p>
         </w:tc>
@@ -4602,7 +5072,7 @@
       <w:tr>
         <w:tc>
           <w:tcPr>
-            <w:tcW w:w="2057" w:type="dxa"/>
+            <w:tcW w:w="2298" w:type="dxa"/>
           </w:tcPr>
           <w:p>
             <w:pPr>
@@ -4610,22 +5080,27 @@
               <w:ind w:left="0"/>
             </w:pPr>
             <w:r>
-              <w:t>DELETE</w:t>
-            </w:r>
-          </w:p>
-          <w:p>
-            <w:pPr>
-              <w:pStyle w:val="ListParagraph"/>
-              <w:ind w:left="0"/>
-            </w:pPr>
-            <w:r>
-              <w:t>/event/&lt;id&gt;/delete</w:t>
-            </w:r>
+              <w:t>GET</w:t>
+            </w:r>
+          </w:p>
+          <w:p>
+            <w:pPr>
+              <w:pStyle w:val="ListParagraph"/>
+              <w:ind w:left="0"/>
+            </w:pPr>
+            <w:r>
+              <w:t>/</w:t>
+            </w:r>
+            <w:proofErr w:type="spellStart"/>
+            <w:r>
+              <w:t>events</w:t>
+            </w:r>
+            <w:proofErr w:type="spellEnd"/>
           </w:p>
         </w:tc>
         <w:tc>
           <w:tcPr>
-            <w:tcW w:w="2904" w:type="dxa"/>
+            <w:tcW w:w="3089" w:type="dxa"/>
           </w:tcPr>
           <w:p>
             <w:pPr>
@@ -4633,48 +5108,421 @@
               <w:ind w:left="0"/>
             </w:pPr>
             <w:r>
-              <w:t>Usunięcie danego wydarzenia i jego wpisu z listą zaproszonych</w:t>
+              <w:t>Pobranie listy wszystkich eventów</w:t>
+            </w:r>
+          </w:p>
+          <w:p>
+            <w:pPr>
+              <w:pStyle w:val="ListParagraph"/>
+              <w:ind w:left="0"/>
+            </w:pPr>
+            <w:r>
+              <w:t xml:space="preserve">// trzeba pomyśleć o paginacji, np. 20 i po wbiciu na 15 doładowujemy kolejne 20 itd. Coś jak </w:t>
+            </w:r>
+            <w:proofErr w:type="spellStart"/>
+            <w:r>
+              <w:t>wall</w:t>
+            </w:r>
+            <w:proofErr w:type="spellEnd"/>
+            <w:r>
+              <w:t xml:space="preserve"> na </w:t>
+            </w:r>
+            <w:proofErr w:type="spellStart"/>
+            <w:r>
+              <w:t>fejsie</w:t>
+            </w:r>
+            <w:proofErr w:type="spellEnd"/>
+          </w:p>
+          <w:p>
+            <w:pPr>
+              <w:pStyle w:val="ListParagraph"/>
+              <w:ind w:left="0"/>
+            </w:pPr>
+            <w:r>
+              <w:t>Zapytanie z filtrami:</w:t>
+            </w:r>
+            <w:r>
+              <w:br/>
+            </w:r>
+            <w:r>
+              <w:rPr>
+                <w:noProof/>
+              </w:rPr>
+              <w:drawing>
+                <wp:inline distT="0" distB="0" distL="0" distR="0" wp14:anchorId="558F195C" wp14:editId="65D67AAF">
+                  <wp:extent cx="2057400" cy="1533525"/>
+                  <wp:effectExtent l="0" t="0" r="0" b="9525"/>
+                  <wp:docPr id="11" name="Picture 11"/>
+                  <wp:cNvGraphicFramePr>
+                    <a:graphicFrameLocks xmlns:a="http://schemas.openxmlformats.org/drawingml/2006/main" noChangeAspect="1"/>
+                  </wp:cNvGraphicFramePr>
+                  <a:graphic xmlns:a="http://schemas.openxmlformats.org/drawingml/2006/main">
+                    <a:graphicData uri="http://schemas.openxmlformats.org/drawingml/2006/picture">
+                      <pic:pic xmlns:pic="http://schemas.openxmlformats.org/drawingml/2006/picture">
+                        <pic:nvPicPr>
+                          <pic:cNvPr id="0" name="Picture 1"/>
+                          <pic:cNvPicPr>
+                            <a:picLocks noChangeAspect="1" noChangeArrowheads="1"/>
+                          </pic:cNvPicPr>
+                        </pic:nvPicPr>
+                        <pic:blipFill>
+                          <a:blip r:embed="rId19">
+                            <a:extLst>
+                              <a:ext uri="{28A0092B-C50C-407E-A947-70E740481C1C}">
+                                <a14:useLocalDpi xmlns:a14="http://schemas.microsoft.com/office/drawing/2010/main" val="0"/>
+                              </a:ext>
+                            </a:extLst>
+                          </a:blip>
+                          <a:srcRect/>
+                          <a:stretch>
+                            <a:fillRect/>
+                          </a:stretch>
+                        </pic:blipFill>
+                        <pic:spPr bwMode="auto">
+                          <a:xfrm>
+                            <a:off x="0" y="0"/>
+                            <a:ext cx="2057400" cy="1533525"/>
+                          </a:xfrm>
+                          <a:prstGeom prst="rect">
+                            <a:avLst/>
+                          </a:prstGeom>
+                          <a:noFill/>
+                          <a:ln>
+                            <a:noFill/>
+                          </a:ln>
+                        </pic:spPr>
+                      </pic:pic>
+                    </a:graphicData>
+                  </a:graphic>
+                </wp:inline>
+              </w:drawing>
             </w:r>
           </w:p>
         </w:tc>
         <w:tc>
           <w:tcPr>
-            <w:tcW w:w="4237" w:type="dxa"/>
+            <w:tcW w:w="5529" w:type="dxa"/>
           </w:tcPr>
           <w:p>
             <w:pPr>
               <w:pStyle w:val="ListParagraph"/>
               <w:ind w:left="0"/>
-              <w:rPr>
-                <w:lang w:val="en-US"/>
-              </w:rPr>
-            </w:pPr>
-            <w:r>
-              <w:rPr>
-                <w:lang w:val="en-US"/>
-              </w:rPr>
-              <w:t>Response 200 OK</w:t>
-            </w:r>
-          </w:p>
-          <w:p>
-            <w:pPr>
-              <w:pStyle w:val="ListParagraph"/>
-              <w:ind w:left="0"/>
-              <w:rPr>
-                <w:lang w:val="en-US"/>
-              </w:rPr>
-            </w:pPr>
-            <w:r>
-              <w:rPr>
-                <w:lang w:val="en-GB"/>
-              </w:rPr>
-              <w:t xml:space="preserve">Response </w:t>
-            </w:r>
-            <w:r>
-              <w:rPr>
-                <w:lang w:val="en-GB"/>
-              </w:rPr>
-              <w:t>404 Not Found</w:t>
+            </w:pPr>
+            <w:commentRangeStart w:id="9"/>
+            <w:r>
+              <w:t>JSON:</w:t>
+            </w:r>
+            <w:commentRangeEnd w:id="9"/>
+            <w:r>
+              <w:rPr>
+                <w:rStyle w:val="CommentReference"/>
+              </w:rPr>
+              <w:commentReference w:id="9"/>
+            </w:r>
+          </w:p>
+          <w:p>
+            <w:pPr>
+              <w:pStyle w:val="ListParagraph"/>
+              <w:ind w:left="0"/>
+            </w:pPr>
+            <w:r>
+              <w:t>{</w:t>
+            </w:r>
+          </w:p>
+          <w:p>
+            <w:pPr>
+              <w:pStyle w:val="ListParagraph"/>
+              <w:ind w:left="0"/>
+            </w:pPr>
+            <w:r>
+              <w:t xml:space="preserve">    „</w:t>
+            </w:r>
+            <w:proofErr w:type="spellStart"/>
+            <w:r>
+              <w:t>title</w:t>
+            </w:r>
+            <w:proofErr w:type="spellEnd"/>
+            <w:r>
+              <w:t>”: „</w:t>
+            </w:r>
+            <w:proofErr w:type="spellStart"/>
+            <w:r>
+              <w:t>meloinferno</w:t>
+            </w:r>
+            <w:proofErr w:type="spellEnd"/>
+            <w:r>
+              <w:t>”,</w:t>
+            </w:r>
+          </w:p>
+          <w:p>
+            <w:pPr>
+              <w:pStyle w:val="ListParagraph"/>
+              <w:ind w:left="0"/>
+            </w:pPr>
+            <w:r>
+              <w:t xml:space="preserve">    „</w:t>
+            </w:r>
+            <w:proofErr w:type="spellStart"/>
+            <w:r>
+              <w:t>date</w:t>
+            </w:r>
+            <w:proofErr w:type="spellEnd"/>
+            <w:r>
+              <w:t>”: „2021-04-19 19:00:00”,</w:t>
+            </w:r>
+          </w:p>
+          <w:p>
+            <w:pPr>
+              <w:pStyle w:val="ListParagraph"/>
+              <w:ind w:left="0"/>
+            </w:pPr>
+            <w:r>
+              <w:t xml:space="preserve">    „</w:t>
+            </w:r>
+            <w:proofErr w:type="spellStart"/>
+            <w:r>
+              <w:t>adress</w:t>
+            </w:r>
+            <w:proofErr w:type="spellEnd"/>
+            <w:r>
+              <w:t>”: “Bydgoszcz 85-435 Puławska 13”,</w:t>
+            </w:r>
+          </w:p>
+          <w:p>
+            <w:pPr>
+              <w:pStyle w:val="ListParagraph"/>
+              <w:ind w:left="0"/>
+            </w:pPr>
+            <w:r>
+              <w:t>**albo osobno każde p</w:t>
+            </w:r>
+            <w:r>
+              <w:t>ole adresu, ja je złącze we froncie</w:t>
+            </w:r>
+          </w:p>
+          <w:p>
+            <w:pPr>
+              <w:pStyle w:val="ListParagraph"/>
+              <w:ind w:left="0"/>
+              <w:rPr>
+                <w:lang w:val="en-GB"/>
+              </w:rPr>
+            </w:pPr>
+            <w:r>
+              <w:t xml:space="preserve">    </w:t>
+            </w:r>
+            <w:r>
+              <w:rPr>
+                <w:lang w:val="en-GB"/>
+              </w:rPr>
+              <w:t>„</w:t>
+            </w:r>
+            <w:proofErr w:type="spellStart"/>
+            <w:r>
+              <w:rPr>
+                <w:lang w:val="en-GB"/>
+              </w:rPr>
+              <w:t>ageRestriction</w:t>
+            </w:r>
+            <w:proofErr w:type="spellEnd"/>
+            <w:r>
+              <w:rPr>
+                <w:lang w:val="en-GB"/>
+              </w:rPr>
+              <w:t>”: True,</w:t>
+            </w:r>
+          </w:p>
+          <w:p>
+            <w:pPr>
+              <w:pStyle w:val="ListParagraph"/>
+              <w:ind w:left="0"/>
+              <w:rPr>
+                <w:lang w:val="en-GB"/>
+              </w:rPr>
+            </w:pPr>
+            <w:r>
+              <w:rPr>
+                <w:lang w:val="en-GB"/>
+              </w:rPr>
+              <w:t xml:space="preserve">    </w:t>
+            </w:r>
+            <w:r>
+              <w:rPr>
+                <w:lang w:val="en-GB"/>
+              </w:rPr>
+              <w:t>„</w:t>
+            </w:r>
+            <w:proofErr w:type="spellStart"/>
+            <w:r>
+              <w:rPr>
+                <w:lang w:val="en-GB"/>
+              </w:rPr>
+              <w:t>invitationsAccepted</w:t>
+            </w:r>
+            <w:proofErr w:type="spellEnd"/>
+            <w:r>
+              <w:rPr>
+                <w:lang w:val="en-GB"/>
+              </w:rPr>
+              <w:t>”: 23,</w:t>
+            </w:r>
+          </w:p>
+          <w:p>
+            <w:pPr>
+              <w:pStyle w:val="ListParagraph"/>
+              <w:ind w:left="0"/>
+              <w:rPr>
+                <w:lang w:val="en-GB"/>
+              </w:rPr>
+            </w:pPr>
+            <w:r>
+              <w:rPr>
+                <w:lang w:val="en-GB"/>
+              </w:rPr>
+              <w:t xml:space="preserve">    „</w:t>
+            </w:r>
+            <w:proofErr w:type="spellStart"/>
+            <w:r>
+              <w:rPr>
+                <w:lang w:val="en-GB"/>
+              </w:rPr>
+              <w:t>maxGuests</w:t>
+            </w:r>
+            <w:proofErr w:type="spellEnd"/>
+            <w:r>
+              <w:rPr>
+                <w:lang w:val="en-GB"/>
+              </w:rPr>
+              <w:t>”: 100,</w:t>
+            </w:r>
+          </w:p>
+          <w:p>
+            <w:pPr>
+              <w:pStyle w:val="ListParagraph"/>
+              <w:ind w:left="0"/>
+              <w:rPr>
+                <w:lang w:val="en-GB"/>
+              </w:rPr>
+            </w:pPr>
+            <w:r>
+              <w:rPr>
+                <w:lang w:val="en-GB"/>
+              </w:rPr>
+              <w:t xml:space="preserve">    **ALBO „occupied”: „23/100”,</w:t>
+            </w:r>
+          </w:p>
+          <w:p>
+            <w:pPr>
+              <w:pStyle w:val="ListParagraph"/>
+              <w:ind w:left="0"/>
+              <w:rPr>
+                <w:lang w:val="en-GB"/>
+              </w:rPr>
+            </w:pPr>
+            <w:r>
+              <w:rPr>
+                <w:lang w:val="en-GB"/>
+              </w:rPr>
+              <w:t xml:space="preserve">    „picture”:</w:t>
+            </w:r>
+            <w:r>
+              <w:rPr>
+                <w:lang w:val="en-GB"/>
+              </w:rPr>
+              <w:t xml:space="preserve"> “JPG” or </w:t>
+            </w:r>
+            <w:proofErr w:type="spellStart"/>
+            <w:proofErr w:type="gramStart"/>
+            <w:r>
+              <w:rPr>
+                <w:lang w:val="en-GB"/>
+              </w:rPr>
+              <w:t>sth</w:t>
+            </w:r>
+            <w:proofErr w:type="spellEnd"/>
+            <w:r>
+              <w:rPr>
+                <w:lang w:val="en-GB"/>
+              </w:rPr>
+              <w:t>?</w:t>
+            </w:r>
+            <w:r>
+              <w:rPr>
+                <w:lang w:val="en-GB"/>
+              </w:rPr>
+              <w:t>,</w:t>
+            </w:r>
+            <w:proofErr w:type="gramEnd"/>
+          </w:p>
+          <w:p>
+            <w:pPr>
+              <w:pStyle w:val="ListParagraph"/>
+              <w:ind w:left="0"/>
+              <w:rPr>
+                <w:lang w:val="en-GB"/>
+              </w:rPr>
+            </w:pPr>
+            <w:r>
+              <w:rPr>
+                <w:lang w:val="en-GB"/>
+              </w:rPr>
+              <w:t xml:space="preserve">    **</w:t>
+            </w:r>
+            <w:proofErr w:type="spellStart"/>
+            <w:r>
+              <w:rPr>
+                <w:lang w:val="en-GB"/>
+              </w:rPr>
+              <w:t>opcjonalnie</w:t>
+            </w:r>
+            <w:proofErr w:type="spellEnd"/>
+            <w:r>
+              <w:rPr>
+                <w:lang w:val="en-GB"/>
+              </w:rPr>
+              <w:t xml:space="preserve"> „tags”:</w:t>
+            </w:r>
+          </w:p>
+          <w:p>
+            <w:pPr>
+              <w:pStyle w:val="ListParagraph"/>
+              <w:ind w:left="0"/>
+              <w:rPr>
+                <w:lang w:val="en-GB"/>
+              </w:rPr>
+            </w:pPr>
+            <w:r>
+              <w:rPr>
+                <w:lang w:val="en-GB"/>
+              </w:rPr>
+              <w:t>},</w:t>
+            </w:r>
+          </w:p>
+          <w:p>
+            <w:pPr>
+              <w:pStyle w:val="ListParagraph"/>
+              <w:ind w:left="0"/>
+            </w:pPr>
+            <w:r>
+              <w:t>{</w:t>
+            </w:r>
+          </w:p>
+          <w:p>
+            <w:pPr>
+              <w:pStyle w:val="ListParagraph"/>
+              <w:ind w:left="0"/>
+            </w:pPr>
+            <w:r>
+              <w:t xml:space="preserve">    //kolejna instancja eventu</w:t>
+            </w:r>
+          </w:p>
+          <w:p>
+            <w:pPr>
+              <w:pStyle w:val="ListParagraph"/>
+              <w:ind w:left="0"/>
+            </w:pPr>
+            <w:r>
+              <w:t>},…</w:t>
             </w:r>
           </w:p>
         </w:tc>
@@ -4682,30 +5530,71 @@
       <w:tr>
         <w:tc>
           <w:tcPr>
-            <w:tcW w:w="2057" w:type="dxa"/>
+            <w:tcW w:w="2298" w:type="dxa"/>
           </w:tcPr>
           <w:p>
             <w:pPr>
               <w:pStyle w:val="ListParagraph"/>
               <w:ind w:left="0"/>
-            </w:pPr>
-            <w:r>
-              <w:t>POST</w:t>
-            </w:r>
-          </w:p>
-          <w:p>
-            <w:pPr>
-              <w:pStyle w:val="ListParagraph"/>
-              <w:ind w:left="0"/>
-            </w:pPr>
-            <w:r>
-              <w:t>/event/add</w:t>
+              <w:rPr>
+                <w:lang w:val="en-GB"/>
+              </w:rPr>
+            </w:pPr>
+            <w:r>
+              <w:rPr>
+                <w:lang w:val="en-GB"/>
+              </w:rPr>
+              <w:t>GET</w:t>
+            </w:r>
+          </w:p>
+          <w:p>
+            <w:pPr>
+              <w:pStyle w:val="ListParagraph"/>
+              <w:ind w:left="0"/>
+              <w:rPr>
+                <w:lang w:val="en-GB"/>
+              </w:rPr>
+            </w:pPr>
+            <w:r>
+              <w:rPr>
+                <w:lang w:val="en-GB"/>
+              </w:rPr>
+              <w:t>/event/&lt;id&gt;</w:t>
+            </w:r>
+            <w:r>
+              <w:rPr>
+                <w:lang w:val="en-GB"/>
+              </w:rPr>
+              <w:br/>
+            </w:r>
+            <w:proofErr w:type="spellStart"/>
+            <w:r>
+              <w:rPr>
+                <w:lang w:val="en-GB"/>
+              </w:rPr>
+              <w:t>Albo</w:t>
+            </w:r>
+            <w:proofErr w:type="spellEnd"/>
+          </w:p>
+          <w:p>
+            <w:pPr>
+              <w:pStyle w:val="ListParagraph"/>
+              <w:ind w:left="0"/>
+              <w:rPr>
+                <w:lang w:val="en-GB"/>
+              </w:rPr>
+            </w:pPr>
+            <w:r>
+              <w:rPr>
+                <w:lang w:val="en-GB"/>
+              </w:rPr>
+              <w:t>/event/&lt;id&gt;/details?</w:t>
             </w:r>
           </w:p>
         </w:tc>
         <w:tc>
           <w:tcPr>
-            <w:tcW w:w="2904" w:type="dxa"/>
+            <w:tcW w:w="3089" w:type="dxa"/>
           </w:tcPr>
           <w:p>
             <w:pPr>
@@ -4713,13 +5602,21 @@
               <w:ind w:left="0"/>
             </w:pPr>
             <w:r>
-              <w:t>Dodanie nowego obiektu imprezy</w:t>
+              <w:t xml:space="preserve">Pobranie wszystkich informacji dla danego eventu, aby wyświetlić szczegóły, listę zaproszeń </w:t>
+            </w:r>
+            <w:proofErr w:type="spellStart"/>
+            <w:r>
+              <w:t>itp.itd</w:t>
+            </w:r>
+            <w:proofErr w:type="spellEnd"/>
+            <w:r>
+              <w:t>.</w:t>
             </w:r>
           </w:p>
         </w:tc>
         <w:tc>
           <w:tcPr>
-            <w:tcW w:w="4237" w:type="dxa"/>
+            <w:tcW w:w="5529" w:type="dxa"/>
           </w:tcPr>
           <w:p>
             <w:pPr>
@@ -4733,28 +5630,243 @@
               <w:rPr>
                 <w:lang w:val="en-GB"/>
               </w:rPr>
-              <w:t>Response 200 Ok/ 201 Created</w:t>
-            </w:r>
-          </w:p>
-          <w:p>
-            <w:pPr>
-              <w:pStyle w:val="ListParagraph"/>
-              <w:ind w:left="0"/>
-              <w:rPr>
-                <w:lang w:val="en-GB"/>
-              </w:rPr>
-            </w:pPr>
-            <w:r>
-              <w:rPr>
-                <w:lang w:val="en-GB"/>
-              </w:rPr>
-              <w:t>Response 400 B</w:t>
-            </w:r>
-            <w:r>
-              <w:rPr>
-                <w:lang w:val="en-GB"/>
-              </w:rPr>
-              <w:t>ad Request</w:t>
+              <w:t>JSON:</w:t>
+            </w:r>
+          </w:p>
+          <w:p>
+            <w:pPr>
+              <w:pStyle w:val="ListParagraph"/>
+              <w:ind w:left="0"/>
+              <w:rPr>
+                <w:lang w:val="en-GB"/>
+              </w:rPr>
+            </w:pPr>
+            <w:r>
+              <w:rPr>
+                <w:lang w:val="en-GB"/>
+              </w:rPr>
+              <w:t>{</w:t>
+            </w:r>
+          </w:p>
+          <w:p>
+            <w:pPr>
+              <w:pStyle w:val="ListParagraph"/>
+              <w:ind w:left="0"/>
+              <w:rPr>
+                <w:lang w:val="en-GB"/>
+              </w:rPr>
+            </w:pPr>
+            <w:r>
+              <w:rPr>
+                <w:lang w:val="en-GB"/>
+              </w:rPr>
+              <w:t xml:space="preserve">    “title”: “Party Hard”,</w:t>
+            </w:r>
+          </w:p>
+          <w:p>
+            <w:pPr>
+              <w:pStyle w:val="ListParagraph"/>
+              <w:ind w:left="0"/>
+              <w:rPr>
+                <w:lang w:val="en-GB"/>
+              </w:rPr>
+            </w:pPr>
+            <w:r>
+              <w:rPr>
+                <w:lang w:val="en-GB"/>
+              </w:rPr>
+              <w:t xml:space="preserve">    “owner”: “Jan </w:t>
+            </w:r>
+            <w:proofErr w:type="spellStart"/>
+            <w:r>
+              <w:rPr>
+                <w:lang w:val="en-GB"/>
+              </w:rPr>
+              <w:t>Kowalsky</w:t>
+            </w:r>
+            <w:proofErr w:type="spellEnd"/>
+            <w:r>
+              <w:rPr>
+                <w:lang w:val="en-GB"/>
+              </w:rPr>
+              <w:t>”,</w:t>
+            </w:r>
+          </w:p>
+          <w:p>
+            <w:pPr>
+              <w:pStyle w:val="ListParagraph"/>
+              <w:ind w:left="0"/>
+              <w:rPr>
+                <w:lang w:val="en-GB"/>
+              </w:rPr>
+            </w:pPr>
+            <w:r>
+              <w:rPr>
+                <w:lang w:val="en-GB"/>
+              </w:rPr>
+              <w:t xml:space="preserve">    “city”: “Bydgoszcz”,</w:t>
+            </w:r>
+          </w:p>
+          <w:p>
+            <w:pPr>
+              <w:pStyle w:val="ListParagraph"/>
+              <w:ind w:left="0"/>
+              <w:rPr>
+                <w:lang w:val="en-GB"/>
+              </w:rPr>
+            </w:pPr>
+            <w:r>
+              <w:rPr>
+                <w:lang w:val="en-GB"/>
+              </w:rPr>
+              <w:t xml:space="preserve">    “</w:t>
+            </w:r>
+            <w:proofErr w:type="spellStart"/>
+            <w:r>
+              <w:rPr>
+                <w:lang w:val="en-GB"/>
+              </w:rPr>
+              <w:t>postNumber</w:t>
+            </w:r>
+            <w:proofErr w:type="spellEnd"/>
+            <w:r>
+              <w:rPr>
+                <w:lang w:val="en-GB"/>
+              </w:rPr>
+              <w:t>”: “85-435”,</w:t>
+            </w:r>
+          </w:p>
+          <w:p>
+            <w:pPr>
+              <w:pStyle w:val="ListParagraph"/>
+              <w:ind w:left="0"/>
+              <w:rPr>
+                <w:lang w:val="en-GB"/>
+              </w:rPr>
+            </w:pPr>
+            <w:r>
+              <w:rPr>
+                <w:lang w:val="en-GB"/>
+              </w:rPr>
+              <w:t xml:space="preserve">    “street”: “</w:t>
+            </w:r>
+            <w:proofErr w:type="spellStart"/>
+            <w:r>
+              <w:rPr>
+                <w:lang w:val="en-GB"/>
+              </w:rPr>
+              <w:t>Puławska</w:t>
+            </w:r>
+            <w:proofErr w:type="spellEnd"/>
+            <w:r>
+              <w:rPr>
+                <w:lang w:val="en-GB"/>
+              </w:rPr>
+              <w:t>”,</w:t>
+            </w:r>
+          </w:p>
+          <w:p>
+            <w:pPr>
+              <w:pStyle w:val="ListParagraph"/>
+              <w:ind w:left="0"/>
+              <w:rPr>
+                <w:lang w:val="en-GB"/>
+              </w:rPr>
+            </w:pPr>
+            <w:r>
+              <w:rPr>
+                <w:lang w:val="en-GB"/>
+              </w:rPr>
+              <w:t xml:space="preserve">    “number”: “111”,</w:t>
+            </w:r>
+          </w:p>
+          <w:p>
+            <w:pPr>
+              <w:pStyle w:val="ListParagraph"/>
+              <w:ind w:left="0"/>
+              <w:rPr>
+                <w:lang w:val="en-GB"/>
+              </w:rPr>
+            </w:pPr>
+            <w:r>
+              <w:rPr>
+                <w:lang w:val="en-GB"/>
+              </w:rPr>
+              <w:t xml:space="preserve">    “</w:t>
+            </w:r>
+            <w:proofErr w:type="spellStart"/>
+            <w:r>
+              <w:rPr>
+                <w:lang w:val="en-GB"/>
+              </w:rPr>
+              <w:t>eventDate</w:t>
+            </w:r>
+            <w:proofErr w:type="spellEnd"/>
+            <w:r>
+              <w:rPr>
+                <w:lang w:val="en-GB"/>
+              </w:rPr>
+              <w:t>”: “2021-04-18 19:00:00”,</w:t>
+            </w:r>
+          </w:p>
+          <w:p>
+            <w:pPr>
+              <w:pStyle w:val="ListParagraph"/>
+              <w:ind w:left="0"/>
+            </w:pPr>
+            <w:r>
+              <w:rPr>
+                <w:lang w:val="en-US"/>
+              </w:rPr>
+              <w:t xml:space="preserve">    </w:t>
+            </w:r>
+            <w:r>
+              <w:t>“</w:t>
+            </w:r>
+            <w:proofErr w:type="spellStart"/>
+            <w:r>
+              <w:t>m</w:t>
+            </w:r>
+            <w:r>
+              <w:t>oderators</w:t>
+            </w:r>
+            <w:proofErr w:type="spellEnd"/>
+            <w:r>
+              <w:t>” : [„</w:t>
+            </w:r>
+            <w:proofErr w:type="spellStart"/>
+            <w:r>
+              <w:t>adam</w:t>
+            </w:r>
+            <w:proofErr w:type="spellEnd"/>
+            <w:r>
+              <w:t xml:space="preserve"> </w:t>
+            </w:r>
+            <w:proofErr w:type="spellStart"/>
+            <w:r>
+              <w:t>igrekowski”,”testowy”,”test</w:t>
+            </w:r>
+            <w:proofErr w:type="spellEnd"/>
+            <w:r>
+              <w:t xml:space="preserve"> test”]</w:t>
+            </w:r>
+          </w:p>
+          <w:p>
+            <w:pPr>
+              <w:pStyle w:val="ListParagraph"/>
+              <w:ind w:left="0"/>
+            </w:pPr>
+            <w:r>
+              <w:t>…**wszystkie dane dla eventu</w:t>
+            </w:r>
+          </w:p>
+          <w:p>
+            <w:pPr>
+              <w:pStyle w:val="ListParagraph"/>
+              <w:ind w:left="0"/>
+            </w:pPr>
+            <w:r>
+              <w:t>}</w:t>
             </w:r>
           </w:p>
         </w:tc>
@@ -4762,8 +5874,44 @@
       <w:tr>
         <w:tc>
           <w:tcPr>
-            <w:tcW w:w="2057" w:type="dxa"/>
+            <w:tcW w:w="2298" w:type="dxa"/>
           </w:tcPr>
+          <w:p>
+            <w:pPr>
+              <w:pStyle w:val="ListParagraph"/>
+              <w:ind w:left="0"/>
+              <w:rPr>
+                <w:lang w:val="en-GB"/>
+              </w:rPr>
+            </w:pPr>
+            <w:r>
+              <w:rPr>
+                <w:lang w:val="en-GB"/>
+              </w:rPr>
+              <w:t>PUT</w:t>
+            </w:r>
+          </w:p>
+          <w:p>
+            <w:pPr>
+              <w:pStyle w:val="ListParagraph"/>
+              <w:ind w:left="0"/>
+              <w:rPr>
+                <w:lang w:val="en-GB"/>
+              </w:rPr>
+            </w:pPr>
+            <w:r>
+              <w:rPr>
+                <w:lang w:val="en-GB"/>
+              </w:rPr>
+              <w:t>/event/&lt;id&gt;</w:t>
+            </w:r>
+            <w:r>
+              <w:rPr>
+                <w:lang w:val="en-GB"/>
+              </w:rPr>
+              <w:t>/edit</w:t>
+            </w:r>
+          </w:p>
           <w:p>
             <w:pPr>
               <w:pStyle w:val="ListParagraph"/>
@@ -4776,21 +5924,29 @@
         </w:tc>
         <w:tc>
           <w:tcPr>
-            <w:tcW w:w="2904" w:type="dxa"/>
+            <w:tcW w:w="3089" w:type="dxa"/>
           </w:tcPr>
           <w:p>
             <w:pPr>
               <w:pStyle w:val="ListParagraph"/>
               <w:ind w:left="0"/>
-              <w:rPr>
-                <w:lang w:val="en-GB"/>
-              </w:rPr>
-            </w:pPr>
+            </w:pPr>
+            <w:r>
+              <w:t>Aktualizacja pól danego obiektu E</w:t>
+            </w:r>
+            <w:r>
+              <w:t xml:space="preserve">vent przez </w:t>
+            </w:r>
+            <w:proofErr w:type="spellStart"/>
+            <w:r>
+              <w:t>ownera</w:t>
+            </w:r>
+            <w:proofErr w:type="spellEnd"/>
           </w:p>
         </w:tc>
         <w:tc>
           <w:tcPr>
-            <w:tcW w:w="4237" w:type="dxa"/>
+            <w:tcW w:w="5529" w:type="dxa"/>
           </w:tcPr>
           <w:p>
             <w:pPr>
@@ -4800,85 +5956,167 @@
                 <w:lang w:val="en-GB"/>
               </w:rPr>
             </w:pPr>
+            <w:r>
+              <w:rPr>
+                <w:lang w:val="en-GB"/>
+              </w:rPr>
+              <w:t>Response 200 OK</w:t>
+            </w:r>
+          </w:p>
+          <w:p>
+            <w:pPr>
+              <w:pStyle w:val="ListParagraph"/>
+              <w:ind w:left="0"/>
+              <w:rPr>
+                <w:lang w:val="en-GB"/>
+              </w:rPr>
+            </w:pPr>
+            <w:r>
+              <w:rPr>
+                <w:lang w:val="en-GB"/>
+              </w:rPr>
+              <w:t xml:space="preserve">Response </w:t>
+            </w:r>
+            <w:r>
+              <w:rPr>
+                <w:lang w:val="en-GB"/>
+              </w:rPr>
+              <w:t>404 Not Found</w:t>
+            </w:r>
           </w:p>
         </w:tc>
       </w:tr>
       <w:tr>
         <w:tc>
           <w:tcPr>
-            <w:tcW w:w="2057" w:type="dxa"/>
+            <w:tcW w:w="2298" w:type="dxa"/>
           </w:tcPr>
           <w:p>
             <w:pPr>
               <w:pStyle w:val="ListParagraph"/>
               <w:ind w:left="0"/>
-              <w:rPr>
-                <w:lang w:val="en-GB"/>
-              </w:rPr>
-            </w:pPr>
+            </w:pPr>
+            <w:r>
+              <w:t>DELETE</w:t>
+            </w:r>
+          </w:p>
+          <w:p>
+            <w:pPr>
+              <w:pStyle w:val="ListParagraph"/>
+              <w:ind w:left="0"/>
+            </w:pPr>
+            <w:r>
+              <w:t>/event/&lt;id&gt;/</w:t>
+            </w:r>
+            <w:proofErr w:type="spellStart"/>
+            <w:r>
+              <w:t>delete</w:t>
+            </w:r>
+            <w:proofErr w:type="spellEnd"/>
           </w:p>
         </w:tc>
         <w:tc>
           <w:tcPr>
-            <w:tcW w:w="2904" w:type="dxa"/>
+            <w:tcW w:w="3089" w:type="dxa"/>
           </w:tcPr>
           <w:p>
             <w:pPr>
               <w:pStyle w:val="ListParagraph"/>
               <w:ind w:left="0"/>
-              <w:rPr>
-                <w:lang w:val="en-GB"/>
-              </w:rPr>
-            </w:pPr>
+            </w:pPr>
+            <w:r>
+              <w:t>Usunięcie danego wydarzenia i jego wpisu z listą zaproszonych</w:t>
+            </w:r>
           </w:p>
         </w:tc>
         <w:tc>
           <w:tcPr>
-            <w:tcW w:w="4237" w:type="dxa"/>
+            <w:tcW w:w="5529" w:type="dxa"/>
           </w:tcPr>
           <w:p>
             <w:pPr>
               <w:pStyle w:val="ListParagraph"/>
               <w:ind w:left="0"/>
               <w:rPr>
-                <w:lang w:val="en-GB"/>
-              </w:rPr>
-            </w:pPr>
+                <w:lang w:val="en-US"/>
+              </w:rPr>
+            </w:pPr>
+            <w:r>
+              <w:rPr>
+                <w:lang w:val="en-US"/>
+              </w:rPr>
+              <w:t>Response 200 OK</w:t>
+            </w:r>
+          </w:p>
+          <w:p>
+            <w:pPr>
+              <w:pStyle w:val="ListParagraph"/>
+              <w:ind w:left="0"/>
+              <w:rPr>
+                <w:lang w:val="en-US"/>
+              </w:rPr>
+            </w:pPr>
+            <w:r>
+              <w:rPr>
+                <w:lang w:val="en-GB"/>
+              </w:rPr>
+              <w:t xml:space="preserve">Response </w:t>
+            </w:r>
+            <w:r>
+              <w:rPr>
+                <w:lang w:val="en-GB"/>
+              </w:rPr>
+              <w:t>404 Not Found</w:t>
+            </w:r>
           </w:p>
         </w:tc>
       </w:tr>
       <w:tr>
         <w:tc>
           <w:tcPr>
-            <w:tcW w:w="2057" w:type="dxa"/>
+            <w:tcW w:w="2298" w:type="dxa"/>
           </w:tcPr>
           <w:p>
             <w:pPr>
               <w:pStyle w:val="ListParagraph"/>
               <w:ind w:left="0"/>
-              <w:rPr>
-                <w:lang w:val="en-GB"/>
-              </w:rPr>
-            </w:pPr>
+            </w:pPr>
+            <w:r>
+              <w:t>POST</w:t>
+            </w:r>
+          </w:p>
+          <w:p>
+            <w:pPr>
+              <w:pStyle w:val="ListParagraph"/>
+              <w:ind w:left="0"/>
+            </w:pPr>
+            <w:r>
+              <w:t>/event/</w:t>
+            </w:r>
+            <w:proofErr w:type="spellStart"/>
+            <w:r>
+              <w:t>add</w:t>
+            </w:r>
+            <w:proofErr w:type="spellEnd"/>
           </w:p>
         </w:tc>
         <w:tc>
           <w:tcPr>
-            <w:tcW w:w="2904" w:type="dxa"/>
+            <w:tcW w:w="3089" w:type="dxa"/>
           </w:tcPr>
           <w:p>
             <w:pPr>
               <w:pStyle w:val="ListParagraph"/>
               <w:ind w:left="0"/>
-              <w:rPr>
-                <w:lang w:val="en-GB"/>
-              </w:rPr>
-            </w:pPr>
+            </w:pPr>
+            <w:r>
+              <w:t>Dodanie nowego obiektu imprezy</w:t>
+            </w:r>
           </w:p>
         </w:tc>
         <w:tc>
           <w:tcPr>
-            <w:tcW w:w="4237" w:type="dxa"/>
+            <w:tcW w:w="5529" w:type="dxa"/>
           </w:tcPr>
           <w:p>
             <w:pPr>
@@ -4888,13 +6126,40 @@
                 <w:lang w:val="en-GB"/>
               </w:rPr>
             </w:pPr>
+            <w:r>
+              <w:rPr>
+                <w:lang w:val="en-GB"/>
+              </w:rPr>
+              <w:t>Response 201 Created</w:t>
+            </w:r>
+          </w:p>
+          <w:p>
+            <w:pPr>
+              <w:pStyle w:val="ListParagraph"/>
+              <w:ind w:left="0"/>
+              <w:rPr>
+                <w:lang w:val="en-GB"/>
+              </w:rPr>
+            </w:pPr>
+            <w:r>
+              <w:rPr>
+                <w:lang w:val="en-GB"/>
+              </w:rPr>
+              <w:t>Response 400 B</w:t>
+            </w:r>
+            <w:r>
+              <w:rPr>
+                <w:lang w:val="en-GB"/>
+              </w:rPr>
+              <w:t>ad Request</w:t>
+            </w:r>
           </w:p>
         </w:tc>
       </w:tr>
       <w:tr>
         <w:tc>
           <w:tcPr>
-            <w:tcW w:w="2057" w:type="dxa"/>
+            <w:tcW w:w="2298" w:type="dxa"/>
           </w:tcPr>
           <w:p>
             <w:pPr>
@@ -4908,7 +6173,7 @@
         </w:tc>
         <w:tc>
           <w:tcPr>
-            <w:tcW w:w="2904" w:type="dxa"/>
+            <w:tcW w:w="3089" w:type="dxa"/>
           </w:tcPr>
           <w:p>
             <w:pPr>
@@ -4922,7 +6187,7 @@
         </w:tc>
         <w:tc>
           <w:tcPr>
-            <w:tcW w:w="4237" w:type="dxa"/>
+            <w:tcW w:w="5529" w:type="dxa"/>
           </w:tcPr>
           <w:p>
             <w:pPr>
@@ -4938,7 +6203,7 @@
       <w:tr>
         <w:tc>
           <w:tcPr>
-            <w:tcW w:w="2057" w:type="dxa"/>
+            <w:tcW w:w="2298" w:type="dxa"/>
           </w:tcPr>
           <w:p>
             <w:pPr>
@@ -4952,7 +6217,7 @@
         </w:tc>
         <w:tc>
           <w:tcPr>
-            <w:tcW w:w="2904" w:type="dxa"/>
+            <w:tcW w:w="3089" w:type="dxa"/>
           </w:tcPr>
           <w:p>
             <w:pPr>
@@ -4966,7 +6231,139 @@
         </w:tc>
         <w:tc>
           <w:tcPr>
-            <w:tcW w:w="4237" w:type="dxa"/>
+            <w:tcW w:w="5529" w:type="dxa"/>
+          </w:tcPr>
+          <w:p>
+            <w:pPr>
+              <w:pStyle w:val="ListParagraph"/>
+              <w:ind w:left="0"/>
+              <w:rPr>
+                <w:lang w:val="en-GB"/>
+              </w:rPr>
+            </w:pPr>
+          </w:p>
+        </w:tc>
+      </w:tr>
+      <w:tr>
+        <w:tc>
+          <w:tcPr>
+            <w:tcW w:w="2298" w:type="dxa"/>
+          </w:tcPr>
+          <w:p>
+            <w:pPr>
+              <w:pStyle w:val="ListParagraph"/>
+              <w:ind w:left="0"/>
+              <w:rPr>
+                <w:lang w:val="en-GB"/>
+              </w:rPr>
+            </w:pPr>
+          </w:p>
+        </w:tc>
+        <w:tc>
+          <w:tcPr>
+            <w:tcW w:w="3089" w:type="dxa"/>
+          </w:tcPr>
+          <w:p>
+            <w:pPr>
+              <w:pStyle w:val="ListParagraph"/>
+              <w:ind w:left="0"/>
+              <w:rPr>
+                <w:lang w:val="en-GB"/>
+              </w:rPr>
+            </w:pPr>
+          </w:p>
+        </w:tc>
+        <w:tc>
+          <w:tcPr>
+            <w:tcW w:w="5529" w:type="dxa"/>
+          </w:tcPr>
+          <w:p>
+            <w:pPr>
+              <w:pStyle w:val="ListParagraph"/>
+              <w:ind w:left="0"/>
+              <w:rPr>
+                <w:lang w:val="en-GB"/>
+              </w:rPr>
+            </w:pPr>
+          </w:p>
+        </w:tc>
+      </w:tr>
+      <w:tr>
+        <w:tc>
+          <w:tcPr>
+            <w:tcW w:w="2298" w:type="dxa"/>
+          </w:tcPr>
+          <w:p>
+            <w:pPr>
+              <w:pStyle w:val="ListParagraph"/>
+              <w:ind w:left="0"/>
+              <w:rPr>
+                <w:lang w:val="en-GB"/>
+              </w:rPr>
+            </w:pPr>
+          </w:p>
+        </w:tc>
+        <w:tc>
+          <w:tcPr>
+            <w:tcW w:w="3089" w:type="dxa"/>
+          </w:tcPr>
+          <w:p>
+            <w:pPr>
+              <w:pStyle w:val="ListParagraph"/>
+              <w:ind w:left="0"/>
+              <w:rPr>
+                <w:lang w:val="en-GB"/>
+              </w:rPr>
+            </w:pPr>
+          </w:p>
+        </w:tc>
+        <w:tc>
+          <w:tcPr>
+            <w:tcW w:w="5529" w:type="dxa"/>
+          </w:tcPr>
+          <w:p>
+            <w:pPr>
+              <w:pStyle w:val="ListParagraph"/>
+              <w:ind w:left="0"/>
+              <w:rPr>
+                <w:lang w:val="en-GB"/>
+              </w:rPr>
+            </w:pPr>
+          </w:p>
+        </w:tc>
+      </w:tr>
+      <w:tr>
+        <w:tc>
+          <w:tcPr>
+            <w:tcW w:w="2298" w:type="dxa"/>
+          </w:tcPr>
+          <w:p>
+            <w:pPr>
+              <w:pStyle w:val="ListParagraph"/>
+              <w:ind w:left="0"/>
+              <w:rPr>
+                <w:lang w:val="en-GB"/>
+              </w:rPr>
+            </w:pPr>
+          </w:p>
+        </w:tc>
+        <w:tc>
+          <w:tcPr>
+            <w:tcW w:w="3089" w:type="dxa"/>
+          </w:tcPr>
+          <w:p>
+            <w:pPr>
+              <w:pStyle w:val="ListParagraph"/>
+              <w:ind w:left="0"/>
+              <w:rPr>
+                <w:lang w:val="en-GB"/>
+              </w:rPr>
+            </w:pPr>
+          </w:p>
+        </w:tc>
+        <w:tc>
+          <w:tcPr>
+            <w:tcW w:w="5529" w:type="dxa"/>
           </w:tcPr>
           <w:p>
             <w:pPr>
@@ -5029,53 +6426,6 @@
             <wp:extent cx="5760720" cy="3183255"/>
             <wp:effectExtent l="0" t="0" r="0" b="0"/>
             <wp:docPr id="4" name="Picture 4"/>
-            <wp:cNvGraphicFramePr>
-              <a:graphicFrameLocks xmlns:a="http://schemas.openxmlformats.org/drawingml/2006/main" noChangeAspect="1"/>
-            </wp:cNvGraphicFramePr>
-            <a:graphic xmlns:a="http://schemas.openxmlformats.org/drawingml/2006/main">
-              <a:graphicData uri="http://schemas.openxmlformats.org/drawingml/2006/picture">
-                <pic:pic xmlns:pic="http://schemas.openxmlformats.org/drawingml/2006/picture">
-                  <pic:nvPicPr>
-                    <pic:cNvPr id="1" name=""/>
-                    <pic:cNvPicPr/>
-                  </pic:nvPicPr>
-                  <pic:blipFill>
-                    <a:blip r:embed="rId19"/>
-                    <a:stretch>
-                      <a:fillRect/>
-                    </a:stretch>
-                  </pic:blipFill>
-                  <pic:spPr>
-                    <a:xfrm>
-                      <a:off x="0" y="0"/>
-                      <a:ext cx="5760720" cy="3183255"/>
-                    </a:xfrm>
-                    <a:prstGeom prst="rect">
-                      <a:avLst/>
-                    </a:prstGeom>
-                  </pic:spPr>
-                </pic:pic>
-              </a:graphicData>
-            </a:graphic>
-          </wp:inline>
-        </w:drawing>
-      </w:r>
-    </w:p>
-    <w:p>
-      <w:pPr>
-        <w:rPr>
-          <w:lang w:val="en-GB"/>
-        </w:rPr>
-      </w:pPr>
-      <w:r>
-        <w:rPr>
-          <w:noProof/>
-        </w:rPr>
-        <w:drawing>
-          <wp:inline distT="0" distB="0" distL="0" distR="0" wp14:anchorId="35A9B063" wp14:editId="02E6E693">
-            <wp:extent cx="6572250" cy="585470"/>
-            <wp:effectExtent l="0" t="0" r="0" b="5080"/>
-            <wp:docPr id="9" name="Picture 9"/>
             <wp:cNvGraphicFramePr>
               <a:graphicFrameLocks xmlns:a="http://schemas.openxmlformats.org/drawingml/2006/main" noChangeAspect="1"/>
             </wp:cNvGraphicFramePr>
@@ -5095,7 +6445,7 @@
                   <pic:spPr>
                     <a:xfrm>
                       <a:off x="0" y="0"/>
-                      <a:ext cx="6572250" cy="585470"/>
+                      <a:ext cx="5760720" cy="3183255"/>
                     </a:xfrm>
                     <a:prstGeom prst="rect">
                       <a:avLst/>
@@ -5116,27 +6466,13 @@
       </w:pPr>
       <w:r>
         <w:rPr>
-          <w:lang w:val="en-GB"/>
-        </w:rPr>
-        <w:t>After positive response your account is created and you should POST email and password in body request on signin API endpoint:</w:t>
-      </w:r>
-    </w:p>
-    <w:p>
-      <w:pPr>
-        <w:rPr>
-          <w:lang w:val="en-GB"/>
-        </w:rPr>
-      </w:pPr>
-      <w:r>
-        <w:rPr>
           <w:noProof/>
         </w:rPr>
-        <w:lastRenderedPageBreak/>
         <w:drawing>
-          <wp:inline distT="0" distB="0" distL="0" distR="0" wp14:anchorId="2972331F" wp14:editId="342F2BBB">
-            <wp:extent cx="5760720" cy="2579370"/>
-            <wp:effectExtent l="0" t="0" r="0" b="0"/>
-            <wp:docPr id="10" name="Picture 10"/>
+          <wp:inline distT="0" distB="0" distL="0" distR="0" wp14:anchorId="35A9B063" wp14:editId="02E6E693">
+            <wp:extent cx="6572250" cy="585470"/>
+            <wp:effectExtent l="0" t="0" r="0" b="5080"/>
+            <wp:docPr id="9" name="Picture 9"/>
             <wp:cNvGraphicFramePr>
               <a:graphicFrameLocks xmlns:a="http://schemas.openxmlformats.org/drawingml/2006/main" noChangeAspect="1"/>
             </wp:cNvGraphicFramePr>
@@ -5156,7 +6492,7 @@
                   <pic:spPr>
                     <a:xfrm>
                       <a:off x="0" y="0"/>
-                      <a:ext cx="5760720" cy="2579370"/>
+                      <a:ext cx="6572250" cy="585470"/>
                     </a:xfrm>
                     <a:prstGeom prst="rect">
                       <a:avLst/>
@@ -5179,24 +6515,38 @@
         <w:rPr>
           <w:lang w:val="en-GB"/>
         </w:rPr>
-        <w:t>In response you will receive access token and token type, copy access token:</w:t>
-      </w:r>
-    </w:p>
-    <w:p>
-      <w:pPr>
+        <w:t xml:space="preserve">After positive response your account is created and you should POST email and password in body request on </w:t>
+      </w:r>
+      <w:proofErr w:type="spellStart"/>
+      <w:r>
         <w:rPr>
           <w:lang w:val="en-GB"/>
         </w:rPr>
+        <w:t>signin</w:t>
+      </w:r>
+      <w:proofErr w:type="spellEnd"/>
+      <w:r>
+        <w:rPr>
+          <w:lang w:val="en-GB"/>
+        </w:rPr>
+        <w:t xml:space="preserve"> API endpoint:</w:t>
+      </w:r>
+    </w:p>
+    <w:p>
+      <w:pPr>
+        <w:rPr>
+          <w:lang w:val="en-GB"/>
+        </w:rPr>
       </w:pPr>
       <w:r>
         <w:rPr>
           <w:noProof/>
         </w:rPr>
         <w:drawing>
-          <wp:inline distT="0" distB="0" distL="0" distR="0" wp14:anchorId="67F7C419" wp14:editId="2AB43E47">
-            <wp:extent cx="5760720" cy="1257300"/>
+          <wp:inline distT="0" distB="0" distL="0" distR="0" wp14:anchorId="2972331F" wp14:editId="342F2BBB">
+            <wp:extent cx="5760720" cy="2579370"/>
             <wp:effectExtent l="0" t="0" r="0" b="0"/>
-            <wp:docPr id="12" name="Picture 12"/>
+            <wp:docPr id="10" name="Picture 10"/>
             <wp:cNvGraphicFramePr>
               <a:graphicFrameLocks xmlns:a="http://schemas.openxmlformats.org/drawingml/2006/main" noChangeAspect="1"/>
             </wp:cNvGraphicFramePr>
@@ -5216,7 +6566,7 @@
                   <pic:spPr>
                     <a:xfrm>
                       <a:off x="0" y="0"/>
-                      <a:ext cx="5760720" cy="1257300"/>
+                      <a:ext cx="5760720" cy="2579370"/>
                     </a:xfrm>
                     <a:prstGeom prst="rect">
                       <a:avLst/>
@@ -5228,29 +6578,36 @@
           </wp:inline>
         </w:drawing>
       </w:r>
-      <w:r>
+    </w:p>
+    <w:p>
+      <w:pPr>
         <w:rPr>
           <w:lang w:val="en-GB"/>
         </w:rPr>
-        <w:br/>
-        <w:t>Now go to Authorization tab on your other requests for API testing and choose accurate token type (here is a Bearer Token) and paste token that was assigned on step before:</w:t>
-      </w:r>
-    </w:p>
-    <w:p>
-      <w:pPr>
+      </w:pPr>
+      <w:r>
         <w:rPr>
           <w:lang w:val="en-GB"/>
         </w:rPr>
+        <w:t>In response you will receive access token and token type, copy access token:</w:t>
+      </w:r>
+    </w:p>
+    <w:p>
+      <w:pPr>
+        <w:rPr>
+          <w:lang w:val="en-GB"/>
+        </w:rPr>
       </w:pPr>
       <w:r>
         <w:rPr>
           <w:noProof/>
         </w:rPr>
+        <w:lastRenderedPageBreak/>
         <w:drawing>
-          <wp:inline distT="0" distB="0" distL="0" distR="0" wp14:anchorId="696A4B04" wp14:editId="2FDB173C">
-            <wp:extent cx="5760720" cy="2942590"/>
+          <wp:inline distT="0" distB="0" distL="0" distR="0" wp14:anchorId="67F7C419" wp14:editId="2AB43E47">
+            <wp:extent cx="5760720" cy="1257300"/>
             <wp:effectExtent l="0" t="0" r="0" b="0"/>
-            <wp:docPr id="13" name="Picture 13"/>
+            <wp:docPr id="12" name="Picture 12"/>
             <wp:cNvGraphicFramePr>
               <a:graphicFrameLocks xmlns:a="http://schemas.openxmlformats.org/drawingml/2006/main" noChangeAspect="1"/>
             </wp:cNvGraphicFramePr>
@@ -5270,6 +6627,60 @@
                   <pic:spPr>
                     <a:xfrm>
                       <a:off x="0" y="0"/>
+                      <a:ext cx="5760720" cy="1257300"/>
+                    </a:xfrm>
+                    <a:prstGeom prst="rect">
+                      <a:avLst/>
+                    </a:prstGeom>
+                  </pic:spPr>
+                </pic:pic>
+              </a:graphicData>
+            </a:graphic>
+          </wp:inline>
+        </w:drawing>
+      </w:r>
+      <w:r>
+        <w:rPr>
+          <w:lang w:val="en-GB"/>
+        </w:rPr>
+        <w:br/>
+        <w:t>Now go to Authorization tab on your other requests for API testing and choose accurate token type (here is a Bearer Token) and paste token that was assigned on step before:</w:t>
+      </w:r>
+    </w:p>
+    <w:p>
+      <w:pPr>
+        <w:rPr>
+          <w:lang w:val="en-GB"/>
+        </w:rPr>
+      </w:pPr>
+      <w:r>
+        <w:rPr>
+          <w:noProof/>
+        </w:rPr>
+        <w:drawing>
+          <wp:inline distT="0" distB="0" distL="0" distR="0" wp14:anchorId="696A4B04" wp14:editId="2FDB173C">
+            <wp:extent cx="5760720" cy="2942590"/>
+            <wp:effectExtent l="0" t="0" r="0" b="0"/>
+            <wp:docPr id="13" name="Picture 13"/>
+            <wp:cNvGraphicFramePr>
+              <a:graphicFrameLocks xmlns:a="http://schemas.openxmlformats.org/drawingml/2006/main" noChangeAspect="1"/>
+            </wp:cNvGraphicFramePr>
+            <a:graphic xmlns:a="http://schemas.openxmlformats.org/drawingml/2006/main">
+              <a:graphicData uri="http://schemas.openxmlformats.org/drawingml/2006/picture">
+                <pic:pic xmlns:pic="http://schemas.openxmlformats.org/drawingml/2006/picture">
+                  <pic:nvPicPr>
+                    <pic:cNvPr id="1" name=""/>
+                    <pic:cNvPicPr/>
+                  </pic:nvPicPr>
+                  <pic:blipFill>
+                    <a:blip r:embed="rId24"/>
+                    <a:stretch>
+                      <a:fillRect/>
+                    </a:stretch>
+                  </pic:blipFill>
+                  <pic:spPr>
+                    <a:xfrm>
+                      <a:off x="0" y="0"/>
                       <a:ext cx="5760720" cy="2942590"/>
                     </a:xfrm>
                     <a:prstGeom prst="rect">
@@ -5324,8 +6735,21 @@
       </w:r>
       <w:r>
         <w:br/>
-        <w:t>Np. rejestracja użytkownika formularzem z polami x,y,z wartościami q,w,e</w:t>
-      </w:r>
+        <w:t xml:space="preserve">Np. rejestracja użytkownika formularzem z polami </w:t>
+      </w:r>
+      <w:proofErr w:type="spellStart"/>
+      <w:r>
+        <w:t>x,y,z</w:t>
+      </w:r>
+      <w:proofErr w:type="spellEnd"/>
+      <w:r>
+        <w:t xml:space="preserve"> wartościami </w:t>
+      </w:r>
+      <w:proofErr w:type="spellStart"/>
+      <w:r>
+        <w:t>q,w,e</w:t>
+      </w:r>
+      <w:proofErr w:type="spellEnd"/>
     </w:p>
   </w:comment>
   <w:comment w:id="1" w:author="micszy007@o365.student.utp.edu.pl" w:date="2021-03-21T14:28:00Z" w:initials="m">
@@ -5435,6 +6859,91 @@
       </w:r>
       <w:r>
         <w:t>Metoda logowania do sprecyzowania</w:t>
+      </w:r>
+    </w:p>
+  </w:comment>
+  <w:comment w:id="7" w:author="Dominik Wiśniewski" w:date="2021-05-07T00:07:00Z" w:initials="DW">
+    <w:p>
+      <w:pPr>
+        <w:pStyle w:val="CommentText"/>
+      </w:pPr>
+      <w:r>
+        <w:rPr>
+          <w:rStyle w:val="CommentReference"/>
+        </w:rPr>
+        <w:annotationRef/>
+      </w:r>
+      <w:r>
+        <w:t xml:space="preserve">Szyfrowanie hasła przy przesyłaniu front – </w:t>
+      </w:r>
+      <w:proofErr w:type="spellStart"/>
+      <w:r>
+        <w:t>backend</w:t>
+      </w:r>
+      <w:proofErr w:type="spellEnd"/>
+      <w:r>
+        <w:t>!</w:t>
+      </w:r>
+    </w:p>
+  </w:comment>
+  <w:comment w:id="8" w:author="Dominik Wiśniewski" w:date="2021-05-07T00:30:00Z" w:initials="DW">
+    <w:p>
+      <w:pPr>
+        <w:pStyle w:val="CommentText"/>
+      </w:pPr>
+      <w:r>
+        <w:rPr>
+          <w:rStyle w:val="CommentReference"/>
+        </w:rPr>
+        <w:annotationRef/>
+      </w:r>
+      <w:r>
+        <w:t xml:space="preserve">Obgadać </w:t>
+      </w:r>
+      <w:proofErr w:type="spellStart"/>
+      <w:r>
+        <w:t>endpoint</w:t>
+      </w:r>
+      <w:proofErr w:type="spellEnd"/>
+      <w:r>
+        <w:t xml:space="preserve">, czy tutaj dla </w:t>
+      </w:r>
+      <w:proofErr w:type="spellStart"/>
+      <w:r>
+        <w:t>user</w:t>
+      </w:r>
+      <w:proofErr w:type="spellEnd"/>
+      <w:r>
+        <w:t xml:space="preserve"> ścieżki czy dla event i tam przekazać </w:t>
+      </w:r>
+      <w:proofErr w:type="spellStart"/>
+      <w:r>
+        <w:t>usera</w:t>
+      </w:r>
+      <w:proofErr w:type="spellEnd"/>
+      <w:r>
+        <w:t>?</w:t>
+      </w:r>
+    </w:p>
+    <w:p>
+      <w:pPr>
+        <w:pStyle w:val="CommentText"/>
+      </w:pPr>
+    </w:p>
+  </w:comment>
+  <w:comment w:id="9" w:author="Dominik Wiśniewski" w:date="2021-05-07T00:29:00Z" w:initials="DW">
+    <w:p>
+      <w:pPr>
+        <w:pStyle w:val="CommentText"/>
+      </w:pPr>
+      <w:r>
+        <w:rPr>
+          <w:rStyle w:val="CommentReference"/>
+        </w:rPr>
+        <w:annotationRef/>
+      </w:r>
+      <w:r>
+        <w:t>Może warto tutaj pobierać wszystkie info dla eventu, a ja tylko je we froncie przekaże do komponentu?</w:t>
       </w:r>
     </w:p>
   </w:comment>
@@ -5450,6 +6959,9 @@
   <w15:commentEx w15:paraId="106D896D" w15:done="0"/>
   <w15:commentEx w15:paraId="4D5B5F07" w15:done="0"/>
   <w15:commentEx w15:paraId="455973DF" w15:done="0"/>
+  <w15:commentEx w15:paraId="74A75660" w15:done="0"/>
+  <w15:commentEx w15:paraId="50794169" w15:done="0"/>
+  <w15:commentEx w15:paraId="702D7957" w15:done="0"/>
 </w15:commentsEx>
 </file>
 
@@ -5462,6 +6974,9 @@
   <w16cex:commentExtensible w16cex:durableId="240C1431" w16cex:dateUtc="2021-03-29T06:54:00Z"/>
   <w16cex:commentExtensible w16cex:durableId="24021106" w16cex:dateUtc="2021-03-21T13:28:00Z"/>
   <w16cex:commentExtensible w16cex:durableId="24021105" w16cex:dateUtc="2021-03-15T09:43:00Z"/>
+  <w16cex:commentExtensible w16cex:durableId="243F0334" w16cex:dateUtc="2021-05-06T22:07:00Z"/>
+  <w16cex:commentExtensible w16cex:durableId="243F089E" w16cex:dateUtc="2021-05-06T22:30:00Z"/>
+  <w16cex:commentExtensible w16cex:durableId="243F0861" w16cex:dateUtc="2021-05-06T22:29:00Z"/>
 </w16cex:commentsExtensible>
 </file>
 
@@ -5474,6 +6989,9 @@
   <w16cid:commentId w16cid:paraId="106D896D" w16cid:durableId="240C1431"/>
   <w16cid:commentId w16cid:paraId="4D5B5F07" w16cid:durableId="24021106"/>
   <w16cid:commentId w16cid:paraId="455973DF" w16cid:durableId="24021105"/>
+  <w16cid:commentId w16cid:paraId="74A75660" w16cid:durableId="243F0334"/>
+  <w16cid:commentId w16cid:paraId="50794169" w16cid:durableId="243F089E"/>
+  <w16cid:commentId w16cid:paraId="702D7957" w16cid:durableId="243F0861"/>
 </w16cid:commentsIds>
 </file>
 
@@ -6076,6 +7594,9 @@
   </w15:person>
   <w15:person w15:author="micszy007@o365.student.utp.edu.pl">
     <w15:presenceInfo w15:providerId="AD" w15:userId="S::micszy007@o365.student.utp.edu.pl::76bf044a-bcb9-4e51-9b7c-db3d79980f94"/>
+  </w15:person>
+  <w15:person w15:author="Dominik Wiśniewski">
+    <w15:presenceInfo w15:providerId="Windows Live" w15:userId="1264faa42ea899f9"/>
   </w15:person>
 </w15:people>
 </file>
@@ -6503,7 +8024,6 @@
   <w:style w:type="character" w:default="1" w:styleId="DefaultParagraphFont">
     <w:name w:val="Default Paragraph Font"/>
     <w:uiPriority w:val="1"/>
-    <w:semiHidden/>
     <w:unhideWhenUsed/>
   </w:style>
   <w:style w:type="table" w:default="1" w:styleId="TableNormal">

</xml_diff>

<commit_message>
Review add dialog in event details added
</commit_message>
<xml_diff>
--- a/dokumentacja/dokumentacja projektowa PAI.docx
+++ b/dokumentacja/dokumentacja projektowa PAI.docx
@@ -17,7 +17,25 @@
           <w:b/>
           <w:sz w:val="32"/>
         </w:rPr>
-        <w:t xml:space="preserve">Uniwersytet Technologiczno –Przyrodniczy w Bydgoszczy </w:t>
+        <w:t xml:space="preserve">Uniwersytet </w:t>
+      </w:r>
+      <w:proofErr w:type="spellStart"/>
+      <w:r>
+        <w:rPr>
+          <w:rFonts w:eastAsia="Times New Roman" w:cstheme="minorHAnsi"/>
+          <w:b/>
+          <w:sz w:val="32"/>
+        </w:rPr>
+        <w:t>Technologiczno</w:t>
+      </w:r>
+      <w:proofErr w:type="spellEnd"/>
+      <w:r>
+        <w:rPr>
+          <w:rFonts w:eastAsia="Times New Roman" w:cstheme="minorHAnsi"/>
+          <w:b/>
+          <w:sz w:val="32"/>
+        </w:rPr>
+        <w:t xml:space="preserve"> –Przyrodniczy w Bydgoszczy </w:t>
       </w:r>
       <w:r>
         <w:rPr>
@@ -136,7 +154,7 @@
                     <pic:cNvPicPr/>
                   </pic:nvPicPr>
                   <pic:blipFill>
-                    <a:blip r:embed="rId5"/>
+                    <a:blip r:embed="rId6"/>
                     <a:stretch>
                       <a:fillRect/>
                     </a:stretch>
@@ -598,8 +616,9 @@
           <w:iCs/>
           <w:sz w:val="26"/>
         </w:rPr>
-        <w:t>Michael Szychulski</w:t>
-      </w:r>
+        <w:t xml:space="preserve">Michael </w:t>
+      </w:r>
+      <w:proofErr w:type="spellStart"/>
       <w:r>
         <w:rPr>
           <w:rFonts w:eastAsia="Times New Roman" w:cstheme="minorHAnsi"/>
@@ -607,50 +626,51 @@
           <w:iCs/>
           <w:sz w:val="26"/>
         </w:rPr>
-        <w:t>,</w:t>
-      </w:r>
-    </w:p>
-    <w:p>
-      <w:pPr>
-        <w:spacing w:after="2" w:line="480" w:lineRule="auto"/>
-        <w:ind w:left="1294" w:right="4818"/>
+        <w:t>Szychulski</w:t>
+      </w:r>
+      <w:proofErr w:type="spellEnd"/>
+      <w:r>
         <w:rPr>
           <w:rFonts w:eastAsia="Times New Roman" w:cstheme="minorHAnsi"/>
           <w:i/>
           <w:iCs/>
           <w:sz w:val="26"/>
         </w:rPr>
-      </w:pPr>
-      <w:r>
+        <w:t>,</w:t>
+      </w:r>
+    </w:p>
+    <w:p>
+      <w:pPr>
+        <w:spacing w:after="2" w:line="480" w:lineRule="auto"/>
+        <w:ind w:left="1294" w:right="4818"/>
         <w:rPr>
           <w:rFonts w:eastAsia="Times New Roman" w:cstheme="minorHAnsi"/>
           <w:i/>
           <w:iCs/>
           <w:sz w:val="26"/>
         </w:rPr>
-        <w:t>Nr indeksu: 113115</w:t>
-      </w:r>
-    </w:p>
-    <w:p>
-      <w:pPr>
-        <w:spacing w:after="2" w:line="260" w:lineRule="auto"/>
-        <w:ind w:left="1294" w:right="4818"/>
+      </w:pPr>
+      <w:r>
         <w:rPr>
           <w:rFonts w:eastAsia="Times New Roman" w:cstheme="minorHAnsi"/>
           <w:i/>
           <w:iCs/>
           <w:sz w:val="26"/>
         </w:rPr>
-      </w:pPr>
-      <w:r>
+        <w:t>Nr indeksu: 113115</w:t>
+      </w:r>
+    </w:p>
+    <w:p>
+      <w:pPr>
+        <w:spacing w:after="2" w:line="260" w:lineRule="auto"/>
+        <w:ind w:left="1294" w:right="4818"/>
         <w:rPr>
           <w:rFonts w:eastAsia="Times New Roman" w:cstheme="minorHAnsi"/>
           <w:i/>
           <w:iCs/>
           <w:sz w:val="26"/>
         </w:rPr>
-        <w:t>Dominik Wiśniewski</w:t>
-      </w:r>
+      </w:pPr>
       <w:r>
         <w:rPr>
           <w:rFonts w:eastAsia="Times New Roman" w:cstheme="minorHAnsi"/>
@@ -658,29 +678,29 @@
           <w:iCs/>
           <w:sz w:val="26"/>
         </w:rPr>
-        <w:t>,</w:t>
-      </w:r>
-    </w:p>
-    <w:p>
-      <w:pPr>
-        <w:spacing w:after="2" w:line="360" w:lineRule="auto"/>
-        <w:ind w:left="1294" w:right="4818"/>
+        <w:t>Dominik Wiśniewski</w:t>
+      </w:r>
+      <w:r>
         <w:rPr>
           <w:rFonts w:eastAsia="Times New Roman" w:cstheme="minorHAnsi"/>
           <w:i/>
           <w:iCs/>
           <w:sz w:val="26"/>
         </w:rPr>
-      </w:pPr>
-      <w:r>
+        <w:t>,</w:t>
+      </w:r>
+    </w:p>
+    <w:p>
+      <w:pPr>
+        <w:spacing w:after="2" w:line="360" w:lineRule="auto"/>
+        <w:ind w:left="1294" w:right="4818"/>
         <w:rPr>
           <w:rFonts w:eastAsia="Times New Roman" w:cstheme="minorHAnsi"/>
           <w:i/>
           <w:iCs/>
           <w:sz w:val="26"/>
         </w:rPr>
-        <w:t>Nr indeksu: 113</w:t>
-      </w:r>
+      </w:pPr>
       <w:r>
         <w:rPr>
           <w:rFonts w:eastAsia="Times New Roman" w:cstheme="minorHAnsi"/>
@@ -688,29 +708,29 @@
           <w:iCs/>
           <w:sz w:val="26"/>
         </w:rPr>
-        <w:t>131</w:t>
-      </w:r>
-    </w:p>
-    <w:p>
-      <w:pPr>
-        <w:spacing w:after="2" w:line="260" w:lineRule="auto"/>
-        <w:ind w:left="1294" w:right="4818"/>
+        <w:t>Nr indeksu: 113</w:t>
+      </w:r>
+      <w:r>
         <w:rPr>
           <w:rFonts w:eastAsia="Times New Roman" w:cstheme="minorHAnsi"/>
           <w:i/>
           <w:iCs/>
           <w:sz w:val="26"/>
         </w:rPr>
-      </w:pPr>
-      <w:r>
+        <w:t>131</w:t>
+      </w:r>
+    </w:p>
+    <w:p>
+      <w:pPr>
+        <w:spacing w:after="2" w:line="260" w:lineRule="auto"/>
+        <w:ind w:left="1294" w:right="4818"/>
         <w:rPr>
           <w:rFonts w:eastAsia="Times New Roman" w:cstheme="minorHAnsi"/>
           <w:i/>
           <w:iCs/>
           <w:sz w:val="26"/>
         </w:rPr>
-        <w:t>Michał Sulecki</w:t>
-      </w:r>
+      </w:pPr>
       <w:r>
         <w:rPr>
           <w:rFonts w:eastAsia="Times New Roman" w:cstheme="minorHAnsi"/>
@@ -718,20 +738,19 @@
           <w:iCs/>
           <w:sz w:val="26"/>
         </w:rPr>
-        <w:t>,</w:t>
-      </w:r>
-    </w:p>
-    <w:p>
-      <w:pPr>
-        <w:spacing w:after="2" w:line="260" w:lineRule="auto"/>
-        <w:ind w:left="1294" w:right="4818"/>
+        <w:t xml:space="preserve">Michał </w:t>
+      </w:r>
+      <w:proofErr w:type="spellStart"/>
+      <w:r>
         <w:rPr>
           <w:rFonts w:eastAsia="Times New Roman" w:cstheme="minorHAnsi"/>
           <w:i/>
           <w:iCs/>
           <w:sz w:val="26"/>
         </w:rPr>
-      </w:pPr>
+        <w:t>Sulecki</w:t>
+      </w:r>
+      <w:proofErr w:type="spellEnd"/>
       <w:r>
         <w:rPr>
           <w:rFonts w:eastAsia="Times New Roman" w:cstheme="minorHAnsi"/>
@@ -739,7 +758,7 @@
           <w:iCs/>
           <w:sz w:val="26"/>
         </w:rPr>
-        <w:t>Nr indeksu: 113112</w:t>
+        <w:t>,</w:t>
       </w:r>
     </w:p>
     <w:p>
@@ -753,17 +772,6 @@
           <w:sz w:val="26"/>
         </w:rPr>
       </w:pPr>
-    </w:p>
-    <w:p>
-      <w:pPr>
-        <w:spacing w:after="2" w:line="260" w:lineRule="auto"/>
-        <w:ind w:left="1294" w:right="4818"/>
-        <w:rPr>
-          <w:rFonts w:cstheme="minorHAnsi"/>
-          <w:i/>
-          <w:iCs/>
-        </w:rPr>
-      </w:pPr>
       <w:r>
         <w:rPr>
           <w:rFonts w:eastAsia="Times New Roman" w:cstheme="minorHAnsi"/>
@@ -771,15 +779,7 @@
           <w:iCs/>
           <w:sz w:val="26"/>
         </w:rPr>
-        <w:t xml:space="preserve">Informatyka stosowana </w:t>
-      </w:r>
-      <w:r>
-        <w:rPr>
-          <w:rFonts w:cstheme="minorHAnsi"/>
-          <w:i/>
-          <w:iCs/>
-        </w:rPr>
-        <w:t xml:space="preserve"> </w:t>
+        <w:t>Nr indeksu: 113112</w:t>
       </w:r>
     </w:p>
     <w:p>
@@ -793,6 +793,17 @@
           <w:sz w:val="26"/>
         </w:rPr>
       </w:pPr>
+    </w:p>
+    <w:p>
+      <w:pPr>
+        <w:spacing w:after="2" w:line="260" w:lineRule="auto"/>
+        <w:ind w:left="1294" w:right="4818"/>
+        <w:rPr>
+          <w:rFonts w:cstheme="minorHAnsi"/>
+          <w:i/>
+          <w:iCs/>
+        </w:rPr>
+      </w:pPr>
       <w:r>
         <w:rPr>
           <w:rFonts w:eastAsia="Times New Roman" w:cstheme="minorHAnsi"/>
@@ -800,34 +811,74 @@
           <w:iCs/>
           <w:sz w:val="26"/>
         </w:rPr>
-        <w:t xml:space="preserve">Semestr  VI </w:t>
-      </w:r>
-    </w:p>
-    <w:p>
-      <w:pPr>
-        <w:spacing w:after="2" w:line="260" w:lineRule="auto"/>
-        <w:ind w:left="1294" w:right="4818"/>
+        <w:t xml:space="preserve">Informatyka stosowana </w:t>
+      </w:r>
+      <w:r>
         <w:rPr>
           <w:rFonts w:cstheme="minorHAnsi"/>
           <w:i/>
           <w:iCs/>
         </w:rPr>
-      </w:pPr>
-      <w:r>
+        <w:t xml:space="preserve"> </w:t>
+      </w:r>
+    </w:p>
+    <w:p>
+      <w:pPr>
+        <w:spacing w:after="2" w:line="260" w:lineRule="auto"/>
+        <w:ind w:left="1294" w:right="4818"/>
         <w:rPr>
           <w:rFonts w:eastAsia="Times New Roman" w:cstheme="minorHAnsi"/>
           <w:i/>
           <w:iCs/>
           <w:sz w:val="26"/>
         </w:rPr>
-        <w:t xml:space="preserve">grupa 2 </w:t>
-      </w:r>
-      <w:r>
+      </w:pPr>
+      <w:proofErr w:type="gramStart"/>
+      <w:r>
+        <w:rPr>
+          <w:rFonts w:eastAsia="Times New Roman" w:cstheme="minorHAnsi"/>
+          <w:i/>
+          <w:iCs/>
+          <w:sz w:val="26"/>
+        </w:rPr>
+        <w:t>Semestr  VI</w:t>
+      </w:r>
+      <w:proofErr w:type="gramEnd"/>
+      <w:r>
+        <w:rPr>
+          <w:rFonts w:eastAsia="Times New Roman" w:cstheme="minorHAnsi"/>
+          <w:i/>
+          <w:iCs/>
+          <w:sz w:val="26"/>
+        </w:rPr>
+        <w:t xml:space="preserve"> </w:t>
+      </w:r>
+    </w:p>
+    <w:p>
+      <w:pPr>
+        <w:spacing w:after="2" w:line="260" w:lineRule="auto"/>
+        <w:ind w:left="1294" w:right="4818"/>
         <w:rPr>
           <w:rFonts w:cstheme="minorHAnsi"/>
           <w:i/>
           <w:iCs/>
         </w:rPr>
+      </w:pPr>
+      <w:r>
+        <w:rPr>
+          <w:rFonts w:eastAsia="Times New Roman" w:cstheme="minorHAnsi"/>
+          <w:i/>
+          <w:iCs/>
+          <w:sz w:val="26"/>
+        </w:rPr>
+        <w:t xml:space="preserve">grupa 2 </w:t>
+      </w:r>
+      <w:r>
+        <w:rPr>
+          <w:rFonts w:cstheme="minorHAnsi"/>
+          <w:i/>
+          <w:iCs/>
+        </w:rPr>
         <w:t xml:space="preserve"> </w:t>
       </w:r>
     </w:p>
@@ -909,7 +960,15 @@
         <w:t>wydarzeń</w:t>
       </w:r>
       <w:r>
-        <w:t xml:space="preserve">. Dostępne jest wyszukiwanie interesujących wydarzeń poprzez system tagów, które określają tematykę. Następnie po wybraniu wydarzenia można przejrzeć szczegóły, które zostały ustalone przez organizatora i zarezerwować swoje miejsce na </w:t>
+        <w:t xml:space="preserve">. Dostępne jest wyszukiwanie interesujących wydarzeń poprzez system </w:t>
+      </w:r>
+      <w:proofErr w:type="spellStart"/>
+      <w:r>
+        <w:t>tagów</w:t>
+      </w:r>
+      <w:proofErr w:type="spellEnd"/>
+      <w:r>
+        <w:t xml:space="preserve">, które określają tematykę. Następnie po wybraniu wydarzenia można przejrzeć szczegóły, które zostały ustalone przez organizatora i zarezerwować swoje miejsce na </w:t>
       </w:r>
       <w:r>
         <w:t>wydarzeniu, lub określić swoje uczestnictwo</w:t>
@@ -1306,7 +1365,15 @@
         </w:numPr>
       </w:pPr>
       <w:r>
-        <w:t>numer budynku – int *</w:t>
+        <w:t xml:space="preserve">numer budynku – </w:t>
+      </w:r>
+      <w:proofErr w:type="spellStart"/>
+      <w:r>
+        <w:t>int</w:t>
+      </w:r>
+      <w:proofErr w:type="spellEnd"/>
+      <w:r>
+        <w:t xml:space="preserve"> *</w:t>
       </w:r>
     </w:p>
     <w:p>
@@ -1318,8 +1385,13 @@
         </w:numPr>
       </w:pPr>
       <w:r>
-        <w:t>numer mieszkania - int</w:t>
-      </w:r>
+        <w:t xml:space="preserve">numer mieszkania - </w:t>
+      </w:r>
+      <w:proofErr w:type="spellStart"/>
+      <w:r>
+        <w:t>int</w:t>
+      </w:r>
+      <w:proofErr w:type="spellEnd"/>
     </w:p>
     <w:p>
       <w:pPr>
@@ -1378,13 +1450,35 @@
         <w:rPr>
           <w:lang w:val="en-US"/>
         </w:rPr>
-        <w:t>Status aktywności</w:t>
-      </w:r>
+        <w:t xml:space="preserve">Status </w:t>
+      </w:r>
+      <w:proofErr w:type="spellStart"/>
       <w:r>
         <w:rPr>
           <w:lang w:val="en-US"/>
         </w:rPr>
-        <w:t xml:space="preserve"> – enum [ACTIVE / COMPLETED / CANCELLED / </w:t>
+        <w:t>aktywności</w:t>
+      </w:r>
+      <w:proofErr w:type="spellEnd"/>
+      <w:r>
+        <w:rPr>
+          <w:lang w:val="en-US"/>
+        </w:rPr>
+        <w:t xml:space="preserve"> – </w:t>
+      </w:r>
+      <w:proofErr w:type="spellStart"/>
+      <w:r>
+        <w:rPr>
+          <w:lang w:val="en-US"/>
+        </w:rPr>
+        <w:t>enum</w:t>
+      </w:r>
+      <w:proofErr w:type="spellEnd"/>
+      <w:r>
+        <w:rPr>
+          <w:lang w:val="en-US"/>
+        </w:rPr>
+        <w:t xml:space="preserve"> [ACTIVE / COMPLETED / CANCELLED / </w:t>
       </w:r>
       <w:r>
         <w:rPr>
@@ -1417,8 +1511,13 @@
         <w:t>–</w:t>
       </w:r>
       <w:r>
-        <w:t xml:space="preserve"> enum</w:t>
-      </w:r>
+        <w:t xml:space="preserve"> </w:t>
+      </w:r>
+      <w:proofErr w:type="spellStart"/>
+      <w:r>
+        <w:t>enum</w:t>
+      </w:r>
+      <w:proofErr w:type="spellEnd"/>
       <w:r>
         <w:t xml:space="preserve"> </w:t>
       </w:r>
@@ -1435,8 +1534,13 @@
         </w:numPr>
       </w:pPr>
       <w:r>
-        <w:t>Lista tagów</w:t>
-      </w:r>
+        <w:t xml:space="preserve">Lista </w:t>
+      </w:r>
+      <w:proofErr w:type="spellStart"/>
+      <w:r>
+        <w:t>tagów</w:t>
+      </w:r>
+      <w:proofErr w:type="spellEnd"/>
       <w:r>
         <w:t xml:space="preserve"> – pole tekstowe</w:t>
       </w:r>
@@ -1494,9 +1598,11 @@
           <w:numId w:val="1"/>
         </w:numPr>
       </w:pPr>
+      <w:proofErr w:type="spellStart"/>
       <w:r>
         <w:t>Accepted</w:t>
       </w:r>
+      <w:proofErr w:type="spellEnd"/>
     </w:p>
     <w:p>
       <w:pPr>
@@ -1506,9 +1612,11 @@
           <w:numId w:val="1"/>
         </w:numPr>
       </w:pPr>
+      <w:proofErr w:type="spellStart"/>
       <w:r>
         <w:t>Denied</w:t>
       </w:r>
+      <w:proofErr w:type="spellEnd"/>
     </w:p>
     <w:p>
       <w:pPr>
@@ -1518,9 +1626,11 @@
           <w:numId w:val="1"/>
         </w:numPr>
       </w:pPr>
+      <w:proofErr w:type="spellStart"/>
       <w:r>
         <w:t>Pending</w:t>
       </w:r>
+      <w:proofErr w:type="spellEnd"/>
     </w:p>
     <w:p>
       <w:pPr>
@@ -1534,8 +1644,13 @@
         <w:t>Maksymalna liczba gości</w:t>
       </w:r>
       <w:r>
-        <w:t xml:space="preserve"> - int</w:t>
-      </w:r>
+        <w:t xml:space="preserve"> - </w:t>
+      </w:r>
+      <w:proofErr w:type="spellStart"/>
+      <w:r>
+        <w:t>int</w:t>
+      </w:r>
+      <w:proofErr w:type="spellEnd"/>
     </w:p>
     <w:p>
       <w:pPr>
@@ -1567,7 +1682,15 @@
         <w:t>- plik</w:t>
       </w:r>
       <w:r>
-        <w:t xml:space="preserve"> [jpg / png]</w:t>
+        <w:t xml:space="preserve"> [jpg / </w:t>
+      </w:r>
+      <w:proofErr w:type="spellStart"/>
+      <w:r>
+        <w:t>png</w:t>
+      </w:r>
+      <w:proofErr w:type="spellEnd"/>
+      <w:r>
+        <w:t>]</w:t>
       </w:r>
     </w:p>
     <w:p>
@@ -1579,7 +1702,15 @@
         </w:numPr>
       </w:pPr>
       <w:r>
-        <w:t>Ograniczenie wiekowe – int *</w:t>
+        <w:t xml:space="preserve">Ograniczenie wiekowe – </w:t>
+      </w:r>
+      <w:proofErr w:type="spellStart"/>
+      <w:r>
+        <w:t>int</w:t>
+      </w:r>
+      <w:proofErr w:type="spellEnd"/>
+      <w:r>
+        <w:t xml:space="preserve"> *</w:t>
       </w:r>
     </w:p>
     <w:p>
@@ -1591,8 +1722,13 @@
         </w:numPr>
       </w:pPr>
       <w:r>
-        <w:t>Wymagana zgoda organizatora - boolean</w:t>
-      </w:r>
+        <w:t xml:space="preserve">Wymagana zgoda organizatora - </w:t>
+      </w:r>
+      <w:proofErr w:type="spellStart"/>
+      <w:r>
+        <w:t>boolean</w:t>
+      </w:r>
+      <w:proofErr w:type="spellEnd"/>
     </w:p>
     <w:p>
       <w:pPr>
@@ -1836,9 +1972,11 @@
           <w:numId w:val="1"/>
         </w:numPr>
       </w:pPr>
+      <w:proofErr w:type="spellStart"/>
       <w:r>
         <w:t>Tagów</w:t>
       </w:r>
+      <w:proofErr w:type="spellEnd"/>
     </w:p>
     <w:p>
       <w:pPr>
@@ -1931,7 +2069,15 @@
         </w:numPr>
       </w:pPr>
       <w:r>
-        <w:t>Ocena - int[1 – 5] *</w:t>
+        <w:t xml:space="preserve">Ocena - </w:t>
+      </w:r>
+      <w:proofErr w:type="spellStart"/>
+      <w:r>
+        <w:t>int</w:t>
+      </w:r>
+      <w:proofErr w:type="spellEnd"/>
+      <w:r>
+        <w:t>[1 – 5] *</w:t>
       </w:r>
     </w:p>
     <w:p>
@@ -2015,6 +2161,7 @@
         <w:br/>
         <w:t xml:space="preserve">Relacyjna baza danych oparta na </w:t>
       </w:r>
+      <w:proofErr w:type="spellStart"/>
       <w:r>
         <w:t>my</w:t>
       </w:r>
@@ -2022,7 +2169,11 @@
         <w:t>S</w:t>
       </w:r>
       <w:r>
-        <w:t>QL. Baza będzie posiadała jednego użytkownika z pełnymi uprawnieniami. Dostęp do niego będzie można uzyskać za pomocą panelu administratora aplikacji.</w:t>
+        <w:t>QL</w:t>
+      </w:r>
+      <w:proofErr w:type="spellEnd"/>
+      <w:r>
+        <w:t>. Baza będzie posiadała jednego użytkownika z pełnymi uprawnieniami. Dostęp do niego będzie można uzyskać za pomocą panelu administratora aplikacji.</w:t>
       </w:r>
     </w:p>
     <w:p>
@@ -2043,7 +2194,31 @@
         <w:t>Użytkownik,</w:t>
       </w:r>
       <w:r>
-        <w:t xml:space="preserve"> który się zaloguje otrzymuje token, i za jego pomocą jest on autoryzowany w serwisie. Token zostaje otrzymany na określony czas. Akcje użytkownika odświeżają token. Po minięciu określonego czasu bez żadnej akcji użytkownika, zostaje on wylogowany.</w:t>
+        <w:t xml:space="preserve"> który się zaloguje otrzymuje </w:t>
+      </w:r>
+      <w:proofErr w:type="spellStart"/>
+      <w:r>
+        <w:t>token</w:t>
+      </w:r>
+      <w:proofErr w:type="spellEnd"/>
+      <w:r>
+        <w:t xml:space="preserve">, i za jego pomocą jest on autoryzowany w serwisie. </w:t>
+      </w:r>
+      <w:proofErr w:type="spellStart"/>
+      <w:r>
+        <w:t>Token</w:t>
+      </w:r>
+      <w:proofErr w:type="spellEnd"/>
+      <w:r>
+        <w:t xml:space="preserve"> zostaje otrzymany na określony czas. Akcje użytkownika odświeżają </w:t>
+      </w:r>
+      <w:proofErr w:type="spellStart"/>
+      <w:r>
+        <w:t>token</w:t>
+      </w:r>
+      <w:proofErr w:type="spellEnd"/>
+      <w:r>
+        <w:t>. Po minięciu określonego czasu bez żadnej akcji użytkownika, zostaje on wylogowany.</w:t>
       </w:r>
       <w:r>
         <w:br/>
@@ -2148,7 +2323,23 @@
         <w:t>esty jednostkowe</w:t>
       </w:r>
       <w:r>
-        <w:t xml:space="preserve"> sprawdzającą logikę wykonywaną na danym endpoincie. Pokrycie kodu zakładane jest na powyżej 50%.  Planowane jest kilka większych testów funkcjonalnych i integracyjnych, które sprawdzą współpracę poszczególnych części systemu. Będzie to sprawdzenie kluczowych i bazowych funkcjonalności, gdyż większa ilość takich testów może przełożyć się negatywnie na wydajność możliwego użycia pipeline’a (rozszerzenie funkcjonalności wchodzi na główną gałąź projektu po zapewnieniu, że wszystkie poprzednie testy działają).</w:t>
+        <w:t xml:space="preserve"> sprawdzającą logikę wykonywaną na danym </w:t>
+      </w:r>
+      <w:proofErr w:type="spellStart"/>
+      <w:r>
+        <w:t>endpoincie</w:t>
+      </w:r>
+      <w:proofErr w:type="spellEnd"/>
+      <w:r>
+        <w:t xml:space="preserve">. Pokrycie kodu zakładane jest na powyżej 50%.  Planowane jest kilka większych testów funkcjonalnych i integracyjnych, które sprawdzą współpracę poszczególnych części systemu. Będzie to sprawdzenie kluczowych i bazowych funkcjonalności, gdyż większa ilość takich testów może przełożyć się negatywnie na wydajność możliwego użycia </w:t>
+      </w:r>
+      <w:proofErr w:type="spellStart"/>
+      <w:r>
+        <w:t>pipeline’a</w:t>
+      </w:r>
+      <w:proofErr w:type="spellEnd"/>
+      <w:r>
+        <w:t xml:space="preserve"> (rozszerzenie funkcjonalności wchodzi na główną gałąź projektu po zapewnieniu, że wszystkie poprzednie testy działają).</w:t>
       </w:r>
       <w:r>
         <w:t xml:space="preserve"> Kluczowe funkcjonalności:</w:t>
@@ -2238,7 +2429,23 @@
         </w:numPr>
       </w:pPr>
       <w:r>
-        <w:t>Część serwerowa – backend – oparty zostanie na języku Java z wykorzystaniem frameworka Spring</w:t>
+        <w:t xml:space="preserve">Część serwerowa – </w:t>
+      </w:r>
+      <w:proofErr w:type="spellStart"/>
+      <w:r>
+        <w:t>backend</w:t>
+      </w:r>
+      <w:proofErr w:type="spellEnd"/>
+      <w:r>
+        <w:t xml:space="preserve"> – oparty zostanie na języku Java z wykorzystaniem </w:t>
+      </w:r>
+      <w:proofErr w:type="spellStart"/>
+      <w:r>
+        <w:t>frameworka</w:t>
+      </w:r>
+      <w:proofErr w:type="spellEnd"/>
+      <w:r>
+        <w:t xml:space="preserve"> Spring</w:t>
       </w:r>
     </w:p>
     <w:p>
@@ -2250,7 +2457,23 @@
         </w:numPr>
       </w:pPr>
       <w:r>
-        <w:t>Część kliencka – frontend – napisana zostanie za pomocą JavaScript i JSX i wykorzystaniem frameworka React.js i wymaganych pomniejszych pakietów do stylizacji</w:t>
+        <w:t xml:space="preserve">Część kliencka – </w:t>
+      </w:r>
+      <w:proofErr w:type="spellStart"/>
+      <w:r>
+        <w:t>frontend</w:t>
+      </w:r>
+      <w:proofErr w:type="spellEnd"/>
+      <w:r>
+        <w:t xml:space="preserve"> – napisana zostanie za pomocą JavaScript i JSX i wykorzystaniem </w:t>
+      </w:r>
+      <w:proofErr w:type="spellStart"/>
+      <w:r>
+        <w:t>frameworka</w:t>
+      </w:r>
+      <w:proofErr w:type="spellEnd"/>
+      <w:r>
+        <w:t xml:space="preserve"> React.js i wymaganych pomniejszych pakietów do stylizacji</w:t>
       </w:r>
     </w:p>
     <w:p>
@@ -2290,7 +2513,7 @@
                     <pic:cNvPicPr/>
                   </pic:nvPicPr>
                   <pic:blipFill>
-                    <a:blip r:embed="rId10"/>
+                    <a:blip r:embed="rId11"/>
                     <a:stretch>
                       <a:fillRect/>
                     </a:stretch>
@@ -2382,8 +2605,13 @@
           <w:numId w:val="6"/>
         </w:numPr>
       </w:pPr>
-      <w:r>
-        <w:t>Review Service dostępny jest z poziomu Eventu, gdzie oferuje funkcjonalności związanie z wyświetlaniem ocen i komentarzy, a także z poziomu User Service, za którego pomocą mogą być wystawiane takowe komentarze</w:t>
+      <w:proofErr w:type="spellStart"/>
+      <w:r>
+        <w:t>Review</w:t>
+      </w:r>
+      <w:proofErr w:type="spellEnd"/>
+      <w:r>
+        <w:t xml:space="preserve"> Service dostępny jest z poziomu Eventu, gdzie oferuje funkcjonalności związanie z wyświetlaniem ocen i komentarzy, a także z poziomu User Service, za którego pomocą mogą być wystawiane takowe komentarze</w:t>
       </w:r>
     </w:p>
     <w:p>
@@ -2394,8 +2622,13 @@
           <w:numId w:val="6"/>
         </w:numPr>
       </w:pPr>
-      <w:r>
-        <w:t xml:space="preserve">Invitation Service określa z poziomu Eventów </w:t>
+      <w:proofErr w:type="spellStart"/>
+      <w:r>
+        <w:t>Invitation</w:t>
+      </w:r>
+      <w:proofErr w:type="spellEnd"/>
+      <w:r>
+        <w:t xml:space="preserve"> Service określa z poziomu Eventów </w:t>
       </w:r>
       <w:r>
         <w:t>możliwość wysyłania zaproszeń dla użytkowników, którzy z poziomu swojego serwisu mogą je zaakceptować lub odrzucić.</w:t>
@@ -2749,8 +2982,13 @@
           <w:numId w:val="6"/>
         </w:numPr>
       </w:pPr>
-      <w:r>
-        <w:t>Review Service</w:t>
+      <w:proofErr w:type="spellStart"/>
+      <w:r>
+        <w:t>Review</w:t>
+      </w:r>
+      <w:proofErr w:type="spellEnd"/>
+      <w:r>
+        <w:t xml:space="preserve"> Service</w:t>
       </w:r>
     </w:p>
     <w:p>
@@ -2773,8 +3011,13 @@
           <w:numId w:val="6"/>
         </w:numPr>
       </w:pPr>
-      <w:r>
-        <w:t>Invitation Service</w:t>
+      <w:proofErr w:type="spellStart"/>
+      <w:r>
+        <w:t>Invitation</w:t>
+      </w:r>
+      <w:proofErr w:type="spellEnd"/>
+      <w:r>
+        <w:t xml:space="preserve"> Service</w:t>
       </w:r>
     </w:p>
     <w:p>
@@ -2856,7 +3099,7 @@
       <w:pPr>
         <w:pStyle w:val="ListParagraph"/>
       </w:pPr>
-      <w:hyperlink r:id="rId11" w:history="1">
+      <w:hyperlink r:id="rId12" w:history="1">
         <w:r>
           <w:rPr>
             <w:rStyle w:val="Hyperlink"/>
@@ -2909,53 +3152,6 @@
             <wp:extent cx="6324600" cy="3344955"/>
             <wp:effectExtent l="0" t="0" r="0" b="8255"/>
             <wp:docPr id="2" name="Picture 2"/>
-            <wp:cNvGraphicFramePr>
-              <a:graphicFrameLocks xmlns:a="http://schemas.openxmlformats.org/drawingml/2006/main" noChangeAspect="1"/>
-            </wp:cNvGraphicFramePr>
-            <a:graphic xmlns:a="http://schemas.openxmlformats.org/drawingml/2006/main">
-              <a:graphicData uri="http://schemas.openxmlformats.org/drawingml/2006/picture">
-                <pic:pic xmlns:pic="http://schemas.openxmlformats.org/drawingml/2006/picture">
-                  <pic:nvPicPr>
-                    <pic:cNvPr id="1" name=""/>
-                    <pic:cNvPicPr/>
-                  </pic:nvPicPr>
-                  <pic:blipFill>
-                    <a:blip r:embed="rId12"/>
-                    <a:stretch>
-                      <a:fillRect/>
-                    </a:stretch>
-                  </pic:blipFill>
-                  <pic:spPr>
-                    <a:xfrm>
-                      <a:off x="0" y="0"/>
-                      <a:ext cx="6344709" cy="3355590"/>
-                    </a:xfrm>
-                    <a:prstGeom prst="rect">
-                      <a:avLst/>
-                    </a:prstGeom>
-                  </pic:spPr>
-                </pic:pic>
-              </a:graphicData>
-            </a:graphic>
-          </wp:inline>
-        </w:drawing>
-      </w:r>
-    </w:p>
-    <w:p>
-      <w:r>
-        <w:t>Widok eventów:</w:t>
-      </w:r>
-    </w:p>
-    <w:p>
-      <w:r>
-        <w:rPr>
-          <w:noProof/>
-        </w:rPr>
-        <w:drawing>
-          <wp:inline distT="0" distB="0" distL="0" distR="0" wp14:anchorId="7890608D" wp14:editId="0F7418AD">
-            <wp:extent cx="6400800" cy="3353506"/>
-            <wp:effectExtent l="0" t="0" r="0" b="0"/>
-            <wp:docPr id="3" name="Picture 3"/>
             <wp:cNvGraphicFramePr>
               <a:graphicFrameLocks xmlns:a="http://schemas.openxmlformats.org/drawingml/2006/main" noChangeAspect="1"/>
             </wp:cNvGraphicFramePr>
@@ -2975,7 +3171,7 @@
                   <pic:spPr>
                     <a:xfrm>
                       <a:off x="0" y="0"/>
-                      <a:ext cx="6431504" cy="3369592"/>
+                      <a:ext cx="6344709" cy="3355590"/>
                     </a:xfrm>
                     <a:prstGeom prst="rect">
                       <a:avLst/>
@@ -2990,7 +3186,7 @@
     </w:p>
     <w:p>
       <w:r>
-        <w:t>Widok szczegółów okienka eventu w powyższym widoku:</w:t>
+        <w:t>Widok eventów:</w:t>
       </w:r>
     </w:p>
     <w:p>
@@ -2998,12 +3194,11 @@
         <w:rPr>
           <w:noProof/>
         </w:rPr>
-        <w:lastRenderedPageBreak/>
         <w:drawing>
-          <wp:inline distT="0" distB="0" distL="0" distR="0" wp14:anchorId="74057A87" wp14:editId="29068ECE">
-            <wp:extent cx="4257675" cy="4677247"/>
-            <wp:effectExtent l="0" t="0" r="0" b="9525"/>
-            <wp:docPr id="5" name="Picture 5"/>
+          <wp:inline distT="0" distB="0" distL="0" distR="0" wp14:anchorId="7890608D" wp14:editId="0F7418AD">
+            <wp:extent cx="6400800" cy="3353506"/>
+            <wp:effectExtent l="0" t="0" r="0" b="0"/>
+            <wp:docPr id="3" name="Picture 3"/>
             <wp:cNvGraphicFramePr>
               <a:graphicFrameLocks xmlns:a="http://schemas.openxmlformats.org/drawingml/2006/main" noChangeAspect="1"/>
             </wp:cNvGraphicFramePr>
@@ -3023,7 +3218,7 @@
                   <pic:spPr>
                     <a:xfrm>
                       <a:off x="0" y="0"/>
-                      <a:ext cx="4277692" cy="4699236"/>
+                      <a:ext cx="6431504" cy="3369592"/>
                     </a:xfrm>
                     <a:prstGeom prst="rect">
                       <a:avLst/>
@@ -3038,13 +3233,7 @@
     </w:p>
     <w:p>
       <w:r>
-        <w:t>Widok pojedynczego eventu</w:t>
-      </w:r>
-      <w:r>
-        <w:t>*wszystkie dane na wzór produktu z x-komu)</w:t>
-      </w:r>
-      <w:r>
-        <w:t>:</w:t>
+        <w:t>Widok szczegółów okienka eventu w powyższym widoku:</w:t>
       </w:r>
     </w:p>
     <w:p>
@@ -3052,11 +3241,12 @@
         <w:rPr>
           <w:noProof/>
         </w:rPr>
+        <w:lastRenderedPageBreak/>
         <w:drawing>
-          <wp:inline distT="0" distB="0" distL="0" distR="0" wp14:anchorId="30482B8E" wp14:editId="66A7ABC2">
-            <wp:extent cx="6534150" cy="3488193"/>
-            <wp:effectExtent l="0" t="0" r="0" b="0"/>
-            <wp:docPr id="7" name="Picture 7"/>
+          <wp:inline distT="0" distB="0" distL="0" distR="0" wp14:anchorId="74057A87" wp14:editId="29068ECE">
+            <wp:extent cx="4257675" cy="4677247"/>
+            <wp:effectExtent l="0" t="0" r="0" b="9525"/>
+            <wp:docPr id="5" name="Picture 5"/>
             <wp:cNvGraphicFramePr>
               <a:graphicFrameLocks xmlns:a="http://schemas.openxmlformats.org/drawingml/2006/main" noChangeAspect="1"/>
             </wp:cNvGraphicFramePr>
@@ -3076,7 +3266,7 @@
                   <pic:spPr>
                     <a:xfrm>
                       <a:off x="0" y="0"/>
-                      <a:ext cx="6563390" cy="3503803"/>
+                      <a:ext cx="4277692" cy="4699236"/>
                     </a:xfrm>
                     <a:prstGeom prst="rect">
                       <a:avLst/>
@@ -3091,19 +3281,13 @@
     </w:p>
     <w:p>
       <w:r>
-        <w:t>Widok własnych zaproszeń usera po zalogowaniu się</w:t>
-      </w:r>
-    </w:p>
-    <w:p/>
-    <w:p>
-      <w:r>
-        <w:t>Widok zorganizowanych/organizowanych eventów</w:t>
-      </w:r>
-    </w:p>
-    <w:p/>
-    <w:p>
-      <w:r>
-        <w:t>Widok dodawania eventów</w:t>
+        <w:t>Widok pojedynczego eventu</w:t>
+      </w:r>
+      <w:r>
+        <w:t>*wszystkie dane na wzór produktu z x-komu)</w:t>
+      </w:r>
+      <w:r>
+        <w:t>:</w:t>
       </w:r>
     </w:p>
     <w:p>
@@ -3112,10 +3296,10 @@
           <w:noProof/>
         </w:rPr>
         <w:drawing>
-          <wp:inline distT="0" distB="0" distL="0" distR="0" wp14:anchorId="5024C54C" wp14:editId="707846D9">
-            <wp:extent cx="5760720" cy="3060065"/>
-            <wp:effectExtent l="0" t="0" r="0" b="6985"/>
-            <wp:docPr id="6" name="Picture 6"/>
+          <wp:inline distT="0" distB="0" distL="0" distR="0" wp14:anchorId="30482B8E" wp14:editId="66A7ABC2">
+            <wp:extent cx="6534150" cy="3488193"/>
+            <wp:effectExtent l="0" t="0" r="0" b="0"/>
+            <wp:docPr id="7" name="Picture 7"/>
             <wp:cNvGraphicFramePr>
               <a:graphicFrameLocks xmlns:a="http://schemas.openxmlformats.org/drawingml/2006/main" noChangeAspect="1"/>
             </wp:cNvGraphicFramePr>
@@ -3135,7 +3319,7 @@
                   <pic:spPr>
                     <a:xfrm>
                       <a:off x="0" y="0"/>
-                      <a:ext cx="5760720" cy="3060065"/>
+                      <a:ext cx="6563390" cy="3503803"/>
                     </a:xfrm>
                     <a:prstGeom prst="rect">
                       <a:avLst/>
@@ -3150,13 +3334,27 @@
     </w:p>
     <w:p>
       <w:r>
-        <w:t>Widok danych komentarzy?*</w:t>
+        <w:t xml:space="preserve">Widok własnych zaproszeń </w:t>
+      </w:r>
+      <w:proofErr w:type="spellStart"/>
+      <w:r>
+        <w:t>usera</w:t>
+      </w:r>
+      <w:proofErr w:type="spellEnd"/>
+      <w:r>
+        <w:t xml:space="preserve"> po zalogowaniu się</w:t>
       </w:r>
     </w:p>
     <w:p/>
     <w:p>
       <w:r>
-        <w:t>Widok admina dla podglądu wszystkich userów</w:t>
+        <w:t>Widok zorganizowanych/organizowanych eventów</w:t>
+      </w:r>
+    </w:p>
+    <w:p/>
+    <w:p>
+      <w:r>
+        <w:t>Widok dodawania eventów</w:t>
       </w:r>
     </w:p>
     <w:p>
@@ -3165,10 +3363,10 @@
           <w:noProof/>
         </w:rPr>
         <w:drawing>
-          <wp:inline distT="0" distB="0" distL="0" distR="0" wp14:anchorId="052FAA2F" wp14:editId="77015BD3">
-            <wp:extent cx="5760720" cy="1654175"/>
-            <wp:effectExtent l="0" t="0" r="0" b="3175"/>
-            <wp:docPr id="8" name="Picture 8"/>
+          <wp:inline distT="0" distB="0" distL="0" distR="0" wp14:anchorId="5024C54C" wp14:editId="707846D9">
+            <wp:extent cx="5760720" cy="3060065"/>
+            <wp:effectExtent l="0" t="0" r="0" b="6985"/>
+            <wp:docPr id="6" name="Picture 6"/>
             <wp:cNvGraphicFramePr>
               <a:graphicFrameLocks xmlns:a="http://schemas.openxmlformats.org/drawingml/2006/main" noChangeAspect="1"/>
             </wp:cNvGraphicFramePr>
@@ -3188,6 +3386,64 @@
                   <pic:spPr>
                     <a:xfrm>
                       <a:off x="0" y="0"/>
+                      <a:ext cx="5760720" cy="3060065"/>
+                    </a:xfrm>
+                    <a:prstGeom prst="rect">
+                      <a:avLst/>
+                    </a:prstGeom>
+                  </pic:spPr>
+                </pic:pic>
+              </a:graphicData>
+            </a:graphic>
+          </wp:inline>
+        </w:drawing>
+      </w:r>
+    </w:p>
+    <w:p>
+      <w:r>
+        <w:t>Widok danych komentarzy?*</w:t>
+      </w:r>
+    </w:p>
+    <w:p/>
+    <w:p>
+      <w:r>
+        <w:t xml:space="preserve">Widok admina dla podglądu wszystkich </w:t>
+      </w:r>
+      <w:proofErr w:type="spellStart"/>
+      <w:r>
+        <w:t>userów</w:t>
+      </w:r>
+      <w:proofErr w:type="spellEnd"/>
+    </w:p>
+    <w:p>
+      <w:r>
+        <w:rPr>
+          <w:noProof/>
+        </w:rPr>
+        <w:drawing>
+          <wp:inline distT="0" distB="0" distL="0" distR="0" wp14:anchorId="052FAA2F" wp14:editId="77015BD3">
+            <wp:extent cx="5760720" cy="1654175"/>
+            <wp:effectExtent l="0" t="0" r="0" b="3175"/>
+            <wp:docPr id="8" name="Picture 8"/>
+            <wp:cNvGraphicFramePr>
+              <a:graphicFrameLocks xmlns:a="http://schemas.openxmlformats.org/drawingml/2006/main" noChangeAspect="1"/>
+            </wp:cNvGraphicFramePr>
+            <a:graphic xmlns:a="http://schemas.openxmlformats.org/drawingml/2006/main">
+              <a:graphicData uri="http://schemas.openxmlformats.org/drawingml/2006/picture">
+                <pic:pic xmlns:pic="http://schemas.openxmlformats.org/drawingml/2006/picture">
+                  <pic:nvPicPr>
+                    <pic:cNvPr id="1" name=""/>
+                    <pic:cNvPicPr/>
+                  </pic:nvPicPr>
+                  <pic:blipFill>
+                    <a:blip r:embed="rId18"/>
+                    <a:stretch>
+                      <a:fillRect/>
+                    </a:stretch>
+                  </pic:blipFill>
+                  <pic:spPr>
+                    <a:xfrm>
+                      <a:off x="0" y="0"/>
                       <a:ext cx="5760720" cy="1654175"/>
                     </a:xfrm>
                     <a:prstGeom prst="rect">
@@ -3303,15 +3559,27 @@
               <w:pStyle w:val="ListParagraph"/>
               <w:ind w:left="0"/>
             </w:pPr>
-            <w:r>
-              <w:t>api/auth</w:t>
-            </w:r>
+            <w:proofErr w:type="spellStart"/>
+            <w:r>
+              <w:t>api</w:t>
+            </w:r>
+            <w:proofErr w:type="spellEnd"/>
             <w:r>
               <w:t>/</w:t>
             </w:r>
+            <w:proofErr w:type="spellStart"/>
+            <w:r>
+              <w:t>auth</w:t>
+            </w:r>
+            <w:proofErr w:type="spellEnd"/>
+            <w:r>
+              <w:t>/</w:t>
+            </w:r>
+            <w:proofErr w:type="spellStart"/>
             <w:r>
               <w:t>signin</w:t>
             </w:r>
+            <w:proofErr w:type="spellEnd"/>
           </w:p>
         </w:tc>
         <w:tc>
@@ -3392,7 +3660,21 @@
               <w:rPr>
                 <w:lang w:val="en-GB"/>
               </w:rPr>
-              <w:t xml:space="preserve">    "responseID": 4,</w:t>
+              <w:t xml:space="preserve">    "</w:t>
+            </w:r>
+            <w:proofErr w:type="spellStart"/>
+            <w:r>
+              <w:rPr>
+                <w:lang w:val="en-GB"/>
+              </w:rPr>
+              <w:t>responseID</w:t>
+            </w:r>
+            <w:proofErr w:type="spellEnd"/>
+            <w:r>
+              <w:rPr>
+                <w:lang w:val="en-GB"/>
+              </w:rPr>
+              <w:t>": 4,</w:t>
             </w:r>
           </w:p>
           <w:p>
@@ -3420,7 +3702,21 @@
               <w:rPr>
                 <w:lang w:val="en-GB"/>
               </w:rPr>
-              <w:t xml:space="preserve">    "lastname": "User",</w:t>
+              <w:t xml:space="preserve">    "</w:t>
+            </w:r>
+            <w:proofErr w:type="spellStart"/>
+            <w:r>
+              <w:rPr>
+                <w:lang w:val="en-GB"/>
+              </w:rPr>
+              <w:t>lastname</w:t>
+            </w:r>
+            <w:proofErr w:type="spellEnd"/>
+            <w:r>
+              <w:rPr>
+                <w:lang w:val="en-GB"/>
+              </w:rPr>
+              <w:t>": "User",</w:t>
             </w:r>
           </w:p>
           <w:p>
@@ -3476,7 +3772,21 @@
               <w:rPr>
                 <w:lang w:val="en-GB"/>
               </w:rPr>
-              <w:t xml:space="preserve">    "accessToken": "eyJhbGciOiJIUzUxMiJ9.</w:t>
+              <w:t xml:space="preserve">    "</w:t>
+            </w:r>
+            <w:proofErr w:type="spellStart"/>
+            <w:r>
+              <w:rPr>
+                <w:lang w:val="en-GB"/>
+              </w:rPr>
+              <w:t>accessToken</w:t>
+            </w:r>
+            <w:proofErr w:type="spellEnd"/>
+            <w:r>
+              <w:rPr>
+                <w:lang w:val="en-GB"/>
+              </w:rPr>
+              <w:t>": "eyJhbGciOiJIUzUxMiJ9.</w:t>
             </w:r>
           </w:p>
           <w:p>
@@ -3528,11 +3838,19 @@
                 <w:lang w:val="en-GB"/>
               </w:rPr>
             </w:pPr>
-            <w:r>
-              <w:rPr>
-                <w:lang w:val="en-GB"/>
-              </w:rPr>
-              <w:t>.dKYJL43HnJ4l2hvMGqcnvd_3wb2cuIb</w:t>
+            <w:proofErr w:type="gramStart"/>
+            <w:r>
+              <w:rPr>
+                <w:lang w:val="en-GB"/>
+              </w:rPr>
+              <w:t>.dKYJL</w:t>
+            </w:r>
+            <w:proofErr w:type="gramEnd"/>
+            <w:r>
+              <w:rPr>
+                <w:lang w:val="en-GB"/>
+              </w:rPr>
+              <w:t>43HnJ4l2hvMGqcnvd_3wb2cuIb</w:t>
             </w:r>
           </w:p>
           <w:p>
@@ -3574,7 +3892,21 @@
               <w:rPr>
                 <w:lang w:val="en-GB"/>
               </w:rPr>
-              <w:t xml:space="preserve">    "tokenType": "Bearer"</w:t>
+              <w:t xml:space="preserve">    "</w:t>
+            </w:r>
+            <w:proofErr w:type="spellStart"/>
+            <w:r>
+              <w:rPr>
+                <w:lang w:val="en-GB"/>
+              </w:rPr>
+              <w:t>tokenType</w:t>
+            </w:r>
+            <w:proofErr w:type="spellEnd"/>
+            <w:r>
+              <w:rPr>
+                <w:lang w:val="en-GB"/>
+              </w:rPr>
+              <w:t>": "Bearer"</w:t>
             </w:r>
           </w:p>
           <w:p>
@@ -3651,8 +3983,16 @@
               <w:rPr>
                 <w:lang w:val="en-GB"/>
               </w:rPr>
-              <w:t>esponse 401 Unathorized</w:t>
-            </w:r>
+              <w:t xml:space="preserve">esponse 401 </w:t>
+            </w:r>
+            <w:proofErr w:type="spellStart"/>
+            <w:r>
+              <w:rPr>
+                <w:lang w:val="en-GB"/>
+              </w:rPr>
+              <w:t>Unathorized</w:t>
+            </w:r>
+            <w:proofErr w:type="spellEnd"/>
           </w:p>
         </w:tc>
       </w:tr>
@@ -3675,12 +4015,27 @@
               <w:pStyle w:val="ListParagraph"/>
               <w:ind w:left="0"/>
             </w:pPr>
-            <w:r>
-              <w:t>api/auth</w:t>
-            </w:r>
-            <w:r>
-              <w:t>/signup</w:t>
-            </w:r>
+            <w:proofErr w:type="spellStart"/>
+            <w:r>
+              <w:t>api</w:t>
+            </w:r>
+            <w:proofErr w:type="spellEnd"/>
+            <w:r>
+              <w:t>/</w:t>
+            </w:r>
+            <w:proofErr w:type="spellStart"/>
+            <w:r>
+              <w:t>auth</w:t>
+            </w:r>
+            <w:proofErr w:type="spellEnd"/>
+            <w:r>
+              <w:t>/</w:t>
+            </w:r>
+            <w:proofErr w:type="spellStart"/>
+            <w:r>
+              <w:t>signup</w:t>
+            </w:r>
+            <w:proofErr w:type="spellEnd"/>
           </w:p>
         </w:tc>
         <w:tc>
@@ -3806,7 +4161,15 @@
               <w:t xml:space="preserve"> menu użytkownika i jego panelu</w:t>
             </w:r>
             <w:r>
-              <w:t xml:space="preserve"> na podstawie przesłanego tokenu JWT – rozkodowanie pierwszej części jako ID</w:t>
+              <w:t xml:space="preserve"> na podstawie przesłanego </w:t>
+            </w:r>
+            <w:proofErr w:type="spellStart"/>
+            <w:r>
+              <w:t>tokenu</w:t>
+            </w:r>
+            <w:proofErr w:type="spellEnd"/>
+            <w:r>
+              <w:t xml:space="preserve"> JWT – rozkodowanie pierwszej części jako ID</w:t>
             </w:r>
           </w:p>
         </w:tc>
@@ -3883,7 +4246,23 @@
               <w:t xml:space="preserve">    </w:t>
             </w:r>
             <w:r>
-              <w:t>“lastName”: “Kowalsky”,</w:t>
+              <w:t>“</w:t>
+            </w:r>
+            <w:proofErr w:type="spellStart"/>
+            <w:r>
+              <w:t>lastName</w:t>
+            </w:r>
+            <w:proofErr w:type="spellEnd"/>
+            <w:r>
+              <w:t>”: “</w:t>
+            </w:r>
+            <w:proofErr w:type="spellStart"/>
+            <w:r>
+              <w:t>Kowalsky</w:t>
+            </w:r>
+            <w:proofErr w:type="spellEnd"/>
+            <w:r>
+              <w:t>”,</w:t>
             </w:r>
           </w:p>
           <w:p>
@@ -3894,7 +4273,7 @@
             <w:r>
               <w:t xml:space="preserve">    “email”: </w:t>
             </w:r>
-            <w:hyperlink r:id="rId18" w:history="1">
+            <w:hyperlink r:id="rId19" w:history="1">
               <w:r>
                 <w:rPr>
                   <w:rStyle w:val="Hyperlink"/>
@@ -4024,8 +4403,21 @@
               <w:ind w:left="0"/>
             </w:pPr>
             <w:r>
-              <w:t>/user/edit</w:t>
-            </w:r>
+              <w:t>/</w:t>
+            </w:r>
+            <w:proofErr w:type="spellStart"/>
+            <w:r>
+              <w:t>user</w:t>
+            </w:r>
+            <w:proofErr w:type="spellEnd"/>
+            <w:r>
+              <w:t>/</w:t>
+            </w:r>
+            <w:proofErr w:type="spellStart"/>
+            <w:r>
+              <w:t>edit</w:t>
+            </w:r>
+            <w:proofErr w:type="spellEnd"/>
           </w:p>
         </w:tc>
         <w:tc>
@@ -4037,8 +4429,13 @@
               <w:pStyle w:val="ListParagraph"/>
               <w:ind w:left="0"/>
             </w:pPr>
-            <w:r>
-              <w:t>Modifykacja wartości aktualnego użytkownika</w:t>
+            <w:proofErr w:type="spellStart"/>
+            <w:r>
+              <w:t>Modifykacja</w:t>
+            </w:r>
+            <w:proofErr w:type="spellEnd"/>
+            <w:r>
+              <w:t xml:space="preserve"> wartości aktualnego użytkownika</w:t>
             </w:r>
           </w:p>
         </w:tc>
@@ -4104,8 +4501,21 @@
               <w:ind w:left="0"/>
             </w:pPr>
             <w:r>
-              <w:t>/user/delete</w:t>
-            </w:r>
+              <w:t>/</w:t>
+            </w:r>
+            <w:proofErr w:type="spellStart"/>
+            <w:r>
+              <w:t>user</w:t>
+            </w:r>
+            <w:proofErr w:type="spellEnd"/>
+            <w:r>
+              <w:t>/</w:t>
+            </w:r>
+            <w:proofErr w:type="spellStart"/>
+            <w:r>
+              <w:t>delete</w:t>
+            </w:r>
+            <w:proofErr w:type="spellEnd"/>
           </w:p>
         </w:tc>
         <w:tc>
@@ -4131,11 +4541,24 @@
               <w:pStyle w:val="ListParagraph"/>
               <w:ind w:left="0"/>
             </w:pPr>
-            <w:r>
-              <w:t>Response 200 OK</w:t>
-            </w:r>
-            <w:r>
-              <w:t xml:space="preserve"> albo 204 No content?</w:t>
+            <w:proofErr w:type="spellStart"/>
+            <w:r>
+              <w:t>Response</w:t>
+            </w:r>
+            <w:proofErr w:type="spellEnd"/>
+            <w:r>
+              <w:t xml:space="preserve"> 200 OK</w:t>
+            </w:r>
+            <w:r>
+              <w:t xml:space="preserve"> albo 204 No </w:t>
+            </w:r>
+            <w:proofErr w:type="spellStart"/>
+            <w:r>
+              <w:t>content</w:t>
+            </w:r>
+            <w:proofErr w:type="spellEnd"/>
+            <w:r>
+              <w:t>?</w:t>
             </w:r>
           </w:p>
         </w:tc>
@@ -4160,8 +4583,21 @@
               <w:ind w:left="0"/>
             </w:pPr>
             <w:r>
-              <w:t>/user/users</w:t>
-            </w:r>
+              <w:t>/</w:t>
+            </w:r>
+            <w:proofErr w:type="spellStart"/>
+            <w:r>
+              <w:t>user</w:t>
+            </w:r>
+            <w:proofErr w:type="spellEnd"/>
+            <w:r>
+              <w:t>/</w:t>
+            </w:r>
+            <w:proofErr w:type="spellStart"/>
+            <w:r>
+              <w:t>users</w:t>
+            </w:r>
+            <w:proofErr w:type="spellEnd"/>
           </w:p>
         </w:tc>
         <w:tc>
@@ -4187,8 +4623,13 @@
               <w:pStyle w:val="ListParagraph"/>
               <w:ind w:left="0"/>
             </w:pPr>
-            <w:r>
-              <w:t>Response 200 Ok z JSON:</w:t>
+            <w:proofErr w:type="spellStart"/>
+            <w:r>
+              <w:t>Response</w:t>
+            </w:r>
+            <w:proofErr w:type="spellEnd"/>
+            <w:r>
+              <w:t xml:space="preserve"> 200 Ok z JSON:</w:t>
             </w:r>
           </w:p>
           <w:p>
@@ -4250,9 +4691,22 @@
               <w:ind w:left="0"/>
             </w:pPr>
             <w:r>
-              <w:t>/user/incoming_events</w:t>
+              <w:t>/</w:t>
+            </w:r>
+            <w:proofErr w:type="spellStart"/>
+            <w:r>
+              <w:t>user</w:t>
+            </w:r>
+            <w:proofErr w:type="spellEnd"/>
+            <w:r>
+              <w:t>/</w:t>
+            </w:r>
+            <w:proofErr w:type="spellStart"/>
+            <w:r>
+              <w:t>incoming_events</w:t>
             </w:r>
             <w:commentRangeEnd w:id="8"/>
+            <w:proofErr w:type="spellEnd"/>
             <w:r>
               <w:rPr>
                 <w:rStyle w:val="CommentReference"/>
@@ -4394,7 +4848,23 @@
             </w:pPr>
             <w:r>
               <w:lastRenderedPageBreak/>
-              <w:t>Lub Reponse 204 No content z pustym JSON {}</w:t>
+              <w:t xml:space="preserve">Lub </w:t>
+            </w:r>
+            <w:proofErr w:type="spellStart"/>
+            <w:r>
+              <w:t>Reponse</w:t>
+            </w:r>
+            <w:proofErr w:type="spellEnd"/>
+            <w:r>
+              <w:t xml:space="preserve"> 204 No </w:t>
+            </w:r>
+            <w:proofErr w:type="spellStart"/>
+            <w:r>
+              <w:t>content</w:t>
+            </w:r>
+            <w:proofErr w:type="spellEnd"/>
+            <w:r>
+              <w:t xml:space="preserve"> z pustym JSON {}</w:t>
             </w:r>
           </w:p>
         </w:tc>
@@ -4420,8 +4890,21 @@
               <w:ind w:left="0"/>
             </w:pPr>
             <w:r>
-              <w:t>/user/finished_events</w:t>
-            </w:r>
+              <w:t>/</w:t>
+            </w:r>
+            <w:proofErr w:type="spellStart"/>
+            <w:r>
+              <w:t>user</w:t>
+            </w:r>
+            <w:proofErr w:type="spellEnd"/>
+            <w:r>
+              <w:t>/</w:t>
+            </w:r>
+            <w:proofErr w:type="spellStart"/>
+            <w:r>
+              <w:t>finished_events</w:t>
+            </w:r>
+            <w:proofErr w:type="spellEnd"/>
           </w:p>
         </w:tc>
         <w:tc>
@@ -4556,7 +5039,23 @@
               <w:ind w:left="0"/>
             </w:pPr>
             <w:r>
-              <w:t>Lub Reponse 204 No content z pustym JSON {}</w:t>
+              <w:t xml:space="preserve">Lub </w:t>
+            </w:r>
+            <w:proofErr w:type="spellStart"/>
+            <w:r>
+              <w:t>Reponse</w:t>
+            </w:r>
+            <w:proofErr w:type="spellEnd"/>
+            <w:r>
+              <w:t xml:space="preserve"> 204 No </w:t>
+            </w:r>
+            <w:proofErr w:type="spellStart"/>
+            <w:r>
+              <w:t>content</w:t>
+            </w:r>
+            <w:proofErr w:type="spellEnd"/>
+            <w:r>
+              <w:t xml:space="preserve"> z pustym JSON {}</w:t>
             </w:r>
           </w:p>
         </w:tc>
@@ -4586,9 +5085,11 @@
             <w:r>
               <w:t>event/</w:t>
             </w:r>
+            <w:proofErr w:type="spellStart"/>
             <w:r>
               <w:t>events</w:t>
             </w:r>
+            <w:proofErr w:type="spellEnd"/>
           </w:p>
         </w:tc>
         <w:tc>
@@ -4610,8 +5111,21 @@
               <w:ind w:left="0"/>
             </w:pPr>
             <w:r>
-              <w:t>// trzeba pomyśleć o paginacji, np. 20 i po wbiciu na 15 doładowujemy kolejne 20 itd. Coś jak wall na fejsie</w:t>
-            </w:r>
+              <w:t xml:space="preserve">// trzeba pomyśleć o paginacji, np. 20 i po wbiciu na 15 doładowujemy kolejne 20 itd. Coś jak </w:t>
+            </w:r>
+            <w:proofErr w:type="spellStart"/>
+            <w:r>
+              <w:t>wall</w:t>
+            </w:r>
+            <w:proofErr w:type="spellEnd"/>
+            <w:r>
+              <w:t xml:space="preserve"> na </w:t>
+            </w:r>
+            <w:proofErr w:type="spellStart"/>
+            <w:r>
+              <w:t>fejsie</w:t>
+            </w:r>
+            <w:proofErr w:type="spellEnd"/>
           </w:p>
           <w:p>
             <w:pPr>
@@ -4646,7 +5160,7 @@
                           </pic:cNvPicPr>
                         </pic:nvPicPr>
                         <pic:blipFill>
-                          <a:blip r:embed="rId19">
+                          <a:blip r:embed="rId20">
                             <a:extLst>
                               <a:ext uri="{28A0092B-C50C-407E-A947-70E740481C1C}">
                                 <a14:useLocalDpi xmlns:a14="http://schemas.microsoft.com/office/drawing/2010/main" val="0"/>
@@ -4715,25 +5229,57 @@
               <w:ind w:left="0"/>
             </w:pPr>
             <w:r>
-              <w:t xml:space="preserve">    „title”: „meloinferno”,</w:t>
-            </w:r>
-          </w:p>
-          <w:p>
-            <w:pPr>
-              <w:pStyle w:val="ListParagraph"/>
-              <w:ind w:left="0"/>
-            </w:pPr>
-            <w:r>
-              <w:t xml:space="preserve">    „date”: „2021-04-19 19:00:00”,</w:t>
-            </w:r>
-          </w:p>
-          <w:p>
-            <w:pPr>
-              <w:pStyle w:val="ListParagraph"/>
-              <w:ind w:left="0"/>
-            </w:pPr>
-            <w:r>
-              <w:t xml:space="preserve">    „adress”: “Bydgoszcz 85-435 Puławska 13”,</w:t>
+              <w:t xml:space="preserve">    „</w:t>
+            </w:r>
+            <w:proofErr w:type="spellStart"/>
+            <w:r>
+              <w:t>title</w:t>
+            </w:r>
+            <w:proofErr w:type="spellEnd"/>
+            <w:r>
+              <w:t>”: „</w:t>
+            </w:r>
+            <w:proofErr w:type="spellStart"/>
+            <w:r>
+              <w:t>meloinferno</w:t>
+            </w:r>
+            <w:proofErr w:type="spellEnd"/>
+            <w:r>
+              <w:t>”,</w:t>
+            </w:r>
+          </w:p>
+          <w:p>
+            <w:pPr>
+              <w:pStyle w:val="ListParagraph"/>
+              <w:ind w:left="0"/>
+            </w:pPr>
+            <w:r>
+              <w:t xml:space="preserve">    „</w:t>
+            </w:r>
+            <w:proofErr w:type="spellStart"/>
+            <w:r>
+              <w:t>date</w:t>
+            </w:r>
+            <w:proofErr w:type="spellEnd"/>
+            <w:r>
+              <w:t>”: „2021-04-19 19:00:00”,</w:t>
+            </w:r>
+          </w:p>
+          <w:p>
+            <w:pPr>
+              <w:pStyle w:val="ListParagraph"/>
+              <w:ind w:left="0"/>
+            </w:pPr>
+            <w:r>
+              <w:t xml:space="preserve">    „</w:t>
+            </w:r>
+            <w:proofErr w:type="spellStart"/>
+            <w:r>
+              <w:t>adress</w:t>
+            </w:r>
+            <w:proofErr w:type="spellEnd"/>
+            <w:r>
+              <w:t>”: “Bydgoszcz 85-435 Puławska 13”,</w:t>
             </w:r>
           </w:p>
           <w:p>
@@ -4763,7 +5309,21 @@
               <w:rPr>
                 <w:lang w:val="en-GB"/>
               </w:rPr>
-              <w:t>„ageRestriction”: True,</w:t>
+              <w:t>„</w:t>
+            </w:r>
+            <w:proofErr w:type="spellStart"/>
+            <w:r>
+              <w:rPr>
+                <w:lang w:val="en-GB"/>
+              </w:rPr>
+              <w:t>ageRestriction</w:t>
+            </w:r>
+            <w:proofErr w:type="spellEnd"/>
+            <w:r>
+              <w:rPr>
+                <w:lang w:val="en-GB"/>
+              </w:rPr>
+              <w:t>”: True,</w:t>
             </w:r>
           </w:p>
           <w:p>
@@ -4784,22 +5344,50 @@
               <w:rPr>
                 <w:lang w:val="en-GB"/>
               </w:rPr>
-              <w:t>„invitationsAccepted”: 23,</w:t>
-            </w:r>
-          </w:p>
-          <w:p>
-            <w:pPr>
-              <w:pStyle w:val="ListParagraph"/>
-              <w:ind w:left="0"/>
-              <w:rPr>
-                <w:lang w:val="en-GB"/>
-              </w:rPr>
-            </w:pPr>
-            <w:r>
-              <w:rPr>
-                <w:lang w:val="en-GB"/>
-              </w:rPr>
-              <w:t xml:space="preserve">    „maxGuests”: 100,</w:t>
+              <w:t>„</w:t>
+            </w:r>
+            <w:proofErr w:type="spellStart"/>
+            <w:r>
+              <w:rPr>
+                <w:lang w:val="en-GB"/>
+              </w:rPr>
+              <w:t>invitationsAccepted</w:t>
+            </w:r>
+            <w:proofErr w:type="spellEnd"/>
+            <w:r>
+              <w:rPr>
+                <w:lang w:val="en-GB"/>
+              </w:rPr>
+              <w:t>”: 23,</w:t>
+            </w:r>
+          </w:p>
+          <w:p>
+            <w:pPr>
+              <w:pStyle w:val="ListParagraph"/>
+              <w:ind w:left="0"/>
+              <w:rPr>
+                <w:lang w:val="en-GB"/>
+              </w:rPr>
+            </w:pPr>
+            <w:r>
+              <w:rPr>
+                <w:lang w:val="en-GB"/>
+              </w:rPr>
+              <w:t xml:space="preserve">    „</w:t>
+            </w:r>
+            <w:proofErr w:type="spellStart"/>
+            <w:r>
+              <w:rPr>
+                <w:lang w:val="en-GB"/>
+              </w:rPr>
+              <w:t>maxGuests</w:t>
+            </w:r>
+            <w:proofErr w:type="spellEnd"/>
+            <w:r>
+              <w:rPr>
+                <w:lang w:val="en-GB"/>
+              </w:rPr>
+              <w:t>”: 100,</w:t>
             </w:r>
           </w:p>
           <w:p>
@@ -4835,7 +5423,22 @@
               <w:rPr>
                 <w:lang w:val="en-GB"/>
               </w:rPr>
-              <w:t xml:space="preserve"> “JPG” or sth?</w:t>
+              <w:t xml:space="preserve"> “JPG” or </w:t>
+            </w:r>
+            <w:proofErr w:type="spellStart"/>
+            <w:proofErr w:type="gramStart"/>
+            <w:r>
+              <w:rPr>
+                <w:lang w:val="en-GB"/>
+              </w:rPr>
+              <w:t>sth</w:t>
+            </w:r>
+            <w:proofErr w:type="spellEnd"/>
+            <w:r>
+              <w:rPr>
+                <w:lang w:val="en-GB"/>
+              </w:rPr>
+              <w:t>?</w:t>
             </w:r>
             <w:r>
               <w:rPr>
@@ -4843,20 +5446,35 @@
               </w:rPr>
               <w:t>,</w:t>
             </w:r>
-          </w:p>
-          <w:p>
-            <w:pPr>
-              <w:pStyle w:val="ListParagraph"/>
-              <w:ind w:left="0"/>
-              <w:rPr>
-                <w:lang w:val="en-GB"/>
-              </w:rPr>
-            </w:pPr>
-            <w:r>
-              <w:rPr>
-                <w:lang w:val="en-GB"/>
-              </w:rPr>
-              <w:t xml:space="preserve">    **opcjonalnie „tags”:</w:t>
+            <w:proofErr w:type="gramEnd"/>
+          </w:p>
+          <w:p>
+            <w:pPr>
+              <w:pStyle w:val="ListParagraph"/>
+              <w:ind w:left="0"/>
+              <w:rPr>
+                <w:lang w:val="en-GB"/>
+              </w:rPr>
+            </w:pPr>
+            <w:r>
+              <w:rPr>
+                <w:lang w:val="en-GB"/>
+              </w:rPr>
+              <w:t xml:space="preserve">    **</w:t>
+            </w:r>
+            <w:proofErr w:type="spellStart"/>
+            <w:r>
+              <w:rPr>
+                <w:lang w:val="en-GB"/>
+              </w:rPr>
+              <w:t>opcjonalnie</w:t>
+            </w:r>
+            <w:proofErr w:type="spellEnd"/>
+            <w:r>
+              <w:rPr>
+                <w:lang w:val="en-GB"/>
+              </w:rPr>
+              <w:t xml:space="preserve"> „tags”:</w:t>
             </w:r>
           </w:p>
           <w:p>
@@ -4942,8 +5560,15 @@
                 <w:lang w:val="en-GB"/>
               </w:rPr>
               <w:br/>
+            </w:r>
+            <w:proofErr w:type="spellStart"/>
+            <w:r>
+              <w:rPr>
+                <w:lang w:val="en-GB"/>
+              </w:rPr>
               <w:t>Albo</w:t>
             </w:r>
+            <w:proofErr w:type="spellEnd"/>
           </w:p>
           <w:p>
             <w:pPr>
@@ -5030,58 +5655,50 @@
               <w:rPr>
                 <w:lang w:val="en-GB"/>
               </w:rPr>
-              <w:t xml:space="preserve">    “invitations”:{Invitation1, Invitation2,…}</w:t>
-            </w:r>
-          </w:p>
-          <w:p>
-            <w:pPr>
-              <w:pStyle w:val="ListParagraph"/>
-              <w:ind w:left="0"/>
-              <w:rPr>
-                <w:lang w:val="en-GB"/>
-              </w:rPr>
-            </w:pPr>
-            <w:r>
-              <w:rPr>
-                <w:lang w:val="en-GB"/>
-              </w:rPr>
-              <w:t xml:space="preserve">    “</w:t>
-            </w:r>
-            <w:r>
-              <w:rPr>
-                <w:lang w:val="en-GB"/>
-              </w:rPr>
-              <w:t>reviews</w:t>
-            </w:r>
+              <w:t xml:space="preserve">    “invitations</w:t>
+            </w:r>
+            <w:proofErr w:type="gramStart"/>
             <w:r>
               <w:rPr>
                 <w:lang w:val="en-GB"/>
               </w:rPr>
               <w:t>”:{</w:t>
             </w:r>
-            <w:r>
-              <w:rPr>
-                <w:lang w:val="en-GB"/>
-              </w:rPr>
-              <w:t>Review1</w:t>
-            </w:r>
-            <w:r>
-              <w:rPr>
-                <w:lang w:val="en-GB"/>
-              </w:rPr>
-              <w:t xml:space="preserve">, </w:t>
-            </w:r>
-            <w:r>
-              <w:rPr>
-                <w:lang w:val="en-GB"/>
-              </w:rPr>
-              <w:t>Review2</w:t>
-            </w:r>
-            <w:r>
-              <w:rPr>
-                <w:lang w:val="en-GB"/>
-              </w:rPr>
-              <w:t>,…}</w:t>
+            <w:proofErr w:type="gramEnd"/>
+            <w:r>
+              <w:rPr>
+                <w:lang w:val="en-GB"/>
+              </w:rPr>
+              <w:t>Invitation1, Invitation2,…}</w:t>
+            </w:r>
+          </w:p>
+          <w:p>
+            <w:pPr>
+              <w:pStyle w:val="ListParagraph"/>
+              <w:ind w:left="0"/>
+              <w:rPr>
+                <w:lang w:val="en-GB"/>
+              </w:rPr>
+            </w:pPr>
+            <w:r>
+              <w:rPr>
+                <w:lang w:val="en-GB"/>
+              </w:rPr>
+              <w:t xml:space="preserve">    “reviews</w:t>
+            </w:r>
+            <w:proofErr w:type="gramStart"/>
+            <w:r>
+              <w:rPr>
+                <w:lang w:val="en-GB"/>
+              </w:rPr>
+              <w:t>”:{</w:t>
+            </w:r>
+            <w:proofErr w:type="gramEnd"/>
+            <w:r>
+              <w:rPr>
+                <w:lang w:val="en-GB"/>
+              </w:rPr>
+              <w:t>Review1, Review2,…}</w:t>
             </w:r>
           </w:p>
           <w:p>
@@ -5159,8 +5776,13 @@
               <w:t>Aktualizacja pól danego obiektu E</w:t>
             </w:r>
             <w:r>
-              <w:t>vent przez ownera</w:t>
-            </w:r>
+              <w:t xml:space="preserve">vent przez </w:t>
+            </w:r>
+            <w:proofErr w:type="spellStart"/>
+            <w:r>
+              <w:t>ownera</w:t>
+            </w:r>
+            <w:proofErr w:type="spellEnd"/>
             <w:r>
               <w:t>/moderatora</w:t>
             </w:r>
@@ -5228,8 +5850,13 @@
               <w:ind w:left="0"/>
             </w:pPr>
             <w:r>
-              <w:t>/event/&lt;id&gt;/delete</w:t>
-            </w:r>
+              <w:t>/event/&lt;id&gt;/</w:t>
+            </w:r>
+            <w:proofErr w:type="spellStart"/>
+            <w:r>
+              <w:t>delete</w:t>
+            </w:r>
+            <w:proofErr w:type="spellEnd"/>
           </w:p>
         </w:tc>
         <w:tc>
@@ -5308,8 +5935,13 @@
               <w:ind w:left="0"/>
             </w:pPr>
             <w:r>
-              <w:t>/event/add</w:t>
-            </w:r>
+              <w:t>/event/</w:t>
+            </w:r>
+            <w:proofErr w:type="spellStart"/>
+            <w:r>
+              <w:t>add</w:t>
+            </w:r>
+            <w:proofErr w:type="spellEnd"/>
           </w:p>
         </w:tc>
         <w:tc>
@@ -5437,7 +6069,15 @@
               <w:ind w:left="0"/>
             </w:pPr>
             <w:r>
-              <w:t>Tak jak w /events tylko po filtracji</w:t>
+              <w:t>Tak jak w /</w:t>
+            </w:r>
+            <w:proofErr w:type="spellStart"/>
+            <w:r>
+              <w:t>events</w:t>
+            </w:r>
+            <w:proofErr w:type="spellEnd"/>
+            <w:r>
+              <w:t xml:space="preserve"> tylko po filtracji</w:t>
             </w:r>
           </w:p>
         </w:tc>
@@ -5462,8 +6102,13 @@
               <w:ind w:left="0"/>
             </w:pPr>
             <w:r>
-              <w:t>/event/participated</w:t>
-            </w:r>
+              <w:t>/event/</w:t>
+            </w:r>
+            <w:proofErr w:type="spellStart"/>
+            <w:r>
+              <w:t>participated</w:t>
+            </w:r>
+            <w:proofErr w:type="spellEnd"/>
           </w:p>
         </w:tc>
         <w:tc>
@@ -5488,7 +6133,21 @@
               <w:rPr>
                 <w:u w:val="single"/>
               </w:rPr>
-              <w:t xml:space="preserve"> – może zrobić to filtracją z /events?</w:t>
+              <w:t xml:space="preserve"> – może zrobić to filtracją z /</w:t>
+            </w:r>
+            <w:proofErr w:type="spellStart"/>
+            <w:r>
+              <w:rPr>
+                <w:u w:val="single"/>
+              </w:rPr>
+              <w:t>events</w:t>
+            </w:r>
+            <w:proofErr w:type="spellEnd"/>
+            <w:r>
+              <w:rPr>
+                <w:u w:val="single"/>
+              </w:rPr>
+              <w:t>?</w:t>
             </w:r>
           </w:p>
         </w:tc>
@@ -5559,8 +6218,21 @@
               <w:ind w:left="0"/>
             </w:pPr>
             <w:r>
-              <w:t>/reviews/reviewed</w:t>
-            </w:r>
+              <w:t>/</w:t>
+            </w:r>
+            <w:proofErr w:type="spellStart"/>
+            <w:r>
+              <w:t>reviews</w:t>
+            </w:r>
+            <w:proofErr w:type="spellEnd"/>
+            <w:r>
+              <w:t>/</w:t>
+            </w:r>
+            <w:proofErr w:type="spellStart"/>
+            <w:r>
+              <w:t>reviewed</w:t>
+            </w:r>
+            <w:proofErr w:type="spellEnd"/>
           </w:p>
         </w:tc>
         <w:tc>
@@ -5602,6 +6274,40 @@
               <w:pStyle w:val="ListParagraph"/>
               <w:ind w:left="0"/>
             </w:pPr>
+            <w:r>
+              <w:lastRenderedPageBreak/>
+              <w:t>POST</w:t>
+            </w:r>
+          </w:p>
+          <w:p>
+            <w:pPr>
+              <w:pStyle w:val="ListParagraph"/>
+              <w:ind w:left="0"/>
+            </w:pPr>
+            <w:r>
+              <w:t>/</w:t>
+            </w:r>
+            <w:commentRangeStart w:id="10"/>
+            <w:proofErr w:type="spellStart"/>
+            <w:r>
+              <w:t>reviews</w:t>
+            </w:r>
+            <w:proofErr w:type="spellEnd"/>
+            <w:r>
+              <w:t>/</w:t>
+            </w:r>
+            <w:proofErr w:type="spellStart"/>
+            <w:r>
+              <w:t>add_review</w:t>
+            </w:r>
+            <w:commentRangeEnd w:id="10"/>
+            <w:proofErr w:type="spellEnd"/>
+            <w:r>
+              <w:rPr>
+                <w:rStyle w:val="CommentReference"/>
+              </w:rPr>
+              <w:commentReference w:id="10"/>
+            </w:r>
           </w:p>
         </w:tc>
         <w:tc>
@@ -5613,6 +6319,14 @@
               <w:pStyle w:val="ListParagraph"/>
               <w:ind w:left="0"/>
             </w:pPr>
+            <w:r>
+              <w:t xml:space="preserve">Dodanie nowego komentarza dla danego id eventu od danego </w:t>
+            </w:r>
+            <w:proofErr w:type="spellStart"/>
+            <w:r>
+              <w:t>uzytkownika</w:t>
+            </w:r>
+            <w:proofErr w:type="spellEnd"/>
           </w:p>
         </w:tc>
         <w:tc>
@@ -5638,7 +6352,6 @@
               <w:ind w:left="0"/>
             </w:pPr>
             <w:r>
-              <w:lastRenderedPageBreak/>
               <w:t>GET</w:t>
             </w:r>
           </w:p>
@@ -5648,8 +6361,13 @@
               <w:ind w:left="0"/>
             </w:pPr>
             <w:r>
-              <w:t>/invitations</w:t>
-            </w:r>
+              <w:t>/</w:t>
+            </w:r>
+            <w:proofErr w:type="spellStart"/>
+            <w:r>
+              <w:t>invitations</w:t>
+            </w:r>
+            <w:proofErr w:type="spellEnd"/>
           </w:p>
         </w:tc>
         <w:tc>
@@ -5698,8 +6416,21 @@
               <w:ind w:left="0"/>
             </w:pPr>
             <w:r>
-              <w:t>/invitations/manage</w:t>
-            </w:r>
+              <w:t>/</w:t>
+            </w:r>
+            <w:proofErr w:type="spellStart"/>
+            <w:r>
+              <w:t>invitations</w:t>
+            </w:r>
+            <w:proofErr w:type="spellEnd"/>
+            <w:r>
+              <w:t>/</w:t>
+            </w:r>
+            <w:proofErr w:type="spellStart"/>
+            <w:r>
+              <w:t>manage</w:t>
+            </w:r>
+            <w:proofErr w:type="spellEnd"/>
           </w:p>
         </w:tc>
         <w:tc>
@@ -5712,10 +6443,26 @@
               <w:ind w:left="0"/>
             </w:pPr>
             <w:r>
-              <w:t xml:space="preserve">Pobranie dla danego eventu listy zaproszeń, którymi można zarządzać (?) </w:t>
-            </w:r>
-            <w:r>
-              <w:t xml:space="preserve"> -&gt; czyli dla danego usera jako organizatora/moderatora</w:t>
+              <w:t xml:space="preserve">Pobranie dla danego eventu listy zaproszeń, którymi można zarządzać </w:t>
+            </w:r>
+            <w:proofErr w:type="gramStart"/>
+            <w:r>
+              <w:t xml:space="preserve">(?) </w:t>
+            </w:r>
+            <w:r>
+              <w:t xml:space="preserve"> -</w:t>
+            </w:r>
+            <w:proofErr w:type="gramEnd"/>
+            <w:r>
+              <w:t xml:space="preserve">&gt; czyli dla danego </w:t>
+            </w:r>
+            <w:proofErr w:type="spellStart"/>
+            <w:r>
+              <w:t>usera</w:t>
+            </w:r>
+            <w:proofErr w:type="spellEnd"/>
+            <w:r>
+              <w:t xml:space="preserve"> jako organizatora/moderatora</w:t>
             </w:r>
           </w:p>
         </w:tc>
@@ -5751,7 +6498,15 @@
               <w:ind w:left="0"/>
             </w:pPr>
             <w:r>
-              <w:t>/invitation/&lt;id&gt;</w:t>
+              <w:t>/</w:t>
+            </w:r>
+            <w:proofErr w:type="spellStart"/>
+            <w:r>
+              <w:t>invitation</w:t>
+            </w:r>
+            <w:proofErr w:type="spellEnd"/>
+            <w:r>
+              <w:t>/&lt;id&gt;</w:t>
             </w:r>
           </w:p>
         </w:tc>
@@ -5825,53 +6580,6 @@
             <wp:extent cx="5760720" cy="3183255"/>
             <wp:effectExtent l="0" t="0" r="0" b="0"/>
             <wp:docPr id="4" name="Picture 4"/>
-            <wp:cNvGraphicFramePr>
-              <a:graphicFrameLocks xmlns:a="http://schemas.openxmlformats.org/drawingml/2006/main" noChangeAspect="1"/>
-            </wp:cNvGraphicFramePr>
-            <a:graphic xmlns:a="http://schemas.openxmlformats.org/drawingml/2006/main">
-              <a:graphicData uri="http://schemas.openxmlformats.org/drawingml/2006/picture">
-                <pic:pic xmlns:pic="http://schemas.openxmlformats.org/drawingml/2006/picture">
-                  <pic:nvPicPr>
-                    <pic:cNvPr id="1" name=""/>
-                    <pic:cNvPicPr/>
-                  </pic:nvPicPr>
-                  <pic:blipFill>
-                    <a:blip r:embed="rId20"/>
-                    <a:stretch>
-                      <a:fillRect/>
-                    </a:stretch>
-                  </pic:blipFill>
-                  <pic:spPr>
-                    <a:xfrm>
-                      <a:off x="0" y="0"/>
-                      <a:ext cx="5760720" cy="3183255"/>
-                    </a:xfrm>
-                    <a:prstGeom prst="rect">
-                      <a:avLst/>
-                    </a:prstGeom>
-                  </pic:spPr>
-                </pic:pic>
-              </a:graphicData>
-            </a:graphic>
-          </wp:inline>
-        </w:drawing>
-      </w:r>
-    </w:p>
-    <w:p>
-      <w:pPr>
-        <w:rPr>
-          <w:lang w:val="en-GB"/>
-        </w:rPr>
-      </w:pPr>
-      <w:r>
-        <w:rPr>
-          <w:noProof/>
-        </w:rPr>
-        <w:drawing>
-          <wp:inline distT="0" distB="0" distL="0" distR="0" wp14:anchorId="35A9B063" wp14:editId="02E6E693">
-            <wp:extent cx="6572250" cy="585470"/>
-            <wp:effectExtent l="0" t="0" r="0" b="5080"/>
-            <wp:docPr id="9" name="Picture 9"/>
             <wp:cNvGraphicFramePr>
               <a:graphicFrameLocks xmlns:a="http://schemas.openxmlformats.org/drawingml/2006/main" noChangeAspect="1"/>
             </wp:cNvGraphicFramePr>
@@ -5891,7 +6599,7 @@
                   <pic:spPr>
                     <a:xfrm>
                       <a:off x="0" y="0"/>
-                      <a:ext cx="6572250" cy="585470"/>
+                      <a:ext cx="5760720" cy="3183255"/>
                     </a:xfrm>
                     <a:prstGeom prst="rect">
                       <a:avLst/>
@@ -5912,27 +6620,13 @@
       </w:pPr>
       <w:r>
         <w:rPr>
-          <w:lang w:val="en-GB"/>
-        </w:rPr>
-        <w:t>After positive response your account is created and you should POST email and password in body request on signin API endpoint:</w:t>
-      </w:r>
-    </w:p>
-    <w:p>
-      <w:pPr>
-        <w:rPr>
-          <w:lang w:val="en-GB"/>
-        </w:rPr>
-      </w:pPr>
-      <w:r>
-        <w:rPr>
           <w:noProof/>
         </w:rPr>
-        <w:lastRenderedPageBreak/>
         <w:drawing>
-          <wp:inline distT="0" distB="0" distL="0" distR="0" wp14:anchorId="2972331F" wp14:editId="342F2BBB">
-            <wp:extent cx="5760720" cy="2579370"/>
-            <wp:effectExtent l="0" t="0" r="0" b="0"/>
-            <wp:docPr id="10" name="Picture 10"/>
+          <wp:inline distT="0" distB="0" distL="0" distR="0" wp14:anchorId="35A9B063" wp14:editId="02E6E693">
+            <wp:extent cx="6572250" cy="585470"/>
+            <wp:effectExtent l="0" t="0" r="0" b="5080"/>
+            <wp:docPr id="9" name="Picture 9"/>
             <wp:cNvGraphicFramePr>
               <a:graphicFrameLocks xmlns:a="http://schemas.openxmlformats.org/drawingml/2006/main" noChangeAspect="1"/>
             </wp:cNvGraphicFramePr>
@@ -5952,7 +6646,7 @@
                   <pic:spPr>
                     <a:xfrm>
                       <a:off x="0" y="0"/>
-                      <a:ext cx="5760720" cy="2579370"/>
+                      <a:ext cx="6572250" cy="585470"/>
                     </a:xfrm>
                     <a:prstGeom prst="rect">
                       <a:avLst/>
@@ -5975,24 +6669,39 @@
         <w:rPr>
           <w:lang w:val="en-GB"/>
         </w:rPr>
-        <w:t>In response you will receive access token and token type, copy access token:</w:t>
-      </w:r>
-    </w:p>
-    <w:p>
-      <w:pPr>
+        <w:t xml:space="preserve">After positive response your account is created and you should POST email and password in body request on </w:t>
+      </w:r>
+      <w:proofErr w:type="spellStart"/>
+      <w:r>
         <w:rPr>
           <w:lang w:val="en-GB"/>
         </w:rPr>
+        <w:t>signin</w:t>
+      </w:r>
+      <w:proofErr w:type="spellEnd"/>
+      <w:r>
+        <w:rPr>
+          <w:lang w:val="en-GB"/>
+        </w:rPr>
+        <w:t xml:space="preserve"> API endpoint:</w:t>
+      </w:r>
+    </w:p>
+    <w:p>
+      <w:pPr>
+        <w:rPr>
+          <w:lang w:val="en-GB"/>
+        </w:rPr>
       </w:pPr>
       <w:r>
         <w:rPr>
           <w:noProof/>
         </w:rPr>
+        <w:lastRenderedPageBreak/>
         <w:drawing>
-          <wp:inline distT="0" distB="0" distL="0" distR="0" wp14:anchorId="67F7C419" wp14:editId="2AB43E47">
-            <wp:extent cx="5760720" cy="1257300"/>
+          <wp:inline distT="0" distB="0" distL="0" distR="0" wp14:anchorId="2972331F" wp14:editId="342F2BBB">
+            <wp:extent cx="5760720" cy="2579370"/>
             <wp:effectExtent l="0" t="0" r="0" b="0"/>
-            <wp:docPr id="12" name="Picture 12"/>
+            <wp:docPr id="10" name="Picture 10"/>
             <wp:cNvGraphicFramePr>
               <a:graphicFrameLocks xmlns:a="http://schemas.openxmlformats.org/drawingml/2006/main" noChangeAspect="1"/>
             </wp:cNvGraphicFramePr>
@@ -6012,7 +6721,7 @@
                   <pic:spPr>
                     <a:xfrm>
                       <a:off x="0" y="0"/>
-                      <a:ext cx="5760720" cy="1257300"/>
+                      <a:ext cx="5760720" cy="2579370"/>
                     </a:xfrm>
                     <a:prstGeom prst="rect">
                       <a:avLst/>
@@ -6024,29 +6733,35 @@
           </wp:inline>
         </w:drawing>
       </w:r>
-      <w:r>
+    </w:p>
+    <w:p>
+      <w:pPr>
         <w:rPr>
           <w:lang w:val="en-GB"/>
         </w:rPr>
-        <w:br/>
-        <w:t>Now go to Authorization tab on your other requests for API testing and choose accurate token type (here is a Bearer Token) and paste token that was assigned on step before:</w:t>
-      </w:r>
-    </w:p>
-    <w:p>
-      <w:pPr>
+      </w:pPr>
+      <w:r>
         <w:rPr>
           <w:lang w:val="en-GB"/>
         </w:rPr>
+        <w:t>In response you will receive access token and token type, copy access token:</w:t>
+      </w:r>
+    </w:p>
+    <w:p>
+      <w:pPr>
+        <w:rPr>
+          <w:lang w:val="en-GB"/>
+        </w:rPr>
       </w:pPr>
       <w:r>
         <w:rPr>
           <w:noProof/>
         </w:rPr>
         <w:drawing>
-          <wp:inline distT="0" distB="0" distL="0" distR="0" wp14:anchorId="696A4B04" wp14:editId="2FDB173C">
-            <wp:extent cx="5760720" cy="2942590"/>
+          <wp:inline distT="0" distB="0" distL="0" distR="0" wp14:anchorId="67F7C419" wp14:editId="2AB43E47">
+            <wp:extent cx="5760720" cy="1257300"/>
             <wp:effectExtent l="0" t="0" r="0" b="0"/>
-            <wp:docPr id="13" name="Picture 13"/>
+            <wp:docPr id="12" name="Picture 12"/>
             <wp:cNvGraphicFramePr>
               <a:graphicFrameLocks xmlns:a="http://schemas.openxmlformats.org/drawingml/2006/main" noChangeAspect="1"/>
             </wp:cNvGraphicFramePr>
@@ -6066,6 +6781,60 @@
                   <pic:spPr>
                     <a:xfrm>
                       <a:off x="0" y="0"/>
+                      <a:ext cx="5760720" cy="1257300"/>
+                    </a:xfrm>
+                    <a:prstGeom prst="rect">
+                      <a:avLst/>
+                    </a:prstGeom>
+                  </pic:spPr>
+                </pic:pic>
+              </a:graphicData>
+            </a:graphic>
+          </wp:inline>
+        </w:drawing>
+      </w:r>
+      <w:r>
+        <w:rPr>
+          <w:lang w:val="en-GB"/>
+        </w:rPr>
+        <w:br/>
+        <w:t>Now go to Authorization tab on your other requests for API testing and choose accurate token type (here is a Bearer Token) and paste token that was assigned on step before:</w:t>
+      </w:r>
+    </w:p>
+    <w:p>
+      <w:pPr>
+        <w:rPr>
+          <w:lang w:val="en-GB"/>
+        </w:rPr>
+      </w:pPr>
+      <w:r>
+        <w:rPr>
+          <w:noProof/>
+        </w:rPr>
+        <w:drawing>
+          <wp:inline distT="0" distB="0" distL="0" distR="0" wp14:anchorId="696A4B04" wp14:editId="2FDB173C">
+            <wp:extent cx="5760720" cy="2942590"/>
+            <wp:effectExtent l="0" t="0" r="0" b="0"/>
+            <wp:docPr id="13" name="Picture 13"/>
+            <wp:cNvGraphicFramePr>
+              <a:graphicFrameLocks xmlns:a="http://schemas.openxmlformats.org/drawingml/2006/main" noChangeAspect="1"/>
+            </wp:cNvGraphicFramePr>
+            <a:graphic xmlns:a="http://schemas.openxmlformats.org/drawingml/2006/main">
+              <a:graphicData uri="http://schemas.openxmlformats.org/drawingml/2006/picture">
+                <pic:pic xmlns:pic="http://schemas.openxmlformats.org/drawingml/2006/picture">
+                  <pic:nvPicPr>
+                    <pic:cNvPr id="1" name=""/>
+                    <pic:cNvPicPr/>
+                  </pic:nvPicPr>
+                  <pic:blipFill>
+                    <a:blip r:embed="rId25"/>
+                    <a:stretch>
+                      <a:fillRect/>
+                    </a:stretch>
+                  </pic:blipFill>
+                  <pic:spPr>
+                    <a:xfrm>
+                      <a:off x="0" y="0"/>
                       <a:ext cx="5760720" cy="2942590"/>
                     </a:xfrm>
                     <a:prstGeom prst="rect">
@@ -6120,8 +6889,21 @@
       </w:r>
       <w:r>
         <w:br/>
-        <w:t>Np. rejestracja użytkownika formularzem z polami x,y,z wartościami q,w,e</w:t>
-      </w:r>
+        <w:t xml:space="preserve">Np. rejestracja użytkownika formularzem z polami </w:t>
+      </w:r>
+      <w:proofErr w:type="spellStart"/>
+      <w:r>
+        <w:t>x,y,z</w:t>
+      </w:r>
+      <w:proofErr w:type="spellEnd"/>
+      <w:r>
+        <w:t xml:space="preserve"> wartościami </w:t>
+      </w:r>
+      <w:proofErr w:type="spellStart"/>
+      <w:r>
+        <w:t>q,w,e</w:t>
+      </w:r>
+      <w:proofErr w:type="spellEnd"/>
     </w:p>
   </w:comment>
   <w:comment w:id="1" w:author="micszy007@o365.student.utp.edu.pl" w:date="2021-03-21T14:28:00Z" w:initials="m">
@@ -6246,7 +7028,15 @@
         <w:annotationRef/>
       </w:r>
       <w:r>
-        <w:t>Szyfrowanie hasła przy przesyłaniu front – backend!</w:t>
+        <w:t xml:space="preserve">Szyfrowanie hasła przy przesyłaniu front – </w:t>
+      </w:r>
+      <w:proofErr w:type="spellStart"/>
+      <w:r>
+        <w:t>backend</w:t>
+      </w:r>
+      <w:proofErr w:type="spellEnd"/>
+      <w:r>
+        <w:t>!</w:t>
       </w:r>
     </w:p>
   </w:comment>
@@ -6262,7 +7052,31 @@
         <w:annotationRef/>
       </w:r>
       <w:r>
-        <w:t>Obgadać endpoint, czy tutaj dla user ścieżki czy dla event i tam przekazać usera?</w:t>
+        <w:t xml:space="preserve">Obgadać </w:t>
+      </w:r>
+      <w:proofErr w:type="spellStart"/>
+      <w:r>
+        <w:t>endpoint</w:t>
+      </w:r>
+      <w:proofErr w:type="spellEnd"/>
+      <w:r>
+        <w:t xml:space="preserve">, czy tutaj dla </w:t>
+      </w:r>
+      <w:proofErr w:type="spellStart"/>
+      <w:r>
+        <w:t>user</w:t>
+      </w:r>
+      <w:proofErr w:type="spellEnd"/>
+      <w:r>
+        <w:t xml:space="preserve"> ścieżki czy dla event i tam przekazać </w:t>
+      </w:r>
+      <w:proofErr w:type="spellStart"/>
+      <w:r>
+        <w:t>usera</w:t>
+      </w:r>
+      <w:proofErr w:type="spellEnd"/>
+      <w:r>
+        <w:t>?</w:t>
       </w:r>
     </w:p>
     <w:p>
@@ -6284,6 +7098,70 @@
       </w:r>
       <w:r>
         <w:t>Może warto tutaj pobierać wszystkie info dla eventu, a ja tylko je we froncie przekaże do komponentu?</w:t>
+      </w:r>
+    </w:p>
+  </w:comment>
+  <w:comment w:id="10" w:author="Dominik Wiśniewski" w:date="2021-05-18T23:12:00Z" w:initials="DW">
+    <w:p>
+      <w:pPr>
+        <w:pStyle w:val="CommentText"/>
+        <w:rPr>
+          <w:lang w:val="en-GB"/>
+        </w:rPr>
+      </w:pPr>
+      <w:r>
+        <w:rPr>
+          <w:rStyle w:val="CommentReference"/>
+        </w:rPr>
+        <w:annotationRef/>
+      </w:r>
+      <w:proofErr w:type="spellStart"/>
+      <w:r>
+        <w:rPr>
+          <w:lang w:val="en-GB"/>
+        </w:rPr>
+        <w:t>Dodanie</w:t>
+      </w:r>
+      <w:proofErr w:type="spellEnd"/>
+      <w:r>
+        <w:rPr>
+          <w:lang w:val="en-GB"/>
+        </w:rPr>
+        <w:t xml:space="preserve"> review </w:t>
+      </w:r>
+      <w:proofErr w:type="spellStart"/>
+      <w:r>
+        <w:rPr>
+          <w:lang w:val="en-GB"/>
+        </w:rPr>
+        <w:t>na</w:t>
+      </w:r>
+      <w:proofErr w:type="spellEnd"/>
+      <w:r>
+        <w:rPr>
+          <w:lang w:val="en-GB"/>
+        </w:rPr>
+        <w:t xml:space="preserve"> endpoint reviews</w:t>
+      </w:r>
+      <w:r>
+        <w:rPr>
+          <w:lang w:val="en-GB"/>
+        </w:rPr>
+        <w:t xml:space="preserve"> </w:t>
+      </w:r>
+      <w:proofErr w:type="spellStart"/>
+      <w:r>
+        <w:rPr>
+          <w:lang w:val="en-GB"/>
+        </w:rPr>
+        <w:t>czy</w:t>
+      </w:r>
+      <w:proofErr w:type="spellEnd"/>
+      <w:r>
+        <w:rPr>
+          <w:lang w:val="en-GB"/>
+        </w:rPr>
+        <w:t xml:space="preserve"> events?</w:t>
       </w:r>
     </w:p>
   </w:comment>
@@ -6302,6 +7180,7 @@
   <w15:commentEx w15:paraId="74A75660" w15:done="0"/>
   <w15:commentEx w15:paraId="50794169" w15:done="0"/>
   <w15:commentEx w15:paraId="702D7957" w15:done="0"/>
+  <w15:commentEx w15:paraId="78C2A462" w15:done="0"/>
 </w15:commentsEx>
 </file>
 
@@ -6317,6 +7196,7 @@
   <w16cex:commentExtensible w16cex:durableId="243F0334" w16cex:dateUtc="2021-05-06T22:07:00Z"/>
   <w16cex:commentExtensible w16cex:durableId="243F089E" w16cex:dateUtc="2021-05-06T22:30:00Z"/>
   <w16cex:commentExtensible w16cex:durableId="243F0861" w16cex:dateUtc="2021-05-06T22:29:00Z"/>
+  <w16cex:commentExtensible w16cex:durableId="244EC85A" w16cex:dateUtc="2021-05-18T21:12:00Z"/>
 </w16cex:commentsExtensible>
 </file>
 
@@ -6332,6 +7212,7 @@
   <w16cid:commentId w16cid:paraId="74A75660" w16cid:durableId="243F0334"/>
   <w16cid:commentId w16cid:paraId="50794169" w16cid:durableId="243F089E"/>
   <w16cid:commentId w16cid:paraId="702D7957" w16cid:durableId="243F0861"/>
+  <w16cid:commentId w16cid:paraId="78C2A462" w16cid:durableId="244EC85A"/>
 </w16cid:commentsIds>
 </file>
 
@@ -7818,4 +8699,16 @@
     </a:ext>
   </a:extLst>
 </a:theme>
+</file>
+
+<file path=customXml/item1.xml><?xml version="1.0" encoding="utf-8"?>
+<b:Sources xmlns:b="http://schemas.openxmlformats.org/officeDocument/2006/bibliography" xmlns="http://schemas.openxmlformats.org/officeDocument/2006/bibliography" SelectedStyle="\APASixthEditionOfficeOnline.xsl" StyleName="APA" Version="6"/>
+</file>
+
+<file path=customXml/itemProps1.xml><?xml version="1.0" encoding="utf-8"?>
+<ds:datastoreItem xmlns:ds="http://schemas.openxmlformats.org/officeDocument/2006/customXml" ds:itemID="{1976EFC3-51A9-409F-ABE5-5807DE43904C}">
+  <ds:schemaRefs>
+    <ds:schemaRef ds:uri="http://schemas.openxmlformats.org/officeDocument/2006/bibliography"/>
+  </ds:schemaRefs>
+</ds:datastoreItem>
 </file>
</xml_diff>

<commit_message>
Event Add backend & frontend fix -> works
</commit_message>
<xml_diff>
--- a/dokumentacja/dokumentacja projektowa PAI.docx
+++ b/dokumentacja/dokumentacja projektowa PAI.docx
@@ -17,25 +17,7 @@
           <w:b/>
           <w:sz w:val="32"/>
         </w:rPr>
-        <w:t xml:space="preserve">Uniwersytet </w:t>
-      </w:r>
-      <w:proofErr w:type="spellStart"/>
-      <w:r>
-        <w:rPr>
-          <w:rFonts w:eastAsia="Times New Roman" w:cstheme="minorHAnsi"/>
-          <w:b/>
-          <w:sz w:val="32"/>
-        </w:rPr>
-        <w:t>Technologiczno</w:t>
-      </w:r>
-      <w:proofErr w:type="spellEnd"/>
-      <w:r>
-        <w:rPr>
-          <w:rFonts w:eastAsia="Times New Roman" w:cstheme="minorHAnsi"/>
-          <w:b/>
-          <w:sz w:val="32"/>
-        </w:rPr>
-        <w:t xml:space="preserve"> –Przyrodniczy w Bydgoszczy </w:t>
+        <w:t xml:space="preserve">Uniwersytet Technologiczno –Przyrodniczy w Bydgoszczy </w:t>
       </w:r>
       <w:r>
         <w:rPr>
@@ -616,9 +598,8 @@
           <w:iCs/>
           <w:sz w:val="26"/>
         </w:rPr>
-        <w:t xml:space="preserve">Michael </w:t>
-      </w:r>
-      <w:proofErr w:type="spellStart"/>
+        <w:t>Michael Szychulski</w:t>
+      </w:r>
       <w:r>
         <w:rPr>
           <w:rFonts w:eastAsia="Times New Roman" w:cstheme="minorHAnsi"/>
@@ -626,51 +607,50 @@
           <w:iCs/>
           <w:sz w:val="26"/>
         </w:rPr>
-        <w:t>Szychulski</w:t>
-      </w:r>
-      <w:proofErr w:type="spellEnd"/>
-      <w:r>
+        <w:t>,</w:t>
+      </w:r>
+    </w:p>
+    <w:p>
+      <w:pPr>
+        <w:spacing w:after="2" w:line="480" w:lineRule="auto"/>
+        <w:ind w:left="1294" w:right="4818"/>
         <w:rPr>
           <w:rFonts w:eastAsia="Times New Roman" w:cstheme="minorHAnsi"/>
           <w:i/>
           <w:iCs/>
           <w:sz w:val="26"/>
         </w:rPr>
-        <w:t>,</w:t>
-      </w:r>
-    </w:p>
-    <w:p>
-      <w:pPr>
-        <w:spacing w:after="2" w:line="480" w:lineRule="auto"/>
-        <w:ind w:left="1294" w:right="4818"/>
+      </w:pPr>
+      <w:r>
         <w:rPr>
           <w:rFonts w:eastAsia="Times New Roman" w:cstheme="minorHAnsi"/>
           <w:i/>
           <w:iCs/>
           <w:sz w:val="26"/>
         </w:rPr>
-      </w:pPr>
-      <w:r>
+        <w:t>Nr indeksu: 113115</w:t>
+      </w:r>
+    </w:p>
+    <w:p>
+      <w:pPr>
+        <w:spacing w:after="2" w:line="260" w:lineRule="auto"/>
+        <w:ind w:left="1294" w:right="4818"/>
         <w:rPr>
           <w:rFonts w:eastAsia="Times New Roman" w:cstheme="minorHAnsi"/>
           <w:i/>
           <w:iCs/>
           <w:sz w:val="26"/>
         </w:rPr>
-        <w:t>Nr indeksu: 113115</w:t>
-      </w:r>
-    </w:p>
-    <w:p>
-      <w:pPr>
-        <w:spacing w:after="2" w:line="260" w:lineRule="auto"/>
-        <w:ind w:left="1294" w:right="4818"/>
+      </w:pPr>
+      <w:r>
         <w:rPr>
           <w:rFonts w:eastAsia="Times New Roman" w:cstheme="minorHAnsi"/>
           <w:i/>
           <w:iCs/>
           <w:sz w:val="26"/>
         </w:rPr>
-      </w:pPr>
+        <w:t>Dominik Wiśniewski</w:t>
+      </w:r>
       <w:r>
         <w:rPr>
           <w:rFonts w:eastAsia="Times New Roman" w:cstheme="minorHAnsi"/>
@@ -678,29 +658,29 @@
           <w:iCs/>
           <w:sz w:val="26"/>
         </w:rPr>
-        <w:t>Dominik Wiśniewski</w:t>
-      </w:r>
-      <w:r>
+        <w:t>,</w:t>
+      </w:r>
+    </w:p>
+    <w:p>
+      <w:pPr>
+        <w:spacing w:after="2" w:line="360" w:lineRule="auto"/>
+        <w:ind w:left="1294" w:right="4818"/>
         <w:rPr>
           <w:rFonts w:eastAsia="Times New Roman" w:cstheme="minorHAnsi"/>
           <w:i/>
           <w:iCs/>
           <w:sz w:val="26"/>
         </w:rPr>
-        <w:t>,</w:t>
-      </w:r>
-    </w:p>
-    <w:p>
-      <w:pPr>
-        <w:spacing w:after="2" w:line="360" w:lineRule="auto"/>
-        <w:ind w:left="1294" w:right="4818"/>
+      </w:pPr>
+      <w:r>
         <w:rPr>
           <w:rFonts w:eastAsia="Times New Roman" w:cstheme="minorHAnsi"/>
           <w:i/>
           <w:iCs/>
           <w:sz w:val="26"/>
         </w:rPr>
-      </w:pPr>
+        <w:t>Nr indeksu: 113</w:t>
+      </w:r>
       <w:r>
         <w:rPr>
           <w:rFonts w:eastAsia="Times New Roman" w:cstheme="minorHAnsi"/>
@@ -708,29 +688,29 @@
           <w:iCs/>
           <w:sz w:val="26"/>
         </w:rPr>
-        <w:t>Nr indeksu: 113</w:t>
-      </w:r>
-      <w:r>
+        <w:t>131</w:t>
+      </w:r>
+    </w:p>
+    <w:p>
+      <w:pPr>
+        <w:spacing w:after="2" w:line="260" w:lineRule="auto"/>
+        <w:ind w:left="1294" w:right="4818"/>
         <w:rPr>
           <w:rFonts w:eastAsia="Times New Roman" w:cstheme="minorHAnsi"/>
           <w:i/>
           <w:iCs/>
           <w:sz w:val="26"/>
         </w:rPr>
-        <w:t>131</w:t>
-      </w:r>
-    </w:p>
-    <w:p>
-      <w:pPr>
-        <w:spacing w:after="2" w:line="260" w:lineRule="auto"/>
-        <w:ind w:left="1294" w:right="4818"/>
+      </w:pPr>
+      <w:r>
         <w:rPr>
           <w:rFonts w:eastAsia="Times New Roman" w:cstheme="minorHAnsi"/>
           <w:i/>
           <w:iCs/>
           <w:sz w:val="26"/>
         </w:rPr>
-      </w:pPr>
+        <w:t>Michał Sulecki</w:t>
+      </w:r>
       <w:r>
         <w:rPr>
           <w:rFonts w:eastAsia="Times New Roman" w:cstheme="minorHAnsi"/>
@@ -738,19 +718,20 @@
           <w:iCs/>
           <w:sz w:val="26"/>
         </w:rPr>
-        <w:t xml:space="preserve">Michał </w:t>
-      </w:r>
-      <w:proofErr w:type="spellStart"/>
-      <w:r>
+        <w:t>,</w:t>
+      </w:r>
+    </w:p>
+    <w:p>
+      <w:pPr>
+        <w:spacing w:after="2" w:line="260" w:lineRule="auto"/>
+        <w:ind w:left="1294" w:right="4818"/>
         <w:rPr>
           <w:rFonts w:eastAsia="Times New Roman" w:cstheme="minorHAnsi"/>
           <w:i/>
           <w:iCs/>
           <w:sz w:val="26"/>
         </w:rPr>
-        <w:t>Sulecki</w:t>
-      </w:r>
-      <w:proofErr w:type="spellEnd"/>
+      </w:pPr>
       <w:r>
         <w:rPr>
           <w:rFonts w:eastAsia="Times New Roman" w:cstheme="minorHAnsi"/>
@@ -758,7 +739,7 @@
           <w:iCs/>
           <w:sz w:val="26"/>
         </w:rPr>
-        <w:t>,</w:t>
+        <w:t>Nr indeksu: 113112</w:t>
       </w:r>
     </w:p>
     <w:p>
@@ -772,6 +753,17 @@
           <w:sz w:val="26"/>
         </w:rPr>
       </w:pPr>
+    </w:p>
+    <w:p>
+      <w:pPr>
+        <w:spacing w:after="2" w:line="260" w:lineRule="auto"/>
+        <w:ind w:left="1294" w:right="4818"/>
+        <w:rPr>
+          <w:rFonts w:cstheme="minorHAnsi"/>
+          <w:i/>
+          <w:iCs/>
+        </w:rPr>
+      </w:pPr>
       <w:r>
         <w:rPr>
           <w:rFonts w:eastAsia="Times New Roman" w:cstheme="minorHAnsi"/>
@@ -779,7 +771,15 @@
           <w:iCs/>
           <w:sz w:val="26"/>
         </w:rPr>
-        <w:t>Nr indeksu: 113112</w:t>
+        <w:t xml:space="preserve">Informatyka stosowana </w:t>
+      </w:r>
+      <w:r>
+        <w:rPr>
+          <w:rFonts w:cstheme="minorHAnsi"/>
+          <w:i/>
+          <w:iCs/>
+        </w:rPr>
+        <w:t xml:space="preserve"> </w:t>
       </w:r>
     </w:p>
     <w:p>
@@ -793,17 +793,6 @@
           <w:sz w:val="26"/>
         </w:rPr>
       </w:pPr>
-    </w:p>
-    <w:p>
-      <w:pPr>
-        <w:spacing w:after="2" w:line="260" w:lineRule="auto"/>
-        <w:ind w:left="1294" w:right="4818"/>
-        <w:rPr>
-          <w:rFonts w:cstheme="minorHAnsi"/>
-          <w:i/>
-          <w:iCs/>
-        </w:rPr>
-      </w:pPr>
       <w:r>
         <w:rPr>
           <w:rFonts w:eastAsia="Times New Roman" w:cstheme="minorHAnsi"/>
@@ -811,74 +800,34 @@
           <w:iCs/>
           <w:sz w:val="26"/>
         </w:rPr>
-        <w:t xml:space="preserve">Informatyka stosowana </w:t>
-      </w:r>
-      <w:r>
+        <w:t xml:space="preserve">Semestr  VI </w:t>
+      </w:r>
+    </w:p>
+    <w:p>
+      <w:pPr>
+        <w:spacing w:after="2" w:line="260" w:lineRule="auto"/>
+        <w:ind w:left="1294" w:right="4818"/>
         <w:rPr>
           <w:rFonts w:cstheme="minorHAnsi"/>
           <w:i/>
           <w:iCs/>
         </w:rPr>
-        <w:t xml:space="preserve"> </w:t>
-      </w:r>
-    </w:p>
-    <w:p>
-      <w:pPr>
-        <w:spacing w:after="2" w:line="260" w:lineRule="auto"/>
-        <w:ind w:left="1294" w:right="4818"/>
+      </w:pPr>
+      <w:r>
         <w:rPr>
           <w:rFonts w:eastAsia="Times New Roman" w:cstheme="minorHAnsi"/>
           <w:i/>
           <w:iCs/>
           <w:sz w:val="26"/>
         </w:rPr>
-      </w:pPr>
-      <w:proofErr w:type="gramStart"/>
-      <w:r>
-        <w:rPr>
-          <w:rFonts w:eastAsia="Times New Roman" w:cstheme="minorHAnsi"/>
-          <w:i/>
-          <w:iCs/>
-          <w:sz w:val="26"/>
-        </w:rPr>
-        <w:t>Semestr  VI</w:t>
-      </w:r>
-      <w:proofErr w:type="gramEnd"/>
-      <w:r>
-        <w:rPr>
-          <w:rFonts w:eastAsia="Times New Roman" w:cstheme="minorHAnsi"/>
-          <w:i/>
-          <w:iCs/>
-          <w:sz w:val="26"/>
-        </w:rPr>
-        <w:t xml:space="preserve"> </w:t>
-      </w:r>
-    </w:p>
-    <w:p>
-      <w:pPr>
-        <w:spacing w:after="2" w:line="260" w:lineRule="auto"/>
-        <w:ind w:left="1294" w:right="4818"/>
+        <w:t xml:space="preserve">grupa 2 </w:t>
+      </w:r>
+      <w:r>
         <w:rPr>
           <w:rFonts w:cstheme="minorHAnsi"/>
           <w:i/>
           <w:iCs/>
         </w:rPr>
-      </w:pPr>
-      <w:r>
-        <w:rPr>
-          <w:rFonts w:eastAsia="Times New Roman" w:cstheme="minorHAnsi"/>
-          <w:i/>
-          <w:iCs/>
-          <w:sz w:val="26"/>
-        </w:rPr>
-        <w:t xml:space="preserve">grupa 2 </w:t>
-      </w:r>
-      <w:r>
-        <w:rPr>
-          <w:rFonts w:cstheme="minorHAnsi"/>
-          <w:i/>
-          <w:iCs/>
-        </w:rPr>
         <w:t xml:space="preserve"> </w:t>
       </w:r>
     </w:p>
@@ -960,15 +909,7 @@
         <w:t>wydarzeń</w:t>
       </w:r>
       <w:r>
-        <w:t xml:space="preserve">. Dostępne jest wyszukiwanie interesujących wydarzeń poprzez system </w:t>
-      </w:r>
-      <w:proofErr w:type="spellStart"/>
-      <w:r>
-        <w:t>tagów</w:t>
-      </w:r>
-      <w:proofErr w:type="spellEnd"/>
-      <w:r>
-        <w:t xml:space="preserve">, które określają tematykę. Następnie po wybraniu wydarzenia można przejrzeć szczegóły, które zostały ustalone przez organizatora i zarezerwować swoje miejsce na </w:t>
+        <w:t xml:space="preserve">. Dostępne jest wyszukiwanie interesujących wydarzeń poprzez system tagów, które określają tematykę. Następnie po wybraniu wydarzenia można przejrzeć szczegóły, które zostały ustalone przez organizatora i zarezerwować swoje miejsce na </w:t>
       </w:r>
       <w:r>
         <w:t>wydarzeniu, lub określić swoje uczestnictwo</w:t>
@@ -1365,15 +1306,7 @@
         </w:numPr>
       </w:pPr>
       <w:r>
-        <w:t xml:space="preserve">numer budynku – </w:t>
-      </w:r>
-      <w:proofErr w:type="spellStart"/>
-      <w:r>
-        <w:t>int</w:t>
-      </w:r>
-      <w:proofErr w:type="spellEnd"/>
-      <w:r>
-        <w:t xml:space="preserve"> *</w:t>
+        <w:t>numer budynku – int *</w:t>
       </w:r>
     </w:p>
     <w:p>
@@ -1385,13 +1318,8 @@
         </w:numPr>
       </w:pPr>
       <w:r>
-        <w:t xml:space="preserve">numer mieszkania - </w:t>
-      </w:r>
-      <w:proofErr w:type="spellStart"/>
-      <w:r>
-        <w:t>int</w:t>
-      </w:r>
-      <w:proofErr w:type="spellEnd"/>
+        <w:t>numer mieszkania - int</w:t>
+      </w:r>
     </w:p>
     <w:p>
       <w:pPr>
@@ -1450,35 +1378,13 @@
         <w:rPr>
           <w:lang w:val="en-US"/>
         </w:rPr>
-        <w:t xml:space="preserve">Status </w:t>
-      </w:r>
-      <w:proofErr w:type="spellStart"/>
+        <w:t>Status aktywności</w:t>
+      </w:r>
       <w:r>
         <w:rPr>
           <w:lang w:val="en-US"/>
         </w:rPr>
-        <w:t>aktywności</w:t>
-      </w:r>
-      <w:proofErr w:type="spellEnd"/>
-      <w:r>
-        <w:rPr>
-          <w:lang w:val="en-US"/>
-        </w:rPr>
-        <w:t xml:space="preserve"> – </w:t>
-      </w:r>
-      <w:proofErr w:type="spellStart"/>
-      <w:r>
-        <w:rPr>
-          <w:lang w:val="en-US"/>
-        </w:rPr>
-        <w:t>enum</w:t>
-      </w:r>
-      <w:proofErr w:type="spellEnd"/>
-      <w:r>
-        <w:rPr>
-          <w:lang w:val="en-US"/>
-        </w:rPr>
-        <w:t xml:space="preserve"> [ACTIVE / COMPLETED / CANCELLED / </w:t>
+        <w:t xml:space="preserve"> – enum [ACTIVE / COMPLETED / CANCELLED / </w:t>
       </w:r>
       <w:r>
         <w:rPr>
@@ -1511,13 +1417,8 @@
         <w:t>–</w:t>
       </w:r>
       <w:r>
-        <w:t xml:space="preserve"> </w:t>
-      </w:r>
-      <w:proofErr w:type="spellStart"/>
-      <w:r>
-        <w:t>enum</w:t>
-      </w:r>
-      <w:proofErr w:type="spellEnd"/>
+        <w:t xml:space="preserve"> enum</w:t>
+      </w:r>
       <w:r>
         <w:t xml:space="preserve"> </w:t>
       </w:r>
@@ -1534,13 +1435,8 @@
         </w:numPr>
       </w:pPr>
       <w:r>
-        <w:t xml:space="preserve">Lista </w:t>
-      </w:r>
-      <w:proofErr w:type="spellStart"/>
-      <w:r>
-        <w:t>tagów</w:t>
-      </w:r>
-      <w:proofErr w:type="spellEnd"/>
+        <w:t>Lista tagów</w:t>
+      </w:r>
       <w:r>
         <w:t xml:space="preserve"> – pole tekstowe</w:t>
       </w:r>
@@ -1598,11 +1494,9 @@
           <w:numId w:val="1"/>
         </w:numPr>
       </w:pPr>
-      <w:proofErr w:type="spellStart"/>
       <w:r>
         <w:t>Accepted</w:t>
       </w:r>
-      <w:proofErr w:type="spellEnd"/>
     </w:p>
     <w:p>
       <w:pPr>
@@ -1612,11 +1506,9 @@
           <w:numId w:val="1"/>
         </w:numPr>
       </w:pPr>
-      <w:proofErr w:type="spellStart"/>
       <w:r>
         <w:t>Denied</w:t>
       </w:r>
-      <w:proofErr w:type="spellEnd"/>
     </w:p>
     <w:p>
       <w:pPr>
@@ -1626,11 +1518,9 @@
           <w:numId w:val="1"/>
         </w:numPr>
       </w:pPr>
-      <w:proofErr w:type="spellStart"/>
       <w:r>
         <w:t>Pending</w:t>
       </w:r>
-      <w:proofErr w:type="spellEnd"/>
     </w:p>
     <w:p>
       <w:pPr>
@@ -1644,13 +1534,8 @@
         <w:t>Maksymalna liczba gości</w:t>
       </w:r>
       <w:r>
-        <w:t xml:space="preserve"> - </w:t>
-      </w:r>
-      <w:proofErr w:type="spellStart"/>
-      <w:r>
-        <w:t>int</w:t>
-      </w:r>
-      <w:proofErr w:type="spellEnd"/>
+        <w:t xml:space="preserve"> - int</w:t>
+      </w:r>
     </w:p>
     <w:p>
       <w:pPr>
@@ -1682,15 +1567,7 @@
         <w:t>- plik</w:t>
       </w:r>
       <w:r>
-        <w:t xml:space="preserve"> [jpg / </w:t>
-      </w:r>
-      <w:proofErr w:type="spellStart"/>
-      <w:r>
-        <w:t>png</w:t>
-      </w:r>
-      <w:proofErr w:type="spellEnd"/>
-      <w:r>
-        <w:t>]</w:t>
+        <w:t xml:space="preserve"> [jpg / png]</w:t>
       </w:r>
     </w:p>
     <w:p>
@@ -1702,15 +1579,7 @@
         </w:numPr>
       </w:pPr>
       <w:r>
-        <w:t xml:space="preserve">Ograniczenie wiekowe – </w:t>
-      </w:r>
-      <w:proofErr w:type="spellStart"/>
-      <w:r>
-        <w:t>int</w:t>
-      </w:r>
-      <w:proofErr w:type="spellEnd"/>
-      <w:r>
-        <w:t xml:space="preserve"> *</w:t>
+        <w:t>Ograniczenie wiekowe – int *</w:t>
       </w:r>
     </w:p>
     <w:p>
@@ -1722,13 +1591,8 @@
         </w:numPr>
       </w:pPr>
       <w:r>
-        <w:t xml:space="preserve">Wymagana zgoda organizatora - </w:t>
-      </w:r>
-      <w:proofErr w:type="spellStart"/>
-      <w:r>
-        <w:t>boolean</w:t>
-      </w:r>
-      <w:proofErr w:type="spellEnd"/>
+        <w:t>Wymagana zgoda organizatora - boolean</w:t>
+      </w:r>
     </w:p>
     <w:p>
       <w:pPr>
@@ -1972,11 +1836,9 @@
           <w:numId w:val="1"/>
         </w:numPr>
       </w:pPr>
-      <w:proofErr w:type="spellStart"/>
       <w:r>
         <w:t>Tagów</w:t>
       </w:r>
-      <w:proofErr w:type="spellEnd"/>
     </w:p>
     <w:p>
       <w:pPr>
@@ -2069,15 +1931,7 @@
         </w:numPr>
       </w:pPr>
       <w:r>
-        <w:t xml:space="preserve">Ocena - </w:t>
-      </w:r>
-      <w:proofErr w:type="spellStart"/>
-      <w:r>
-        <w:t>int</w:t>
-      </w:r>
-      <w:proofErr w:type="spellEnd"/>
-      <w:r>
-        <w:t>[1 – 5] *</w:t>
+        <w:t>Ocena - int[1 – 5] *</w:t>
       </w:r>
     </w:p>
     <w:p>
@@ -2161,7 +2015,6 @@
         <w:br/>
         <w:t xml:space="preserve">Relacyjna baza danych oparta na </w:t>
       </w:r>
-      <w:proofErr w:type="spellStart"/>
       <w:r>
         <w:t>my</w:t>
       </w:r>
@@ -2169,11 +2022,7 @@
         <w:t>S</w:t>
       </w:r>
       <w:r>
-        <w:t>QL</w:t>
-      </w:r>
-      <w:proofErr w:type="spellEnd"/>
-      <w:r>
-        <w:t>. Baza będzie posiadała jednego użytkownika z pełnymi uprawnieniami. Dostęp do niego będzie można uzyskać za pomocą panelu administratora aplikacji.</w:t>
+        <w:t>QL. Baza będzie posiadała jednego użytkownika z pełnymi uprawnieniami. Dostęp do niego będzie można uzyskać za pomocą panelu administratora aplikacji.</w:t>
       </w:r>
     </w:p>
     <w:p>
@@ -2194,31 +2043,7 @@
         <w:t>Użytkownik,</w:t>
       </w:r>
       <w:r>
-        <w:t xml:space="preserve"> który się zaloguje otrzymuje </w:t>
-      </w:r>
-      <w:proofErr w:type="spellStart"/>
-      <w:r>
-        <w:t>token</w:t>
-      </w:r>
-      <w:proofErr w:type="spellEnd"/>
-      <w:r>
-        <w:t xml:space="preserve">, i za jego pomocą jest on autoryzowany w serwisie. </w:t>
-      </w:r>
-      <w:proofErr w:type="spellStart"/>
-      <w:r>
-        <w:t>Token</w:t>
-      </w:r>
-      <w:proofErr w:type="spellEnd"/>
-      <w:r>
-        <w:t xml:space="preserve"> zostaje otrzymany na określony czas. Akcje użytkownika odświeżają </w:t>
-      </w:r>
-      <w:proofErr w:type="spellStart"/>
-      <w:r>
-        <w:t>token</w:t>
-      </w:r>
-      <w:proofErr w:type="spellEnd"/>
-      <w:r>
-        <w:t>. Po minięciu określonego czasu bez żadnej akcji użytkownika, zostaje on wylogowany.</w:t>
+        <w:t xml:space="preserve"> który się zaloguje otrzymuje token, i za jego pomocą jest on autoryzowany w serwisie. Token zostaje otrzymany na określony czas. Akcje użytkownika odświeżają token. Po minięciu określonego czasu bez żadnej akcji użytkownika, zostaje on wylogowany.</w:t>
       </w:r>
       <w:r>
         <w:br/>
@@ -2323,23 +2148,7 @@
         <w:t>esty jednostkowe</w:t>
       </w:r>
       <w:r>
-        <w:t xml:space="preserve"> sprawdzającą logikę wykonywaną na danym </w:t>
-      </w:r>
-      <w:proofErr w:type="spellStart"/>
-      <w:r>
-        <w:t>endpoincie</w:t>
-      </w:r>
-      <w:proofErr w:type="spellEnd"/>
-      <w:r>
-        <w:t xml:space="preserve">. Pokrycie kodu zakładane jest na powyżej 50%.  Planowane jest kilka większych testów funkcjonalnych i integracyjnych, które sprawdzą współpracę poszczególnych części systemu. Będzie to sprawdzenie kluczowych i bazowych funkcjonalności, gdyż większa ilość takich testów może przełożyć się negatywnie na wydajność możliwego użycia </w:t>
-      </w:r>
-      <w:proofErr w:type="spellStart"/>
-      <w:r>
-        <w:t>pipeline’a</w:t>
-      </w:r>
-      <w:proofErr w:type="spellEnd"/>
-      <w:r>
-        <w:t xml:space="preserve"> (rozszerzenie funkcjonalności wchodzi na główną gałąź projektu po zapewnieniu, że wszystkie poprzednie testy działają).</w:t>
+        <w:t xml:space="preserve"> sprawdzającą logikę wykonywaną na danym endpoincie. Pokrycie kodu zakładane jest na powyżej 50%.  Planowane jest kilka większych testów funkcjonalnych i integracyjnych, które sprawdzą współpracę poszczególnych części systemu. Będzie to sprawdzenie kluczowych i bazowych funkcjonalności, gdyż większa ilość takich testów może przełożyć się negatywnie na wydajność możliwego użycia pipeline’a (rozszerzenie funkcjonalności wchodzi na główną gałąź projektu po zapewnieniu, że wszystkie poprzednie testy działają).</w:t>
       </w:r>
       <w:r>
         <w:t xml:space="preserve"> Kluczowe funkcjonalności:</w:t>
@@ -2429,23 +2238,7 @@
         </w:numPr>
       </w:pPr>
       <w:r>
-        <w:t xml:space="preserve">Część serwerowa – </w:t>
-      </w:r>
-      <w:proofErr w:type="spellStart"/>
-      <w:r>
-        <w:t>backend</w:t>
-      </w:r>
-      <w:proofErr w:type="spellEnd"/>
-      <w:r>
-        <w:t xml:space="preserve"> – oparty zostanie na języku Java z wykorzystaniem </w:t>
-      </w:r>
-      <w:proofErr w:type="spellStart"/>
-      <w:r>
-        <w:t>frameworka</w:t>
-      </w:r>
-      <w:proofErr w:type="spellEnd"/>
-      <w:r>
-        <w:t xml:space="preserve"> Spring</w:t>
+        <w:t>Część serwerowa – backend – oparty zostanie na języku Java z wykorzystaniem frameworka Spring</w:t>
       </w:r>
     </w:p>
     <w:p>
@@ -2457,23 +2250,7 @@
         </w:numPr>
       </w:pPr>
       <w:r>
-        <w:t xml:space="preserve">Część kliencka – </w:t>
-      </w:r>
-      <w:proofErr w:type="spellStart"/>
-      <w:r>
-        <w:t>frontend</w:t>
-      </w:r>
-      <w:proofErr w:type="spellEnd"/>
-      <w:r>
-        <w:t xml:space="preserve"> – napisana zostanie za pomocą JavaScript i JSX i wykorzystaniem </w:t>
-      </w:r>
-      <w:proofErr w:type="spellStart"/>
-      <w:r>
-        <w:t>frameworka</w:t>
-      </w:r>
-      <w:proofErr w:type="spellEnd"/>
-      <w:r>
-        <w:t xml:space="preserve"> React.js i wymaganych pomniejszych pakietów do stylizacji</w:t>
+        <w:t>Część kliencka – frontend – napisana zostanie za pomocą JavaScript i JSX i wykorzystaniem frameworka React.js i wymaganych pomniejszych pakietów do stylizacji</w:t>
       </w:r>
     </w:p>
     <w:p>
@@ -2605,13 +2382,8 @@
           <w:numId w:val="6"/>
         </w:numPr>
       </w:pPr>
-      <w:proofErr w:type="spellStart"/>
-      <w:r>
-        <w:t>Review</w:t>
-      </w:r>
-      <w:proofErr w:type="spellEnd"/>
-      <w:r>
-        <w:t xml:space="preserve"> Service dostępny jest z poziomu Eventu, gdzie oferuje funkcjonalności związanie z wyświetlaniem ocen i komentarzy, a także z poziomu User Service, za którego pomocą mogą być wystawiane takowe komentarze</w:t>
+      <w:r>
+        <w:t>Review Service dostępny jest z poziomu Eventu, gdzie oferuje funkcjonalności związanie z wyświetlaniem ocen i komentarzy, a także z poziomu User Service, za którego pomocą mogą być wystawiane takowe komentarze</w:t>
       </w:r>
     </w:p>
     <w:p>
@@ -2622,13 +2394,8 @@
           <w:numId w:val="6"/>
         </w:numPr>
       </w:pPr>
-      <w:proofErr w:type="spellStart"/>
-      <w:r>
-        <w:t>Invitation</w:t>
-      </w:r>
-      <w:proofErr w:type="spellEnd"/>
-      <w:r>
-        <w:t xml:space="preserve"> Service określa z poziomu Eventów </w:t>
+      <w:r>
+        <w:t xml:space="preserve">Invitation Service określa z poziomu Eventów </w:t>
       </w:r>
       <w:r>
         <w:t>możliwość wysyłania zaproszeń dla użytkowników, którzy z poziomu swojego serwisu mogą je zaakceptować lub odrzucić.</w:t>
@@ -2982,13 +2749,8 @@
           <w:numId w:val="6"/>
         </w:numPr>
       </w:pPr>
-      <w:proofErr w:type="spellStart"/>
-      <w:r>
-        <w:t>Review</w:t>
-      </w:r>
-      <w:proofErr w:type="spellEnd"/>
-      <w:r>
-        <w:t xml:space="preserve"> Service</w:t>
+      <w:r>
+        <w:t>Review Service</w:t>
       </w:r>
     </w:p>
     <w:p>
@@ -3011,13 +2773,8 @@
           <w:numId w:val="6"/>
         </w:numPr>
       </w:pPr>
-      <w:proofErr w:type="spellStart"/>
-      <w:r>
-        <w:t>Invitation</w:t>
-      </w:r>
-      <w:proofErr w:type="spellEnd"/>
-      <w:r>
-        <w:t xml:space="preserve"> Service</w:t>
+      <w:r>
+        <w:t>Invitation Service</w:t>
       </w:r>
     </w:p>
     <w:p>
@@ -3334,15 +3091,7 @@
     </w:p>
     <w:p>
       <w:r>
-        <w:t xml:space="preserve">Widok własnych zaproszeń </w:t>
-      </w:r>
-      <w:proofErr w:type="spellStart"/>
-      <w:r>
-        <w:t>usera</w:t>
-      </w:r>
-      <w:proofErr w:type="spellEnd"/>
-      <w:r>
-        <w:t xml:space="preserve"> po zalogowaniu się</w:t>
+        <w:t>Widok własnych zaproszeń usera po zalogowaniu się</w:t>
       </w:r>
     </w:p>
     <w:p/>
@@ -3407,13 +3156,8 @@
     <w:p/>
     <w:p>
       <w:r>
-        <w:t xml:space="preserve">Widok admina dla podglądu wszystkich </w:t>
-      </w:r>
-      <w:proofErr w:type="spellStart"/>
-      <w:r>
-        <w:t>userów</w:t>
-      </w:r>
-      <w:proofErr w:type="spellEnd"/>
+        <w:t>Widok admina dla podglądu wszystkich userów</w:t>
+      </w:r>
     </w:p>
     <w:p>
       <w:r>
@@ -3559,27 +3303,15 @@
               <w:pStyle w:val="ListParagraph"/>
               <w:ind w:left="0"/>
             </w:pPr>
-            <w:proofErr w:type="spellStart"/>
-            <w:r>
-              <w:t>api</w:t>
-            </w:r>
-            <w:proofErr w:type="spellEnd"/>
+            <w:r>
+              <w:t>api/auth</w:t>
+            </w:r>
             <w:r>
               <w:t>/</w:t>
             </w:r>
-            <w:proofErr w:type="spellStart"/>
-            <w:r>
-              <w:t>auth</w:t>
-            </w:r>
-            <w:proofErr w:type="spellEnd"/>
-            <w:r>
-              <w:t>/</w:t>
-            </w:r>
-            <w:proofErr w:type="spellStart"/>
             <w:r>
               <w:t>signin</w:t>
             </w:r>
-            <w:proofErr w:type="spellEnd"/>
           </w:p>
         </w:tc>
         <w:tc>
@@ -3660,21 +3392,7 @@
               <w:rPr>
                 <w:lang w:val="en-GB"/>
               </w:rPr>
-              <w:t xml:space="preserve">    "</w:t>
-            </w:r>
-            <w:proofErr w:type="spellStart"/>
-            <w:r>
-              <w:rPr>
-                <w:lang w:val="en-GB"/>
-              </w:rPr>
-              <w:t>responseID</w:t>
-            </w:r>
-            <w:proofErr w:type="spellEnd"/>
-            <w:r>
-              <w:rPr>
-                <w:lang w:val="en-GB"/>
-              </w:rPr>
-              <w:t>": 4,</w:t>
+              <w:t xml:space="preserve">    "responseID": 4,</w:t>
             </w:r>
           </w:p>
           <w:p>
@@ -3702,21 +3420,7 @@
               <w:rPr>
                 <w:lang w:val="en-GB"/>
               </w:rPr>
-              <w:t xml:space="preserve">    "</w:t>
-            </w:r>
-            <w:proofErr w:type="spellStart"/>
-            <w:r>
-              <w:rPr>
-                <w:lang w:val="en-GB"/>
-              </w:rPr>
-              <w:t>lastname</w:t>
-            </w:r>
-            <w:proofErr w:type="spellEnd"/>
-            <w:r>
-              <w:rPr>
-                <w:lang w:val="en-GB"/>
-              </w:rPr>
-              <w:t>": "User",</w:t>
+              <w:t xml:space="preserve">    "lastname": "User",</w:t>
             </w:r>
           </w:p>
           <w:p>
@@ -3772,21 +3476,7 @@
               <w:rPr>
                 <w:lang w:val="en-GB"/>
               </w:rPr>
-              <w:t xml:space="preserve">    "</w:t>
-            </w:r>
-            <w:proofErr w:type="spellStart"/>
-            <w:r>
-              <w:rPr>
-                <w:lang w:val="en-GB"/>
-              </w:rPr>
-              <w:t>accessToken</w:t>
-            </w:r>
-            <w:proofErr w:type="spellEnd"/>
-            <w:r>
-              <w:rPr>
-                <w:lang w:val="en-GB"/>
-              </w:rPr>
-              <w:t>": "eyJhbGciOiJIUzUxMiJ9.</w:t>
+              <w:t xml:space="preserve">    "accessToken": "eyJhbGciOiJIUzUxMiJ9.</w:t>
             </w:r>
           </w:p>
           <w:p>
@@ -3838,19 +3528,11 @@
                 <w:lang w:val="en-GB"/>
               </w:rPr>
             </w:pPr>
-            <w:proofErr w:type="gramStart"/>
-            <w:r>
-              <w:rPr>
-                <w:lang w:val="en-GB"/>
-              </w:rPr>
-              <w:t>.dKYJL</w:t>
-            </w:r>
-            <w:proofErr w:type="gramEnd"/>
-            <w:r>
-              <w:rPr>
-                <w:lang w:val="en-GB"/>
-              </w:rPr>
-              <w:t>43HnJ4l2hvMGqcnvd_3wb2cuIb</w:t>
+            <w:r>
+              <w:rPr>
+                <w:lang w:val="en-GB"/>
+              </w:rPr>
+              <w:t>.dKYJL43HnJ4l2hvMGqcnvd_3wb2cuIb</w:t>
             </w:r>
           </w:p>
           <w:p>
@@ -3892,21 +3574,7 @@
               <w:rPr>
                 <w:lang w:val="en-GB"/>
               </w:rPr>
-              <w:t xml:space="preserve">    "</w:t>
-            </w:r>
-            <w:proofErr w:type="spellStart"/>
-            <w:r>
-              <w:rPr>
-                <w:lang w:val="en-GB"/>
-              </w:rPr>
-              <w:t>tokenType</w:t>
-            </w:r>
-            <w:proofErr w:type="spellEnd"/>
-            <w:r>
-              <w:rPr>
-                <w:lang w:val="en-GB"/>
-              </w:rPr>
-              <w:t>": "Bearer"</w:t>
+              <w:t xml:space="preserve">    "tokenType": "Bearer"</w:t>
             </w:r>
           </w:p>
           <w:p>
@@ -3983,16 +3651,8 @@
               <w:rPr>
                 <w:lang w:val="en-GB"/>
               </w:rPr>
-              <w:t xml:space="preserve">esponse 401 </w:t>
-            </w:r>
-            <w:proofErr w:type="spellStart"/>
-            <w:r>
-              <w:rPr>
-                <w:lang w:val="en-GB"/>
-              </w:rPr>
-              <w:t>Unathorized</w:t>
-            </w:r>
-            <w:proofErr w:type="spellEnd"/>
+              <w:t>esponse 401 Unathorized</w:t>
+            </w:r>
           </w:p>
         </w:tc>
       </w:tr>
@@ -4015,27 +3675,12 @@
               <w:pStyle w:val="ListParagraph"/>
               <w:ind w:left="0"/>
             </w:pPr>
-            <w:proofErr w:type="spellStart"/>
-            <w:r>
-              <w:t>api</w:t>
-            </w:r>
-            <w:proofErr w:type="spellEnd"/>
-            <w:r>
-              <w:t>/</w:t>
-            </w:r>
-            <w:proofErr w:type="spellStart"/>
-            <w:r>
-              <w:t>auth</w:t>
-            </w:r>
-            <w:proofErr w:type="spellEnd"/>
-            <w:r>
-              <w:t>/</w:t>
-            </w:r>
-            <w:proofErr w:type="spellStart"/>
-            <w:r>
-              <w:t>signup</w:t>
-            </w:r>
-            <w:proofErr w:type="spellEnd"/>
+            <w:r>
+              <w:t>api/auth</w:t>
+            </w:r>
+            <w:r>
+              <w:t>/signup</w:t>
+            </w:r>
           </w:p>
         </w:tc>
         <w:tc>
@@ -4161,15 +3806,7 @@
               <w:t xml:space="preserve"> menu użytkownika i jego panelu</w:t>
             </w:r>
             <w:r>
-              <w:t xml:space="preserve"> na podstawie przesłanego </w:t>
-            </w:r>
-            <w:proofErr w:type="spellStart"/>
-            <w:r>
-              <w:t>tokenu</w:t>
-            </w:r>
-            <w:proofErr w:type="spellEnd"/>
-            <w:r>
-              <w:t xml:space="preserve"> JWT – rozkodowanie pierwszej części jako ID</w:t>
+              <w:t xml:space="preserve"> na podstawie przesłanego tokenu JWT – rozkodowanie pierwszej części jako ID</w:t>
             </w:r>
           </w:p>
         </w:tc>
@@ -4246,23 +3883,7 @@
               <w:t xml:space="preserve">    </w:t>
             </w:r>
             <w:r>
-              <w:t>“</w:t>
-            </w:r>
-            <w:proofErr w:type="spellStart"/>
-            <w:r>
-              <w:t>lastName</w:t>
-            </w:r>
-            <w:proofErr w:type="spellEnd"/>
-            <w:r>
-              <w:t>”: “</w:t>
-            </w:r>
-            <w:proofErr w:type="spellStart"/>
-            <w:r>
-              <w:t>Kowalsky</w:t>
-            </w:r>
-            <w:proofErr w:type="spellEnd"/>
-            <w:r>
-              <w:t>”,</w:t>
+              <w:t>“lastName”: “Kowalsky”,</w:t>
             </w:r>
           </w:p>
           <w:p>
@@ -4403,21 +4024,8 @@
               <w:ind w:left="0"/>
             </w:pPr>
             <w:r>
-              <w:t>/</w:t>
-            </w:r>
-            <w:proofErr w:type="spellStart"/>
-            <w:r>
-              <w:t>user</w:t>
-            </w:r>
-            <w:proofErr w:type="spellEnd"/>
-            <w:r>
-              <w:t>/</w:t>
-            </w:r>
-            <w:proofErr w:type="spellStart"/>
-            <w:r>
-              <w:t>edit</w:t>
-            </w:r>
-            <w:proofErr w:type="spellEnd"/>
+              <w:t>/user/edit</w:t>
+            </w:r>
           </w:p>
         </w:tc>
         <w:tc>
@@ -4429,13 +4037,8 @@
               <w:pStyle w:val="ListParagraph"/>
               <w:ind w:left="0"/>
             </w:pPr>
-            <w:proofErr w:type="spellStart"/>
-            <w:r>
-              <w:t>Modifykacja</w:t>
-            </w:r>
-            <w:proofErr w:type="spellEnd"/>
-            <w:r>
-              <w:t xml:space="preserve"> wartości aktualnego użytkownika</w:t>
+            <w:r>
+              <w:t>Modifykacja wartości aktualnego użytkownika</w:t>
             </w:r>
           </w:p>
         </w:tc>
@@ -4501,21 +4104,8 @@
               <w:ind w:left="0"/>
             </w:pPr>
             <w:r>
-              <w:t>/</w:t>
-            </w:r>
-            <w:proofErr w:type="spellStart"/>
-            <w:r>
-              <w:t>user</w:t>
-            </w:r>
-            <w:proofErr w:type="spellEnd"/>
-            <w:r>
-              <w:t>/</w:t>
-            </w:r>
-            <w:proofErr w:type="spellStart"/>
-            <w:r>
-              <w:t>delete</w:t>
-            </w:r>
-            <w:proofErr w:type="spellEnd"/>
+              <w:t>/user/delete</w:t>
+            </w:r>
           </w:p>
         </w:tc>
         <w:tc>
@@ -4541,24 +4131,11 @@
               <w:pStyle w:val="ListParagraph"/>
               <w:ind w:left="0"/>
             </w:pPr>
-            <w:proofErr w:type="spellStart"/>
-            <w:r>
-              <w:t>Response</w:t>
-            </w:r>
-            <w:proofErr w:type="spellEnd"/>
-            <w:r>
-              <w:t xml:space="preserve"> 200 OK</w:t>
-            </w:r>
-            <w:r>
-              <w:t xml:space="preserve"> albo 204 No </w:t>
-            </w:r>
-            <w:proofErr w:type="spellStart"/>
-            <w:r>
-              <w:t>content</w:t>
-            </w:r>
-            <w:proofErr w:type="spellEnd"/>
-            <w:r>
-              <w:t>?</w:t>
+            <w:r>
+              <w:t>Response 200 OK</w:t>
+            </w:r>
+            <w:r>
+              <w:t xml:space="preserve"> albo 204 No content?</w:t>
             </w:r>
           </w:p>
         </w:tc>
@@ -4583,21 +4160,8 @@
               <w:ind w:left="0"/>
             </w:pPr>
             <w:r>
-              <w:t>/</w:t>
-            </w:r>
-            <w:proofErr w:type="spellStart"/>
-            <w:r>
-              <w:t>user</w:t>
-            </w:r>
-            <w:proofErr w:type="spellEnd"/>
-            <w:r>
-              <w:t>/</w:t>
-            </w:r>
-            <w:proofErr w:type="spellStart"/>
-            <w:r>
-              <w:t>users</w:t>
-            </w:r>
-            <w:proofErr w:type="spellEnd"/>
+              <w:t>/user/users</w:t>
+            </w:r>
           </w:p>
         </w:tc>
         <w:tc>
@@ -4623,13 +4187,8 @@
               <w:pStyle w:val="ListParagraph"/>
               <w:ind w:left="0"/>
             </w:pPr>
-            <w:proofErr w:type="spellStart"/>
-            <w:r>
-              <w:t>Response</w:t>
-            </w:r>
-            <w:proofErr w:type="spellEnd"/>
-            <w:r>
-              <w:t xml:space="preserve"> 200 Ok z JSON:</w:t>
+            <w:r>
+              <w:t>Response 200 Ok z JSON:</w:t>
             </w:r>
           </w:p>
           <w:p>
@@ -4691,22 +4250,9 @@
               <w:ind w:left="0"/>
             </w:pPr>
             <w:r>
-              <w:t>/</w:t>
-            </w:r>
-            <w:proofErr w:type="spellStart"/>
-            <w:r>
-              <w:t>user</w:t>
-            </w:r>
-            <w:proofErr w:type="spellEnd"/>
-            <w:r>
-              <w:t>/</w:t>
-            </w:r>
-            <w:proofErr w:type="spellStart"/>
-            <w:r>
-              <w:t>incoming_events</w:t>
+              <w:t>/user/incoming_events</w:t>
             </w:r>
             <w:commentRangeEnd w:id="8"/>
-            <w:proofErr w:type="spellEnd"/>
             <w:r>
               <w:rPr>
                 <w:rStyle w:val="CommentReference"/>
@@ -4848,23 +4394,7 @@
             </w:pPr>
             <w:r>
               <w:lastRenderedPageBreak/>
-              <w:t xml:space="preserve">Lub </w:t>
-            </w:r>
-            <w:proofErr w:type="spellStart"/>
-            <w:r>
-              <w:t>Reponse</w:t>
-            </w:r>
-            <w:proofErr w:type="spellEnd"/>
-            <w:r>
-              <w:t xml:space="preserve"> 204 No </w:t>
-            </w:r>
-            <w:proofErr w:type="spellStart"/>
-            <w:r>
-              <w:t>content</w:t>
-            </w:r>
-            <w:proofErr w:type="spellEnd"/>
-            <w:r>
-              <w:t xml:space="preserve"> z pustym JSON {}</w:t>
+              <w:t>Lub Reponse 204 No content z pustym JSON {}</w:t>
             </w:r>
           </w:p>
         </w:tc>
@@ -4890,21 +4420,8 @@
               <w:ind w:left="0"/>
             </w:pPr>
             <w:r>
-              <w:t>/</w:t>
-            </w:r>
-            <w:proofErr w:type="spellStart"/>
-            <w:r>
-              <w:t>user</w:t>
-            </w:r>
-            <w:proofErr w:type="spellEnd"/>
-            <w:r>
-              <w:t>/</w:t>
-            </w:r>
-            <w:proofErr w:type="spellStart"/>
-            <w:r>
-              <w:t>finished_events</w:t>
-            </w:r>
-            <w:proofErr w:type="spellEnd"/>
+              <w:t>/user/finished_events</w:t>
+            </w:r>
           </w:p>
         </w:tc>
         <w:tc>
@@ -5039,23 +4556,7 @@
               <w:ind w:left="0"/>
             </w:pPr>
             <w:r>
-              <w:t xml:space="preserve">Lub </w:t>
-            </w:r>
-            <w:proofErr w:type="spellStart"/>
-            <w:r>
-              <w:t>Reponse</w:t>
-            </w:r>
-            <w:proofErr w:type="spellEnd"/>
-            <w:r>
-              <w:t xml:space="preserve"> 204 No </w:t>
-            </w:r>
-            <w:proofErr w:type="spellStart"/>
-            <w:r>
-              <w:t>content</w:t>
-            </w:r>
-            <w:proofErr w:type="spellEnd"/>
-            <w:r>
-              <w:t xml:space="preserve"> z pustym JSON {}</w:t>
+              <w:t>Lub Reponse 204 No content z pustym JSON {}</w:t>
             </w:r>
           </w:p>
         </w:tc>
@@ -5085,11 +4586,9 @@
             <w:r>
               <w:t>event/</w:t>
             </w:r>
-            <w:proofErr w:type="spellStart"/>
             <w:r>
               <w:t>events</w:t>
             </w:r>
-            <w:proofErr w:type="spellEnd"/>
           </w:p>
         </w:tc>
         <w:tc>
@@ -5111,21 +4610,8 @@
               <w:ind w:left="0"/>
             </w:pPr>
             <w:r>
-              <w:t xml:space="preserve">// trzeba pomyśleć o paginacji, np. 20 i po wbiciu na 15 doładowujemy kolejne 20 itd. Coś jak </w:t>
-            </w:r>
-            <w:proofErr w:type="spellStart"/>
-            <w:r>
-              <w:t>wall</w:t>
-            </w:r>
-            <w:proofErr w:type="spellEnd"/>
-            <w:r>
-              <w:t xml:space="preserve"> na </w:t>
-            </w:r>
-            <w:proofErr w:type="spellStart"/>
-            <w:r>
-              <w:t>fejsie</w:t>
-            </w:r>
-            <w:proofErr w:type="spellEnd"/>
+              <w:t>// trzeba pomyśleć o paginacji, np. 20 i po wbiciu na 15 doładowujemy kolejne 20 itd. Coś jak wall na fejsie</w:t>
+            </w:r>
           </w:p>
           <w:p>
             <w:pPr>
@@ -5229,57 +4715,25 @@
               <w:ind w:left="0"/>
             </w:pPr>
             <w:r>
-              <w:t xml:space="preserve">    „</w:t>
-            </w:r>
-            <w:proofErr w:type="spellStart"/>
-            <w:r>
-              <w:t>title</w:t>
-            </w:r>
-            <w:proofErr w:type="spellEnd"/>
-            <w:r>
-              <w:t>”: „</w:t>
-            </w:r>
-            <w:proofErr w:type="spellStart"/>
-            <w:r>
-              <w:t>meloinferno</w:t>
-            </w:r>
-            <w:proofErr w:type="spellEnd"/>
-            <w:r>
-              <w:t>”,</w:t>
-            </w:r>
-          </w:p>
-          <w:p>
-            <w:pPr>
-              <w:pStyle w:val="ListParagraph"/>
-              <w:ind w:left="0"/>
-            </w:pPr>
-            <w:r>
-              <w:t xml:space="preserve">    „</w:t>
-            </w:r>
-            <w:proofErr w:type="spellStart"/>
-            <w:r>
-              <w:t>date</w:t>
-            </w:r>
-            <w:proofErr w:type="spellEnd"/>
-            <w:r>
-              <w:t>”: „2021-04-19 19:00:00”,</w:t>
-            </w:r>
-          </w:p>
-          <w:p>
-            <w:pPr>
-              <w:pStyle w:val="ListParagraph"/>
-              <w:ind w:left="0"/>
-            </w:pPr>
-            <w:r>
-              <w:t xml:space="preserve">    „</w:t>
-            </w:r>
-            <w:proofErr w:type="spellStart"/>
-            <w:r>
-              <w:t>adress</w:t>
-            </w:r>
-            <w:proofErr w:type="spellEnd"/>
-            <w:r>
-              <w:t>”: “Bydgoszcz 85-435 Puławska 13”,</w:t>
+              <w:t xml:space="preserve">    „title”: „meloinferno”,</w:t>
+            </w:r>
+          </w:p>
+          <w:p>
+            <w:pPr>
+              <w:pStyle w:val="ListParagraph"/>
+              <w:ind w:left="0"/>
+            </w:pPr>
+            <w:r>
+              <w:t xml:space="preserve">    „date”: „2021-04-19 19:00:00”,</w:t>
+            </w:r>
+          </w:p>
+          <w:p>
+            <w:pPr>
+              <w:pStyle w:val="ListParagraph"/>
+              <w:ind w:left="0"/>
+            </w:pPr>
+            <w:r>
+              <w:t xml:space="preserve">    „adress”: “Bydgoszcz 85-435 Puławska 13”,</w:t>
             </w:r>
           </w:p>
           <w:p>
@@ -5309,21 +4763,7 @@
               <w:rPr>
                 <w:lang w:val="en-GB"/>
               </w:rPr>
-              <w:t>„</w:t>
-            </w:r>
-            <w:proofErr w:type="spellStart"/>
-            <w:r>
-              <w:rPr>
-                <w:lang w:val="en-GB"/>
-              </w:rPr>
-              <w:t>ageRestriction</w:t>
-            </w:r>
-            <w:proofErr w:type="spellEnd"/>
-            <w:r>
-              <w:rPr>
-                <w:lang w:val="en-GB"/>
-              </w:rPr>
-              <w:t>”: True,</w:t>
+              <w:t>„ageRestriction”: True,</w:t>
             </w:r>
           </w:p>
           <w:p>
@@ -5344,50 +4784,22 @@
               <w:rPr>
                 <w:lang w:val="en-GB"/>
               </w:rPr>
-              <w:t>„</w:t>
-            </w:r>
-            <w:proofErr w:type="spellStart"/>
-            <w:r>
-              <w:rPr>
-                <w:lang w:val="en-GB"/>
-              </w:rPr>
-              <w:t>invitationsAccepted</w:t>
-            </w:r>
-            <w:proofErr w:type="spellEnd"/>
-            <w:r>
-              <w:rPr>
-                <w:lang w:val="en-GB"/>
-              </w:rPr>
-              <w:t>”: 23,</w:t>
-            </w:r>
-          </w:p>
-          <w:p>
-            <w:pPr>
-              <w:pStyle w:val="ListParagraph"/>
-              <w:ind w:left="0"/>
-              <w:rPr>
-                <w:lang w:val="en-GB"/>
-              </w:rPr>
-            </w:pPr>
-            <w:r>
-              <w:rPr>
-                <w:lang w:val="en-GB"/>
-              </w:rPr>
-              <w:t xml:space="preserve">    „</w:t>
-            </w:r>
-            <w:proofErr w:type="spellStart"/>
-            <w:r>
-              <w:rPr>
-                <w:lang w:val="en-GB"/>
-              </w:rPr>
-              <w:t>maxGuests</w:t>
-            </w:r>
-            <w:proofErr w:type="spellEnd"/>
-            <w:r>
-              <w:rPr>
-                <w:lang w:val="en-GB"/>
-              </w:rPr>
-              <w:t>”: 100,</w:t>
+              <w:t>„invitationsAccepted”: 23,</w:t>
+            </w:r>
+          </w:p>
+          <w:p>
+            <w:pPr>
+              <w:pStyle w:val="ListParagraph"/>
+              <w:ind w:left="0"/>
+              <w:rPr>
+                <w:lang w:val="en-GB"/>
+              </w:rPr>
+            </w:pPr>
+            <w:r>
+              <w:rPr>
+                <w:lang w:val="en-GB"/>
+              </w:rPr>
+              <w:t xml:space="preserve">    „maxGuests”: 100,</w:t>
             </w:r>
           </w:p>
           <w:p>
@@ -5423,22 +4835,7 @@
               <w:rPr>
                 <w:lang w:val="en-GB"/>
               </w:rPr>
-              <w:t xml:space="preserve"> “JPG” or </w:t>
-            </w:r>
-            <w:proofErr w:type="spellStart"/>
-            <w:proofErr w:type="gramStart"/>
-            <w:r>
-              <w:rPr>
-                <w:lang w:val="en-GB"/>
-              </w:rPr>
-              <w:t>sth</w:t>
-            </w:r>
-            <w:proofErr w:type="spellEnd"/>
-            <w:r>
-              <w:rPr>
-                <w:lang w:val="en-GB"/>
-              </w:rPr>
-              <w:t>?</w:t>
+              <w:t xml:space="preserve"> “JPG” or sth?</w:t>
             </w:r>
             <w:r>
               <w:rPr>
@@ -5446,35 +4843,20 @@
               </w:rPr>
               <w:t>,</w:t>
             </w:r>
-            <w:proofErr w:type="gramEnd"/>
-          </w:p>
-          <w:p>
-            <w:pPr>
-              <w:pStyle w:val="ListParagraph"/>
-              <w:ind w:left="0"/>
-              <w:rPr>
-                <w:lang w:val="en-GB"/>
-              </w:rPr>
-            </w:pPr>
-            <w:r>
-              <w:rPr>
-                <w:lang w:val="en-GB"/>
-              </w:rPr>
-              <w:t xml:space="preserve">    **</w:t>
-            </w:r>
-            <w:proofErr w:type="spellStart"/>
-            <w:r>
-              <w:rPr>
-                <w:lang w:val="en-GB"/>
-              </w:rPr>
-              <w:t>opcjonalnie</w:t>
-            </w:r>
-            <w:proofErr w:type="spellEnd"/>
-            <w:r>
-              <w:rPr>
-                <w:lang w:val="en-GB"/>
-              </w:rPr>
-              <w:t xml:space="preserve"> „tags”:</w:t>
+          </w:p>
+          <w:p>
+            <w:pPr>
+              <w:pStyle w:val="ListParagraph"/>
+              <w:ind w:left="0"/>
+              <w:rPr>
+                <w:lang w:val="en-GB"/>
+              </w:rPr>
+            </w:pPr>
+            <w:r>
+              <w:rPr>
+                <w:lang w:val="en-GB"/>
+              </w:rPr>
+              <w:t xml:space="preserve">    **opcjonalnie „tags”:</w:t>
             </w:r>
           </w:p>
           <w:p>
@@ -5560,15 +4942,8 @@
                 <w:lang w:val="en-GB"/>
               </w:rPr>
               <w:br/>
-            </w:r>
-            <w:proofErr w:type="spellStart"/>
-            <w:r>
-              <w:rPr>
-                <w:lang w:val="en-GB"/>
-              </w:rPr>
               <w:t>Albo</w:t>
             </w:r>
-            <w:proofErr w:type="spellEnd"/>
           </w:p>
           <w:p>
             <w:pPr>
@@ -5655,50 +5030,22 @@
               <w:rPr>
                 <w:lang w:val="en-GB"/>
               </w:rPr>
-              <w:t xml:space="preserve">    “invitations</w:t>
-            </w:r>
-            <w:proofErr w:type="gramStart"/>
-            <w:r>
-              <w:rPr>
-                <w:lang w:val="en-GB"/>
-              </w:rPr>
-              <w:t>”:{</w:t>
-            </w:r>
-            <w:proofErr w:type="gramEnd"/>
-            <w:r>
-              <w:rPr>
-                <w:lang w:val="en-GB"/>
-              </w:rPr>
-              <w:t>Invitation1, Invitation2,…}</w:t>
-            </w:r>
-          </w:p>
-          <w:p>
-            <w:pPr>
-              <w:pStyle w:val="ListParagraph"/>
-              <w:ind w:left="0"/>
-              <w:rPr>
-                <w:lang w:val="en-GB"/>
-              </w:rPr>
-            </w:pPr>
-            <w:r>
-              <w:rPr>
-                <w:lang w:val="en-GB"/>
-              </w:rPr>
-              <w:t xml:space="preserve">    “reviews</w:t>
-            </w:r>
-            <w:proofErr w:type="gramStart"/>
-            <w:r>
-              <w:rPr>
-                <w:lang w:val="en-GB"/>
-              </w:rPr>
-              <w:t>”:{</w:t>
-            </w:r>
-            <w:proofErr w:type="gramEnd"/>
-            <w:r>
-              <w:rPr>
-                <w:lang w:val="en-GB"/>
-              </w:rPr>
-              <w:t>Review1, Review2,…}</w:t>
+              <w:t xml:space="preserve">    “invitations”:{Invitation1, Invitation2,…}</w:t>
+            </w:r>
+          </w:p>
+          <w:p>
+            <w:pPr>
+              <w:pStyle w:val="ListParagraph"/>
+              <w:ind w:left="0"/>
+              <w:rPr>
+                <w:lang w:val="en-GB"/>
+              </w:rPr>
+            </w:pPr>
+            <w:r>
+              <w:rPr>
+                <w:lang w:val="en-GB"/>
+              </w:rPr>
+              <w:t xml:space="preserve">    “reviews”:{Review1, Review2,…}</w:t>
             </w:r>
           </w:p>
           <w:p>
@@ -5776,13 +5123,8 @@
               <w:t>Aktualizacja pól danego obiektu E</w:t>
             </w:r>
             <w:r>
-              <w:t xml:space="preserve">vent przez </w:t>
-            </w:r>
-            <w:proofErr w:type="spellStart"/>
-            <w:r>
-              <w:t>ownera</w:t>
-            </w:r>
-            <w:proofErr w:type="spellEnd"/>
+              <w:t>vent przez ownera</w:t>
+            </w:r>
             <w:r>
               <w:t>/moderatora</w:t>
             </w:r>
@@ -5850,13 +5192,8 @@
               <w:ind w:left="0"/>
             </w:pPr>
             <w:r>
-              <w:t>/event/&lt;id&gt;/</w:t>
-            </w:r>
-            <w:proofErr w:type="spellStart"/>
-            <w:r>
-              <w:t>delete</w:t>
-            </w:r>
-            <w:proofErr w:type="spellEnd"/>
+              <w:t>/event/&lt;id&gt;/delete</w:t>
+            </w:r>
           </w:p>
         </w:tc>
         <w:tc>
@@ -5937,11 +5274,9 @@
             <w:r>
               <w:t>/event/</w:t>
             </w:r>
-            <w:proofErr w:type="spellStart"/>
-            <w:r>
-              <w:t>add</w:t>
-            </w:r>
-            <w:proofErr w:type="spellEnd"/>
+            <w:r>
+              <w:t>createEvent</w:t>
+            </w:r>
           </w:p>
         </w:tc>
         <w:tc>
@@ -6069,15 +5404,7 @@
               <w:ind w:left="0"/>
             </w:pPr>
             <w:r>
-              <w:t>Tak jak w /</w:t>
-            </w:r>
-            <w:proofErr w:type="spellStart"/>
-            <w:r>
-              <w:t>events</w:t>
-            </w:r>
-            <w:proofErr w:type="spellEnd"/>
-            <w:r>
-              <w:t xml:space="preserve"> tylko po filtracji</w:t>
+              <w:t>Tak jak w /events tylko po filtracji</w:t>
             </w:r>
           </w:p>
         </w:tc>
@@ -6102,13 +5429,8 @@
               <w:ind w:left="0"/>
             </w:pPr>
             <w:r>
-              <w:t>/event/</w:t>
-            </w:r>
-            <w:proofErr w:type="spellStart"/>
-            <w:r>
-              <w:t>participated</w:t>
-            </w:r>
-            <w:proofErr w:type="spellEnd"/>
+              <w:t>/event/participated</w:t>
+            </w:r>
           </w:p>
         </w:tc>
         <w:tc>
@@ -6133,21 +5455,7 @@
               <w:rPr>
                 <w:u w:val="single"/>
               </w:rPr>
-              <w:t xml:space="preserve"> – może zrobić to filtracją z /</w:t>
-            </w:r>
-            <w:proofErr w:type="spellStart"/>
-            <w:r>
-              <w:rPr>
-                <w:u w:val="single"/>
-              </w:rPr>
-              <w:t>events</w:t>
-            </w:r>
-            <w:proofErr w:type="spellEnd"/>
-            <w:r>
-              <w:rPr>
-                <w:u w:val="single"/>
-              </w:rPr>
-              <w:t>?</w:t>
+              <w:t xml:space="preserve"> – może zrobić to filtracją z /events?</w:t>
             </w:r>
           </w:p>
         </w:tc>
@@ -6218,21 +5526,8 @@
               <w:ind w:left="0"/>
             </w:pPr>
             <w:r>
-              <w:t>/</w:t>
-            </w:r>
-            <w:proofErr w:type="spellStart"/>
-            <w:r>
-              <w:t>reviews</w:t>
-            </w:r>
-            <w:proofErr w:type="spellEnd"/>
-            <w:r>
-              <w:t>/</w:t>
-            </w:r>
-            <w:proofErr w:type="spellStart"/>
-            <w:r>
-              <w:t>reviewed</w:t>
-            </w:r>
-            <w:proofErr w:type="spellEnd"/>
+              <w:t>/reviews/reviewed</w:t>
+            </w:r>
           </w:p>
         </w:tc>
         <w:tc>
@@ -6288,20 +5583,10 @@
               <w:t>/</w:t>
             </w:r>
             <w:commentRangeStart w:id="10"/>
-            <w:proofErr w:type="spellStart"/>
-            <w:r>
-              <w:t>reviews</w:t>
-            </w:r>
-            <w:proofErr w:type="spellEnd"/>
-            <w:r>
-              <w:t>/</w:t>
-            </w:r>
-            <w:proofErr w:type="spellStart"/>
-            <w:r>
-              <w:t>add_review</w:t>
+            <w:r>
+              <w:t>reviews/add_review</w:t>
             </w:r>
             <w:commentRangeEnd w:id="10"/>
-            <w:proofErr w:type="spellEnd"/>
             <w:r>
               <w:rPr>
                 <w:rStyle w:val="CommentReference"/>
@@ -6320,13 +5605,8 @@
               <w:ind w:left="0"/>
             </w:pPr>
             <w:r>
-              <w:t xml:space="preserve">Dodanie nowego komentarza dla danego id eventu od danego </w:t>
-            </w:r>
-            <w:proofErr w:type="spellStart"/>
-            <w:r>
-              <w:t>uzytkownika</w:t>
-            </w:r>
-            <w:proofErr w:type="spellEnd"/>
+              <w:t>Dodanie nowego komentarza dla danego id eventu od danego uzytkownika</w:t>
+            </w:r>
           </w:p>
         </w:tc>
         <w:tc>
@@ -6361,13 +5641,8 @@
               <w:ind w:left="0"/>
             </w:pPr>
             <w:r>
-              <w:t>/</w:t>
-            </w:r>
-            <w:proofErr w:type="spellStart"/>
-            <w:r>
-              <w:t>invitations</w:t>
-            </w:r>
-            <w:proofErr w:type="spellEnd"/>
+              <w:t>/invitations</w:t>
+            </w:r>
           </w:p>
         </w:tc>
         <w:tc>
@@ -6416,21 +5691,8 @@
               <w:ind w:left="0"/>
             </w:pPr>
             <w:r>
-              <w:t>/</w:t>
-            </w:r>
-            <w:proofErr w:type="spellStart"/>
-            <w:r>
-              <w:t>invitations</w:t>
-            </w:r>
-            <w:proofErr w:type="spellEnd"/>
-            <w:r>
-              <w:t>/</w:t>
-            </w:r>
-            <w:proofErr w:type="spellStart"/>
-            <w:r>
-              <w:t>manage</w:t>
-            </w:r>
-            <w:proofErr w:type="spellEnd"/>
+              <w:t>/invitations/manage</w:t>
+            </w:r>
           </w:p>
         </w:tc>
         <w:tc>
@@ -6443,26 +5705,10 @@
               <w:ind w:left="0"/>
             </w:pPr>
             <w:r>
-              <w:t xml:space="preserve">Pobranie dla danego eventu listy zaproszeń, którymi można zarządzać </w:t>
-            </w:r>
-            <w:proofErr w:type="gramStart"/>
-            <w:r>
-              <w:t xml:space="preserve">(?) </w:t>
-            </w:r>
-            <w:r>
-              <w:t xml:space="preserve"> -</w:t>
-            </w:r>
-            <w:proofErr w:type="gramEnd"/>
-            <w:r>
-              <w:t xml:space="preserve">&gt; czyli dla danego </w:t>
-            </w:r>
-            <w:proofErr w:type="spellStart"/>
-            <w:r>
-              <w:t>usera</w:t>
-            </w:r>
-            <w:proofErr w:type="spellEnd"/>
-            <w:r>
-              <w:t xml:space="preserve"> jako organizatora/moderatora</w:t>
+              <w:t xml:space="preserve">Pobranie dla danego eventu listy zaproszeń, którymi można zarządzać (?) </w:t>
+            </w:r>
+            <w:r>
+              <w:t xml:space="preserve"> -&gt; czyli dla danego usera jako organizatora/moderatora</w:t>
             </w:r>
           </w:p>
         </w:tc>
@@ -6498,15 +5744,7 @@
               <w:ind w:left="0"/>
             </w:pPr>
             <w:r>
-              <w:t>/</w:t>
-            </w:r>
-            <w:proofErr w:type="spellStart"/>
-            <w:r>
-              <w:t>invitation</w:t>
-            </w:r>
-            <w:proofErr w:type="spellEnd"/>
-            <w:r>
-              <w:t>/&lt;id&gt;</w:t>
+              <w:t>/invitation/&lt;id&gt;</w:t>
             </w:r>
           </w:p>
         </w:tc>
@@ -6669,21 +5907,7 @@
         <w:rPr>
           <w:lang w:val="en-GB"/>
         </w:rPr>
-        <w:t xml:space="preserve">After positive response your account is created and you should POST email and password in body request on </w:t>
-      </w:r>
-      <w:proofErr w:type="spellStart"/>
-      <w:r>
-        <w:rPr>
-          <w:lang w:val="en-GB"/>
-        </w:rPr>
-        <w:t>signin</w:t>
-      </w:r>
-      <w:proofErr w:type="spellEnd"/>
-      <w:r>
-        <w:rPr>
-          <w:lang w:val="en-GB"/>
-        </w:rPr>
-        <w:t xml:space="preserve"> API endpoint:</w:t>
+        <w:t>After positive response your account is created and you should POST email and password in body request on signin API endpoint:</w:t>
       </w:r>
     </w:p>
     <w:p>
@@ -6889,21 +6113,8 @@
       </w:r>
       <w:r>
         <w:br/>
-        <w:t xml:space="preserve">Np. rejestracja użytkownika formularzem z polami </w:t>
-      </w:r>
-      <w:proofErr w:type="spellStart"/>
-      <w:r>
-        <w:t>x,y,z</w:t>
-      </w:r>
-      <w:proofErr w:type="spellEnd"/>
-      <w:r>
-        <w:t xml:space="preserve"> wartościami </w:t>
-      </w:r>
-      <w:proofErr w:type="spellStart"/>
-      <w:r>
-        <w:t>q,w,e</w:t>
-      </w:r>
-      <w:proofErr w:type="spellEnd"/>
+        <w:t>Np. rejestracja użytkownika formularzem z polami x,y,z wartościami q,w,e</w:t>
+      </w:r>
     </w:p>
   </w:comment>
   <w:comment w:id="1" w:author="micszy007@o365.student.utp.edu.pl" w:date="2021-03-21T14:28:00Z" w:initials="m">
@@ -7028,15 +6239,7 @@
         <w:annotationRef/>
       </w:r>
       <w:r>
-        <w:t xml:space="preserve">Szyfrowanie hasła przy przesyłaniu front – </w:t>
-      </w:r>
-      <w:proofErr w:type="spellStart"/>
-      <w:r>
-        <w:t>backend</w:t>
-      </w:r>
-      <w:proofErr w:type="spellEnd"/>
-      <w:r>
-        <w:t>!</w:t>
+        <w:t>Szyfrowanie hasła przy przesyłaniu front – backend!</w:t>
       </w:r>
     </w:p>
   </w:comment>
@@ -7052,31 +6255,7 @@
         <w:annotationRef/>
       </w:r>
       <w:r>
-        <w:t xml:space="preserve">Obgadać </w:t>
-      </w:r>
-      <w:proofErr w:type="spellStart"/>
-      <w:r>
-        <w:t>endpoint</w:t>
-      </w:r>
-      <w:proofErr w:type="spellEnd"/>
-      <w:r>
-        <w:t xml:space="preserve">, czy tutaj dla </w:t>
-      </w:r>
-      <w:proofErr w:type="spellStart"/>
-      <w:r>
-        <w:t>user</w:t>
-      </w:r>
-      <w:proofErr w:type="spellEnd"/>
-      <w:r>
-        <w:t xml:space="preserve"> ścieżki czy dla event i tam przekazać </w:t>
-      </w:r>
-      <w:proofErr w:type="spellStart"/>
-      <w:r>
-        <w:t>usera</w:t>
-      </w:r>
-      <w:proofErr w:type="spellEnd"/>
-      <w:r>
-        <w:t>?</w:t>
+        <w:t>Obgadać endpoint, czy tutaj dla user ścieżki czy dla event i tam przekazać usera?</w:t>
       </w:r>
     </w:p>
     <w:p>
@@ -7115,53 +6294,17 @@
         </w:rPr>
         <w:annotationRef/>
       </w:r>
-      <w:proofErr w:type="spellStart"/>
       <w:r>
         <w:rPr>
           <w:lang w:val="en-GB"/>
         </w:rPr>
-        <w:t>Dodanie</w:t>
-      </w:r>
-      <w:proofErr w:type="spellEnd"/>
+        <w:t>Dodanie review na endpoint reviews</w:t>
+      </w:r>
       <w:r>
         <w:rPr>
           <w:lang w:val="en-GB"/>
         </w:rPr>
-        <w:t xml:space="preserve"> review </w:t>
-      </w:r>
-      <w:proofErr w:type="spellStart"/>
-      <w:r>
-        <w:rPr>
-          <w:lang w:val="en-GB"/>
-        </w:rPr>
-        <w:t>na</w:t>
-      </w:r>
-      <w:proofErr w:type="spellEnd"/>
-      <w:r>
-        <w:rPr>
-          <w:lang w:val="en-GB"/>
-        </w:rPr>
-        <w:t xml:space="preserve"> endpoint reviews</w:t>
-      </w:r>
-      <w:r>
-        <w:rPr>
-          <w:lang w:val="en-GB"/>
-        </w:rPr>
-        <w:t xml:space="preserve"> </w:t>
-      </w:r>
-      <w:proofErr w:type="spellStart"/>
-      <w:r>
-        <w:rPr>
-          <w:lang w:val="en-GB"/>
-        </w:rPr>
-        <w:t>czy</w:t>
-      </w:r>
-      <w:proofErr w:type="spellEnd"/>
-      <w:r>
-        <w:rPr>
-          <w:lang w:val="en-GB"/>
-        </w:rPr>
-        <w:t xml:space="preserve"> events?</w:t>
+        <w:t xml:space="preserve"> czy events?</w:t>
       </w:r>
     </w:p>
   </w:comment>

</xml_diff>